<commit_message>
Feat: add structure to document
</commit_message>
<xml_diff>
--- a/Final/[LVTN_HKI-2020] To Vu Phong_Website quan ly hoat dong kinh doanh cua chuoi cua hang.docx
+++ b/Final/[LVTN_HKI-2020] To Vu Phong_Website quan ly hoat dong kinh doanh cua chuoi cua hang.docx
@@ -4,12 +4,1587 @@
   <w:body>
     <w:p>
       <w:pPr>
-        <w:spacing w:line="288" w:lineRule="auto"/>
+        <w:tabs>
+          <w:tab w:val="center" w:pos="1560"/>
+        </w:tabs>
+        <w:rPr>
+          <w:b/>
+          <w:i/>
+        </w:rPr>
+      </w:pPr>
+      <w:r>
+        <w:rPr>
+          <w:noProof/>
+          <w:lang w:eastAsia="en-US"/>
+        </w:rPr>
+        <mc:AlternateContent>
+          <mc:Choice Requires="wps">
+            <w:drawing>
+              <wp:anchor distT="0" distB="0" distL="114300" distR="114300" simplePos="0" relativeHeight="251660288" behindDoc="1" locked="0" layoutInCell="1" allowOverlap="1" wp14:anchorId="01D096BC" wp14:editId="3A334DAA">
+                <wp:simplePos x="0" y="0"/>
+                <wp:positionH relativeFrom="column">
+                  <wp:posOffset>367030</wp:posOffset>
+                </wp:positionH>
+                <wp:positionV relativeFrom="paragraph">
+                  <wp:posOffset>-79375</wp:posOffset>
+                </wp:positionV>
+                <wp:extent cx="5969635" cy="9018270"/>
+                <wp:effectExtent l="19050" t="19050" r="12065" b="11430"/>
+                <wp:wrapNone/>
+                <wp:docPr id="2" name="Rectangle 3"/>
+                <wp:cNvGraphicFramePr>
+                  <a:graphicFrameLocks xmlns:a="http://schemas.openxmlformats.org/drawingml/2006/main"/>
+                </wp:cNvGraphicFramePr>
+                <a:graphic xmlns:a="http://schemas.openxmlformats.org/drawingml/2006/main">
+                  <a:graphicData uri="http://schemas.microsoft.com/office/word/2010/wordprocessingShape">
+                    <wps:wsp>
+                      <wps:cNvSpPr>
+                        <a:spLocks noChangeArrowheads="1"/>
+                      </wps:cNvSpPr>
+                      <wps:spPr bwMode="auto">
+                        <a:xfrm>
+                          <a:off x="0" y="0"/>
+                          <a:ext cx="5969635" cy="9018270"/>
+                        </a:xfrm>
+                        <a:prstGeom prst="rect">
+                          <a:avLst/>
+                        </a:prstGeom>
+                        <a:solidFill>
+                          <a:srgbClr val="FFFFFF"/>
+                        </a:solidFill>
+                        <a:ln w="38160" cap="sq">
+                          <a:solidFill>
+                            <a:srgbClr val="000000"/>
+                          </a:solidFill>
+                          <a:miter lim="800000"/>
+                          <a:headEnd/>
+                          <a:tailEnd/>
+                        </a:ln>
+                      </wps:spPr>
+                      <wps:bodyPr rot="0" vert="horz" wrap="none" lIns="91440" tIns="45720" rIns="91440" bIns="45720" anchor="ctr" anchorCtr="0" upright="1">
+                        <a:noAutofit/>
+                      </wps:bodyPr>
+                    </wps:wsp>
+                  </a:graphicData>
+                </a:graphic>
+                <wp14:sizeRelH relativeFrom="page">
+                  <wp14:pctWidth>0</wp14:pctWidth>
+                </wp14:sizeRelH>
+                <wp14:sizeRelV relativeFrom="page">
+                  <wp14:pctHeight>0</wp14:pctHeight>
+                </wp14:sizeRelV>
+              </wp:anchor>
+            </w:drawing>
+          </mc:Choice>
+          <mc:Fallback>
+            <w:pict>
+              <v:rect id="Rectangle 3" o:spid="_x0000_s1026" style="position:absolute;margin-left:28.9pt;margin-top:-6.25pt;width:470.05pt;height:710.1pt;z-index:-251656192;visibility:visible;mso-wrap-style:none;mso-width-percent:0;mso-height-percent:0;mso-wrap-distance-left:9pt;mso-wrap-distance-top:0;mso-wrap-distance-right:9pt;mso-wrap-distance-bottom:0;mso-position-horizontal:absolute;mso-position-horizontal-relative:text;mso-position-vertical:absolute;mso-position-vertical-relative:text;mso-width-percent:0;mso-height-percent:0;mso-width-relative:page;mso-height-relative:page;v-text-anchor:middle" o:gfxdata="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" strokeweight="1.06mm">
+                <v:stroke endcap="square"/>
+              </v:rect>
+            </w:pict>
+          </mc:Fallback>
+        </mc:AlternateContent>
+      </w:r>
+    </w:p>
+    <w:p>
+      <w:pPr>
+        <w:pStyle w:val="Heading1"/>
+        <w:jc w:val="center"/>
+        <w:rPr>
+          <w:b w:val="0"/>
+          <w:sz w:val="28"/>
+          <w:lang w:val="es-ES" w:eastAsia="en-GB"/>
+        </w:rPr>
+      </w:pPr>
+    </w:p>
+    <w:p>
+      <w:pPr>
+        <w:tabs>
+          <w:tab w:val="left" w:pos="2775"/>
+          <w:tab w:val="center" w:pos="4975"/>
+        </w:tabs>
+        <w:rPr>
+          <w:sz w:val="28"/>
+          <w:szCs w:val="28"/>
+          <w:lang w:val="es-ES"/>
+        </w:rPr>
+      </w:pPr>
+      <w:r>
+        <w:rPr>
+          <w:sz w:val="28"/>
+          <w:szCs w:val="28"/>
+          <w:lang w:val="es-ES"/>
+        </w:rPr>
+        <w:tab/>
+      </w:r>
+      <w:r>
+        <w:rPr>
+          <w:sz w:val="28"/>
+          <w:szCs w:val="28"/>
+          <w:lang w:val="es-ES"/>
+        </w:rPr>
+        <w:tab/>
+      </w:r>
+      <w:r>
+        <w:rPr>
+          <w:sz w:val="28"/>
+          <w:szCs w:val="28"/>
+          <w:lang w:val="es-ES"/>
+        </w:rPr>
+        <w:t>TRƯỜNG ĐẠI HỌC CẦN THƠ</w:t>
+      </w:r>
+    </w:p>
+    <w:p>
+      <w:pPr>
+        <w:jc w:val="center"/>
+        <w:rPr>
+          <w:b/>
+          <w:sz w:val="28"/>
+          <w:szCs w:val="28"/>
+          <w:lang w:val="es-ES"/>
+        </w:rPr>
+      </w:pPr>
+      <w:r>
+        <w:rPr>
+          <w:b/>
+          <w:sz w:val="28"/>
+          <w:szCs w:val="28"/>
+          <w:lang w:val="es-ES"/>
+        </w:rPr>
+        <w:t>KHOA CÔNG NGHỆ THÔNG TIN &amp; TRUYỀN THÔNG</w:t>
+      </w:r>
+    </w:p>
+    <w:p>
+      <w:pPr>
+        <w:jc w:val="center"/>
+        <w:rPr>
+          <w:b/>
+          <w:sz w:val="28"/>
+          <w:szCs w:val="28"/>
+          <w:lang w:val="es-ES"/>
+        </w:rPr>
+      </w:pPr>
+    </w:p>
+    <w:p>
+      <w:pPr>
+        <w:jc w:val="center"/>
+        <w:rPr>
+          <w:lang w:val="es-ES"/>
+        </w:rPr>
+      </w:pPr>
+    </w:p>
+    <w:p>
+      <w:pPr>
+        <w:jc w:val="center"/>
+        <w:rPr>
+          <w:lang w:val="es-ES"/>
+        </w:rPr>
+      </w:pPr>
+    </w:p>
+    <w:p>
+      <w:pPr>
+        <w:jc w:val="center"/>
+        <w:rPr>
+          <w:lang w:val="es-ES"/>
+        </w:rPr>
+      </w:pPr>
+    </w:p>
+    <w:p>
+      <w:pPr>
+        <w:jc w:val="center"/>
+        <w:rPr>
+          <w:lang w:val="es-ES"/>
+        </w:rPr>
+      </w:pPr>
+    </w:p>
+    <w:p>
+      <w:pPr>
+        <w:jc w:val="center"/>
+        <w:rPr>
+          <w:sz w:val="28"/>
+          <w:szCs w:val="28"/>
+          <w:lang w:val="es-ES"/>
+        </w:rPr>
+      </w:pPr>
+    </w:p>
+    <w:p>
+      <w:pPr>
+        <w:jc w:val="center"/>
+        <w:rPr>
+          <w:b/>
+          <w:sz w:val="28"/>
+          <w:szCs w:val="28"/>
+          <w:lang w:val="es-ES"/>
+        </w:rPr>
+      </w:pPr>
+    </w:p>
+    <w:p>
+      <w:pPr>
+        <w:jc w:val="center"/>
+        <w:rPr>
+          <w:b/>
+          <w:bCs/>
+          <w:sz w:val="30"/>
+          <w:lang w:val="es-ES"/>
+        </w:rPr>
+      </w:pPr>
+      <w:r>
+        <w:rPr>
+          <w:b/>
+          <w:sz w:val="28"/>
+          <w:szCs w:val="28"/>
+          <w:lang w:val="es-ES"/>
+        </w:rPr>
+        <w:t>LUẬN VĂN TỐT NGHIỆP ĐẠI HỌC</w:t>
+      </w:r>
+    </w:p>
+    <w:p>
+      <w:pPr>
+        <w:jc w:val="center"/>
+        <w:rPr>
+          <w:b/>
+          <w:bCs/>
+          <w:sz w:val="30"/>
+        </w:rPr>
+      </w:pPr>
+      <w:r>
+        <w:rPr>
+          <w:b/>
+          <w:bCs/>
+          <w:sz w:val="30"/>
+          <w:lang w:val="es-ES"/>
+        </w:rPr>
+        <w:t xml:space="preserve">NGÀNH </w:t>
+      </w:r>
+      <w:r>
+        <w:rPr>
+          <w:b/>
+          <w:bCs/>
+          <w:sz w:val="30"/>
+        </w:rPr>
+        <w:t>KỸ THUẬT PHẦN MỀM</w:t>
+      </w:r>
+    </w:p>
+    <w:p>
+      <w:pPr>
+        <w:jc w:val="center"/>
+        <w:rPr>
+          <w:b/>
+          <w:bCs/>
+          <w:lang w:val="es-ES"/>
+        </w:rPr>
+      </w:pPr>
+    </w:p>
+    <w:p>
+      <w:pPr>
+        <w:jc w:val="center"/>
+        <w:rPr>
+          <w:b/>
+          <w:bCs/>
+          <w:lang w:val="es-ES"/>
+        </w:rPr>
+      </w:pPr>
+    </w:p>
+    <w:p>
+      <w:pPr>
+        <w:jc w:val="center"/>
+        <w:rPr>
+          <w:lang w:val="es-ES"/>
+        </w:rPr>
+      </w:pPr>
+    </w:p>
+    <w:p>
+      <w:pPr>
+        <w:jc w:val="center"/>
+        <w:rPr>
+          <w:lang w:val="es-ES"/>
+        </w:rPr>
+      </w:pPr>
+    </w:p>
+    <w:p>
+      <w:pPr>
+        <w:jc w:val="center"/>
+        <w:rPr>
+          <w:lang w:val="es-ES"/>
+        </w:rPr>
+      </w:pPr>
+    </w:p>
+    <w:p>
+      <w:pPr>
+        <w:jc w:val="center"/>
+        <w:rPr>
+          <w:lang w:val="es-ES"/>
+        </w:rPr>
+      </w:pPr>
+    </w:p>
+    <w:p>
+      <w:pPr>
+        <w:jc w:val="center"/>
+        <w:rPr>
+          <w:b/>
+          <w:bCs/>
+          <w:sz w:val="32"/>
+          <w:lang w:val="es-ES"/>
+        </w:rPr>
+      </w:pPr>
+    </w:p>
+    <w:p>
+      <w:pPr>
+        <w:jc w:val="center"/>
+        <w:rPr>
+          <w:b/>
+          <w:bCs/>
+          <w:sz w:val="32"/>
+          <w:lang w:val="es-ES"/>
+        </w:rPr>
+      </w:pPr>
+      <w:r>
+        <w:rPr>
+          <w:b/>
+          <w:bCs/>
+          <w:sz w:val="32"/>
+          <w:lang w:val="es-ES"/>
+        </w:rPr>
+        <w:t>Đề tài</w:t>
+      </w:r>
+    </w:p>
+    <w:p>
+      <w:pPr>
+        <w:jc w:val="center"/>
+        <w:rPr>
+          <w:b/>
+          <w:bCs/>
+          <w:sz w:val="32"/>
+          <w:lang w:val="es-ES"/>
+        </w:rPr>
+      </w:pPr>
+    </w:p>
+    <w:p>
+      <w:pPr>
+        <w:jc w:val="center"/>
+        <w:rPr>
+          <w:b/>
+          <w:bCs/>
+          <w:sz w:val="40"/>
+          <w:szCs w:val="40"/>
+          <w:lang w:val="es-ES"/>
+        </w:rPr>
+      </w:pPr>
+      <w:r>
+        <w:rPr>
+          <w:b/>
+          <w:bCs/>
+          <w:sz w:val="40"/>
+          <w:szCs w:val="40"/>
+          <w:lang w:val="es-ES"/>
+        </w:rPr>
+        <w:t>WEBSITE QUẢN LÝ CÁC HOẠ</w:t>
+      </w:r>
+      <w:r>
+        <w:rPr>
+          <w:b/>
+          <w:bCs/>
+          <w:sz w:val="40"/>
+          <w:szCs w:val="40"/>
+          <w:lang w:val="es-ES"/>
+        </w:rPr>
+        <w:t>T ĐỘNG</w:t>
+      </w:r>
+    </w:p>
+    <w:p>
+      <w:pPr>
+        <w:jc w:val="center"/>
+      </w:pPr>
+      <w:r>
+        <w:rPr>
+          <w:b/>
+          <w:bCs/>
+          <w:sz w:val="40"/>
+          <w:szCs w:val="40"/>
+          <w:lang w:val="es-ES"/>
+        </w:rPr>
+        <w:t>KINH DOANH CỦA CHUỖI CỬA HÀNG</w:t>
+      </w:r>
+    </w:p>
+    <w:p>
+      <w:pPr>
+        <w:jc w:val="center"/>
+      </w:pPr>
+    </w:p>
+    <w:p>
+      <w:pPr>
+        <w:jc w:val="center"/>
+        <w:rPr>
+          <w:lang w:val="es-ES"/>
+        </w:rPr>
+      </w:pPr>
+    </w:p>
+    <w:p>
+      <w:pPr>
+        <w:jc w:val="center"/>
+        <w:rPr>
+          <w:lang w:val="es-ES"/>
+        </w:rPr>
+      </w:pPr>
+    </w:p>
+    <w:p>
+      <w:pPr>
+        <w:jc w:val="center"/>
+        <w:rPr>
+          <w:lang w:val="es-ES"/>
+        </w:rPr>
+      </w:pPr>
+    </w:p>
+    <w:p>
+      <w:pPr>
+        <w:jc w:val="center"/>
+        <w:rPr>
+          <w:lang w:val="es-ES"/>
+        </w:rPr>
+      </w:pPr>
+    </w:p>
+    <w:p>
+      <w:pPr>
+        <w:jc w:val="center"/>
+        <w:rPr>
+          <w:b/>
+          <w:bCs/>
+          <w:iCs/>
+          <w:sz w:val="30"/>
+          <w:szCs w:val="30"/>
+          <w:lang w:val="es-ES"/>
+        </w:rPr>
+      </w:pPr>
+      <w:r>
+        <w:rPr>
+          <w:b/>
+          <w:bCs/>
+          <w:iCs/>
+          <w:sz w:val="30"/>
+          <w:szCs w:val="30"/>
+          <w:lang w:val="es-ES"/>
+        </w:rPr>
+        <w:t xml:space="preserve">Sinh viên: </w:t>
+      </w:r>
+      <w:r>
+        <w:rPr>
+          <w:b/>
+          <w:bCs/>
+          <w:iCs/>
+          <w:sz w:val="30"/>
+          <w:szCs w:val="30"/>
+          <w:lang w:val="es-ES"/>
+        </w:rPr>
+        <w:t>Tô Vủ Phong</w:t>
+      </w:r>
+    </w:p>
+    <w:p>
+      <w:pPr>
+        <w:jc w:val="center"/>
+        <w:rPr>
+          <w:b/>
+          <w:bCs/>
+          <w:iCs/>
+          <w:sz w:val="30"/>
+          <w:szCs w:val="30"/>
+          <w:lang w:val="es-ES"/>
+        </w:rPr>
+      </w:pPr>
+      <w:r>
+        <w:rPr>
+          <w:b/>
+          <w:bCs/>
+          <w:iCs/>
+          <w:sz w:val="30"/>
+          <w:szCs w:val="30"/>
+          <w:lang w:val="es-ES"/>
+        </w:rPr>
+        <w:t xml:space="preserve">Mã số: </w:t>
+      </w:r>
+      <w:r>
+        <w:rPr>
+          <w:b/>
+          <w:bCs/>
+          <w:iCs/>
+          <w:sz w:val="30"/>
+          <w:szCs w:val="30"/>
+          <w:lang w:val="es-ES"/>
+        </w:rPr>
+        <w:t>B1605410</w:t>
+      </w:r>
+    </w:p>
+    <w:p>
+      <w:pPr>
+        <w:jc w:val="center"/>
+      </w:pPr>
+      <w:r>
+        <w:rPr>
+          <w:b/>
+          <w:bCs/>
+          <w:iCs/>
+          <w:sz w:val="30"/>
+          <w:szCs w:val="30"/>
+          <w:lang w:val="es-ES"/>
+        </w:rPr>
+        <w:t>Khóa: K42</w:t>
+      </w:r>
+    </w:p>
+    <w:p>
+      <w:pPr>
+        <w:jc w:val="center"/>
+      </w:pPr>
+    </w:p>
+    <w:p>
+      <w:pPr>
+        <w:jc w:val="center"/>
+        <w:rPr>
+          <w:sz w:val="32"/>
+          <w:szCs w:val="32"/>
+          <w:lang w:val="es-ES"/>
+        </w:rPr>
+      </w:pPr>
+    </w:p>
+    <w:p>
+      <w:pPr>
+        <w:jc w:val="center"/>
+        <w:rPr>
+          <w:sz w:val="32"/>
+          <w:szCs w:val="32"/>
+          <w:lang w:val="es-ES"/>
+        </w:rPr>
+      </w:pPr>
+    </w:p>
+    <w:p>
+      <w:pPr>
+        <w:jc w:val="center"/>
+        <w:rPr>
+          <w:sz w:val="32"/>
+          <w:szCs w:val="32"/>
+          <w:lang w:val="es-ES"/>
+        </w:rPr>
+      </w:pPr>
+    </w:p>
+    <w:p>
+      <w:pPr>
+        <w:jc w:val="center"/>
+        <w:rPr>
+          <w:sz w:val="32"/>
+          <w:szCs w:val="32"/>
+          <w:lang w:val="es-ES"/>
+        </w:rPr>
+      </w:pPr>
+    </w:p>
+    <w:p>
+      <w:pPr>
+        <w:jc w:val="center"/>
+        <w:rPr>
+          <w:sz w:val="32"/>
+          <w:szCs w:val="32"/>
+          <w:lang w:val="es-ES"/>
+        </w:rPr>
+      </w:pPr>
+    </w:p>
+    <w:p>
+      <w:pPr>
+        <w:jc w:val="center"/>
+        <w:rPr>
+          <w:sz w:val="32"/>
+          <w:szCs w:val="32"/>
+          <w:lang w:val="es-ES"/>
+        </w:rPr>
+      </w:pPr>
+    </w:p>
+    <w:p>
+      <w:pPr>
+        <w:jc w:val="center"/>
+        <w:rPr>
+          <w:sz w:val="32"/>
+          <w:szCs w:val="32"/>
+          <w:lang w:val="es-ES"/>
+        </w:rPr>
+      </w:pPr>
+    </w:p>
+    <w:p>
+      <w:pPr>
+        <w:jc w:val="center"/>
+        <w:rPr>
+          <w:sz w:val="32"/>
+          <w:szCs w:val="32"/>
+          <w:lang w:val="es-ES"/>
+        </w:rPr>
+      </w:pPr>
+    </w:p>
+    <w:p>
+      <w:pPr>
+        <w:jc w:val="center"/>
+        <w:sectPr>
+          <w:pgSz w:w="11906" w:h="16838"/>
+          <w:pgMar w:top="1150" w:right="708" w:bottom="1433" w:left="1247" w:header="720" w:footer="720" w:gutter="0"/>
+          <w:cols w:space="720"/>
+          <w:titlePg/>
+          <w:docGrid w:linePitch="360"/>
+        </w:sectPr>
+      </w:pPr>
+      <w:r>
+        <w:rPr>
+          <w:b/>
+          <w:sz w:val="32"/>
+          <w:szCs w:val="32"/>
+          <w:lang w:val="es-ES"/>
+        </w:rPr>
+        <w:t>Cần Thơ, 12/2020</w:t>
+      </w:r>
+    </w:p>
+    <w:p>
+      <w:pPr>
+        <w:pStyle w:val="Header"/>
+        <w:pageBreakBefore/>
+        <w:jc w:val="right"/>
+        <w:rPr>
+          <w:b w:val="0"/>
+          <w:i/>
+          <w:lang w:val="es-ES"/>
+        </w:rPr>
+      </w:pPr>
+      <w:r>
+        <w:rPr>
+          <w:noProof/>
+          <w:lang w:eastAsia="en-US"/>
+        </w:rPr>
+        <w:lastRenderedPageBreak/>
+        <mc:AlternateContent>
+          <mc:Choice Requires="wps">
+            <w:drawing>
+              <wp:anchor distT="0" distB="0" distL="114300" distR="114300" simplePos="0" relativeHeight="251659264" behindDoc="1" locked="0" layoutInCell="1" allowOverlap="1" wp14:anchorId="60F41186" wp14:editId="0E512783">
+                <wp:simplePos x="0" y="0"/>
+                <wp:positionH relativeFrom="column">
+                  <wp:posOffset>43180</wp:posOffset>
+                </wp:positionH>
+                <wp:positionV relativeFrom="paragraph">
+                  <wp:posOffset>52070</wp:posOffset>
+                </wp:positionV>
+                <wp:extent cx="5831840" cy="9057005"/>
+                <wp:effectExtent l="24130" t="23495" r="20955" b="25400"/>
+                <wp:wrapNone/>
+                <wp:docPr id="1" name="Rectangle 2"/>
+                <wp:cNvGraphicFramePr>
+                  <a:graphicFrameLocks xmlns:a="http://schemas.openxmlformats.org/drawingml/2006/main"/>
+                </wp:cNvGraphicFramePr>
+                <a:graphic xmlns:a="http://schemas.openxmlformats.org/drawingml/2006/main">
+                  <a:graphicData uri="http://schemas.microsoft.com/office/word/2010/wordprocessingShape">
+                    <wps:wsp>
+                      <wps:cNvSpPr>
+                        <a:spLocks noChangeArrowheads="1"/>
+                      </wps:cNvSpPr>
+                      <wps:spPr bwMode="auto">
+                        <a:xfrm>
+                          <a:off x="0" y="0"/>
+                          <a:ext cx="5831840" cy="9057005"/>
+                        </a:xfrm>
+                        <a:prstGeom prst="rect">
+                          <a:avLst/>
+                        </a:prstGeom>
+                        <a:solidFill>
+                          <a:srgbClr val="FFFFFF"/>
+                        </a:solidFill>
+                        <a:ln w="38160" cap="sq">
+                          <a:solidFill>
+                            <a:srgbClr val="000000"/>
+                          </a:solidFill>
+                          <a:miter lim="800000"/>
+                          <a:headEnd/>
+                          <a:tailEnd/>
+                        </a:ln>
+                      </wps:spPr>
+                      <wps:bodyPr rot="0" vert="horz" wrap="none" lIns="91440" tIns="45720" rIns="91440" bIns="45720" anchor="ctr" anchorCtr="0" upright="1">
+                        <a:noAutofit/>
+                      </wps:bodyPr>
+                    </wps:wsp>
+                  </a:graphicData>
+                </a:graphic>
+                <wp14:sizeRelH relativeFrom="page">
+                  <wp14:pctWidth>0</wp14:pctWidth>
+                </wp14:sizeRelH>
+                <wp14:sizeRelV relativeFrom="page">
+                  <wp14:pctHeight>0</wp14:pctHeight>
+                </wp14:sizeRelV>
+              </wp:anchor>
+            </w:drawing>
+          </mc:Choice>
+          <mc:Fallback>
+            <w:pict>
+              <v:rect id="Rectangle 2" o:spid="_x0000_s1026" style="position:absolute;margin-left:3.4pt;margin-top:4.1pt;width:459.2pt;height:713.15pt;z-index:-251657216;visibility:visible;mso-wrap-style:none;mso-width-percent:0;mso-height-percent:0;mso-wrap-distance-left:9pt;mso-wrap-distance-top:0;mso-wrap-distance-right:9pt;mso-wrap-distance-bottom:0;mso-position-horizontal:absolute;mso-position-horizontal-relative:text;mso-position-vertical:absolute;mso-position-vertical-relative:text;mso-width-percent:0;mso-height-percent:0;mso-width-relative:page;mso-height-relative:page;v-text-anchor:middle" o:gfxdata="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" strokeweight="1.06mm">
+                <v:stroke endcap="square"/>
+              </v:rect>
+            </w:pict>
+          </mc:Fallback>
+        </mc:AlternateContent>
+      </w:r>
+    </w:p>
+    <w:p>
+      <w:pPr>
+        <w:rPr>
+          <w:lang w:val="es-ES" w:eastAsia="en-GB"/>
+        </w:rPr>
+      </w:pPr>
+    </w:p>
+    <w:p>
+      <w:pPr>
+        <w:jc w:val="center"/>
+        <w:rPr>
+          <w:sz w:val="28"/>
+          <w:szCs w:val="28"/>
+          <w:lang w:val="es-ES"/>
+        </w:rPr>
+      </w:pPr>
+      <w:r>
+        <w:rPr>
+          <w:sz w:val="28"/>
+          <w:szCs w:val="28"/>
+          <w:lang w:val="es-ES"/>
+        </w:rPr>
+        <w:t>TRƯỜNG ĐẠI HỌC CẦN THƠ</w:t>
+      </w:r>
+    </w:p>
+    <w:p>
+      <w:pPr>
+        <w:jc w:val="center"/>
+        <w:rPr>
+          <w:b/>
+          <w:sz w:val="28"/>
+          <w:szCs w:val="28"/>
+          <w:lang w:val="es-ES"/>
+        </w:rPr>
+      </w:pPr>
+      <w:r>
+        <w:rPr>
+          <w:b/>
+          <w:sz w:val="28"/>
+          <w:szCs w:val="28"/>
+          <w:lang w:val="es-ES"/>
+        </w:rPr>
+        <w:t>KHOA CÔNG NGHỆ THÔNG TIN &amp; TRUYỀN THÔNG</w:t>
+      </w:r>
+    </w:p>
+    <w:p>
+      <w:pPr>
+        <w:jc w:val="center"/>
+      </w:pPr>
+      <w:r>
+        <w:rPr>
+          <w:b/>
+          <w:sz w:val="28"/>
+          <w:szCs w:val="28"/>
+          <w:lang w:val="es-ES"/>
+        </w:rPr>
+        <w:t xml:space="preserve">BỘ MÔN </w:t>
+      </w:r>
+      <w:r>
+        <w:rPr>
+          <w:b/>
+          <w:sz w:val="28"/>
+          <w:szCs w:val="28"/>
+        </w:rPr>
+        <w:t>CÔNG NGHỆ PHẦN MỀM</w:t>
+      </w:r>
+    </w:p>
+    <w:p>
+      <w:pPr>
+        <w:jc w:val="center"/>
+        <w:rPr>
+          <w:lang w:val="es-ES"/>
+        </w:rPr>
+      </w:pPr>
+    </w:p>
+    <w:p>
+      <w:pPr>
+        <w:jc w:val="center"/>
+        <w:rPr>
+          <w:lang w:val="es-ES"/>
+        </w:rPr>
+      </w:pPr>
+    </w:p>
+    <w:p>
+      <w:pPr>
+        <w:jc w:val="center"/>
+        <w:rPr>
+          <w:lang w:val="es-ES"/>
+        </w:rPr>
+      </w:pPr>
+    </w:p>
+    <w:p>
+      <w:pPr>
+        <w:jc w:val="center"/>
+        <w:rPr>
+          <w:lang w:val="es-ES"/>
+        </w:rPr>
+      </w:pPr>
+    </w:p>
+    <w:p>
+      <w:pPr>
+        <w:jc w:val="center"/>
+        <w:rPr>
+          <w:sz w:val="28"/>
+          <w:szCs w:val="28"/>
+          <w:lang w:val="es-ES"/>
+        </w:rPr>
+      </w:pPr>
+    </w:p>
+    <w:p>
+      <w:pPr>
+        <w:jc w:val="center"/>
+        <w:rPr>
+          <w:b/>
+          <w:sz w:val="28"/>
+          <w:szCs w:val="28"/>
+          <w:lang w:val="es-ES"/>
+        </w:rPr>
+      </w:pPr>
+    </w:p>
+    <w:p>
+      <w:pPr>
+        <w:jc w:val="center"/>
+        <w:rPr>
+          <w:b/>
+          <w:sz w:val="28"/>
+          <w:szCs w:val="28"/>
+          <w:lang w:val="es-ES"/>
+        </w:rPr>
+      </w:pPr>
+    </w:p>
+    <w:p>
+      <w:pPr>
+        <w:jc w:val="center"/>
+        <w:rPr>
+          <w:b/>
+          <w:bCs/>
+          <w:sz w:val="30"/>
+          <w:lang w:val="es-ES"/>
+        </w:rPr>
+      </w:pPr>
+      <w:r>
+        <w:rPr>
+          <w:b/>
+          <w:sz w:val="28"/>
+          <w:szCs w:val="28"/>
+          <w:lang w:val="es-ES"/>
+        </w:rPr>
+        <w:t>LUẬN VĂN TỐT NGHIỆP ĐẠI HỌC</w:t>
+      </w:r>
+    </w:p>
+    <w:p>
+      <w:pPr>
+        <w:jc w:val="center"/>
+        <w:rPr>
+          <w:b/>
+          <w:bCs/>
+          <w:sz w:val="30"/>
+        </w:rPr>
+      </w:pPr>
+      <w:r>
+        <w:rPr>
+          <w:b/>
+          <w:bCs/>
+          <w:sz w:val="30"/>
+          <w:lang w:val="es-ES"/>
+        </w:rPr>
+        <w:t xml:space="preserve">NGÀNH </w:t>
+      </w:r>
+      <w:r>
+        <w:rPr>
+          <w:b/>
+          <w:bCs/>
+          <w:sz w:val="30"/>
+        </w:rPr>
+        <w:t>KỸ THUẬT PHẦN MỀM</w:t>
+      </w:r>
+    </w:p>
+    <w:p>
+      <w:pPr>
+        <w:jc w:val="center"/>
+        <w:rPr>
+          <w:b/>
+          <w:bCs/>
+          <w:lang w:val="es-ES"/>
+        </w:rPr>
+      </w:pPr>
+    </w:p>
+    <w:p>
+      <w:pPr>
+        <w:jc w:val="center"/>
+        <w:rPr>
+          <w:lang w:val="es-ES"/>
+        </w:rPr>
+      </w:pPr>
+    </w:p>
+    <w:p>
+      <w:pPr>
+        <w:jc w:val="center"/>
+        <w:rPr>
+          <w:lang w:val="es-ES"/>
+        </w:rPr>
+      </w:pPr>
+    </w:p>
+    <w:p>
+      <w:pPr>
+        <w:jc w:val="center"/>
+        <w:rPr>
+          <w:lang w:val="es-ES"/>
+        </w:rPr>
+      </w:pPr>
+    </w:p>
+    <w:p>
+      <w:pPr>
+        <w:jc w:val="center"/>
+        <w:rPr>
+          <w:lang w:val="es-ES"/>
+        </w:rPr>
+      </w:pPr>
+    </w:p>
+    <w:p>
+      <w:pPr>
+        <w:jc w:val="center"/>
+        <w:rPr>
+          <w:b/>
+          <w:bCs/>
+          <w:sz w:val="32"/>
+          <w:lang w:val="es-ES"/>
+        </w:rPr>
+      </w:pPr>
+    </w:p>
+    <w:p>
+      <w:pPr>
+        <w:jc w:val="center"/>
+        <w:rPr>
+          <w:b/>
+          <w:bCs/>
+          <w:sz w:val="32"/>
+          <w:lang w:val="es-ES"/>
+        </w:rPr>
+      </w:pPr>
+      <w:r>
+        <w:rPr>
+          <w:b/>
+          <w:bCs/>
+          <w:sz w:val="32"/>
+          <w:lang w:val="es-ES"/>
+        </w:rPr>
+        <w:t>Đề tài</w:t>
+      </w:r>
+    </w:p>
+    <w:p>
+      <w:pPr>
+        <w:jc w:val="center"/>
+        <w:rPr>
+          <w:b/>
+          <w:bCs/>
+          <w:sz w:val="32"/>
+          <w:lang w:val="es-ES"/>
+        </w:rPr>
+      </w:pPr>
+    </w:p>
+    <w:p>
+      <w:pPr>
+        <w:jc w:val="center"/>
+        <w:rPr>
+          <w:b/>
+          <w:bCs/>
+          <w:sz w:val="40"/>
+          <w:szCs w:val="40"/>
+          <w:lang w:val="es-ES"/>
+        </w:rPr>
+      </w:pPr>
+      <w:r>
+        <w:rPr>
+          <w:b/>
+          <w:bCs/>
+          <w:sz w:val="40"/>
+          <w:szCs w:val="40"/>
+          <w:lang w:val="es-ES"/>
+        </w:rPr>
+        <w:t>WEBSITE QUẢN LÝ CÁC HOẠT ĐỘNG</w:t>
+      </w:r>
+    </w:p>
+    <w:p>
+      <w:pPr>
+        <w:jc w:val="center"/>
+      </w:pPr>
+      <w:r>
+        <w:rPr>
+          <w:b/>
+          <w:bCs/>
+          <w:sz w:val="40"/>
+          <w:szCs w:val="40"/>
+          <w:lang w:val="es-ES"/>
+        </w:rPr>
+        <w:t>KINH DOANH CỦA CHUỖI CỬA HÀNG</w:t>
+      </w:r>
+    </w:p>
+    <w:p>
+      <w:pPr>
+        <w:jc w:val="center"/>
+      </w:pPr>
+    </w:p>
+    <w:p>
+      <w:pPr>
+        <w:jc w:val="center"/>
+        <w:rPr>
+          <w:lang w:val="es-ES"/>
+        </w:rPr>
+      </w:pPr>
+    </w:p>
+    <w:p>
+      <w:pPr>
+        <w:jc w:val="center"/>
+        <w:rPr>
+          <w:lang w:val="es-ES"/>
+        </w:rPr>
+      </w:pPr>
+    </w:p>
+    <w:p>
+      <w:pPr>
+        <w:jc w:val="center"/>
+        <w:rPr>
+          <w:lang w:val="es-ES"/>
+        </w:rPr>
+      </w:pPr>
+    </w:p>
+    <w:p>
+      <w:pPr>
+        <w:jc w:val="center"/>
+        <w:rPr>
+          <w:lang w:val="es-ES"/>
+        </w:rPr>
+      </w:pPr>
+    </w:p>
+    <w:p>
+      <w:pPr>
+        <w:jc w:val="both"/>
+        <w:rPr>
+          <w:b/>
+          <w:bCs/>
+          <w:iCs/>
+          <w:sz w:val="30"/>
+          <w:szCs w:val="30"/>
+          <w:lang w:val="es-ES"/>
+        </w:rPr>
+      </w:pPr>
+      <w:r>
+        <w:rPr>
+          <w:b/>
+          <w:bCs/>
+          <w:iCs/>
+          <w:sz w:val="30"/>
+          <w:szCs w:val="30"/>
+          <w:lang w:val="es-ES"/>
+        </w:rPr>
+        <w:t xml:space="preserve">      Người hướng dẫn                </w:t>
+      </w:r>
+      <w:r>
+        <w:rPr>
+          <w:b/>
+          <w:bCs/>
+          <w:iCs/>
+          <w:sz w:val="30"/>
+          <w:szCs w:val="30"/>
+          <w:lang w:val="es-ES"/>
+        </w:rPr>
+        <w:t xml:space="preserve"> </w:t>
+      </w:r>
+      <w:r>
+        <w:rPr>
+          <w:b/>
+          <w:bCs/>
+          <w:iCs/>
+          <w:sz w:val="30"/>
+          <w:szCs w:val="30"/>
+          <w:lang w:val="es-ES"/>
+        </w:rPr>
+        <w:t xml:space="preserve">                               Sinh viên thực hiện</w:t>
+      </w:r>
+    </w:p>
+    <w:p>
+      <w:pPr>
+        <w:jc w:val="both"/>
+        <w:rPr>
+          <w:b/>
+          <w:bCs/>
+          <w:iCs/>
+          <w:sz w:val="30"/>
+          <w:szCs w:val="30"/>
+          <w:lang w:val="es-ES"/>
+        </w:rPr>
+      </w:pPr>
+      <w:r>
+        <w:rPr>
+          <w:b/>
+          <w:bCs/>
+          <w:iCs/>
+          <w:sz w:val="30"/>
+          <w:szCs w:val="30"/>
+          <w:lang w:val="es-ES"/>
+        </w:rPr>
+        <w:t xml:space="preserve">      </w:t>
+      </w:r>
+      <w:r>
+        <w:rPr>
+          <w:b/>
+          <w:bCs/>
+          <w:iCs/>
+          <w:sz w:val="30"/>
+          <w:szCs w:val="30"/>
+          <w:lang w:val="es-ES"/>
+        </w:rPr>
+        <w:t>Ths</w:t>
+      </w:r>
+      <w:r>
+        <w:rPr>
+          <w:b/>
+          <w:bCs/>
+          <w:iCs/>
+          <w:sz w:val="30"/>
+          <w:szCs w:val="30"/>
+          <w:lang w:val="es-ES"/>
+        </w:rPr>
+        <w:t>.</w:t>
+      </w:r>
+      <w:r>
+        <w:rPr>
+          <w:b/>
+          <w:bCs/>
+          <w:iCs/>
+          <w:sz w:val="30"/>
+          <w:szCs w:val="30"/>
+          <w:lang w:val="es-ES"/>
+        </w:rPr>
+        <w:t xml:space="preserve"> </w:t>
+      </w:r>
+      <w:r>
+        <w:rPr>
+          <w:b/>
+          <w:bCs/>
+          <w:iCs/>
+          <w:sz w:val="30"/>
+          <w:szCs w:val="30"/>
+          <w:lang w:val="es-ES"/>
+        </w:rPr>
+        <w:t>Võ Huỳnh Trâm</w:t>
+      </w:r>
+      <w:r>
+        <w:rPr>
+          <w:b/>
+          <w:bCs/>
+          <w:iCs/>
+          <w:sz w:val="30"/>
+          <w:szCs w:val="30"/>
+          <w:lang w:val="es-ES"/>
+        </w:rPr>
+        <w:t xml:space="preserve">                          </w:t>
+      </w:r>
+      <w:r>
+        <w:rPr>
+          <w:b/>
+          <w:bCs/>
+          <w:iCs/>
+          <w:sz w:val="30"/>
+          <w:szCs w:val="30"/>
+          <w:lang w:val="es-ES"/>
+        </w:rPr>
+        <w:t xml:space="preserve">      Họ và tên</w:t>
+      </w:r>
+      <w:r>
+        <w:rPr>
+          <w:b/>
+          <w:bCs/>
+          <w:iCs/>
+          <w:sz w:val="30"/>
+          <w:szCs w:val="30"/>
+          <w:lang w:val="es-ES"/>
+        </w:rPr>
+        <w:t>: Tô Vủ Phong</w:t>
+      </w:r>
+    </w:p>
+    <w:p>
+      <w:pPr>
+        <w:jc w:val="both"/>
+        <w:rPr>
+          <w:b/>
+          <w:bCs/>
+          <w:iCs/>
+          <w:sz w:val="30"/>
+          <w:szCs w:val="30"/>
+          <w:lang w:val="es-ES"/>
+        </w:rPr>
+      </w:pPr>
+      <w:r>
+        <w:rPr>
+          <w:b/>
+          <w:bCs/>
+          <w:iCs/>
+          <w:sz w:val="30"/>
+          <w:szCs w:val="30"/>
+          <w:lang w:val="es-ES"/>
+        </w:rPr>
+        <w:t xml:space="preserve">                          </w:t>
+      </w:r>
+      <w:r>
+        <w:rPr>
+          <w:b/>
+          <w:bCs/>
+          <w:iCs/>
+          <w:sz w:val="30"/>
+          <w:szCs w:val="30"/>
+          <w:lang w:val="es-ES"/>
+        </w:rPr>
+        <w:t xml:space="preserve"> </w:t>
+      </w:r>
+      <w:r>
+        <w:rPr>
+          <w:b/>
+          <w:bCs/>
+          <w:iCs/>
+          <w:sz w:val="30"/>
+          <w:szCs w:val="30"/>
+          <w:lang w:val="es-ES"/>
+        </w:rPr>
+        <w:t xml:space="preserve">                                                            Mã số: </w:t>
+      </w:r>
+      <w:r>
+        <w:rPr>
+          <w:b/>
+          <w:bCs/>
+          <w:iCs/>
+          <w:sz w:val="30"/>
+          <w:szCs w:val="30"/>
+          <w:lang w:val="es-ES"/>
+        </w:rPr>
+        <w:t>B1605410</w:t>
+      </w:r>
+    </w:p>
+    <w:p>
+      <w:pPr>
+        <w:jc w:val="both"/>
+      </w:pPr>
+      <w:r>
+        <w:rPr>
+          <w:b/>
+          <w:bCs/>
+          <w:iCs/>
+          <w:sz w:val="30"/>
+          <w:szCs w:val="30"/>
+          <w:lang w:val="es-ES"/>
+        </w:rPr>
+        <w:t xml:space="preserve">               </w:t>
+      </w:r>
+      <w:r>
+        <w:rPr>
+          <w:b/>
+          <w:bCs/>
+          <w:iCs/>
+          <w:sz w:val="30"/>
+          <w:szCs w:val="30"/>
+          <w:lang w:val="es-ES"/>
+        </w:rPr>
+        <w:t xml:space="preserve">           </w:t>
+      </w:r>
+      <w:r>
+        <w:rPr>
+          <w:b/>
+          <w:bCs/>
+          <w:iCs/>
+          <w:sz w:val="30"/>
+          <w:szCs w:val="30"/>
+          <w:lang w:val="es-ES"/>
+        </w:rPr>
+        <w:t xml:space="preserve">                                                 </w:t>
+      </w:r>
+      <w:r>
+        <w:rPr>
+          <w:b/>
+          <w:bCs/>
+          <w:iCs/>
+          <w:sz w:val="30"/>
+          <w:szCs w:val="30"/>
+          <w:lang w:val="es-ES"/>
+        </w:rPr>
+        <w:t xml:space="preserve">                       Khóa: K42</w:t>
+      </w:r>
+    </w:p>
+    <w:p>
+      <w:pPr>
+        <w:jc w:val="center"/>
+      </w:pPr>
+    </w:p>
+    <w:p>
+      <w:pPr>
+        <w:jc w:val="center"/>
+        <w:rPr>
+          <w:sz w:val="32"/>
+          <w:szCs w:val="32"/>
+          <w:lang w:val="es-ES"/>
+        </w:rPr>
+      </w:pPr>
+    </w:p>
+    <w:p>
+      <w:pPr>
+        <w:jc w:val="center"/>
+        <w:rPr>
+          <w:sz w:val="32"/>
+          <w:szCs w:val="32"/>
+          <w:lang w:val="es-ES"/>
+        </w:rPr>
+      </w:pPr>
+    </w:p>
+    <w:p>
+      <w:pPr>
+        <w:jc w:val="center"/>
+        <w:rPr>
+          <w:sz w:val="32"/>
+          <w:szCs w:val="32"/>
+          <w:lang w:val="es-ES"/>
+        </w:rPr>
+      </w:pPr>
+    </w:p>
+    <w:p>
+      <w:pPr>
+        <w:tabs>
+          <w:tab w:val="left" w:pos="3810"/>
+        </w:tabs>
+        <w:rPr>
+          <w:sz w:val="32"/>
+          <w:szCs w:val="32"/>
+          <w:lang w:val="es-ES"/>
+        </w:rPr>
+      </w:pPr>
+      <w:r>
+        <w:rPr>
+          <w:sz w:val="32"/>
+          <w:szCs w:val="32"/>
+          <w:lang w:val="es-ES"/>
+        </w:rPr>
+        <w:tab/>
+      </w:r>
+    </w:p>
+    <w:p>
+      <w:pPr>
+        <w:jc w:val="center"/>
+        <w:rPr>
+          <w:sz w:val="32"/>
+          <w:szCs w:val="32"/>
+          <w:lang w:val="es-ES"/>
+        </w:rPr>
+      </w:pPr>
+    </w:p>
+    <w:p>
+      <w:pPr>
+        <w:jc w:val="center"/>
+        <w:rPr>
+          <w:b/>
+          <w:i/>
+          <w:sz w:val="28"/>
+          <w:szCs w:val="32"/>
+          <w:lang w:val="nl-NL"/>
+        </w:rPr>
+        <w:sectPr>
+          <w:headerReference w:type="default" r:id="rId8"/>
+          <w:footerReference w:type="default" r:id="rId9"/>
+          <w:headerReference w:type="first" r:id="rId10"/>
+          <w:footerReference w:type="first" r:id="rId11"/>
+          <w:pgSz w:w="11907" w:h="16840" w:code="9"/>
+          <w:pgMar w:top="1701" w:right="1134" w:bottom="1701" w:left="1985" w:header="720" w:footer="720" w:gutter="0"/>
+          <w:cols w:space="720"/>
+          <w:docGrid w:linePitch="360"/>
+        </w:sectPr>
+      </w:pPr>
+      <w:r>
+        <w:rPr>
+          <w:b/>
+          <w:i/>
+          <w:sz w:val="28"/>
+          <w:szCs w:val="32"/>
+          <w:lang w:val="nl-NL"/>
+        </w:rPr>
+        <w:t>Cần Thơ, 12/2020</w:t>
+      </w:r>
+    </w:p>
+    <w:p>
+      <w:pPr>
+        <w:pStyle w:val="Header"/>
+        <w:rPr>
+          <w:lang w:val="nl-NL"/>
+        </w:rPr>
+      </w:pPr>
+      <w:r>
+        <w:rPr>
+          <w:lang w:val="nl-NL"/>
+        </w:rPr>
+        <w:lastRenderedPageBreak/>
+        <w:t>LỜI CẢM ƠN</w:t>
+      </w:r>
+    </w:p>
+    <w:p>
+      <w:pPr>
+        <w:suppressAutoHyphens w:val="0"/>
+        <w:spacing w:after="200" w:line="276" w:lineRule="auto"/>
+        <w:rPr>
+          <w:b/>
+          <w:caps/>
+          <w:sz w:val="28"/>
+          <w:szCs w:val="20"/>
+          <w:lang w:val="nl-NL"/>
+        </w:rPr>
+      </w:pPr>
+      <w:r>
+        <w:rPr>
+          <w:lang w:val="nl-NL"/>
+        </w:rPr>
+        <w:br w:type="page"/>
+      </w:r>
+    </w:p>
+    <w:p>
+      <w:pPr>
+        <w:pStyle w:val="Header"/>
+      </w:pPr>
+      <w:r>
+        <w:lastRenderedPageBreak/>
+        <w:t>Mục lục</w:t>
+      </w:r>
+    </w:p>
+    <w:p>
+      <w:pPr>
+        <w:suppressAutoHyphens w:val="0"/>
+        <w:spacing w:after="200" w:line="276" w:lineRule="auto"/>
+        <w:rPr>
+          <w:b/>
+          <w:caps/>
+          <w:sz w:val="28"/>
+          <w:szCs w:val="20"/>
+        </w:rPr>
+      </w:pPr>
+      <w:r>
+        <w:br w:type="page"/>
+      </w:r>
+    </w:p>
+    <w:p>
+      <w:pPr>
+        <w:pStyle w:val="Header"/>
+      </w:pPr>
+      <w:r>
+        <w:lastRenderedPageBreak/>
+        <w:t>DANH MỤC hình</w:t>
+      </w:r>
+    </w:p>
+    <w:p>
+      <w:pPr>
+        <w:suppressAutoHyphens w:val="0"/>
+        <w:spacing w:after="200" w:line="276" w:lineRule="auto"/>
+        <w:rPr>
+          <w:b/>
+          <w:caps/>
+          <w:sz w:val="28"/>
+          <w:szCs w:val="20"/>
+        </w:rPr>
+      </w:pPr>
+      <w:r>
+        <w:br w:type="page"/>
+      </w:r>
+    </w:p>
+    <w:p>
+      <w:pPr>
+        <w:pStyle w:val="Header"/>
+      </w:pPr>
+      <w:r>
+        <w:lastRenderedPageBreak/>
+        <w:t>DANh mục bảng</w:t>
+      </w:r>
+    </w:p>
+    <w:p>
+      <w:pPr>
+        <w:suppressAutoHyphens w:val="0"/>
+        <w:spacing w:after="200" w:line="276" w:lineRule="auto"/>
+        <w:rPr>
+          <w:b/>
+          <w:caps/>
+          <w:sz w:val="28"/>
+          <w:szCs w:val="20"/>
+        </w:rPr>
+      </w:pPr>
+      <w:r>
+        <w:br w:type="page"/>
+      </w:r>
+    </w:p>
+    <w:p>
+      <w:pPr>
+        <w:pStyle w:val="Header"/>
+      </w:pPr>
+      <w:r>
+        <w:lastRenderedPageBreak/>
+        <w:t>Danh mục từ viết tắt</w:t>
+      </w:r>
+    </w:p>
+    <w:p>
+      <w:pPr>
+        <w:suppressAutoHyphens w:val="0"/>
+        <w:spacing w:after="200" w:line="276" w:lineRule="auto"/>
+        <w:rPr>
+          <w:b/>
+          <w:caps/>
+          <w:sz w:val="28"/>
+          <w:szCs w:val="20"/>
+        </w:rPr>
+      </w:pPr>
+      <w:r>
+        <w:br w:type="page"/>
+      </w:r>
+    </w:p>
+    <w:p>
+      <w:pPr>
+        <w:pStyle w:val="Header"/>
+      </w:pPr>
+      <w:r>
+        <w:lastRenderedPageBreak/>
+        <w:t>CAM Đoan kết quả</w:t>
+      </w:r>
+    </w:p>
+    <w:p>
+      <w:pPr>
+        <w:suppressAutoHyphens w:val="0"/>
+        <w:spacing w:after="200" w:line="276" w:lineRule="auto"/>
+        <w:rPr>
+          <w:b/>
+          <w:caps/>
+          <w:sz w:val="28"/>
+          <w:szCs w:val="20"/>
+        </w:rPr>
+      </w:pPr>
+      <w:r>
+        <w:br w:type="page"/>
+      </w:r>
+    </w:p>
+    <w:p>
+      <w:pPr>
+        <w:pStyle w:val="Header"/>
+      </w:pPr>
+      <w:r>
+        <w:lastRenderedPageBreak/>
+        <w:t>Tóm LƯỢt</w:t>
+      </w:r>
+    </w:p>
+    <w:p>
+      <w:pPr>
+        <w:suppressAutoHyphens w:val="0"/>
+        <w:spacing w:after="200" w:line="276" w:lineRule="auto"/>
+        <w:rPr>
+          <w:b/>
+          <w:i/>
+          <w:lang w:val="nl-NL"/>
+        </w:rPr>
       </w:pPr>
       <w:bookmarkStart w:id="0" w:name="_GoBack"/>
       <w:bookmarkEnd w:id="0"/>
     </w:p>
     <w:sectPr>
+      <w:type w:val="continuous"/>
       <w:pgSz w:w="11907" w:h="16840" w:code="9"/>
       <w:pgMar w:top="1701" w:right="1134" w:bottom="1701" w:left="1985" w:header="720" w:footer="720" w:gutter="0"/>
       <w:cols w:space="720"/>
@@ -17,6 +1592,84 @@
     </w:sectPr>
   </w:body>
 </w:document>
+</file>
+
+<file path=word/endnotes.xml><?xml version="1.0" encoding="utf-8"?>
+<w:endnotes xmlns:wpc="http://schemas.microsoft.com/office/word/2010/wordprocessingCanvas" xmlns:mc="http://schemas.openxmlformats.org/markup-compatibility/2006" xmlns:o="urn:schemas-microsoft-com:office:office" xmlns:r="http://schemas.openxmlformats.org/officeDocument/2006/relationships" xmlns:m="http://schemas.openxmlformats.org/officeDocument/2006/math" xmlns:v="urn:schemas-microsoft-com:vml" xmlns:wp14="http://schemas.microsoft.com/office/word/2010/wordprocessingDrawing" xmlns:wp="http://schemas.openxmlformats.org/drawingml/2006/wordprocessingDrawing" xmlns:w10="urn:schemas-microsoft-com:office:word" xmlns:w="http://schemas.openxmlformats.org/wordprocessingml/2006/main" xmlns:w14="http://schemas.microsoft.com/office/word/2010/wordml" xmlns:wpg="http://schemas.microsoft.com/office/word/2010/wordprocessingGroup" xmlns:wpi="http://schemas.microsoft.com/office/word/2010/wordprocessingInk" xmlns:wne="http://schemas.microsoft.com/office/word/2006/wordml" xmlns:wps="http://schemas.microsoft.com/office/word/2010/wordprocessingShape" mc:Ignorable="w14 wp14">
+  <w:endnote w:type="separator" w:id="-1">
+    <w:p>
+      <w:r>
+        <w:separator/>
+      </w:r>
+    </w:p>
+  </w:endnote>
+  <w:endnote w:type="continuationSeparator" w:id="0">
+    <w:p>
+      <w:r>
+        <w:continuationSeparator/>
+      </w:r>
+    </w:p>
+  </w:endnote>
+</w:endnotes>
+</file>
+
+<file path=word/footer1.xml><?xml version="1.0" encoding="utf-8"?>
+<w:ftr xmlns:wpc="http://schemas.microsoft.com/office/word/2010/wordprocessingCanvas" xmlns:mc="http://schemas.openxmlformats.org/markup-compatibility/2006" xmlns:o="urn:schemas-microsoft-com:office:office" xmlns:r="http://schemas.openxmlformats.org/officeDocument/2006/relationships" xmlns:m="http://schemas.openxmlformats.org/officeDocument/2006/math" xmlns:v="urn:schemas-microsoft-com:vml" xmlns:wp14="http://schemas.microsoft.com/office/word/2010/wordprocessingDrawing" xmlns:wp="http://schemas.openxmlformats.org/drawingml/2006/wordprocessingDrawing" xmlns:w10="urn:schemas-microsoft-com:office:word" xmlns:w="http://schemas.openxmlformats.org/wordprocessingml/2006/main" xmlns:w14="http://schemas.microsoft.com/office/word/2010/wordml" xmlns:wpg="http://schemas.microsoft.com/office/word/2010/wordprocessingGroup" xmlns:wpi="http://schemas.microsoft.com/office/word/2010/wordprocessingInk" xmlns:wne="http://schemas.microsoft.com/office/word/2006/wordml" xmlns:wps="http://schemas.microsoft.com/office/word/2010/wordprocessingShape" mc:Ignorable="w14 wp14">
+  <w:p>
+    <w:pPr>
+      <w:pStyle w:val="Footer"/>
+    </w:pPr>
+  </w:p>
+</w:ftr>
+</file>
+
+<file path=word/footer2.xml><?xml version="1.0" encoding="utf-8"?>
+<w:ftr xmlns:wpc="http://schemas.microsoft.com/office/word/2010/wordprocessingCanvas" xmlns:mc="http://schemas.openxmlformats.org/markup-compatibility/2006" xmlns:o="urn:schemas-microsoft-com:office:office" xmlns:r="http://schemas.openxmlformats.org/officeDocument/2006/relationships" xmlns:m="http://schemas.openxmlformats.org/officeDocument/2006/math" xmlns:v="urn:schemas-microsoft-com:vml" xmlns:wp14="http://schemas.microsoft.com/office/word/2010/wordprocessingDrawing" xmlns:wp="http://schemas.openxmlformats.org/drawingml/2006/wordprocessingDrawing" xmlns:w10="urn:schemas-microsoft-com:office:word" xmlns:w="http://schemas.openxmlformats.org/wordprocessingml/2006/main" xmlns:w14="http://schemas.microsoft.com/office/word/2010/wordml" xmlns:wpg="http://schemas.microsoft.com/office/word/2010/wordprocessingGroup" xmlns:wpi="http://schemas.microsoft.com/office/word/2010/wordprocessingInk" xmlns:wne="http://schemas.microsoft.com/office/word/2006/wordml" xmlns:wps="http://schemas.microsoft.com/office/word/2010/wordprocessingShape" mc:Ignorable="w14 wp14">
+  <w:p>
+    <w:pPr>
+      <w:pStyle w:val="Footer"/>
+    </w:pPr>
+  </w:p>
+</w:ftr>
+</file>
+
+<file path=word/footnotes.xml><?xml version="1.0" encoding="utf-8"?>
+<w:footnotes xmlns:wpc="http://schemas.microsoft.com/office/word/2010/wordprocessingCanvas" xmlns:mc="http://schemas.openxmlformats.org/markup-compatibility/2006" xmlns:o="urn:schemas-microsoft-com:office:office" xmlns:r="http://schemas.openxmlformats.org/officeDocument/2006/relationships" xmlns:m="http://schemas.openxmlformats.org/officeDocument/2006/math" xmlns:v="urn:schemas-microsoft-com:vml" xmlns:wp14="http://schemas.microsoft.com/office/word/2010/wordprocessingDrawing" xmlns:wp="http://schemas.openxmlformats.org/drawingml/2006/wordprocessingDrawing" xmlns:w10="urn:schemas-microsoft-com:office:word" xmlns:w="http://schemas.openxmlformats.org/wordprocessingml/2006/main" xmlns:w14="http://schemas.microsoft.com/office/word/2010/wordml" xmlns:wpg="http://schemas.microsoft.com/office/word/2010/wordprocessingGroup" xmlns:wpi="http://schemas.microsoft.com/office/word/2010/wordprocessingInk" xmlns:wne="http://schemas.microsoft.com/office/word/2006/wordml" xmlns:wps="http://schemas.microsoft.com/office/word/2010/wordprocessingShape" mc:Ignorable="w14 wp14">
+  <w:footnote w:type="separator" w:id="-1">
+    <w:p>
+      <w:r>
+        <w:separator/>
+      </w:r>
+    </w:p>
+  </w:footnote>
+  <w:footnote w:type="continuationSeparator" w:id="0">
+    <w:p>
+      <w:r>
+        <w:continuationSeparator/>
+      </w:r>
+    </w:p>
+  </w:footnote>
+</w:footnotes>
+</file>
+
+<file path=word/header1.xml><?xml version="1.0" encoding="utf-8"?>
+<w:hdr xmlns:wpc="http://schemas.microsoft.com/office/word/2010/wordprocessingCanvas" xmlns:mc="http://schemas.openxmlformats.org/markup-compatibility/2006" xmlns:o="urn:schemas-microsoft-com:office:office" xmlns:r="http://schemas.openxmlformats.org/officeDocument/2006/relationships" xmlns:m="http://schemas.openxmlformats.org/officeDocument/2006/math" xmlns:v="urn:schemas-microsoft-com:vml" xmlns:wp14="http://schemas.microsoft.com/office/word/2010/wordprocessingDrawing" xmlns:wp="http://schemas.openxmlformats.org/drawingml/2006/wordprocessingDrawing" xmlns:w10="urn:schemas-microsoft-com:office:word" xmlns:w="http://schemas.openxmlformats.org/wordprocessingml/2006/main" xmlns:w14="http://schemas.microsoft.com/office/word/2010/wordml" xmlns:wpg="http://schemas.microsoft.com/office/word/2010/wordprocessingGroup" xmlns:wpi="http://schemas.microsoft.com/office/word/2010/wordprocessingInk" xmlns:wne="http://schemas.microsoft.com/office/word/2006/wordml" xmlns:wps="http://schemas.microsoft.com/office/word/2010/wordprocessingShape" mc:Ignorable="w14 wp14">
+  <w:p>
+    <w:pPr>
+      <w:pStyle w:val="Header"/>
+    </w:pPr>
+  </w:p>
+</w:hdr>
+</file>
+
+<file path=word/header2.xml><?xml version="1.0" encoding="utf-8"?>
+<w:hdr xmlns:wpc="http://schemas.microsoft.com/office/word/2010/wordprocessingCanvas" xmlns:mc="http://schemas.openxmlformats.org/markup-compatibility/2006" xmlns:o="urn:schemas-microsoft-com:office:office" xmlns:r="http://schemas.openxmlformats.org/officeDocument/2006/relationships" xmlns:m="http://schemas.openxmlformats.org/officeDocument/2006/math" xmlns:v="urn:schemas-microsoft-com:vml" xmlns:wp14="http://schemas.microsoft.com/office/word/2010/wordprocessingDrawing" xmlns:wp="http://schemas.openxmlformats.org/drawingml/2006/wordprocessingDrawing" xmlns:w10="urn:schemas-microsoft-com:office:word" xmlns:w="http://schemas.openxmlformats.org/wordprocessingml/2006/main" xmlns:w14="http://schemas.microsoft.com/office/word/2010/wordml" xmlns:wpg="http://schemas.microsoft.com/office/word/2010/wordprocessingGroup" xmlns:wpi="http://schemas.microsoft.com/office/word/2010/wordprocessingInk" xmlns:wne="http://schemas.microsoft.com/office/word/2006/wordml" xmlns:wps="http://schemas.microsoft.com/office/word/2010/wordprocessingShape" mc:Ignorable="w14 wp14">
+  <w:p>
+    <w:pPr>
+      <w:pStyle w:val="Header"/>
+    </w:pPr>
+  </w:p>
+</w:hdr>
 </file>
 
 <file path=word/styles.xml><?xml version="1.0" encoding="utf-8"?>
@@ -38,7 +1691,7 @@
   </w:docDefaults>
   <w:latentStyles w:defLockedState="0" w:defUIPriority="99" w:defSemiHidden="1" w:defUnhideWhenUsed="1" w:defQFormat="0" w:count="267">
     <w:lsdException w:name="Normal" w:semiHidden="0" w:uiPriority="0" w:unhideWhenUsed="0" w:qFormat="1"/>
-    <w:lsdException w:name="heading 1" w:semiHidden="0" w:uiPriority="9" w:unhideWhenUsed="0" w:qFormat="1"/>
+    <w:lsdException w:name="heading 1" w:semiHidden="0" w:uiPriority="0" w:unhideWhenUsed="0" w:qFormat="1"/>
     <w:lsdException w:name="heading 2" w:uiPriority="9" w:qFormat="1"/>
     <w:lsdException w:name="heading 3" w:uiPriority="9" w:qFormat="1"/>
     <w:lsdException w:name="heading 4" w:uiPriority="9" w:qFormat="1"/>
@@ -56,6 +1709,8 @@
     <w:lsdException w:name="toc 7" w:uiPriority="39"/>
     <w:lsdException w:name="toc 8" w:uiPriority="39"/>
     <w:lsdException w:name="toc 9" w:uiPriority="39"/>
+    <w:lsdException w:name="header" w:uiPriority="0"/>
+    <w:lsdException w:name="footer" w:uiPriority="0"/>
     <w:lsdException w:name="caption" w:uiPriority="35" w:qFormat="1"/>
     <w:lsdException w:name="Title" w:semiHidden="0" w:uiPriority="10" w:unhideWhenUsed="0" w:qFormat="1"/>
     <w:lsdException w:name="Default Paragraph Font" w:uiPriority="1"/>
@@ -178,6 +1833,34 @@
   <w:style w:type="paragraph" w:default="1" w:styleId="Normal">
     <w:name w:val="Normal"/>
     <w:qFormat/>
+    <w:rsid w:val="001110AA"/>
+    <w:pPr>
+      <w:suppressAutoHyphens/>
+      <w:spacing w:after="0" w:line="240" w:lineRule="auto"/>
+    </w:pPr>
+    <w:rPr>
+      <w:rFonts w:ascii="Times New Roman" w:eastAsia="Times New Roman" w:hAnsi="Times New Roman" w:cs="Times New Roman"/>
+      <w:sz w:val="26"/>
+      <w:szCs w:val="24"/>
+      <w:lang w:eastAsia="zh-CN"/>
+    </w:rPr>
+  </w:style>
+  <w:style w:type="paragraph" w:styleId="Heading1">
+    <w:name w:val="heading 1"/>
+    <w:basedOn w:val="Normal"/>
+    <w:next w:val="Normal"/>
+    <w:link w:val="Heading1Char"/>
+    <w:qFormat/>
+    <w:rsid w:val="001B68E1"/>
+    <w:pPr>
+      <w:keepNext/>
+      <w:outlineLvl w:val="0"/>
+    </w:pPr>
+    <w:rPr>
+      <w:b/>
+      <w:sz w:val="22"/>
+      <w:szCs w:val="20"/>
+    </w:rPr>
   </w:style>
   <w:style w:type="character" w:default="1" w:styleId="DefaultParagraphFont">
     <w:name w:val="Default Paragraph Font"/>
@@ -205,6 +1888,156 @@
     <w:uiPriority w:val="99"/>
     <w:semiHidden/>
     <w:unhideWhenUsed/>
+  </w:style>
+  <w:style w:type="character" w:customStyle="1" w:styleId="Heading1Char">
+    <w:name w:val="Heading 1 Char"/>
+    <w:basedOn w:val="DefaultParagraphFont"/>
+    <w:link w:val="Heading1"/>
+    <w:rsid w:val="001B68E1"/>
+    <w:rPr>
+      <w:rFonts w:ascii="Times New Roman" w:eastAsia="Times New Roman" w:hAnsi="Times New Roman" w:cs="Times New Roman"/>
+      <w:b/>
+      <w:szCs w:val="20"/>
+      <w:lang w:eastAsia="zh-CN"/>
+    </w:rPr>
+  </w:style>
+  <w:style w:type="paragraph" w:styleId="Footer">
+    <w:name w:val="footer"/>
+    <w:basedOn w:val="Normal"/>
+    <w:link w:val="FooterChar"/>
+    <w:rsid w:val="001B68E1"/>
+    <w:pPr>
+      <w:tabs>
+        <w:tab w:val="center" w:pos="4320"/>
+        <w:tab w:val="right" w:pos="8640"/>
+      </w:tabs>
+    </w:pPr>
+    <w:rPr>
+      <w:szCs w:val="20"/>
+    </w:rPr>
+  </w:style>
+  <w:style w:type="character" w:customStyle="1" w:styleId="FooterChar">
+    <w:name w:val="Footer Char"/>
+    <w:basedOn w:val="DefaultParagraphFont"/>
+    <w:link w:val="Footer"/>
+    <w:rsid w:val="001B68E1"/>
+    <w:rPr>
+      <w:rFonts w:ascii="Times New Roman" w:eastAsia="Times New Roman" w:hAnsi="Times New Roman" w:cs="Times New Roman"/>
+      <w:sz w:val="26"/>
+      <w:szCs w:val="20"/>
+      <w:lang w:eastAsia="zh-CN"/>
+    </w:rPr>
+  </w:style>
+  <w:style w:type="paragraph" w:styleId="Header">
+    <w:name w:val="header"/>
+    <w:basedOn w:val="Normal"/>
+    <w:link w:val="HeaderChar"/>
+    <w:rsid w:val="005532C9"/>
+    <w:pPr>
+      <w:tabs>
+        <w:tab w:val="center" w:pos="4320"/>
+        <w:tab w:val="right" w:pos="8640"/>
+      </w:tabs>
+      <w:jc w:val="center"/>
+    </w:pPr>
+    <w:rPr>
+      <w:b/>
+      <w:caps/>
+      <w:sz w:val="28"/>
+      <w:szCs w:val="20"/>
+    </w:rPr>
+  </w:style>
+  <w:style w:type="character" w:customStyle="1" w:styleId="HeaderChar">
+    <w:name w:val="Header Char"/>
+    <w:basedOn w:val="DefaultParagraphFont"/>
+    <w:link w:val="Header"/>
+    <w:rsid w:val="005532C9"/>
+    <w:rPr>
+      <w:rFonts w:ascii="Times New Roman" w:eastAsia="Times New Roman" w:hAnsi="Times New Roman" w:cs="Times New Roman"/>
+      <w:b/>
+      <w:caps/>
+      <w:sz w:val="28"/>
+      <w:szCs w:val="20"/>
+      <w:lang w:eastAsia="zh-CN"/>
+    </w:rPr>
+  </w:style>
+  <w:style w:type="paragraph" w:styleId="TOCHeading">
+    <w:name w:val="TOC Heading"/>
+    <w:basedOn w:val="Heading1"/>
+    <w:next w:val="Normal"/>
+    <w:uiPriority w:val="39"/>
+    <w:semiHidden/>
+    <w:unhideWhenUsed/>
+    <w:qFormat/>
+    <w:rsid w:val="002775FF"/>
+    <w:pPr>
+      <w:keepLines/>
+      <w:suppressAutoHyphens w:val="0"/>
+      <w:spacing w:before="480" w:line="276" w:lineRule="auto"/>
+      <w:outlineLvl w:val="9"/>
+    </w:pPr>
+    <w:rPr>
+      <w:rFonts w:asciiTheme="majorHAnsi" w:eastAsiaTheme="majorEastAsia" w:hAnsiTheme="majorHAnsi" w:cstheme="majorBidi"/>
+      <w:bCs/>
+      <w:color w:val="365F91" w:themeColor="accent1" w:themeShade="BF"/>
+      <w:sz w:val="28"/>
+      <w:szCs w:val="28"/>
+      <w:lang w:eastAsia="ja-JP"/>
+    </w:rPr>
+  </w:style>
+  <w:style w:type="paragraph" w:styleId="BalloonText">
+    <w:name w:val="Balloon Text"/>
+    <w:basedOn w:val="Normal"/>
+    <w:link w:val="BalloonTextChar"/>
+    <w:uiPriority w:val="99"/>
+    <w:semiHidden/>
+    <w:unhideWhenUsed/>
+    <w:rsid w:val="002775FF"/>
+    <w:rPr>
+      <w:rFonts w:ascii="Tahoma" w:hAnsi="Tahoma" w:cs="Tahoma"/>
+      <w:sz w:val="16"/>
+      <w:szCs w:val="16"/>
+    </w:rPr>
+  </w:style>
+  <w:style w:type="character" w:customStyle="1" w:styleId="BalloonTextChar">
+    <w:name w:val="Balloon Text Char"/>
+    <w:basedOn w:val="DefaultParagraphFont"/>
+    <w:link w:val="BalloonText"/>
+    <w:uiPriority w:val="99"/>
+    <w:semiHidden/>
+    <w:rsid w:val="002775FF"/>
+    <w:rPr>
+      <w:rFonts w:ascii="Tahoma" w:eastAsia="Times New Roman" w:hAnsi="Tahoma" w:cs="Tahoma"/>
+      <w:sz w:val="16"/>
+      <w:szCs w:val="16"/>
+      <w:lang w:eastAsia="zh-CN"/>
+    </w:rPr>
+  </w:style>
+  <w:style w:type="paragraph" w:styleId="TOC1">
+    <w:name w:val="toc 1"/>
+    <w:basedOn w:val="Normal"/>
+    <w:next w:val="Normal"/>
+    <w:autoRedefine/>
+    <w:uiPriority w:val="39"/>
+    <w:unhideWhenUsed/>
+    <w:rsid w:val="002775FF"/>
+    <w:pPr>
+      <w:spacing w:after="100"/>
+    </w:pPr>
+  </w:style>
+  <w:style w:type="paragraph" w:styleId="TOC9">
+    <w:name w:val="toc 9"/>
+    <w:basedOn w:val="Normal"/>
+    <w:next w:val="Normal"/>
+    <w:autoRedefine/>
+    <w:uiPriority w:val="39"/>
+    <w:semiHidden/>
+    <w:unhideWhenUsed/>
+    <w:rsid w:val="002775FF"/>
+    <w:pPr>
+      <w:spacing w:after="100"/>
+      <w:ind w:left="2080"/>
+    </w:pPr>
   </w:style>
 </w:styles>
 </file>
@@ -228,7 +2061,7 @@
   </w:docDefaults>
   <w:latentStyles w:defLockedState="0" w:defUIPriority="99" w:defSemiHidden="1" w:defUnhideWhenUsed="1" w:defQFormat="0" w:count="267">
     <w:lsdException w:name="Normal" w:semiHidden="0" w:uiPriority="0" w:unhideWhenUsed="0" w:qFormat="1"/>
-    <w:lsdException w:name="heading 1" w:semiHidden="0" w:uiPriority="9" w:unhideWhenUsed="0" w:qFormat="1"/>
+    <w:lsdException w:name="heading 1" w:semiHidden="0" w:uiPriority="0" w:unhideWhenUsed="0" w:qFormat="1"/>
     <w:lsdException w:name="heading 2" w:uiPriority="9" w:qFormat="1"/>
     <w:lsdException w:name="heading 3" w:uiPriority="9" w:qFormat="1"/>
     <w:lsdException w:name="heading 4" w:uiPriority="9" w:qFormat="1"/>
@@ -246,6 +2079,8 @@
     <w:lsdException w:name="toc 7" w:uiPriority="39"/>
     <w:lsdException w:name="toc 8" w:uiPriority="39"/>
     <w:lsdException w:name="toc 9" w:uiPriority="39"/>
+    <w:lsdException w:name="header" w:uiPriority="0"/>
+    <w:lsdException w:name="footer" w:uiPriority="0"/>
     <w:lsdException w:name="caption" w:uiPriority="35" w:qFormat="1"/>
     <w:lsdException w:name="Title" w:semiHidden="0" w:uiPriority="10" w:unhideWhenUsed="0" w:qFormat="1"/>
     <w:lsdException w:name="Default Paragraph Font" w:uiPriority="1"/>
@@ -368,6 +2203,34 @@
   <w:style w:type="paragraph" w:default="1" w:styleId="Normal">
     <w:name w:val="Normal"/>
     <w:qFormat/>
+    <w:rsid w:val="001110AA"/>
+    <w:pPr>
+      <w:suppressAutoHyphens/>
+      <w:spacing w:after="0" w:line="240" w:lineRule="auto"/>
+    </w:pPr>
+    <w:rPr>
+      <w:rFonts w:ascii="Times New Roman" w:eastAsia="Times New Roman" w:hAnsi="Times New Roman" w:cs="Times New Roman"/>
+      <w:sz w:val="26"/>
+      <w:szCs w:val="24"/>
+      <w:lang w:eastAsia="zh-CN"/>
+    </w:rPr>
+  </w:style>
+  <w:style w:type="paragraph" w:styleId="Heading1">
+    <w:name w:val="heading 1"/>
+    <w:basedOn w:val="Normal"/>
+    <w:next w:val="Normal"/>
+    <w:link w:val="Heading1Char"/>
+    <w:qFormat/>
+    <w:rsid w:val="001B68E1"/>
+    <w:pPr>
+      <w:keepNext/>
+      <w:outlineLvl w:val="0"/>
+    </w:pPr>
+    <w:rPr>
+      <w:b/>
+      <w:sz w:val="22"/>
+      <w:szCs w:val="20"/>
+    </w:rPr>
   </w:style>
   <w:style w:type="character" w:default="1" w:styleId="DefaultParagraphFont">
     <w:name w:val="Default Paragraph Font"/>
@@ -395,6 +2258,156 @@
     <w:uiPriority w:val="99"/>
     <w:semiHidden/>
     <w:unhideWhenUsed/>
+  </w:style>
+  <w:style w:type="character" w:customStyle="1" w:styleId="Heading1Char">
+    <w:name w:val="Heading 1 Char"/>
+    <w:basedOn w:val="DefaultParagraphFont"/>
+    <w:link w:val="Heading1"/>
+    <w:rsid w:val="001B68E1"/>
+    <w:rPr>
+      <w:rFonts w:ascii="Times New Roman" w:eastAsia="Times New Roman" w:hAnsi="Times New Roman" w:cs="Times New Roman"/>
+      <w:b/>
+      <w:szCs w:val="20"/>
+      <w:lang w:eastAsia="zh-CN"/>
+    </w:rPr>
+  </w:style>
+  <w:style w:type="paragraph" w:styleId="Footer">
+    <w:name w:val="footer"/>
+    <w:basedOn w:val="Normal"/>
+    <w:link w:val="FooterChar"/>
+    <w:rsid w:val="001B68E1"/>
+    <w:pPr>
+      <w:tabs>
+        <w:tab w:val="center" w:pos="4320"/>
+        <w:tab w:val="right" w:pos="8640"/>
+      </w:tabs>
+    </w:pPr>
+    <w:rPr>
+      <w:szCs w:val="20"/>
+    </w:rPr>
+  </w:style>
+  <w:style w:type="character" w:customStyle="1" w:styleId="FooterChar">
+    <w:name w:val="Footer Char"/>
+    <w:basedOn w:val="DefaultParagraphFont"/>
+    <w:link w:val="Footer"/>
+    <w:rsid w:val="001B68E1"/>
+    <w:rPr>
+      <w:rFonts w:ascii="Times New Roman" w:eastAsia="Times New Roman" w:hAnsi="Times New Roman" w:cs="Times New Roman"/>
+      <w:sz w:val="26"/>
+      <w:szCs w:val="20"/>
+      <w:lang w:eastAsia="zh-CN"/>
+    </w:rPr>
+  </w:style>
+  <w:style w:type="paragraph" w:styleId="Header">
+    <w:name w:val="header"/>
+    <w:basedOn w:val="Normal"/>
+    <w:link w:val="HeaderChar"/>
+    <w:rsid w:val="005532C9"/>
+    <w:pPr>
+      <w:tabs>
+        <w:tab w:val="center" w:pos="4320"/>
+        <w:tab w:val="right" w:pos="8640"/>
+      </w:tabs>
+      <w:jc w:val="center"/>
+    </w:pPr>
+    <w:rPr>
+      <w:b/>
+      <w:caps/>
+      <w:sz w:val="28"/>
+      <w:szCs w:val="20"/>
+    </w:rPr>
+  </w:style>
+  <w:style w:type="character" w:customStyle="1" w:styleId="HeaderChar">
+    <w:name w:val="Header Char"/>
+    <w:basedOn w:val="DefaultParagraphFont"/>
+    <w:link w:val="Header"/>
+    <w:rsid w:val="005532C9"/>
+    <w:rPr>
+      <w:rFonts w:ascii="Times New Roman" w:eastAsia="Times New Roman" w:hAnsi="Times New Roman" w:cs="Times New Roman"/>
+      <w:b/>
+      <w:caps/>
+      <w:sz w:val="28"/>
+      <w:szCs w:val="20"/>
+      <w:lang w:eastAsia="zh-CN"/>
+    </w:rPr>
+  </w:style>
+  <w:style w:type="paragraph" w:styleId="TOCHeading">
+    <w:name w:val="TOC Heading"/>
+    <w:basedOn w:val="Heading1"/>
+    <w:next w:val="Normal"/>
+    <w:uiPriority w:val="39"/>
+    <w:semiHidden/>
+    <w:unhideWhenUsed/>
+    <w:qFormat/>
+    <w:rsid w:val="002775FF"/>
+    <w:pPr>
+      <w:keepLines/>
+      <w:suppressAutoHyphens w:val="0"/>
+      <w:spacing w:before="480" w:line="276" w:lineRule="auto"/>
+      <w:outlineLvl w:val="9"/>
+    </w:pPr>
+    <w:rPr>
+      <w:rFonts w:asciiTheme="majorHAnsi" w:eastAsiaTheme="majorEastAsia" w:hAnsiTheme="majorHAnsi" w:cstheme="majorBidi"/>
+      <w:bCs/>
+      <w:color w:val="365F91" w:themeColor="accent1" w:themeShade="BF"/>
+      <w:sz w:val="28"/>
+      <w:szCs w:val="28"/>
+      <w:lang w:eastAsia="ja-JP"/>
+    </w:rPr>
+  </w:style>
+  <w:style w:type="paragraph" w:styleId="BalloonText">
+    <w:name w:val="Balloon Text"/>
+    <w:basedOn w:val="Normal"/>
+    <w:link w:val="BalloonTextChar"/>
+    <w:uiPriority w:val="99"/>
+    <w:semiHidden/>
+    <w:unhideWhenUsed/>
+    <w:rsid w:val="002775FF"/>
+    <w:rPr>
+      <w:rFonts w:ascii="Tahoma" w:hAnsi="Tahoma" w:cs="Tahoma"/>
+      <w:sz w:val="16"/>
+      <w:szCs w:val="16"/>
+    </w:rPr>
+  </w:style>
+  <w:style w:type="character" w:customStyle="1" w:styleId="BalloonTextChar">
+    <w:name w:val="Balloon Text Char"/>
+    <w:basedOn w:val="DefaultParagraphFont"/>
+    <w:link w:val="BalloonText"/>
+    <w:uiPriority w:val="99"/>
+    <w:semiHidden/>
+    <w:rsid w:val="002775FF"/>
+    <w:rPr>
+      <w:rFonts w:ascii="Tahoma" w:eastAsia="Times New Roman" w:hAnsi="Tahoma" w:cs="Tahoma"/>
+      <w:sz w:val="16"/>
+      <w:szCs w:val="16"/>
+      <w:lang w:eastAsia="zh-CN"/>
+    </w:rPr>
+  </w:style>
+  <w:style w:type="paragraph" w:styleId="TOC1">
+    <w:name w:val="toc 1"/>
+    <w:basedOn w:val="Normal"/>
+    <w:next w:val="Normal"/>
+    <w:autoRedefine/>
+    <w:uiPriority w:val="39"/>
+    <w:unhideWhenUsed/>
+    <w:rsid w:val="002775FF"/>
+    <w:pPr>
+      <w:spacing w:after="100"/>
+    </w:pPr>
+  </w:style>
+  <w:style w:type="paragraph" w:styleId="TOC9">
+    <w:name w:val="toc 9"/>
+    <w:basedOn w:val="Normal"/>
+    <w:next w:val="Normal"/>
+    <w:autoRedefine/>
+    <w:uiPriority w:val="39"/>
+    <w:semiHidden/>
+    <w:unhideWhenUsed/>
+    <w:rsid w:val="002775FF"/>
+    <w:pPr>
+      <w:spacing w:after="100"/>
+      <w:ind w:left="2080"/>
+    </w:pPr>
   </w:style>
 </w:styles>
 </file>
@@ -682,4 +2695,16 @@
   <a:objectDefaults/>
   <a:extraClrSchemeLst/>
 </a:theme>
+</file>
+
+<file path=customXml/item1.xml><?xml version="1.0" encoding="utf-8"?>
+<b:Sources xmlns:b="http://schemas.openxmlformats.org/officeDocument/2006/bibliography" xmlns="http://schemas.openxmlformats.org/officeDocument/2006/bibliography" SelectedStyle="\APA.XSL" StyleName="APA"/>
+</file>
+
+<file path=customXml/itemProps1.xml><?xml version="1.0" encoding="utf-8"?>
+<ds:datastoreItem xmlns:ds="http://schemas.openxmlformats.org/officeDocument/2006/customXml" ds:itemID="{2732E81D-DFB4-41A6-A98D-BE10B99C8580}">
+  <ds:schemaRefs>
+    <ds:schemaRef ds:uri="http://schemas.openxmlformats.org/officeDocument/2006/bibliography"/>
+  </ds:schemaRefs>
+</ds:datastoreItem>
 </file>
</xml_diff>

<commit_message>
Feat: add header styles
</commit_message>
<xml_diff>
--- a/Final/[LVTN_HKI-2020] To Vu Phong_Website quan ly hoat dong kinh doanh cua chuoi cua hang.docx
+++ b/Final/[LVTN_HKI-2020] To Vu Phong_Website quan ly hoat dong kinh doanh cua chuoi cua hang.docx
@@ -12,90 +12,6 @@
           <w:i/>
         </w:rPr>
       </w:pPr>
-      <w:r>
-        <w:rPr>
-          <w:noProof/>
-          <w:lang w:eastAsia="en-US"/>
-        </w:rPr>
-        <mc:AlternateContent>
-          <mc:Choice Requires="wps">
-            <w:drawing>
-              <wp:anchor distT="0" distB="0" distL="114300" distR="114300" simplePos="0" relativeHeight="251660288" behindDoc="1" locked="0" layoutInCell="1" allowOverlap="1" wp14:anchorId="01D096BC" wp14:editId="3A334DAA">
-                <wp:simplePos x="0" y="0"/>
-                <wp:positionH relativeFrom="column">
-                  <wp:posOffset>367030</wp:posOffset>
-                </wp:positionH>
-                <wp:positionV relativeFrom="paragraph">
-                  <wp:posOffset>-79375</wp:posOffset>
-                </wp:positionV>
-                <wp:extent cx="5969635" cy="9018270"/>
-                <wp:effectExtent l="19050" t="19050" r="12065" b="11430"/>
-                <wp:wrapNone/>
-                <wp:docPr id="2" name="Rectangle 3"/>
-                <wp:cNvGraphicFramePr>
-                  <a:graphicFrameLocks xmlns:a="http://schemas.openxmlformats.org/drawingml/2006/main"/>
-                </wp:cNvGraphicFramePr>
-                <a:graphic xmlns:a="http://schemas.openxmlformats.org/drawingml/2006/main">
-                  <a:graphicData uri="http://schemas.microsoft.com/office/word/2010/wordprocessingShape">
-                    <wps:wsp>
-                      <wps:cNvSpPr>
-                        <a:spLocks noChangeArrowheads="1"/>
-                      </wps:cNvSpPr>
-                      <wps:spPr bwMode="auto">
-                        <a:xfrm>
-                          <a:off x="0" y="0"/>
-                          <a:ext cx="5969635" cy="9018270"/>
-                        </a:xfrm>
-                        <a:prstGeom prst="rect">
-                          <a:avLst/>
-                        </a:prstGeom>
-                        <a:solidFill>
-                          <a:srgbClr val="FFFFFF"/>
-                        </a:solidFill>
-                        <a:ln w="38160" cap="sq">
-                          <a:solidFill>
-                            <a:srgbClr val="000000"/>
-                          </a:solidFill>
-                          <a:miter lim="800000"/>
-                          <a:headEnd/>
-                          <a:tailEnd/>
-                        </a:ln>
-                      </wps:spPr>
-                      <wps:bodyPr rot="0" vert="horz" wrap="none" lIns="91440" tIns="45720" rIns="91440" bIns="45720" anchor="ctr" anchorCtr="0" upright="1">
-                        <a:noAutofit/>
-                      </wps:bodyPr>
-                    </wps:wsp>
-                  </a:graphicData>
-                </a:graphic>
-                <wp14:sizeRelH relativeFrom="page">
-                  <wp14:pctWidth>0</wp14:pctWidth>
-                </wp14:sizeRelH>
-                <wp14:sizeRelV relativeFrom="page">
-                  <wp14:pctHeight>0</wp14:pctHeight>
-                </wp14:sizeRelV>
-              </wp:anchor>
-            </w:drawing>
-          </mc:Choice>
-          <mc:Fallback>
-            <w:pict>
-              <v:rect id="Rectangle 3" o:spid="_x0000_s1026" style="position:absolute;margin-left:28.9pt;margin-top:-6.25pt;width:470.05pt;height:710.1pt;z-index:-251656192;visibility:visible;mso-wrap-style:none;mso-width-percent:0;mso-height-percent:0;mso-wrap-distance-left:9pt;mso-wrap-distance-top:0;mso-wrap-distance-right:9pt;mso-wrap-distance-bottom:0;mso-position-horizontal:absolute;mso-position-horizontal-relative:text;mso-position-vertical:absolute;mso-position-vertical-relative:text;mso-width-percent:0;mso-height-percent:0;mso-width-relative:page;mso-height-relative:page;v-text-anchor:middle" o:gfxdata="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" strokeweight="1.06mm">
-                <v:stroke endcap="square"/>
-              </v:rect>
-            </w:pict>
-          </mc:Fallback>
-        </mc:AlternateContent>
-      </w:r>
-    </w:p>
-    <w:p>
-      <w:pPr>
-        <w:pStyle w:val="Heading1"/>
-        <w:jc w:val="center"/>
-        <w:rPr>
-          <w:b w:val="0"/>
-          <w:sz w:val="28"/>
-          <w:lang w:val="es-ES" w:eastAsia="en-GB"/>
-        </w:rPr>
-      </w:pPr>
     </w:p>
     <w:p>
       <w:pPr>
@@ -103,6 +19,7 @@
           <w:tab w:val="left" w:pos="2775"/>
           <w:tab w:val="center" w:pos="4975"/>
         </w:tabs>
+        <w:jc w:val="center"/>
         <w:rPr>
           <w:sz w:val="28"/>
           <w:szCs w:val="28"/>
@@ -115,30 +32,49 @@
           <w:szCs w:val="28"/>
           <w:lang w:val="es-ES"/>
         </w:rPr>
-        <w:tab/>
-      </w:r>
-      <w:r>
-        <w:rPr>
+        <w:t>TRƯỜNG ĐẠI HỌC CẦN THƠ</w:t>
+      </w:r>
+    </w:p>
+    <w:p>
+      <w:pPr>
+        <w:jc w:val="center"/>
+        <w:rPr>
+          <w:b/>
           <w:sz w:val="28"/>
           <w:szCs w:val="28"/>
           <w:lang w:val="es-ES"/>
         </w:rPr>
-        <w:tab/>
-      </w:r>
-      <w:r>
-        <w:rPr>
+      </w:pPr>
+      <w:r>
+        <w:rPr>
+          <w:b/>
           <w:sz w:val="28"/>
           <w:szCs w:val="28"/>
           <w:lang w:val="es-ES"/>
         </w:rPr>
-        <w:t>TRƯỜNG ĐẠI HỌC CẦN THƠ</w:t>
+        <w:t>KHOA CÔNG NGHỆ THÔNG TIN &amp; TRUYỀN THÔNG</w:t>
       </w:r>
     </w:p>
     <w:p>
       <w:pPr>
         <w:jc w:val="center"/>
         <w:rPr>
-          <w:b/>
+          <w:lang w:val="es-ES"/>
+        </w:rPr>
+      </w:pPr>
+    </w:p>
+    <w:p>
+      <w:pPr>
+        <w:jc w:val="center"/>
+        <w:rPr>
+          <w:lang w:val="es-ES"/>
+        </w:rPr>
+      </w:pPr>
+    </w:p>
+    <w:p>
+      <w:pPr>
+        <w:jc w:val="center"/>
+        <w:rPr>
           <w:sz w:val="28"/>
           <w:szCs w:val="28"/>
           <w:lang w:val="es-ES"/>
@@ -146,12 +82,52 @@
       </w:pPr>
       <w:r>
         <w:rPr>
-          <w:b/>
+          <w:noProof/>
           <w:sz w:val="28"/>
           <w:szCs w:val="28"/>
-          <w:lang w:val="es-ES"/>
-        </w:rPr>
-        <w:t>KHOA CÔNG NGHỆ THÔNG TIN &amp; TRUYỀN THÔNG</w:t>
+          <w:lang w:eastAsia="en-US"/>
+        </w:rPr>
+        <w:drawing>
+          <wp:inline distT="0" distB="0" distL="0" distR="0">
+            <wp:extent cx="1127051" cy="1127051"/>
+            <wp:effectExtent l="0" t="0" r="0" b="0"/>
+            <wp:docPr id="4" name="Picture 4"/>
+            <wp:cNvGraphicFramePr>
+              <a:graphicFrameLocks xmlns:a="http://schemas.openxmlformats.org/drawingml/2006/main" noChangeAspect="1"/>
+            </wp:cNvGraphicFramePr>
+            <a:graphic xmlns:a="http://schemas.openxmlformats.org/drawingml/2006/main">
+              <a:graphicData uri="http://schemas.openxmlformats.org/drawingml/2006/picture">
+                <pic:pic xmlns:pic="http://schemas.openxmlformats.org/drawingml/2006/picture">
+                  <pic:nvPicPr>
+                    <pic:cNvPr id="0" name="600px-Logo_Dai_hoc_Can_Tho.svg.png"/>
+                    <pic:cNvPicPr/>
+                  </pic:nvPicPr>
+                  <pic:blipFill>
+                    <a:blip r:embed="rId9" cstate="print">
+                      <a:extLst>
+                        <a:ext uri="{28A0092B-C50C-407E-A947-70E740481C1C}">
+                          <a14:useLocalDpi xmlns:a14="http://schemas.microsoft.com/office/drawing/2010/main" val="0"/>
+                        </a:ext>
+                      </a:extLst>
+                    </a:blip>
+                    <a:stretch>
+                      <a:fillRect/>
+                    </a:stretch>
+                  </pic:blipFill>
+                  <pic:spPr>
+                    <a:xfrm>
+                      <a:off x="0" y="0"/>
+                      <a:ext cx="1126003" cy="1126003"/>
+                    </a:xfrm>
+                    <a:prstGeom prst="rect">
+                      <a:avLst/>
+                    </a:prstGeom>
+                  </pic:spPr>
+                </pic:pic>
+              </a:graphicData>
+            </a:graphic>
+          </wp:inline>
+        </w:drawing>
       </w:r>
     </w:p>
     <w:p>
@@ -169,54 +145,48 @@
       <w:pPr>
         <w:jc w:val="center"/>
         <w:rPr>
-          <w:lang w:val="es-ES"/>
-        </w:rPr>
-      </w:pPr>
-    </w:p>
-    <w:p>
-      <w:pPr>
-        <w:jc w:val="center"/>
-        <w:rPr>
-          <w:lang w:val="es-ES"/>
-        </w:rPr>
-      </w:pPr>
-    </w:p>
-    <w:p>
-      <w:pPr>
-        <w:jc w:val="center"/>
-        <w:rPr>
-          <w:lang w:val="es-ES"/>
-        </w:rPr>
-      </w:pPr>
-    </w:p>
-    <w:p>
-      <w:pPr>
-        <w:jc w:val="center"/>
-        <w:rPr>
-          <w:lang w:val="es-ES"/>
-        </w:rPr>
-      </w:pPr>
-    </w:p>
-    <w:p>
-      <w:pPr>
-        <w:jc w:val="center"/>
-        <w:rPr>
+          <w:b/>
+          <w:bCs/>
+          <w:sz w:val="30"/>
+          <w:lang w:val="es-ES"/>
+        </w:rPr>
+      </w:pPr>
+      <w:r>
+        <w:rPr>
+          <w:b/>
           <w:sz w:val="28"/>
           <w:szCs w:val="28"/>
           <w:lang w:val="es-ES"/>
         </w:rPr>
-      </w:pPr>
+        <w:t>LUẬN VĂN TỐT NGHIỆP ĐẠI HỌC</w:t>
+      </w:r>
     </w:p>
     <w:p>
       <w:pPr>
         <w:jc w:val="center"/>
         <w:rPr>
           <w:b/>
-          <w:sz w:val="28"/>
-          <w:szCs w:val="28"/>
-          <w:lang w:val="es-ES"/>
-        </w:rPr>
-      </w:pPr>
+          <w:bCs/>
+          <w:sz w:val="30"/>
+        </w:rPr>
+      </w:pPr>
+      <w:r>
+        <w:rPr>
+          <w:b/>
+          <w:bCs/>
+          <w:sz w:val="30"/>
+          <w:lang w:val="es-ES"/>
+        </w:rPr>
+        <w:t xml:space="preserve">NGÀNH </w:t>
+      </w:r>
+      <w:r>
+        <w:rPr>
+          <w:b/>
+          <w:bCs/>
+          <w:sz w:val="30"/>
+        </w:rPr>
+        <w:t>KỸ THUẬT PHẦN MỀM</w:t>
+      </w:r>
     </w:p>
     <w:p>
       <w:pPr>
@@ -224,19 +194,9 @@
         <w:rPr>
           <w:b/>
           <w:bCs/>
-          <w:sz w:val="30"/>
-          <w:lang w:val="es-ES"/>
-        </w:rPr>
-      </w:pPr>
-      <w:r>
-        <w:rPr>
-          <w:b/>
-          <w:sz w:val="28"/>
-          <w:szCs w:val="28"/>
-          <w:lang w:val="es-ES"/>
-        </w:rPr>
-        <w:t>LUẬN VĂN TỐT NGHIỆP ĐẠI HỌC</w:t>
-      </w:r>
+          <w:lang w:val="es-ES"/>
+        </w:rPr>
+      </w:pPr>
     </w:p>
     <w:p>
       <w:pPr>
@@ -244,86 +204,14 @@
         <w:rPr>
           <w:b/>
           <w:bCs/>
-          <w:sz w:val="30"/>
-        </w:rPr>
-      </w:pPr>
-      <w:r>
-        <w:rPr>
-          <w:b/>
-          <w:bCs/>
-          <w:sz w:val="30"/>
-          <w:lang w:val="es-ES"/>
-        </w:rPr>
-        <w:t xml:space="preserve">NGÀNH </w:t>
-      </w:r>
-      <w:r>
-        <w:rPr>
-          <w:b/>
-          <w:bCs/>
-          <w:sz w:val="30"/>
-        </w:rPr>
-        <w:t>KỸ THUẬT PHẦN MỀM</w:t>
-      </w:r>
+          <w:lang w:val="es-ES"/>
+        </w:rPr>
+      </w:pPr>
     </w:p>
     <w:p>
       <w:pPr>
         <w:jc w:val="center"/>
         <w:rPr>
-          <w:b/>
-          <w:bCs/>
-          <w:lang w:val="es-ES"/>
-        </w:rPr>
-      </w:pPr>
-    </w:p>
-    <w:p>
-      <w:pPr>
-        <w:jc w:val="center"/>
-        <w:rPr>
-          <w:b/>
-          <w:bCs/>
-          <w:lang w:val="es-ES"/>
-        </w:rPr>
-      </w:pPr>
-    </w:p>
-    <w:p>
-      <w:pPr>
-        <w:jc w:val="center"/>
-        <w:rPr>
-          <w:lang w:val="es-ES"/>
-        </w:rPr>
-      </w:pPr>
-    </w:p>
-    <w:p>
-      <w:pPr>
-        <w:jc w:val="center"/>
-        <w:rPr>
-          <w:lang w:val="es-ES"/>
-        </w:rPr>
-      </w:pPr>
-    </w:p>
-    <w:p>
-      <w:pPr>
-        <w:jc w:val="center"/>
-        <w:rPr>
-          <w:lang w:val="es-ES"/>
-        </w:rPr>
-      </w:pPr>
-    </w:p>
-    <w:p>
-      <w:pPr>
-        <w:jc w:val="center"/>
-        <w:rPr>
-          <w:lang w:val="es-ES"/>
-        </w:rPr>
-      </w:pPr>
-    </w:p>
-    <w:p>
-      <w:pPr>
-        <w:jc w:val="center"/>
-        <w:rPr>
-          <w:b/>
-          <w:bCs/>
-          <w:sz w:val="32"/>
           <w:lang w:val="es-ES"/>
         </w:rPr>
       </w:pPr>
@@ -378,7 +266,7 @@
           <w:szCs w:val="40"/>
           <w:lang w:val="es-ES"/>
         </w:rPr>
-        <w:t>WEBSITE QUẢN LÝ CÁC HOẠ</w:t>
+        <w:t xml:space="preserve">ỨNG DỤNG </w:t>
       </w:r>
       <w:r>
         <w:rPr>
@@ -388,13 +276,8 @@
           <w:szCs w:val="40"/>
           <w:lang w:val="es-ES"/>
         </w:rPr>
-        <w:t>T ĐỘNG</w:t>
-      </w:r>
-    </w:p>
-    <w:p>
-      <w:pPr>
-        <w:jc w:val="center"/>
-      </w:pPr>
+        <w:t>QUẢN LÝ HOẠ</w:t>
+      </w:r>
       <w:r>
         <w:rPr>
           <w:b/>
@@ -403,21 +286,65 @@
           <w:szCs w:val="40"/>
           <w:lang w:val="es-ES"/>
         </w:rPr>
-        <w:t>KINH DOANH CỦA CHUỖI CỬA HÀNG</w:t>
+        <w:t>T ĐỘNG</w:t>
       </w:r>
     </w:p>
     <w:p>
       <w:pPr>
         <w:jc w:val="center"/>
-      </w:pPr>
+        <w:rPr>
+          <w:b/>
+          <w:bCs/>
+          <w:sz w:val="40"/>
+          <w:szCs w:val="40"/>
+          <w:lang w:val="es-ES"/>
+        </w:rPr>
+      </w:pPr>
+      <w:r>
+        <w:rPr>
+          <w:b/>
+          <w:bCs/>
+          <w:sz w:val="40"/>
+          <w:szCs w:val="40"/>
+          <w:lang w:val="es-ES"/>
+        </w:rPr>
+        <w:t>KINH DOANH</w:t>
+      </w:r>
+      <w:r>
+        <w:rPr>
+          <w:b/>
+          <w:bCs/>
+          <w:sz w:val="40"/>
+          <w:szCs w:val="40"/>
+          <w:lang w:val="es-ES"/>
+        </w:rPr>
+        <w:t xml:space="preserve"> TRỰC TUYẾN</w:t>
+      </w:r>
     </w:p>
     <w:p>
       <w:pPr>
         <w:jc w:val="center"/>
-        <w:rPr>
-          <w:lang w:val="es-ES"/>
-        </w:rPr>
-      </w:pPr>
+      </w:pPr>
+      <w:r>
+        <w:rPr>
+          <w:b/>
+          <w:bCs/>
+          <w:sz w:val="40"/>
+          <w:szCs w:val="40"/>
+          <w:lang w:val="es-ES"/>
+        </w:rPr>
+        <w:t>CỦA CHUỖI CỬA HÀNG</w:t>
+      </w:r>
+      <w:r>
+        <w:rPr>
+          <w:b/>
+          <w:bCs/>
+          <w:sz w:val="40"/>
+          <w:szCs w:val="40"/>
+          <w:lang w:val="es-ES"/>
+        </w:rPr>
+        <w:t xml:space="preserve"> TRÊN NỀN WEB</w:t>
+      </w:r>
     </w:p>
     <w:p>
       <w:pPr>
@@ -532,11 +459,6 @@
     <w:p>
       <w:pPr>
         <w:jc w:val="center"/>
-      </w:pPr>
-    </w:p>
-    <w:p>
-      <w:pPr>
-        <w:jc w:val="center"/>
         <w:rPr>
           <w:sz w:val="32"/>
           <w:szCs w:val="32"/>
@@ -576,50 +498,36 @@
     </w:p>
     <w:p>
       <w:pPr>
-        <w:jc w:val="center"/>
+        <w:tabs>
+          <w:tab w:val="left" w:pos="3975"/>
+        </w:tabs>
         <w:rPr>
           <w:sz w:val="32"/>
           <w:szCs w:val="32"/>
           <w:lang w:val="es-ES"/>
         </w:rPr>
       </w:pPr>
-    </w:p>
-    <w:p>
-      <w:pPr>
-        <w:jc w:val="center"/>
+      <w:r>
         <w:rPr>
           <w:sz w:val="32"/>
           <w:szCs w:val="32"/>
           <w:lang w:val="es-ES"/>
         </w:rPr>
-      </w:pPr>
-    </w:p>
-    <w:p>
-      <w:pPr>
-        <w:jc w:val="center"/>
-        <w:rPr>
-          <w:sz w:val="32"/>
-          <w:szCs w:val="32"/>
-          <w:lang w:val="es-ES"/>
-        </w:rPr>
-      </w:pPr>
-    </w:p>
-    <w:p>
-      <w:pPr>
-        <w:jc w:val="center"/>
-        <w:rPr>
-          <w:sz w:val="32"/>
-          <w:szCs w:val="32"/>
-          <w:lang w:val="es-ES"/>
-        </w:rPr>
-      </w:pPr>
+        <w:tab/>
+      </w:r>
     </w:p>
     <w:p>
       <w:pPr>
         <w:jc w:val="center"/>
         <w:sectPr>
           <w:pgSz w:w="11906" w:h="16838"/>
-          <w:pgMar w:top="1150" w:right="708" w:bottom="1433" w:left="1247" w:header="720" w:footer="720" w:gutter="0"/>
+          <w:pgMar w:top="1701" w:right="1134" w:bottom="1701" w:left="1985" w:header="720" w:footer="720" w:gutter="0"/>
+          <w:pgBorders>
+            <w:top w:val="single" w:sz="18" w:space="1" w:color="auto"/>
+            <w:left w:val="single" w:sz="18" w:space="4" w:color="auto"/>
+            <w:bottom w:val="single" w:sz="18" w:space="1" w:color="auto"/>
+            <w:right w:val="single" w:sz="18" w:space="4" w:color="auto"/>
+          </w:pgBorders>
           <w:cols w:space="720"/>
           <w:titlePg/>
           <w:docGrid w:linePitch="360"/>
@@ -646,80 +554,6 @@
           <w:lang w:val="es-ES"/>
         </w:rPr>
       </w:pPr>
-      <w:r>
-        <w:rPr>
-          <w:noProof/>
-          <w:lang w:eastAsia="en-US"/>
-        </w:rPr>
-        <w:lastRenderedPageBreak/>
-        <mc:AlternateContent>
-          <mc:Choice Requires="wps">
-            <w:drawing>
-              <wp:anchor distT="0" distB="0" distL="114300" distR="114300" simplePos="0" relativeHeight="251659264" behindDoc="1" locked="0" layoutInCell="1" allowOverlap="1" wp14:anchorId="60F41186" wp14:editId="0E512783">
-                <wp:simplePos x="0" y="0"/>
-                <wp:positionH relativeFrom="column">
-                  <wp:posOffset>43180</wp:posOffset>
-                </wp:positionH>
-                <wp:positionV relativeFrom="paragraph">
-                  <wp:posOffset>52070</wp:posOffset>
-                </wp:positionV>
-                <wp:extent cx="5831840" cy="9057005"/>
-                <wp:effectExtent l="24130" t="23495" r="20955" b="25400"/>
-                <wp:wrapNone/>
-                <wp:docPr id="1" name="Rectangle 2"/>
-                <wp:cNvGraphicFramePr>
-                  <a:graphicFrameLocks xmlns:a="http://schemas.openxmlformats.org/drawingml/2006/main"/>
-                </wp:cNvGraphicFramePr>
-                <a:graphic xmlns:a="http://schemas.openxmlformats.org/drawingml/2006/main">
-                  <a:graphicData uri="http://schemas.microsoft.com/office/word/2010/wordprocessingShape">
-                    <wps:wsp>
-                      <wps:cNvSpPr>
-                        <a:spLocks noChangeArrowheads="1"/>
-                      </wps:cNvSpPr>
-                      <wps:spPr bwMode="auto">
-                        <a:xfrm>
-                          <a:off x="0" y="0"/>
-                          <a:ext cx="5831840" cy="9057005"/>
-                        </a:xfrm>
-                        <a:prstGeom prst="rect">
-                          <a:avLst/>
-                        </a:prstGeom>
-                        <a:solidFill>
-                          <a:srgbClr val="FFFFFF"/>
-                        </a:solidFill>
-                        <a:ln w="38160" cap="sq">
-                          <a:solidFill>
-                            <a:srgbClr val="000000"/>
-                          </a:solidFill>
-                          <a:miter lim="800000"/>
-                          <a:headEnd/>
-                          <a:tailEnd/>
-                        </a:ln>
-                      </wps:spPr>
-                      <wps:bodyPr rot="0" vert="horz" wrap="none" lIns="91440" tIns="45720" rIns="91440" bIns="45720" anchor="ctr" anchorCtr="0" upright="1">
-                        <a:noAutofit/>
-                      </wps:bodyPr>
-                    </wps:wsp>
-                  </a:graphicData>
-                </a:graphic>
-                <wp14:sizeRelH relativeFrom="page">
-                  <wp14:pctWidth>0</wp14:pctWidth>
-                </wp14:sizeRelH>
-                <wp14:sizeRelV relativeFrom="page">
-                  <wp14:pctHeight>0</wp14:pctHeight>
-                </wp14:sizeRelV>
-              </wp:anchor>
-            </w:drawing>
-          </mc:Choice>
-          <mc:Fallback>
-            <w:pict>
-              <v:rect id="Rectangle 2" o:spid="_x0000_s1026" style="position:absolute;margin-left:3.4pt;margin-top:4.1pt;width:459.2pt;height:713.15pt;z-index:-251657216;visibility:visible;mso-wrap-style:none;mso-width-percent:0;mso-height-percent:0;mso-wrap-distance-left:9pt;mso-wrap-distance-top:0;mso-wrap-distance-right:9pt;mso-wrap-distance-bottom:0;mso-position-horizontal:absolute;mso-position-horizontal-relative:text;mso-position-vertical:absolute;mso-position-vertical-relative:text;mso-width-percent:0;mso-height-percent:0;mso-width-relative:page;mso-height-relative:page;v-text-anchor:middle" o:gfxdata="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" strokeweight="1.06mm">
-                <v:stroke endcap="square"/>
-              </v:rect>
-            </w:pict>
-          </mc:Fallback>
-        </mc:AlternateContent>
-      </w:r>
     </w:p>
     <w:p>
       <w:pPr>
@@ -800,46 +634,60 @@
       <w:pPr>
         <w:jc w:val="center"/>
         <w:rPr>
-          <w:lang w:val="es-ES"/>
-        </w:rPr>
-      </w:pPr>
-    </w:p>
-    <w:p>
-      <w:pPr>
-        <w:jc w:val="center"/>
-        <w:rPr>
-          <w:lang w:val="es-ES"/>
-        </w:rPr>
-      </w:pPr>
-    </w:p>
-    <w:p>
-      <w:pPr>
-        <w:jc w:val="center"/>
-        <w:rPr>
-          <w:lang w:val="es-ES"/>
-        </w:rPr>
-      </w:pPr>
-    </w:p>
-    <w:p>
-      <w:pPr>
-        <w:jc w:val="center"/>
-        <w:rPr>
           <w:sz w:val="28"/>
           <w:szCs w:val="28"/>
           <w:lang w:val="es-ES"/>
         </w:rPr>
       </w:pPr>
-    </w:p>
-    <w:p>
-      <w:pPr>
-        <w:jc w:val="center"/>
-        <w:rPr>
-          <w:b/>
+      <w:r>
+        <w:rPr>
+          <w:noProof/>
           <w:sz w:val="28"/>
           <w:szCs w:val="28"/>
-          <w:lang w:val="es-ES"/>
-        </w:rPr>
-      </w:pPr>
+          <w:lang w:eastAsia="en-US"/>
+        </w:rPr>
+        <w:drawing>
+          <wp:inline distT="0" distB="0" distL="0" distR="0" wp14:anchorId="0C5DC02F" wp14:editId="03A28140">
+            <wp:extent cx="1127051" cy="1127051"/>
+            <wp:effectExtent l="0" t="0" r="0" b="0"/>
+            <wp:docPr id="5" name="Picture 5"/>
+            <wp:cNvGraphicFramePr>
+              <a:graphicFrameLocks xmlns:a="http://schemas.openxmlformats.org/drawingml/2006/main" noChangeAspect="1"/>
+            </wp:cNvGraphicFramePr>
+            <a:graphic xmlns:a="http://schemas.openxmlformats.org/drawingml/2006/main">
+              <a:graphicData uri="http://schemas.openxmlformats.org/drawingml/2006/picture">
+                <pic:pic xmlns:pic="http://schemas.openxmlformats.org/drawingml/2006/picture">
+                  <pic:nvPicPr>
+                    <pic:cNvPr id="0" name="600px-Logo_Dai_hoc_Can_Tho.svg.png"/>
+                    <pic:cNvPicPr/>
+                  </pic:nvPicPr>
+                  <pic:blipFill>
+                    <a:blip r:embed="rId9" cstate="print">
+                      <a:extLst>
+                        <a:ext uri="{28A0092B-C50C-407E-A947-70E740481C1C}">
+                          <a14:useLocalDpi xmlns:a14="http://schemas.microsoft.com/office/drawing/2010/main" val="0"/>
+                        </a:ext>
+                      </a:extLst>
+                    </a:blip>
+                    <a:stretch>
+                      <a:fillRect/>
+                    </a:stretch>
+                  </pic:blipFill>
+                  <pic:spPr>
+                    <a:xfrm>
+                      <a:off x="0" y="0"/>
+                      <a:ext cx="1126003" cy="1126003"/>
+                    </a:xfrm>
+                    <a:prstGeom prst="rect">
+                      <a:avLst/>
+                    </a:prstGeom>
+                  </pic:spPr>
+                </pic:pic>
+              </a:graphicData>
+            </a:graphic>
+          </wp:inline>
+        </w:drawing>
+      </w:r>
     </w:p>
     <w:p>
       <w:pPr>
@@ -857,18 +705,29 @@
         <w:jc w:val="center"/>
         <w:rPr>
           <w:b/>
-          <w:bCs/>
-          <w:sz w:val="30"/>
-          <w:lang w:val="es-ES"/>
-        </w:rPr>
-      </w:pPr>
-      <w:r>
-        <w:rPr>
-          <w:b/>
           <w:sz w:val="28"/>
           <w:szCs w:val="28"/>
           <w:lang w:val="es-ES"/>
         </w:rPr>
+      </w:pPr>
+    </w:p>
+    <w:p>
+      <w:pPr>
+        <w:jc w:val="center"/>
+        <w:rPr>
+          <w:b/>
+          <w:bCs/>
+          <w:sz w:val="30"/>
+          <w:lang w:val="es-ES"/>
+        </w:rPr>
+      </w:pPr>
+      <w:r>
+        <w:rPr>
+          <w:b/>
+          <w:sz w:val="28"/>
+          <w:szCs w:val="28"/>
+          <w:lang w:val="es-ES"/>
+        </w:rPr>
         <w:t>LUẬN VĂN TỐT NGHIỆP ĐẠI HỌC</w:t>
       </w:r>
     </w:p>
@@ -898,40 +757,6 @@
         </w:rPr>
         <w:t>KỸ THUẬT PHẦN MỀM</w:t>
       </w:r>
-    </w:p>
-    <w:p>
-      <w:pPr>
-        <w:jc w:val="center"/>
-        <w:rPr>
-          <w:b/>
-          <w:bCs/>
-          <w:lang w:val="es-ES"/>
-        </w:rPr>
-      </w:pPr>
-    </w:p>
-    <w:p>
-      <w:pPr>
-        <w:jc w:val="center"/>
-        <w:rPr>
-          <w:lang w:val="es-ES"/>
-        </w:rPr>
-      </w:pPr>
-    </w:p>
-    <w:p>
-      <w:pPr>
-        <w:jc w:val="center"/>
-        <w:rPr>
-          <w:lang w:val="es-ES"/>
-        </w:rPr>
-      </w:pPr>
-    </w:p>
-    <w:p>
-      <w:pPr>
-        <w:jc w:val="center"/>
-        <w:rPr>
-          <w:lang w:val="es-ES"/>
-        </w:rPr>
-      </w:pPr>
     </w:p>
     <w:p>
       <w:pPr>
@@ -1002,14 +827,12 @@
           <w:szCs w:val="40"/>
           <w:lang w:val="es-ES"/>
         </w:rPr>
-        <w:t>WEBSITE QUẢN LÝ CÁC HOẠT ĐỘNG</w:t>
+        <w:t>ỨNG DỤNG QUẢN LÝ HOẠT ĐỘNG</w:t>
       </w:r>
     </w:p>
     <w:p>
       <w:pPr>
         <w:jc w:val="center"/>
-      </w:pPr>
-      <w:r>
         <w:rPr>
           <w:b/>
           <w:bCs/>
@@ -1017,13 +840,32 @@
           <w:szCs w:val="40"/>
           <w:lang w:val="es-ES"/>
         </w:rPr>
-        <w:t>KINH DOANH CỦA CHUỖI CỬA HÀNG</w:t>
+      </w:pPr>
+      <w:r>
+        <w:rPr>
+          <w:b/>
+          <w:bCs/>
+          <w:sz w:val="40"/>
+          <w:szCs w:val="40"/>
+          <w:lang w:val="es-ES"/>
+        </w:rPr>
+        <w:t>KINH DOANH TRỰC TUYẾN</w:t>
       </w:r>
     </w:p>
     <w:p>
       <w:pPr>
         <w:jc w:val="center"/>
       </w:pPr>
+      <w:r>
+        <w:rPr>
+          <w:b/>
+          <w:bCs/>
+          <w:sz w:val="40"/>
+          <w:szCs w:val="40"/>
+          <w:lang w:val="es-ES"/>
+        </w:rPr>
+        <w:t>CỦA CHUỖI CỬA HÀNG TRÊN NỀN WEB</w:t>
+      </w:r>
     </w:p>
     <w:p>
       <w:pPr>
@@ -1274,6 +1116,7 @@
           <w:szCs w:val="30"/>
           <w:lang w:val="es-ES"/>
         </w:rPr>
+        <w:lastRenderedPageBreak/>
         <w:t xml:space="preserve">               </w:t>
       </w:r>
       <w:r>
@@ -1327,58 +1170,10 @@
     </w:p>
     <w:p>
       <w:pPr>
-        <w:jc w:val="center"/>
-        <w:rPr>
-          <w:sz w:val="32"/>
-          <w:szCs w:val="32"/>
-          <w:lang w:val="es-ES"/>
-        </w:rPr>
-      </w:pPr>
-    </w:p>
-    <w:p>
-      <w:pPr>
-        <w:jc w:val="center"/>
-        <w:rPr>
-          <w:sz w:val="32"/>
-          <w:szCs w:val="32"/>
-          <w:lang w:val="es-ES"/>
-        </w:rPr>
-      </w:pPr>
-    </w:p>
-    <w:p>
-      <w:pPr>
         <w:tabs>
           <w:tab w:val="left" w:pos="3810"/>
         </w:tabs>
         <w:rPr>
-          <w:sz w:val="32"/>
-          <w:szCs w:val="32"/>
-          <w:lang w:val="es-ES"/>
-        </w:rPr>
-      </w:pPr>
-      <w:r>
-        <w:rPr>
-          <w:sz w:val="32"/>
-          <w:szCs w:val="32"/>
-          <w:lang w:val="es-ES"/>
-        </w:rPr>
-        <w:tab/>
-      </w:r>
-    </w:p>
-    <w:p>
-      <w:pPr>
-        <w:jc w:val="center"/>
-        <w:rPr>
-          <w:sz w:val="32"/>
-          <w:szCs w:val="32"/>
-          <w:lang w:val="es-ES"/>
-        </w:rPr>
-      </w:pPr>
-    </w:p>
-    <w:p>
-      <w:pPr>
-        <w:jc w:val="center"/>
-        <w:rPr>
           <w:b/>
           <w:i/>
           <w:sz w:val="28"/>
@@ -1386,26 +1181,60 @@
           <w:lang w:val="nl-NL"/>
         </w:rPr>
         <w:sectPr>
-          <w:headerReference w:type="default" r:id="rId8"/>
-          <w:footerReference w:type="default" r:id="rId9"/>
-          <w:headerReference w:type="first" r:id="rId10"/>
-          <w:footerReference w:type="first" r:id="rId11"/>
+          <w:headerReference w:type="default" r:id="rId10"/>
+          <w:footerReference w:type="default" r:id="rId11"/>
+          <w:headerReference w:type="first" r:id="rId12"/>
+          <w:footerReference w:type="first" r:id="rId13"/>
+          <w:pgSz w:w="11907" w:h="16840" w:code="9"/>
+          <w:pgMar w:top="1701" w:right="1134" w:bottom="1701" w:left="1985" w:header="720" w:footer="720" w:gutter="0"/>
+          <w:pgBorders>
+            <w:top w:val="single" w:sz="18" w:space="1" w:color="auto"/>
+            <w:left w:val="single" w:sz="18" w:space="4" w:color="auto"/>
+            <w:bottom w:val="single" w:sz="18" w:space="1" w:color="auto"/>
+            <w:right w:val="single" w:sz="18" w:space="4" w:color="auto"/>
+          </w:pgBorders>
+          <w:cols w:space="720"/>
+          <w:docGrid w:linePitch="360"/>
+        </w:sectPr>
+      </w:pPr>
+      <w:r>
+        <w:rPr>
+          <w:sz w:val="32"/>
+          <w:szCs w:val="32"/>
+          <w:lang w:val="es-ES"/>
+        </w:rPr>
+        <w:tab/>
+      </w:r>
+      <w:r>
+        <w:rPr>
+          <w:b/>
+          <w:i/>
+          <w:sz w:val="28"/>
+          <w:szCs w:val="32"/>
+          <w:lang w:val="nl-NL"/>
+        </w:rPr>
+        <w:t>Cần Thơ, 12/2020</w:t>
+      </w:r>
+    </w:p>
+    <w:p>
+      <w:pPr>
+        <w:tabs>
+          <w:tab w:val="left" w:pos="3810"/>
+        </w:tabs>
+        <w:rPr>
+          <w:b/>
+          <w:i/>
+          <w:sz w:val="28"/>
+          <w:szCs w:val="32"/>
+          <w:lang w:val="nl-NL"/>
+        </w:rPr>
+        <w:sectPr>
           <w:pgSz w:w="11907" w:h="16840" w:code="9"/>
           <w:pgMar w:top="1701" w:right="1134" w:bottom="1701" w:left="1985" w:header="720" w:footer="720" w:gutter="0"/>
           <w:cols w:space="720"/>
           <w:docGrid w:linePitch="360"/>
         </w:sectPr>
       </w:pPr>
-      <w:r>
-        <w:rPr>
-          <w:b/>
-          <w:i/>
-          <w:sz w:val="28"/>
-          <w:szCs w:val="32"/>
-          <w:lang w:val="nl-NL"/>
-        </w:rPr>
-        <w:t>Cần Thơ, 12/2020</w:t>
-      </w:r>
     </w:p>
     <w:p>
       <w:pPr>
@@ -1425,7 +1254,7 @@
     <w:p>
       <w:pPr>
         <w:suppressAutoHyphens w:val="0"/>
-        <w:spacing w:after="200" w:line="276" w:lineRule="auto"/>
+        <w:spacing w:after="200"/>
         <w:rPr>
           <w:b/>
           <w:caps/>
@@ -1453,7 +1282,7 @@
     <w:p>
       <w:pPr>
         <w:suppressAutoHyphens w:val="0"/>
-        <w:spacing w:after="200" w:line="276" w:lineRule="auto"/>
+        <w:spacing w:after="200"/>
         <w:rPr>
           <w:b/>
           <w:caps/>
@@ -1477,7 +1306,7 @@
     <w:p>
       <w:pPr>
         <w:suppressAutoHyphens w:val="0"/>
-        <w:spacing w:after="200" w:line="276" w:lineRule="auto"/>
+        <w:spacing w:after="200"/>
         <w:rPr>
           <w:b/>
           <w:caps/>
@@ -1500,8 +1329,16 @@
     </w:p>
     <w:p>
       <w:pPr>
+        <w:pStyle w:val="Title"/>
+      </w:pPr>
+      <w:r>
+        <w:br w:type="page"/>
+      </w:r>
+    </w:p>
+    <w:p>
+      <w:pPr>
         <w:suppressAutoHyphens w:val="0"/>
-        <w:spacing w:after="200" w:line="276" w:lineRule="auto"/>
+        <w:spacing w:after="200"/>
         <w:rPr>
           <w:b/>
           <w:caps/>
@@ -1510,6 +1347,7 @@
         </w:rPr>
       </w:pPr>
       <w:r>
+        <w:lastRenderedPageBreak/>
         <w:br w:type="page"/>
       </w:r>
     </w:p>
@@ -1519,13 +1357,13 @@
       </w:pPr>
       <w:r>
         <w:lastRenderedPageBreak/>
-        <w:t>Danh mục từ viết tắt</w:t>
+        <w:t>CAM Đoan kết quả</w:t>
       </w:r>
     </w:p>
     <w:p>
       <w:pPr>
         <w:suppressAutoHyphens w:val="0"/>
-        <w:spacing w:after="200" w:line="276" w:lineRule="auto"/>
+        <w:spacing w:after="200"/>
         <w:rPr>
           <w:b/>
           <w:caps/>
@@ -1543,45 +1381,1080 @@
       </w:pPr>
       <w:r>
         <w:lastRenderedPageBreak/>
-        <w:t>CAM Đoan kết quả</w:t>
-      </w:r>
-    </w:p>
-    <w:p>
-      <w:pPr>
-        <w:suppressAutoHyphens w:val="0"/>
-        <w:spacing w:after="200" w:line="276" w:lineRule="auto"/>
-        <w:rPr>
-          <w:b/>
-          <w:caps/>
-          <w:sz w:val="28"/>
-          <w:szCs w:val="20"/>
-        </w:rPr>
-      </w:pPr>
-      <w:r>
+        <w:t>Tóm LƯỢt</w:t>
+      </w:r>
+    </w:p>
+    <w:p>
+      <w:pPr>
+        <w:jc w:val="both"/>
+        <w:rPr>
+          <w:lang w:val="nl-NL"/>
+        </w:rPr>
+      </w:pPr>
+      <w:r>
+        <w:rPr>
+          <w:lang w:val="nl-NL"/>
+        </w:rPr>
+        <w:t>Trong bối cảnh đại dịch COVID-19 đang diễn ra trên phạm vi toàn cầu</w:t>
+      </w:r>
+      <w:r>
+        <w:rPr>
+          <w:lang w:val="nl-NL"/>
+        </w:rPr>
+        <w:t>,</w:t>
+      </w:r>
+      <w:r>
+        <w:rPr>
+          <w:lang w:val="nl-NL"/>
+        </w:rPr>
+        <w:t xml:space="preserve"> người dùng</w:t>
+      </w:r>
+      <w:r>
+        <w:rPr>
+          <w:lang w:val="nl-NL"/>
+        </w:rPr>
+        <w:t xml:space="preserve"> có xu hướng lựa chọn các phương pháp giao dịch trực tuyến nhằm hạn chế tiếp xúc.</w:t>
+      </w:r>
+      <w:r>
+        <w:rPr>
+          <w:lang w:val="nl-NL"/>
+        </w:rPr>
+        <w:t xml:space="preserve"> </w:t>
+      </w:r>
+      <w:r>
+        <w:rPr>
+          <w:lang w:val="nl-NL"/>
+        </w:rPr>
+        <w:t>C</w:t>
+      </w:r>
+      <w:r>
+        <w:rPr>
+          <w:lang w:val="nl-NL"/>
+        </w:rPr>
+        <w:t>ác hoạt động kinh doanh trực tuyến vốn đã rất nhộn nhịp, nay càng phát triển mạnh mẽ hơn.</w:t>
+      </w:r>
+      <w:r>
+        <w:rPr>
+          <w:lang w:val="nl-NL"/>
+        </w:rPr>
+        <w:t xml:space="preserve"> Vì thế vai trò....</w:t>
+      </w:r>
+      <w:r>
+        <w:rPr>
+          <w:lang w:val="nl-NL"/>
+        </w:rPr>
+        <w:t xml:space="preserve"> </w:t>
+      </w:r>
+      <w:r>
+        <w:rPr>
+          <w:lang w:val="nl-NL"/>
+        </w:rPr>
+        <w:t>ra đời là một giải pháp phần mềm hướng tới mục tiêu hỗ trợ quản lý các hoạt động kinh doanh trực tuyến của chuỗi cửa hàng.</w:t>
+      </w:r>
+    </w:p>
+    <w:p>
+      <w:pPr>
+        <w:jc w:val="both"/>
+        <w:rPr>
+          <w:lang w:val="nl-NL"/>
+        </w:rPr>
+      </w:pPr>
+    </w:p>
+    <w:p>
+      <w:pPr>
+        <w:jc w:val="both"/>
+        <w:rPr>
+          <w:lang w:val="nl-NL"/>
+        </w:rPr>
+      </w:pPr>
+      <w:r>
+        <w:rPr>
+          <w:b/>
+          <w:lang w:val="nl-NL"/>
+        </w:rPr>
+        <w:t>StoroZone</w:t>
+      </w:r>
+      <w:r>
+        <w:rPr>
+          <w:b/>
+          <w:lang w:val="nl-NL"/>
+        </w:rPr>
+        <w:t xml:space="preserve"> là một trong những giải pháp nhằm hỗ trợ xu hướng đó.</w:t>
+      </w:r>
+      <w:r>
+        <w:rPr>
+          <w:lang w:val="nl-NL"/>
+        </w:rPr>
+        <w:t xml:space="preserve"> </w:t>
+      </w:r>
+      <w:r>
+        <w:rPr>
+          <w:lang w:val="nl-NL"/>
+        </w:rPr>
+        <w:t>Ứng dụng</w:t>
+      </w:r>
+      <w:r>
+        <w:rPr>
+          <w:lang w:val="nl-NL"/>
+        </w:rPr>
+        <w:t xml:space="preserve"> </w:t>
+      </w:r>
+      <w:r>
+        <w:rPr>
+          <w:lang w:val="nl-NL"/>
+        </w:rPr>
+        <w:t>không chỉ đáp ứng nhu cầu của một website thương mại điện tử thông thường, mà còn là một công cụ hữu ích cho</w:t>
+      </w:r>
+      <w:r>
+        <w:rPr>
+          <w:lang w:val="nl-NL"/>
+        </w:rPr>
+        <w:t xml:space="preserve"> </w:t>
+      </w:r>
+      <w:r>
+        <w:rPr>
+          <w:lang w:val="nl-NL"/>
+        </w:rPr>
+        <w:t>các hệ thống cửa hàng</w:t>
+      </w:r>
+      <w:r>
+        <w:rPr>
+          <w:lang w:val="nl-NL"/>
+        </w:rPr>
+        <w:t xml:space="preserve"> với quy mô</w:t>
+      </w:r>
+      <w:r>
+        <w:rPr>
+          <w:lang w:val="nl-NL"/>
+        </w:rPr>
+        <w:t xml:space="preserve"> vừa và nhỏ quản lý các hoạt động kinh doanh của các cửa hàng trong chuỗi của mình.</w:t>
+      </w:r>
+    </w:p>
+    <w:p>
+      <w:pPr>
+        <w:jc w:val="both"/>
+        <w:rPr>
+          <w:lang w:val="nl-NL"/>
+        </w:rPr>
+      </w:pPr>
+      <w:r>
+        <w:rPr>
+          <w:lang w:val="nl-NL"/>
+        </w:rPr>
+        <w:t>Website được thiết kế với giao diện đơn giản, dễ sử dụng,</w:t>
+      </w:r>
+      <w:r>
+        <w:rPr>
+          <w:lang w:val="nl-NL"/>
+        </w:rPr>
+        <w:t xml:space="preserve"> mang tính tùy biến cao cho phép người quản lý có thể tùy chọn danh sách sản phẩm và danh mục mà chuỗi cửa hàng của mình kinh doanh</w:t>
+      </w:r>
+      <w:r>
+        <w:rPr>
+          <w:lang w:val="nl-NL"/>
+        </w:rPr>
+        <w:t>.</w:t>
+      </w:r>
+      <w:r>
+        <w:rPr>
+          <w:lang w:val="nl-NL"/>
+        </w:rPr>
+        <w:t xml:space="preserve"> Hệ thống bao gồm ba nhóm người dùng: khách hàng, quản lý chuỗi cửa hàng, quản lý chi nhánh.</w:t>
+      </w:r>
+      <w:r>
+        <w:rPr>
+          <w:lang w:val="nl-NL"/>
+        </w:rPr>
+        <w:t xml:space="preserve"> Khách hàng sau khi truy cập trang web có thể dễ dàng tìm kiếm sản phẩm mong muốn với bộ lọc sản phẩm nâng cao</w:t>
+      </w:r>
+      <w:r>
+        <w:rPr>
+          <w:lang w:val="nl-NL"/>
+        </w:rPr>
+        <w:t xml:space="preserve"> theo nhiều tiêu chí</w:t>
+      </w:r>
+      <w:r>
+        <w:rPr>
+          <w:lang w:val="nl-NL"/>
+        </w:rPr>
+        <w:t>,</w:t>
+      </w:r>
+      <w:r>
+        <w:rPr>
+          <w:lang w:val="nl-NL"/>
+        </w:rPr>
+        <w:t xml:space="preserve"> </w:t>
+      </w:r>
+      <w:r>
+        <w:rPr>
+          <w:lang w:val="nl-NL"/>
+        </w:rPr>
+        <w:t>công cụ tìm kiếm hỗ trợ tìm kiếm bằng</w:t>
+      </w:r>
+      <w:r>
+        <w:rPr>
+          <w:lang w:val="nl-NL"/>
+        </w:rPr>
+        <w:t xml:space="preserve"> cả văn bản và</w:t>
+      </w:r>
+      <w:r>
+        <w:rPr>
+          <w:lang w:val="nl-NL"/>
+        </w:rPr>
+        <w:t xml:space="preserve"> giọng nói</w:t>
+      </w:r>
+      <w:r>
+        <w:rPr>
+          <w:lang w:val="nl-NL"/>
+        </w:rPr>
+        <w:t>. Khách hàng cũng được cung cấp tính năng</w:t>
+      </w:r>
+      <w:r>
+        <w:rPr>
+          <w:lang w:val="nl-NL"/>
+        </w:rPr>
+        <w:t xml:space="preserve"> giỏ hàng</w:t>
+      </w:r>
+      <w:r>
+        <w:rPr>
+          <w:lang w:val="nl-NL"/>
+        </w:rPr>
+        <w:t xml:space="preserve"> thông minh, trang</w:t>
+      </w:r>
+      <w:r>
+        <w:rPr>
+          <w:lang w:val="nl-NL"/>
+        </w:rPr>
+        <w:t xml:space="preserve"> chi tiết sản phẩm</w:t>
+      </w:r>
+      <w:r>
+        <w:rPr>
+          <w:lang w:val="nl-NL"/>
+        </w:rPr>
+        <w:t xml:space="preserve"> và trang thanh toán online</w:t>
+      </w:r>
+      <w:r>
+        <w:rPr>
+          <w:lang w:val="nl-NL"/>
+        </w:rPr>
+        <w:t xml:space="preserve"> nhanh chóng và  tiện lợi</w:t>
+      </w:r>
+      <w:r>
+        <w:rPr>
+          <w:lang w:val="nl-NL"/>
+        </w:rPr>
+        <w:t>.</w:t>
+      </w:r>
+      <w:r>
+        <w:rPr>
+          <w:lang w:val="nl-NL"/>
+        </w:rPr>
+        <w:t xml:space="preserve"> Bên cạnh đó,</w:t>
+      </w:r>
+      <w:r>
+        <w:rPr>
+          <w:lang w:val="nl-NL"/>
+        </w:rPr>
+        <w:t xml:space="preserve"> </w:t>
+      </w:r>
+      <w:r>
+        <w:rPr>
+          <w:lang w:val="nl-NL"/>
+        </w:rPr>
+        <w:t>n</w:t>
+      </w:r>
+      <w:r>
+        <w:rPr>
+          <w:lang w:val="nl-NL"/>
+        </w:rPr>
+        <w:t>gười quản lý chuỗi cửa hàng cũng có thể đăng nhập để thực hiện các chức năng quản lý cho toàn bộ hệ thống như: thiết lập khu vực</w:t>
+      </w:r>
+      <w:r>
+        <w:rPr>
+          <w:lang w:val="nl-NL"/>
+        </w:rPr>
+        <w:t xml:space="preserve"> và chi nhánh</w:t>
+      </w:r>
+      <w:r>
+        <w:rPr>
+          <w:lang w:val="nl-NL"/>
+        </w:rPr>
+        <w:t xml:space="preserve">, </w:t>
+      </w:r>
+      <w:r>
+        <w:rPr>
+          <w:lang w:val="nl-NL"/>
+        </w:rPr>
+        <w:t xml:space="preserve">quản lý </w:t>
+      </w:r>
+      <w:r>
+        <w:rPr>
+          <w:lang w:val="nl-NL"/>
+        </w:rPr>
+        <w:t>sản phẩm</w:t>
+      </w:r>
+      <w:r>
+        <w:rPr>
+          <w:lang w:val="nl-NL"/>
+        </w:rPr>
+        <w:t xml:space="preserve"> và</w:t>
+      </w:r>
+      <w:r>
+        <w:rPr>
+          <w:lang w:val="nl-NL"/>
+        </w:rPr>
+        <w:t xml:space="preserve"> danh mục,</w:t>
+      </w:r>
+      <w:r>
+        <w:rPr>
+          <w:lang w:val="nl-NL"/>
+        </w:rPr>
+        <w:t xml:space="preserve"> tạo ra các bộ quyền với các phạm vi khác nhau và cấp</w:t>
+      </w:r>
+      <w:r>
+        <w:rPr>
+          <w:lang w:val="nl-NL"/>
+        </w:rPr>
+        <w:t xml:space="preserve"> quyền cho nhân viên quản lý chi nhánh</w:t>
+      </w:r>
+      <w:r>
+        <w:rPr>
+          <w:lang w:val="nl-NL"/>
+        </w:rPr>
+        <w:t>.</w:t>
+      </w:r>
+      <w:r>
+        <w:rPr>
+          <w:lang w:val="nl-NL"/>
+        </w:rPr>
+        <w:t xml:space="preserve"> Sau đó</w:t>
+      </w:r>
+      <w:r>
+        <w:rPr>
+          <w:lang w:val="nl-NL"/>
+        </w:rPr>
+        <w:t>, người</w:t>
+      </w:r>
+      <w:r>
+        <w:rPr>
+          <w:lang w:val="nl-NL"/>
+        </w:rPr>
+        <w:t xml:space="preserve"> dùng</w:t>
+      </w:r>
+      <w:r>
+        <w:rPr>
+          <w:lang w:val="nl-NL"/>
+        </w:rPr>
+        <w:t xml:space="preserve"> được cấp quyền quản lý chi nhánh cũng có thể thể thực hiện chức năng quản lý trên mỗi cửa hàng về</w:t>
+      </w:r>
+      <w:r>
+        <w:rPr>
+          <w:lang w:val="nl-NL"/>
+        </w:rPr>
+        <w:t xml:space="preserve"> nhân viên,</w:t>
+      </w:r>
+      <w:r>
+        <w:rPr>
+          <w:lang w:val="nl-NL"/>
+        </w:rPr>
+        <w:t xml:space="preserve"> kho hàng, phiếu nhập-xuất, đơn hàng và thống kê.</w:t>
+      </w:r>
+      <w:r>
+        <w:rPr>
+          <w:lang w:val="nl-NL"/>
+        </w:rPr>
+        <w:t xml:space="preserve"> </w:t>
+      </w:r>
+      <w:r>
+        <w:rPr>
+          <w:lang w:val="nl-NL"/>
+        </w:rPr>
+        <w:t xml:space="preserve">Hệ thống được xây dựng dựa trên nền tảng </w:t>
+      </w:r>
+      <w:r>
+        <w:rPr>
+          <w:b/>
+          <w:lang w:val="nl-NL"/>
+        </w:rPr>
+        <w:t>Java Spring Boot</w:t>
+      </w:r>
+      <w:r>
+        <w:rPr>
+          <w:lang w:val="nl-NL"/>
+        </w:rPr>
+        <w:t xml:space="preserve">, sử dụng cơ sỡ dữ liệu </w:t>
+      </w:r>
+      <w:r>
+        <w:rPr>
+          <w:b/>
+          <w:lang w:val="nl-NL"/>
+        </w:rPr>
+        <w:t>MySQL</w:t>
+      </w:r>
+      <w:r>
+        <w:rPr>
+          <w:lang w:val="nl-NL"/>
+        </w:rPr>
+        <w:t xml:space="preserve"> theo mô hình kiến trúc </w:t>
+      </w:r>
+      <w:r>
+        <w:rPr>
+          <w:b/>
+          <w:lang w:val="nl-NL"/>
+        </w:rPr>
+        <w:t>RESTful API</w:t>
+      </w:r>
+      <w:r>
+        <w:rPr>
+          <w:lang w:val="nl-NL"/>
+        </w:rPr>
+        <w:t xml:space="preserve"> cho phép tái sử dụng để phá</w:t>
+      </w:r>
+      <w:r>
+        <w:rPr>
+          <w:lang w:val="nl-NL"/>
+        </w:rPr>
+        <w:t>t triển ứng dụng trên thiết bị d</w:t>
+      </w:r>
+      <w:r>
+        <w:rPr>
+          <w:lang w:val="nl-NL"/>
+        </w:rPr>
+        <w:t xml:space="preserve">i động. Phần giao diện của trang web được triển khai dựa trên </w:t>
+      </w:r>
+      <w:r>
+        <w:rPr>
+          <w:b/>
+          <w:lang w:val="nl-NL"/>
+        </w:rPr>
+        <w:t>Angular</w:t>
+      </w:r>
+      <w:r>
+        <w:rPr>
+          <w:lang w:val="nl-NL"/>
+        </w:rPr>
+        <w:t xml:space="preserve"> </w:t>
+      </w:r>
+      <w:r>
+        <w:rPr>
+          <w:b/>
+          <w:lang w:val="nl-NL"/>
+        </w:rPr>
+        <w:t>f</w:t>
+      </w:r>
+      <w:r>
+        <w:rPr>
+          <w:b/>
+          <w:lang w:val="nl-NL"/>
+        </w:rPr>
+        <w:t>ramework</w:t>
+      </w:r>
+      <w:r>
+        <w:rPr>
+          <w:lang w:val="nl-NL"/>
+        </w:rPr>
+        <w:t xml:space="preserve"> phiên bản mới nhất</w:t>
+      </w:r>
+      <w:r>
+        <w:rPr>
+          <w:lang w:val="nl-NL"/>
+        </w:rPr>
+        <w:t xml:space="preserve"> được hỗ trợ bởi Google</w:t>
+      </w:r>
+      <w:r>
+        <w:rPr>
+          <w:lang w:val="nl-NL"/>
+        </w:rPr>
+        <w:t>, giúp nâng cao hiệu suất và trải nghiệm người dùng</w:t>
+      </w:r>
+      <w:r>
+        <w:rPr>
+          <w:lang w:val="nl-NL"/>
+        </w:rPr>
+        <w:t>, tương thích với nhiều kích thước màn hình</w:t>
+      </w:r>
+      <w:r>
+        <w:rPr>
+          <w:lang w:val="nl-NL"/>
+        </w:rPr>
+        <w:t>.</w:t>
+      </w:r>
+      <w:r>
+        <w:rPr>
+          <w:lang w:val="nl-NL"/>
+        </w:rPr>
+        <w:t xml:space="preserve"> Website cũng được tích hợp Google Map giúp khách hàng và người quản lý thuận tiện trong công việc mua sắm và quản lý nhiều chi nhánh khác nhau.</w:t>
+      </w:r>
+    </w:p>
+    <w:p>
+      <w:pPr>
+        <w:jc w:val="both"/>
+        <w:rPr>
+          <w:lang w:val="nl-NL"/>
+        </w:rPr>
+      </w:pPr>
+    </w:p>
+    <w:p>
+      <w:pPr>
+        <w:jc w:val="both"/>
+        <w:rPr>
+          <w:lang w:val="nl-NL"/>
+        </w:rPr>
+      </w:pPr>
+      <w:r>
+        <w:rPr>
+          <w:lang w:val="nl-NL"/>
+        </w:rPr>
+        <w:t xml:space="preserve">Nhìn chung, </w:t>
+      </w:r>
+      <w:r>
+        <w:rPr>
+          <w:b/>
+          <w:lang w:val="nl-NL"/>
+        </w:rPr>
+        <w:t>StoroZone</w:t>
+      </w:r>
+      <w:r>
+        <w:rPr>
+          <w:lang w:val="nl-NL"/>
+        </w:rPr>
+        <w:t xml:space="preserve"> là một sản phẩm phần mềm tương đối hoàn thiện. Trang web cung cấp đầy đủ các chức năng </w:t>
+      </w:r>
+      <w:r>
+        <w:rPr>
+          <w:lang w:val="nl-NL"/>
+        </w:rPr>
+        <w:t xml:space="preserve">cho từng nhóm người dùng, cũng như yêu </w:t>
+      </w:r>
+      <w:r>
+        <w:rPr>
+          <w:lang w:val="nl-NL"/>
+        </w:rPr>
+        <w:lastRenderedPageBreak/>
+        <w:t>cầu về bảo mật và hiệu suất. Trong tương lai, trang web có thể được nâng cấp và cài đặt thêm một số tính năng nâng cao để hỗ trợ tốt hơn cho công việc quản lý cửa hàng với quy mô lớn như: quản lý giờ công, hỗ trợ trực tuyến, đánh giá sản phẩm,...</w:t>
+      </w:r>
+      <w:r>
+        <w:t xml:space="preserve"> </w:t>
+      </w:r>
+      <w:r>
+        <w:rPr>
+          <w:lang w:val="nl-NL"/>
+        </w:rPr>
+        <w:t>đồng thời có thể phát triển thêm ứng dụng di động để hệ thống có thể hoạt động trên cả các tiết bị di động chạy hệ điều hành iOS và Android.</w:t>
+      </w:r>
+    </w:p>
+    <w:p>
+      <w:pPr>
+        <w:pStyle w:val="Heading1"/>
+        <w:rPr>
+          <w:lang w:val="nl-NL"/>
+        </w:rPr>
+      </w:pPr>
+      <w:r>
+        <w:rPr>
+          <w:lang w:val="nl-NL"/>
+        </w:rPr>
         <w:br w:type="page"/>
       </w:r>
-    </w:p>
-    <w:p>
-      <w:pPr>
-        <w:pStyle w:val="Header"/>
-      </w:pPr>
-      <w:r>
+      <w:r>
+        <w:rPr>
+          <w:lang w:val="nl-NL"/>
+        </w:rPr>
         <w:lastRenderedPageBreak/>
-        <w:t>Tóm LƯỢt</w:t>
-      </w:r>
-    </w:p>
-    <w:p>
-      <w:pPr>
-        <w:suppressAutoHyphens w:val="0"/>
-        <w:spacing w:after="200" w:line="276" w:lineRule="auto"/>
-        <w:rPr>
-          <w:b/>
-          <w:i/>
-          <w:lang w:val="nl-NL"/>
-        </w:rPr>
-      </w:pPr>
+        <w:t>Phần I: GIỚI THIỆU</w:t>
+      </w:r>
+    </w:p>
+    <w:p>
+      <w:pPr>
+        <w:pStyle w:val="Heading2"/>
+        <w:rPr>
+          <w:lang w:val="nl-NL"/>
+        </w:rPr>
+      </w:pPr>
+      <w:r>
+        <w:rPr>
+          <w:lang w:val="nl-NL"/>
+        </w:rPr>
+        <w:t>Đặt v</w:t>
+      </w:r>
+      <w:r>
+        <w:rPr>
+          <w:lang w:val="nl-NL"/>
+        </w:rPr>
+        <w:t>ấ</w:t>
+      </w:r>
+      <w:r>
+        <w:rPr>
+          <w:lang w:val="nl-NL"/>
+        </w:rPr>
+        <w:t>n đề</w:t>
+      </w:r>
+    </w:p>
+    <w:p>
+      <w:pPr>
+        <w:spacing w:line="276" w:lineRule="auto"/>
+        <w:rPr>
+          <w:szCs w:val="26"/>
+        </w:rPr>
+      </w:pPr>
+      <w:r>
+        <w:rPr>
+          <w:szCs w:val="26"/>
+        </w:rPr>
+        <w:t>Trong thời đại bùng nổ của các hoạt động, dịch vụ thông qua mạng Internet, cũng như sự thay đổi đột ngột trong tình hình xã hội</w:t>
+      </w:r>
+      <w:r>
+        <w:rPr>
+          <w:szCs w:val="26"/>
+        </w:rPr>
+        <w:t xml:space="preserve"> do đại dịch COVID-19</w:t>
+      </w:r>
+      <w:r>
+        <w:rPr>
+          <w:szCs w:val="26"/>
+        </w:rPr>
+        <w:t>. Con người ngày càng có xu hướng chuyển dịch trong nhu cầu mua sắm từ các cửa hàng kinh doanh theo kiểu truyền thống sang hoạt động mua hàng trực tuyến. Các cửa hàng, doanh nghiệp</w:t>
+      </w:r>
+      <w:r>
+        <w:rPr>
+          <w:szCs w:val="26"/>
+        </w:rPr>
+        <w:t>,</w:t>
+      </w:r>
+      <w:r>
+        <w:rPr>
+          <w:szCs w:val="26"/>
+        </w:rPr>
+        <w:t xml:space="preserve"> </w:t>
+      </w:r>
+      <w:proofErr w:type="gramStart"/>
+      <w:r>
+        <w:rPr>
+          <w:szCs w:val="26"/>
+        </w:rPr>
+        <w:t>theo</w:t>
+      </w:r>
+      <w:proofErr w:type="gramEnd"/>
+      <w:r>
+        <w:rPr>
+          <w:szCs w:val="26"/>
+        </w:rPr>
+        <w:t xml:space="preserve"> đó cũng thay đổi phương thức sang hoạt động kinh doanh qua mạng.</w:t>
+      </w:r>
+    </w:p>
+    <w:p>
+      <w:pPr>
+        <w:spacing w:line="276" w:lineRule="auto"/>
+        <w:ind w:left="0"/>
+      </w:pPr>
+    </w:p>
+    <w:p>
+      <w:pPr>
+        <w:spacing w:line="276" w:lineRule="auto"/>
+        <w:rPr>
+          <w:szCs w:val="26"/>
+        </w:rPr>
+      </w:pPr>
+      <w:r>
+        <w:rPr>
+          <w:szCs w:val="26"/>
+        </w:rPr>
+        <w:t>Nắm bắt được nhu cầu đó, ngày càng nhiều website thương mại điện tử, sàn giao dịch thương mại điện tử đã được tạo ra để phục vụ nhu cầu mua sắm của con người, đồng thời là nơi người bán giới thiệu sản phẩm, thúc đẩy doanh thu và quảng bá thương hiệu đối với đông đảo người mua. Tuy nhiên, đa phần các website thương mại điện tử hiện nay chủ yếu tập trung vào chức năng bán hàng, giới thiệu sản phẩm, hay như các sàn giao dịch là nơi trung gian để người bán và người mua có thể giao dịch với nhau.</w:t>
+      </w:r>
+    </w:p>
+    <w:p>
+      <w:pPr>
+        <w:spacing w:line="276" w:lineRule="auto"/>
+        <w:ind w:left="0"/>
+      </w:pPr>
+    </w:p>
+    <w:p>
+      <w:pPr>
+        <w:spacing w:line="276" w:lineRule="auto"/>
+        <w:rPr>
+          <w:szCs w:val="26"/>
+        </w:rPr>
+      </w:pPr>
+      <w:r>
+        <w:rPr>
+          <w:szCs w:val="26"/>
+        </w:rPr>
+        <w:t>Bên cạnh đó, nhu cầu quản lý cửa hàng cũng là một yêu cầu không thể thiếu, khi người quản lý cửa hàng mong muốn thực hiện quản lý các hoạt động kinh doanh trong cửa hàng của mình, cũng như các chi nhánh của cửa hàng từ bất cứ đâu, bất kỳ lúc nào. Một cửa hàng với nhiều chi nhánh khác nhau có thể khá phức tạp trong việc quản lý, vì mỗi nhân viên có thể có vai trò và quyền hạn khác nhau, đồng thời quản trị viên cũng phải quản lý các tài nguyên cung của cửa hàng như kho hàng, sản phẩm, danh mục,...</w:t>
+      </w:r>
+    </w:p>
+    <w:p>
+      <w:pPr>
+        <w:spacing w:line="276" w:lineRule="auto"/>
+        <w:ind w:left="0"/>
+      </w:pPr>
+    </w:p>
+    <w:p>
+      <w:pPr>
+        <w:rPr>
+          <w:b/>
+          <w:lang w:val="nl-NL"/>
+        </w:rPr>
+      </w:pPr>
+      <w:proofErr w:type="gramStart"/>
+      <w:r>
+        <w:t>Các cửa hàng hiện nay đa phần phải dùng một website riêng để thực hiện hoạt động kinh doanh trực tuyến, và một phần mềm khác để quản lý các hoạt động của cửa hàng, gây ra nhiều bất tiện.</w:t>
+      </w:r>
+      <w:proofErr w:type="gramEnd"/>
+      <w:r>
+        <w:t xml:space="preserve"> Nhận thấy hiện tại rất ít website có thể kết hợp hoàn thiện cả hai yêu cầu này trong cùng một sản phẩm phần mềm, website quản lý các hoạt động của chuỗi cửa hàng kết hợp thương mại điện tử ra đời nhằm mang đến một phải pháp thuận tiện cho công việc quản lý cửa hàng, và đồng thời là nơi để khách hàng có thể thực hiện mua sắm như một trang thương mại điện tử.</w:t>
+      </w:r>
+    </w:p>
+    <w:p>
+      <w:pPr>
+        <w:rPr>
+          <w:lang w:val="nl-NL"/>
+        </w:rPr>
+      </w:pPr>
+    </w:p>
+    <w:p>
+      <w:pPr>
+        <w:pStyle w:val="Heading2"/>
+        <w:rPr>
+          <w:lang w:val="nl-NL"/>
+        </w:rPr>
+      </w:pPr>
+      <w:r>
+        <w:rPr>
+          <w:lang w:val="nl-NL"/>
+        </w:rPr>
+        <w:t>Tóm tắt lịch sử giải quyết vấn đề</w:t>
+      </w:r>
+    </w:p>
+    <w:p>
+      <w:pPr>
+        <w:pStyle w:val="ListParagraph"/>
+        <w:numPr>
+          <w:ilvl w:val="0"/>
+          <w:numId w:val="7"/>
+        </w:numPr>
+        <w:rPr>
+          <w:b/>
+          <w:lang w:val="nl-NL"/>
+        </w:rPr>
+      </w:pPr>
+      <w:r>
+        <w:rPr>
+          <w:lang w:val="nl-NL"/>
+        </w:rPr>
+        <w:t>Phạm vi ngoài nước:</w:t>
+      </w:r>
+    </w:p>
+    <w:p>
+      <w:pPr>
+        <w:pStyle w:val="ListParagraph"/>
+        <w:numPr>
+          <w:ilvl w:val="0"/>
+          <w:numId w:val="7"/>
+        </w:numPr>
+        <w:rPr>
+          <w:b/>
+          <w:lang w:val="nl-NL"/>
+        </w:rPr>
+      </w:pPr>
+      <w:r>
+        <w:rPr>
+          <w:lang w:val="nl-NL"/>
+        </w:rPr>
+        <w:t>Phạm vi trong nước:</w:t>
+      </w:r>
+    </w:p>
+    <w:p>
+      <w:pPr>
+        <w:pStyle w:val="ListParagraph"/>
+        <w:numPr>
+          <w:ilvl w:val="0"/>
+          <w:numId w:val="7"/>
+        </w:numPr>
+        <w:rPr>
+          <w:b/>
+          <w:lang w:val="nl-NL"/>
+        </w:rPr>
+      </w:pPr>
+      <w:r>
+        <w:rPr>
+          <w:lang w:val="nl-NL"/>
+        </w:rPr>
+        <w:lastRenderedPageBreak/>
+        <w:t>Phạm vi trong khoa CNTT &amp; TT:</w:t>
+      </w:r>
+    </w:p>
+    <w:p>
+      <w:pPr>
+        <w:rPr>
+          <w:lang w:val="nl-NL"/>
+        </w:rPr>
+      </w:pPr>
+    </w:p>
+    <w:p>
+      <w:pPr>
+        <w:pStyle w:val="Heading2"/>
+        <w:rPr>
+          <w:lang w:val="nl-NL"/>
+        </w:rPr>
+      </w:pPr>
+      <w:r>
+        <w:rPr>
+          <w:lang w:val="nl-NL"/>
+        </w:rPr>
+        <w:t>Mục tiêu đề tài</w:t>
+      </w:r>
+    </w:p>
+    <w:p>
+      <w:r>
+        <w:t xml:space="preserve">Mục tiêu tổng quát: xây dựng website cho phép ứng dụng công nghệ thông tin vào việc quản lý các hoạt động kinh doanh của các chuỗi cửa hàng và chi nhánh thông qua mạng Internet. </w:t>
+      </w:r>
+      <w:proofErr w:type="gramStart"/>
+      <w:r>
+        <w:t>Tính năng quản lý bao gồm các chức năng quản lý chi nhánh, nhân viên, vai trò, sản phẩm và doanh mục hàng hóa.</w:t>
+      </w:r>
+      <w:proofErr w:type="gramEnd"/>
+      <w:r>
+        <w:t xml:space="preserve"> </w:t>
+      </w:r>
+      <w:proofErr w:type="gramStart"/>
+      <w:r>
+        <w:t>Đồng thời, trang chủ website cho phép thực hiện các hoạt động mua bán online như một website thương mại điện tử thông thường, cho phép quản lý giỏ hàng linh hoạt, quản lý đơn hàng và thanh toán online.</w:t>
+      </w:r>
+      <w:proofErr w:type="gramEnd"/>
+    </w:p>
+    <w:p>
+      <w:pPr>
+        <w:spacing w:line="276" w:lineRule="auto"/>
+        <w:ind w:left="0"/>
+      </w:pPr>
+    </w:p>
+    <w:p>
+      <w:pPr>
+        <w:spacing w:line="276" w:lineRule="auto"/>
+        <w:ind w:left="0"/>
+        <w:rPr>
+          <w:b/>
+        </w:rPr>
+      </w:pPr>
+      <w:r>
+        <w:rPr>
+          <w:b/>
+          <w:szCs w:val="26"/>
+        </w:rPr>
+        <w:t>Mục tiêu cụ thể:</w:t>
+      </w:r>
+    </w:p>
+    <w:p>
+      <w:pPr>
+        <w:pStyle w:val="ListParagraph"/>
+        <w:numPr>
+          <w:ilvl w:val="1"/>
+          <w:numId w:val="9"/>
+        </w:numPr>
+      </w:pPr>
+      <w:r>
+        <w:t>Áp dụng đầy đủ kiến thức đã học từ các học phần trước đây để hoàn thành đề tài.</w:t>
+      </w:r>
+      <w:r>
+        <w:t xml:space="preserve"> </w:t>
+      </w:r>
+      <w:r>
+        <w:tab/>
+      </w:r>
+    </w:p>
+    <w:p>
+      <w:pPr>
+        <w:pStyle w:val="ListParagraph"/>
+        <w:numPr>
+          <w:ilvl w:val="1"/>
+          <w:numId w:val="9"/>
+        </w:numPr>
+      </w:pPr>
+      <w:r>
+        <w:t>Nâng cao khả năng phân tích, thiết kế hệ thống, kỹ năng quản lý dự án, cũng như kỹ năng lập trình.</w:t>
+      </w:r>
+    </w:p>
+    <w:p>
+      <w:pPr>
+        <w:pStyle w:val="ListParagraph"/>
+        <w:numPr>
+          <w:ilvl w:val="1"/>
+          <w:numId w:val="9"/>
+        </w:numPr>
+      </w:pPr>
+      <w:r>
+        <w:t xml:space="preserve">Xây dựng hệ thống quản lý người </w:t>
+      </w:r>
+      <w:proofErr w:type="gramStart"/>
+      <w:r>
+        <w:t>theo</w:t>
+      </w:r>
+      <w:proofErr w:type="gramEnd"/>
+      <w:r>
+        <w:t xml:space="preserve"> mô hình Role-based access control, đảm bảo người dùng chỉ được phép thực hiện các chức năng được cho phép.</w:t>
+      </w:r>
+    </w:p>
+    <w:p>
+      <w:pPr>
+        <w:pStyle w:val="ListParagraph"/>
+        <w:numPr>
+          <w:ilvl w:val="1"/>
+          <w:numId w:val="9"/>
+        </w:numPr>
+      </w:pPr>
+      <w:r>
+        <w:t>Tìm hiểu và áp dụng Java Spring Framework vào việc xây dựng backend cho đề tài.</w:t>
+      </w:r>
+    </w:p>
+    <w:p>
+      <w:pPr>
+        <w:pStyle w:val="ListParagraph"/>
+        <w:numPr>
+          <w:ilvl w:val="1"/>
+          <w:numId w:val="9"/>
+        </w:numPr>
+      </w:pPr>
+      <w:r>
+        <w:t>Tìm hiểu và áp dụng Angular Framework vào việc xây dựng frontend cho đề tài.</w:t>
+      </w:r>
+    </w:p>
+    <w:p>
+      <w:pPr>
+        <w:pStyle w:val="ListParagraph"/>
+        <w:numPr>
+          <w:ilvl w:val="1"/>
+          <w:numId w:val="9"/>
+        </w:numPr>
+      </w:pPr>
+      <w:r>
+        <w:t>Xây dựng thành công một RESTful API web service kết hợp xác thực thông qua JSON web token.</w:t>
+      </w:r>
+    </w:p>
+    <w:p>
+      <w:pPr>
+        <w:pStyle w:val="Heading2"/>
+      </w:pPr>
+      <w:r>
+        <w:t xml:space="preserve">Đối tượng và phạm </w:t>
+      </w:r>
+      <w:proofErr w:type="gramStart"/>
+      <w:r>
+        <w:t>vi</w:t>
+      </w:r>
+      <w:proofErr w:type="gramEnd"/>
+      <w:r>
+        <w:t xml:space="preserve"> nghiên cứu</w:t>
+      </w:r>
+    </w:p>
+    <w:p>
+      <w:r>
+        <w:t xml:space="preserve">Phạm </w:t>
+      </w:r>
+      <w:proofErr w:type="gramStart"/>
+      <w:r>
+        <w:t>vi</w:t>
+      </w:r>
+      <w:proofErr w:type="gramEnd"/>
+      <w:r>
+        <w:t xml:space="preserve"> của website là bán các sản phẩm phần mềm có giấy phép mã nguồn mở và có thể download được. </w:t>
+      </w:r>
+      <w:proofErr w:type="gramStart"/>
+      <w:r>
+        <w:t>Phát triển module “Helpdesk” để hỗ trợ khách hàng đặt câu hỏi, giải quyết khiếu nại nhanh và hiệu quả thông qua hệ thống quản lý Ticket.</w:t>
+      </w:r>
+      <w:proofErr w:type="gramEnd"/>
+      <w:r>
+        <w:t xml:space="preserve"> Đối tượng mà đề tài hướng đến là một hệ thống quản trị nội dung dành cho người dùng quản trị, và một trang cửa hàng với các chức năng đăng ký thành viên, tìm kiếm, xem và mua phần mềm, thanh toán trực tuyến… dành cho người dùng khách hàng.</w:t>
+      </w:r>
+    </w:p>
+    <w:p>
+      <w:pPr>
+        <w:pStyle w:val="Heading2"/>
+      </w:pPr>
+      <w:r>
+        <w:t>Nội dung nghiên cứu</w:t>
+      </w:r>
+    </w:p>
+    <w:p>
+      <w:pPr>
+        <w:pStyle w:val="ListParagraph"/>
+        <w:numPr>
+          <w:ilvl w:val="0"/>
+          <w:numId w:val="10"/>
+        </w:numPr>
+      </w:pPr>
+      <w:r>
+        <w:t>Các nội dung cần nghiên cứu:</w:t>
+      </w:r>
+    </w:p>
+    <w:p>
+      <w:pPr>
+        <w:pStyle w:val="ListParagraph"/>
+        <w:numPr>
+          <w:ilvl w:val="0"/>
+          <w:numId w:val="10"/>
+        </w:numPr>
+      </w:pPr>
+      <w:r>
+        <w:lastRenderedPageBreak/>
+        <w:t>Kế hoạch thực hiện đề tài:</w:t>
+      </w:r>
+    </w:p>
+    <w:p>
+      <w:pPr>
+        <w:pStyle w:val="Heading2"/>
+      </w:pPr>
+      <w:r>
+        <w:t>Những đóng góp chính của đề</w:t>
+      </w:r>
+      <w:r>
+        <w:t xml:space="preserve"> tài</w:t>
+      </w:r>
+    </w:p>
+    <w:p>
+      <w:pPr>
+        <w:pStyle w:val="ListParagraph"/>
+        <w:numPr>
+          <w:ilvl w:val="0"/>
+          <w:numId w:val="11"/>
+        </w:numPr>
+      </w:pPr>
+      <w:r>
+        <w:t>Về lý thuyết:</w:t>
+      </w:r>
+    </w:p>
+    <w:p>
+      <w:pPr>
+        <w:pStyle w:val="ListParagraph"/>
+        <w:numPr>
+          <w:ilvl w:val="0"/>
+          <w:numId w:val="11"/>
+        </w:numPr>
+      </w:pPr>
+      <w:r>
+        <w:t>Về thự</w:t>
+      </w:r>
       <w:bookmarkStart w:id="0" w:name="_GoBack"/>
       <w:bookmarkEnd w:id="0"/>
+      <w:r>
+        <w:t>c tiễn:</w:t>
+      </w:r>
+    </w:p>
+    <w:p>
+      <w:pPr>
+        <w:pStyle w:val="Heading2"/>
+      </w:pPr>
+      <w:r>
+        <w:t>Bố cục của quyển luận văn</w:t>
+      </w:r>
+    </w:p>
+    <w:p>
+      <w:pPr>
+        <w:rPr>
+          <w:b/>
+          <w:lang w:val="nl-NL"/>
+        </w:rPr>
+      </w:pPr>
     </w:p>
     <w:sectPr>
       <w:type w:val="continuous"/>
@@ -1670,6 +2543,1350 @@
     </w:pPr>
   </w:p>
 </w:hdr>
+</file>
+
+<file path=word/numbering.xml><?xml version="1.0" encoding="utf-8"?>
+<w:numbering xmlns:wpc="http://schemas.microsoft.com/office/word/2010/wordprocessingCanvas" xmlns:mc="http://schemas.openxmlformats.org/markup-compatibility/2006" xmlns:o="urn:schemas-microsoft-com:office:office" xmlns:r="http://schemas.openxmlformats.org/officeDocument/2006/relationships" xmlns:m="http://schemas.openxmlformats.org/officeDocument/2006/math" xmlns:v="urn:schemas-microsoft-com:vml" xmlns:wp14="http://schemas.microsoft.com/office/word/2010/wordprocessingDrawing" xmlns:wp="http://schemas.openxmlformats.org/drawingml/2006/wordprocessingDrawing" xmlns:w10="urn:schemas-microsoft-com:office:word" xmlns:w="http://schemas.openxmlformats.org/wordprocessingml/2006/main" xmlns:w14="http://schemas.microsoft.com/office/word/2010/wordml" xmlns:wpg="http://schemas.microsoft.com/office/word/2010/wordprocessingGroup" xmlns:wpi="http://schemas.microsoft.com/office/word/2010/wordprocessingInk" xmlns:wne="http://schemas.microsoft.com/office/word/2006/wordml" xmlns:wps="http://schemas.microsoft.com/office/word/2010/wordprocessingShape" mc:Ignorable="w14 wp14">
+  <w:abstractNum w:abstractNumId="0">
+    <w:nsid w:val="00000003"/>
+    <w:multiLevelType w:val="multilevel"/>
+    <w:tmpl w:val="00000003"/>
+    <w:name w:val="WW8Num3"/>
+    <w:lvl w:ilvl="0">
+      <w:start w:val="1"/>
+      <w:numFmt w:val="bullet"/>
+      <w:lvlText w:val=""/>
+      <w:lvlJc w:val="left"/>
+      <w:pPr>
+        <w:tabs>
+          <w:tab w:val="num" w:pos="720"/>
+        </w:tabs>
+        <w:ind w:left="720" w:hanging="360"/>
+      </w:pPr>
+      <w:rPr>
+        <w:rFonts w:ascii="Symbol" w:hAnsi="Symbol" w:cs="OpenSymbol"/>
+      </w:rPr>
+    </w:lvl>
+    <w:lvl w:ilvl="1">
+      <w:start w:val="1"/>
+      <w:numFmt w:val="bullet"/>
+      <w:lvlText w:val="◦"/>
+      <w:lvlJc w:val="left"/>
+      <w:pPr>
+        <w:tabs>
+          <w:tab w:val="num" w:pos="1080"/>
+        </w:tabs>
+        <w:ind w:left="1080" w:hanging="360"/>
+      </w:pPr>
+      <w:rPr>
+        <w:rFonts w:ascii="OpenSymbol" w:hAnsi="OpenSymbol" w:cs="OpenSymbol"/>
+      </w:rPr>
+    </w:lvl>
+    <w:lvl w:ilvl="2">
+      <w:start w:val="1"/>
+      <w:numFmt w:val="bullet"/>
+      <w:lvlText w:val="▪"/>
+      <w:lvlJc w:val="left"/>
+      <w:pPr>
+        <w:tabs>
+          <w:tab w:val="num" w:pos="1440"/>
+        </w:tabs>
+        <w:ind w:left="1440" w:hanging="360"/>
+      </w:pPr>
+      <w:rPr>
+        <w:rFonts w:ascii="OpenSymbol" w:hAnsi="OpenSymbol" w:cs="OpenSymbol"/>
+      </w:rPr>
+    </w:lvl>
+    <w:lvl w:ilvl="3">
+      <w:start w:val="1"/>
+      <w:numFmt w:val="bullet"/>
+      <w:lvlText w:val=""/>
+      <w:lvlJc w:val="left"/>
+      <w:pPr>
+        <w:tabs>
+          <w:tab w:val="num" w:pos="1800"/>
+        </w:tabs>
+        <w:ind w:left="1800" w:hanging="360"/>
+      </w:pPr>
+      <w:rPr>
+        <w:rFonts w:ascii="Symbol" w:hAnsi="Symbol" w:cs="OpenSymbol"/>
+      </w:rPr>
+    </w:lvl>
+    <w:lvl w:ilvl="4">
+      <w:start w:val="1"/>
+      <w:numFmt w:val="bullet"/>
+      <w:lvlText w:val="◦"/>
+      <w:lvlJc w:val="left"/>
+      <w:pPr>
+        <w:tabs>
+          <w:tab w:val="num" w:pos="2160"/>
+        </w:tabs>
+        <w:ind w:left="2160" w:hanging="360"/>
+      </w:pPr>
+      <w:rPr>
+        <w:rFonts w:ascii="OpenSymbol" w:hAnsi="OpenSymbol" w:cs="OpenSymbol"/>
+      </w:rPr>
+    </w:lvl>
+    <w:lvl w:ilvl="5">
+      <w:start w:val="1"/>
+      <w:numFmt w:val="bullet"/>
+      <w:lvlText w:val="▪"/>
+      <w:lvlJc w:val="left"/>
+      <w:pPr>
+        <w:tabs>
+          <w:tab w:val="num" w:pos="2520"/>
+        </w:tabs>
+        <w:ind w:left="2520" w:hanging="360"/>
+      </w:pPr>
+      <w:rPr>
+        <w:rFonts w:ascii="OpenSymbol" w:hAnsi="OpenSymbol" w:cs="OpenSymbol"/>
+      </w:rPr>
+    </w:lvl>
+    <w:lvl w:ilvl="6">
+      <w:start w:val="1"/>
+      <w:numFmt w:val="bullet"/>
+      <w:lvlText w:val=""/>
+      <w:lvlJc w:val="left"/>
+      <w:pPr>
+        <w:tabs>
+          <w:tab w:val="num" w:pos="2880"/>
+        </w:tabs>
+        <w:ind w:left="2880" w:hanging="360"/>
+      </w:pPr>
+      <w:rPr>
+        <w:rFonts w:ascii="Symbol" w:hAnsi="Symbol" w:cs="OpenSymbol"/>
+      </w:rPr>
+    </w:lvl>
+    <w:lvl w:ilvl="7">
+      <w:start w:val="1"/>
+      <w:numFmt w:val="bullet"/>
+      <w:lvlText w:val="◦"/>
+      <w:lvlJc w:val="left"/>
+      <w:pPr>
+        <w:tabs>
+          <w:tab w:val="num" w:pos="3240"/>
+        </w:tabs>
+        <w:ind w:left="3240" w:hanging="360"/>
+      </w:pPr>
+      <w:rPr>
+        <w:rFonts w:ascii="OpenSymbol" w:hAnsi="OpenSymbol" w:cs="OpenSymbol"/>
+      </w:rPr>
+    </w:lvl>
+    <w:lvl w:ilvl="8">
+      <w:start w:val="1"/>
+      <w:numFmt w:val="bullet"/>
+      <w:lvlText w:val="▪"/>
+      <w:lvlJc w:val="left"/>
+      <w:pPr>
+        <w:tabs>
+          <w:tab w:val="num" w:pos="3600"/>
+        </w:tabs>
+        <w:ind w:left="3600" w:hanging="360"/>
+      </w:pPr>
+      <w:rPr>
+        <w:rFonts w:ascii="OpenSymbol" w:hAnsi="OpenSymbol" w:cs="OpenSymbol"/>
+      </w:rPr>
+    </w:lvl>
+  </w:abstractNum>
+  <w:abstractNum w:abstractNumId="1">
+    <w:nsid w:val="00000004"/>
+    <w:multiLevelType w:val="multilevel"/>
+    <w:tmpl w:val="00000004"/>
+    <w:name w:val="WW8Num4"/>
+    <w:lvl w:ilvl="0">
+      <w:start w:val="1"/>
+      <w:numFmt w:val="bullet"/>
+      <w:lvlText w:val=""/>
+      <w:lvlJc w:val="left"/>
+      <w:pPr>
+        <w:tabs>
+          <w:tab w:val="num" w:pos="720"/>
+        </w:tabs>
+        <w:ind w:left="720" w:hanging="360"/>
+      </w:pPr>
+      <w:rPr>
+        <w:rFonts w:ascii="Symbol" w:hAnsi="Symbol" w:cs="OpenSymbol"/>
+      </w:rPr>
+    </w:lvl>
+    <w:lvl w:ilvl="1">
+      <w:start w:val="1"/>
+      <w:numFmt w:val="bullet"/>
+      <w:lvlText w:val="◦"/>
+      <w:lvlJc w:val="left"/>
+      <w:pPr>
+        <w:tabs>
+          <w:tab w:val="num" w:pos="1080"/>
+        </w:tabs>
+        <w:ind w:left="1080" w:hanging="360"/>
+      </w:pPr>
+      <w:rPr>
+        <w:rFonts w:ascii="OpenSymbol" w:hAnsi="OpenSymbol" w:cs="OpenSymbol"/>
+      </w:rPr>
+    </w:lvl>
+    <w:lvl w:ilvl="2">
+      <w:start w:val="1"/>
+      <w:numFmt w:val="bullet"/>
+      <w:lvlText w:val="▪"/>
+      <w:lvlJc w:val="left"/>
+      <w:pPr>
+        <w:tabs>
+          <w:tab w:val="num" w:pos="1440"/>
+        </w:tabs>
+        <w:ind w:left="1440" w:hanging="360"/>
+      </w:pPr>
+      <w:rPr>
+        <w:rFonts w:ascii="OpenSymbol" w:hAnsi="OpenSymbol" w:cs="OpenSymbol"/>
+      </w:rPr>
+    </w:lvl>
+    <w:lvl w:ilvl="3">
+      <w:start w:val="1"/>
+      <w:numFmt w:val="bullet"/>
+      <w:lvlText w:val=""/>
+      <w:lvlJc w:val="left"/>
+      <w:pPr>
+        <w:tabs>
+          <w:tab w:val="num" w:pos="1800"/>
+        </w:tabs>
+        <w:ind w:left="1800" w:hanging="360"/>
+      </w:pPr>
+      <w:rPr>
+        <w:rFonts w:ascii="Symbol" w:hAnsi="Symbol" w:cs="OpenSymbol"/>
+      </w:rPr>
+    </w:lvl>
+    <w:lvl w:ilvl="4">
+      <w:start w:val="1"/>
+      <w:numFmt w:val="bullet"/>
+      <w:lvlText w:val="◦"/>
+      <w:lvlJc w:val="left"/>
+      <w:pPr>
+        <w:tabs>
+          <w:tab w:val="num" w:pos="2160"/>
+        </w:tabs>
+        <w:ind w:left="2160" w:hanging="360"/>
+      </w:pPr>
+      <w:rPr>
+        <w:rFonts w:ascii="OpenSymbol" w:hAnsi="OpenSymbol" w:cs="OpenSymbol"/>
+      </w:rPr>
+    </w:lvl>
+    <w:lvl w:ilvl="5">
+      <w:start w:val="1"/>
+      <w:numFmt w:val="bullet"/>
+      <w:lvlText w:val="▪"/>
+      <w:lvlJc w:val="left"/>
+      <w:pPr>
+        <w:tabs>
+          <w:tab w:val="num" w:pos="2520"/>
+        </w:tabs>
+        <w:ind w:left="2520" w:hanging="360"/>
+      </w:pPr>
+      <w:rPr>
+        <w:rFonts w:ascii="OpenSymbol" w:hAnsi="OpenSymbol" w:cs="OpenSymbol"/>
+      </w:rPr>
+    </w:lvl>
+    <w:lvl w:ilvl="6">
+      <w:start w:val="1"/>
+      <w:numFmt w:val="bullet"/>
+      <w:lvlText w:val=""/>
+      <w:lvlJc w:val="left"/>
+      <w:pPr>
+        <w:tabs>
+          <w:tab w:val="num" w:pos="2880"/>
+        </w:tabs>
+        <w:ind w:left="2880" w:hanging="360"/>
+      </w:pPr>
+      <w:rPr>
+        <w:rFonts w:ascii="Symbol" w:hAnsi="Symbol" w:cs="OpenSymbol"/>
+      </w:rPr>
+    </w:lvl>
+    <w:lvl w:ilvl="7">
+      <w:start w:val="1"/>
+      <w:numFmt w:val="bullet"/>
+      <w:lvlText w:val="◦"/>
+      <w:lvlJc w:val="left"/>
+      <w:pPr>
+        <w:tabs>
+          <w:tab w:val="num" w:pos="3240"/>
+        </w:tabs>
+        <w:ind w:left="3240" w:hanging="360"/>
+      </w:pPr>
+      <w:rPr>
+        <w:rFonts w:ascii="OpenSymbol" w:hAnsi="OpenSymbol" w:cs="OpenSymbol"/>
+      </w:rPr>
+    </w:lvl>
+    <w:lvl w:ilvl="8">
+      <w:start w:val="1"/>
+      <w:numFmt w:val="bullet"/>
+      <w:lvlText w:val="▪"/>
+      <w:lvlJc w:val="left"/>
+      <w:pPr>
+        <w:tabs>
+          <w:tab w:val="num" w:pos="3600"/>
+        </w:tabs>
+        <w:ind w:left="3600" w:hanging="360"/>
+      </w:pPr>
+      <w:rPr>
+        <w:rFonts w:ascii="OpenSymbol" w:hAnsi="OpenSymbol" w:cs="OpenSymbol"/>
+      </w:rPr>
+    </w:lvl>
+  </w:abstractNum>
+  <w:abstractNum w:abstractNumId="2">
+    <w:nsid w:val="2C545A46"/>
+    <w:multiLevelType w:val="multilevel"/>
+    <w:tmpl w:val="DA441856"/>
+    <w:lvl w:ilvl="0">
+      <w:start w:val="1"/>
+      <w:numFmt w:val="bullet"/>
+      <w:lvlText w:val=""/>
+      <w:lvlJc w:val="left"/>
+      <w:pPr>
+        <w:tabs>
+          <w:tab w:val="num" w:pos="360"/>
+        </w:tabs>
+        <w:ind w:left="360" w:hanging="360"/>
+      </w:pPr>
+      <w:rPr>
+        <w:rFonts w:ascii="Symbol" w:hAnsi="Symbol" w:cs="OpenSymbol"/>
+      </w:rPr>
+    </w:lvl>
+    <w:lvl w:ilvl="1">
+      <w:start w:val="1"/>
+      <w:numFmt w:val="bullet"/>
+      <w:lvlText w:val=""/>
+      <w:lvlJc w:val="left"/>
+      <w:pPr>
+        <w:tabs>
+          <w:tab w:val="num" w:pos="720"/>
+        </w:tabs>
+        <w:ind w:left="720" w:hanging="360"/>
+      </w:pPr>
+      <w:rPr>
+        <w:rFonts w:ascii="Symbol" w:hAnsi="Symbol" w:hint="default"/>
+      </w:rPr>
+    </w:lvl>
+    <w:lvl w:ilvl="2">
+      <w:start w:val="1"/>
+      <w:numFmt w:val="bullet"/>
+      <w:lvlText w:val="▪"/>
+      <w:lvlJc w:val="left"/>
+      <w:pPr>
+        <w:tabs>
+          <w:tab w:val="num" w:pos="1080"/>
+        </w:tabs>
+        <w:ind w:left="1080" w:hanging="360"/>
+      </w:pPr>
+      <w:rPr>
+        <w:rFonts w:ascii="OpenSymbol" w:hAnsi="OpenSymbol" w:cs="OpenSymbol"/>
+      </w:rPr>
+    </w:lvl>
+    <w:lvl w:ilvl="3">
+      <w:start w:val="1"/>
+      <w:numFmt w:val="bullet"/>
+      <w:lvlText w:val=""/>
+      <w:lvlJc w:val="left"/>
+      <w:pPr>
+        <w:tabs>
+          <w:tab w:val="num" w:pos="1440"/>
+        </w:tabs>
+        <w:ind w:left="1440" w:hanging="360"/>
+      </w:pPr>
+      <w:rPr>
+        <w:rFonts w:ascii="Symbol" w:hAnsi="Symbol" w:cs="OpenSymbol"/>
+      </w:rPr>
+    </w:lvl>
+    <w:lvl w:ilvl="4">
+      <w:start w:val="1"/>
+      <w:numFmt w:val="bullet"/>
+      <w:lvlText w:val="◦"/>
+      <w:lvlJc w:val="left"/>
+      <w:pPr>
+        <w:tabs>
+          <w:tab w:val="num" w:pos="1800"/>
+        </w:tabs>
+        <w:ind w:left="1800" w:hanging="360"/>
+      </w:pPr>
+      <w:rPr>
+        <w:rFonts w:ascii="OpenSymbol" w:hAnsi="OpenSymbol" w:cs="OpenSymbol"/>
+      </w:rPr>
+    </w:lvl>
+    <w:lvl w:ilvl="5">
+      <w:start w:val="1"/>
+      <w:numFmt w:val="bullet"/>
+      <w:lvlText w:val="▪"/>
+      <w:lvlJc w:val="left"/>
+      <w:pPr>
+        <w:tabs>
+          <w:tab w:val="num" w:pos="2160"/>
+        </w:tabs>
+        <w:ind w:left="2160" w:hanging="360"/>
+      </w:pPr>
+      <w:rPr>
+        <w:rFonts w:ascii="OpenSymbol" w:hAnsi="OpenSymbol" w:cs="OpenSymbol"/>
+      </w:rPr>
+    </w:lvl>
+    <w:lvl w:ilvl="6">
+      <w:start w:val="1"/>
+      <w:numFmt w:val="bullet"/>
+      <w:lvlText w:val=""/>
+      <w:lvlJc w:val="left"/>
+      <w:pPr>
+        <w:tabs>
+          <w:tab w:val="num" w:pos="2520"/>
+        </w:tabs>
+        <w:ind w:left="2520" w:hanging="360"/>
+      </w:pPr>
+      <w:rPr>
+        <w:rFonts w:ascii="Symbol" w:hAnsi="Symbol" w:cs="OpenSymbol"/>
+      </w:rPr>
+    </w:lvl>
+    <w:lvl w:ilvl="7">
+      <w:start w:val="1"/>
+      <w:numFmt w:val="bullet"/>
+      <w:lvlText w:val="◦"/>
+      <w:lvlJc w:val="left"/>
+      <w:pPr>
+        <w:tabs>
+          <w:tab w:val="num" w:pos="2880"/>
+        </w:tabs>
+        <w:ind w:left="2880" w:hanging="360"/>
+      </w:pPr>
+      <w:rPr>
+        <w:rFonts w:ascii="OpenSymbol" w:hAnsi="OpenSymbol" w:cs="OpenSymbol"/>
+      </w:rPr>
+    </w:lvl>
+    <w:lvl w:ilvl="8">
+      <w:start w:val="1"/>
+      <w:numFmt w:val="bullet"/>
+      <w:lvlText w:val="▪"/>
+      <w:lvlJc w:val="left"/>
+      <w:pPr>
+        <w:tabs>
+          <w:tab w:val="num" w:pos="3240"/>
+        </w:tabs>
+        <w:ind w:left="3240" w:hanging="360"/>
+      </w:pPr>
+      <w:rPr>
+        <w:rFonts w:ascii="OpenSymbol" w:hAnsi="OpenSymbol" w:cs="OpenSymbol"/>
+      </w:rPr>
+    </w:lvl>
+  </w:abstractNum>
+  <w:abstractNum w:abstractNumId="3">
+    <w:nsid w:val="3913487B"/>
+    <w:multiLevelType w:val="hybridMultilevel"/>
+    <w:tmpl w:val="CC125B10"/>
+    <w:lvl w:ilvl="0" w:tplc="04090001">
+      <w:start w:val="1"/>
+      <w:numFmt w:val="bullet"/>
+      <w:lvlText w:val=""/>
+      <w:lvlJc w:val="left"/>
+      <w:pPr>
+        <w:ind w:left="360" w:hanging="360"/>
+      </w:pPr>
+      <w:rPr>
+        <w:rFonts w:ascii="Symbol" w:hAnsi="Symbol" w:hint="default"/>
+      </w:rPr>
+    </w:lvl>
+    <w:lvl w:ilvl="1" w:tplc="04090003" w:tentative="1">
+      <w:start w:val="1"/>
+      <w:numFmt w:val="bullet"/>
+      <w:lvlText w:val="o"/>
+      <w:lvlJc w:val="left"/>
+      <w:pPr>
+        <w:ind w:left="1080" w:hanging="360"/>
+      </w:pPr>
+      <w:rPr>
+        <w:rFonts w:ascii="Courier New" w:hAnsi="Courier New" w:cs="Courier New" w:hint="default"/>
+      </w:rPr>
+    </w:lvl>
+    <w:lvl w:ilvl="2" w:tplc="04090005" w:tentative="1">
+      <w:start w:val="1"/>
+      <w:numFmt w:val="bullet"/>
+      <w:lvlText w:val=""/>
+      <w:lvlJc w:val="left"/>
+      <w:pPr>
+        <w:ind w:left="1800" w:hanging="360"/>
+      </w:pPr>
+      <w:rPr>
+        <w:rFonts w:ascii="Wingdings" w:hAnsi="Wingdings" w:hint="default"/>
+      </w:rPr>
+    </w:lvl>
+    <w:lvl w:ilvl="3" w:tplc="04090001" w:tentative="1">
+      <w:start w:val="1"/>
+      <w:numFmt w:val="bullet"/>
+      <w:lvlText w:val=""/>
+      <w:lvlJc w:val="left"/>
+      <w:pPr>
+        <w:ind w:left="2520" w:hanging="360"/>
+      </w:pPr>
+      <w:rPr>
+        <w:rFonts w:ascii="Symbol" w:hAnsi="Symbol" w:hint="default"/>
+      </w:rPr>
+    </w:lvl>
+    <w:lvl w:ilvl="4" w:tplc="04090003" w:tentative="1">
+      <w:start w:val="1"/>
+      <w:numFmt w:val="bullet"/>
+      <w:lvlText w:val="o"/>
+      <w:lvlJc w:val="left"/>
+      <w:pPr>
+        <w:ind w:left="3240" w:hanging="360"/>
+      </w:pPr>
+      <w:rPr>
+        <w:rFonts w:ascii="Courier New" w:hAnsi="Courier New" w:cs="Courier New" w:hint="default"/>
+      </w:rPr>
+    </w:lvl>
+    <w:lvl w:ilvl="5" w:tplc="04090005" w:tentative="1">
+      <w:start w:val="1"/>
+      <w:numFmt w:val="bullet"/>
+      <w:lvlText w:val=""/>
+      <w:lvlJc w:val="left"/>
+      <w:pPr>
+        <w:ind w:left="3960" w:hanging="360"/>
+      </w:pPr>
+      <w:rPr>
+        <w:rFonts w:ascii="Wingdings" w:hAnsi="Wingdings" w:hint="default"/>
+      </w:rPr>
+    </w:lvl>
+    <w:lvl w:ilvl="6" w:tplc="04090001" w:tentative="1">
+      <w:start w:val="1"/>
+      <w:numFmt w:val="bullet"/>
+      <w:lvlText w:val=""/>
+      <w:lvlJc w:val="left"/>
+      <w:pPr>
+        <w:ind w:left="4680" w:hanging="360"/>
+      </w:pPr>
+      <w:rPr>
+        <w:rFonts w:ascii="Symbol" w:hAnsi="Symbol" w:hint="default"/>
+      </w:rPr>
+    </w:lvl>
+    <w:lvl w:ilvl="7" w:tplc="04090003" w:tentative="1">
+      <w:start w:val="1"/>
+      <w:numFmt w:val="bullet"/>
+      <w:lvlText w:val="o"/>
+      <w:lvlJc w:val="left"/>
+      <w:pPr>
+        <w:ind w:left="5400" w:hanging="360"/>
+      </w:pPr>
+      <w:rPr>
+        <w:rFonts w:ascii="Courier New" w:hAnsi="Courier New" w:cs="Courier New" w:hint="default"/>
+      </w:rPr>
+    </w:lvl>
+    <w:lvl w:ilvl="8" w:tplc="04090005" w:tentative="1">
+      <w:start w:val="1"/>
+      <w:numFmt w:val="bullet"/>
+      <w:lvlText w:val=""/>
+      <w:lvlJc w:val="left"/>
+      <w:pPr>
+        <w:ind w:left="6120" w:hanging="360"/>
+      </w:pPr>
+      <w:rPr>
+        <w:rFonts w:ascii="Wingdings" w:hAnsi="Wingdings" w:hint="default"/>
+      </w:rPr>
+    </w:lvl>
+  </w:abstractNum>
+  <w:abstractNum w:abstractNumId="4">
+    <w:nsid w:val="408F5DEA"/>
+    <w:multiLevelType w:val="multilevel"/>
+    <w:tmpl w:val="DA441856"/>
+    <w:lvl w:ilvl="0">
+      <w:start w:val="1"/>
+      <w:numFmt w:val="bullet"/>
+      <w:lvlText w:val=""/>
+      <w:lvlJc w:val="left"/>
+      <w:pPr>
+        <w:tabs>
+          <w:tab w:val="num" w:pos="1080"/>
+        </w:tabs>
+        <w:ind w:left="1080" w:hanging="360"/>
+      </w:pPr>
+      <w:rPr>
+        <w:rFonts w:ascii="Symbol" w:hAnsi="Symbol" w:cs="OpenSymbol"/>
+      </w:rPr>
+    </w:lvl>
+    <w:lvl w:ilvl="1">
+      <w:start w:val="1"/>
+      <w:numFmt w:val="bullet"/>
+      <w:lvlText w:val=""/>
+      <w:lvlJc w:val="left"/>
+      <w:pPr>
+        <w:tabs>
+          <w:tab w:val="num" w:pos="1440"/>
+        </w:tabs>
+        <w:ind w:left="1440" w:hanging="360"/>
+      </w:pPr>
+      <w:rPr>
+        <w:rFonts w:ascii="Symbol" w:hAnsi="Symbol" w:hint="default"/>
+      </w:rPr>
+    </w:lvl>
+    <w:lvl w:ilvl="2">
+      <w:start w:val="1"/>
+      <w:numFmt w:val="bullet"/>
+      <w:lvlText w:val="▪"/>
+      <w:lvlJc w:val="left"/>
+      <w:pPr>
+        <w:tabs>
+          <w:tab w:val="num" w:pos="1800"/>
+        </w:tabs>
+        <w:ind w:left="1800" w:hanging="360"/>
+      </w:pPr>
+      <w:rPr>
+        <w:rFonts w:ascii="OpenSymbol" w:hAnsi="OpenSymbol" w:cs="OpenSymbol"/>
+      </w:rPr>
+    </w:lvl>
+    <w:lvl w:ilvl="3">
+      <w:start w:val="1"/>
+      <w:numFmt w:val="bullet"/>
+      <w:lvlText w:val=""/>
+      <w:lvlJc w:val="left"/>
+      <w:pPr>
+        <w:tabs>
+          <w:tab w:val="num" w:pos="2160"/>
+        </w:tabs>
+        <w:ind w:left="2160" w:hanging="360"/>
+      </w:pPr>
+      <w:rPr>
+        <w:rFonts w:ascii="Symbol" w:hAnsi="Symbol" w:cs="OpenSymbol"/>
+      </w:rPr>
+    </w:lvl>
+    <w:lvl w:ilvl="4">
+      <w:start w:val="1"/>
+      <w:numFmt w:val="bullet"/>
+      <w:lvlText w:val="◦"/>
+      <w:lvlJc w:val="left"/>
+      <w:pPr>
+        <w:tabs>
+          <w:tab w:val="num" w:pos="2520"/>
+        </w:tabs>
+        <w:ind w:left="2520" w:hanging="360"/>
+      </w:pPr>
+      <w:rPr>
+        <w:rFonts w:ascii="OpenSymbol" w:hAnsi="OpenSymbol" w:cs="OpenSymbol"/>
+      </w:rPr>
+    </w:lvl>
+    <w:lvl w:ilvl="5">
+      <w:start w:val="1"/>
+      <w:numFmt w:val="bullet"/>
+      <w:lvlText w:val="▪"/>
+      <w:lvlJc w:val="left"/>
+      <w:pPr>
+        <w:tabs>
+          <w:tab w:val="num" w:pos="2880"/>
+        </w:tabs>
+        <w:ind w:left="2880" w:hanging="360"/>
+      </w:pPr>
+      <w:rPr>
+        <w:rFonts w:ascii="OpenSymbol" w:hAnsi="OpenSymbol" w:cs="OpenSymbol"/>
+      </w:rPr>
+    </w:lvl>
+    <w:lvl w:ilvl="6">
+      <w:start w:val="1"/>
+      <w:numFmt w:val="bullet"/>
+      <w:lvlText w:val=""/>
+      <w:lvlJc w:val="left"/>
+      <w:pPr>
+        <w:tabs>
+          <w:tab w:val="num" w:pos="3240"/>
+        </w:tabs>
+        <w:ind w:left="3240" w:hanging="360"/>
+      </w:pPr>
+      <w:rPr>
+        <w:rFonts w:ascii="Symbol" w:hAnsi="Symbol" w:cs="OpenSymbol"/>
+      </w:rPr>
+    </w:lvl>
+    <w:lvl w:ilvl="7">
+      <w:start w:val="1"/>
+      <w:numFmt w:val="bullet"/>
+      <w:lvlText w:val="◦"/>
+      <w:lvlJc w:val="left"/>
+      <w:pPr>
+        <w:tabs>
+          <w:tab w:val="num" w:pos="3600"/>
+        </w:tabs>
+        <w:ind w:left="3600" w:hanging="360"/>
+      </w:pPr>
+      <w:rPr>
+        <w:rFonts w:ascii="OpenSymbol" w:hAnsi="OpenSymbol" w:cs="OpenSymbol"/>
+      </w:rPr>
+    </w:lvl>
+    <w:lvl w:ilvl="8">
+      <w:start w:val="1"/>
+      <w:numFmt w:val="bullet"/>
+      <w:lvlText w:val="▪"/>
+      <w:lvlJc w:val="left"/>
+      <w:pPr>
+        <w:tabs>
+          <w:tab w:val="num" w:pos="3960"/>
+        </w:tabs>
+        <w:ind w:left="3960" w:hanging="360"/>
+      </w:pPr>
+      <w:rPr>
+        <w:rFonts w:ascii="OpenSymbol" w:hAnsi="OpenSymbol" w:cs="OpenSymbol"/>
+      </w:rPr>
+    </w:lvl>
+  </w:abstractNum>
+  <w:abstractNum w:abstractNumId="5">
+    <w:nsid w:val="4783234E"/>
+    <w:multiLevelType w:val="hybridMultilevel"/>
+    <w:tmpl w:val="3B84BA58"/>
+    <w:lvl w:ilvl="0" w:tplc="04090009">
+      <w:start w:val="1"/>
+      <w:numFmt w:val="bullet"/>
+      <w:lvlText w:val=""/>
+      <w:lvlJc w:val="left"/>
+      <w:pPr>
+        <w:ind w:left="930" w:hanging="360"/>
+      </w:pPr>
+      <w:rPr>
+        <w:rFonts w:ascii="Wingdings" w:hAnsi="Wingdings" w:hint="default"/>
+      </w:rPr>
+    </w:lvl>
+    <w:lvl w:ilvl="1" w:tplc="04090003" w:tentative="1">
+      <w:start w:val="1"/>
+      <w:numFmt w:val="bullet"/>
+      <w:lvlText w:val="o"/>
+      <w:lvlJc w:val="left"/>
+      <w:pPr>
+        <w:ind w:left="1650" w:hanging="360"/>
+      </w:pPr>
+      <w:rPr>
+        <w:rFonts w:ascii="Courier New" w:hAnsi="Courier New" w:cs="Courier New" w:hint="default"/>
+      </w:rPr>
+    </w:lvl>
+    <w:lvl w:ilvl="2" w:tplc="04090005" w:tentative="1">
+      <w:start w:val="1"/>
+      <w:numFmt w:val="bullet"/>
+      <w:lvlText w:val=""/>
+      <w:lvlJc w:val="left"/>
+      <w:pPr>
+        <w:ind w:left="2370" w:hanging="360"/>
+      </w:pPr>
+      <w:rPr>
+        <w:rFonts w:ascii="Wingdings" w:hAnsi="Wingdings" w:hint="default"/>
+      </w:rPr>
+    </w:lvl>
+    <w:lvl w:ilvl="3" w:tplc="04090001" w:tentative="1">
+      <w:start w:val="1"/>
+      <w:numFmt w:val="bullet"/>
+      <w:lvlText w:val=""/>
+      <w:lvlJc w:val="left"/>
+      <w:pPr>
+        <w:ind w:left="3090" w:hanging="360"/>
+      </w:pPr>
+      <w:rPr>
+        <w:rFonts w:ascii="Symbol" w:hAnsi="Symbol" w:hint="default"/>
+      </w:rPr>
+    </w:lvl>
+    <w:lvl w:ilvl="4" w:tplc="04090003" w:tentative="1">
+      <w:start w:val="1"/>
+      <w:numFmt w:val="bullet"/>
+      <w:lvlText w:val="o"/>
+      <w:lvlJc w:val="left"/>
+      <w:pPr>
+        <w:ind w:left="3810" w:hanging="360"/>
+      </w:pPr>
+      <w:rPr>
+        <w:rFonts w:ascii="Courier New" w:hAnsi="Courier New" w:cs="Courier New" w:hint="default"/>
+      </w:rPr>
+    </w:lvl>
+    <w:lvl w:ilvl="5" w:tplc="04090005" w:tentative="1">
+      <w:start w:val="1"/>
+      <w:numFmt w:val="bullet"/>
+      <w:lvlText w:val=""/>
+      <w:lvlJc w:val="left"/>
+      <w:pPr>
+        <w:ind w:left="4530" w:hanging="360"/>
+      </w:pPr>
+      <w:rPr>
+        <w:rFonts w:ascii="Wingdings" w:hAnsi="Wingdings" w:hint="default"/>
+      </w:rPr>
+    </w:lvl>
+    <w:lvl w:ilvl="6" w:tplc="04090001" w:tentative="1">
+      <w:start w:val="1"/>
+      <w:numFmt w:val="bullet"/>
+      <w:lvlText w:val=""/>
+      <w:lvlJc w:val="left"/>
+      <w:pPr>
+        <w:ind w:left="5250" w:hanging="360"/>
+      </w:pPr>
+      <w:rPr>
+        <w:rFonts w:ascii="Symbol" w:hAnsi="Symbol" w:hint="default"/>
+      </w:rPr>
+    </w:lvl>
+    <w:lvl w:ilvl="7" w:tplc="04090003" w:tentative="1">
+      <w:start w:val="1"/>
+      <w:numFmt w:val="bullet"/>
+      <w:lvlText w:val="o"/>
+      <w:lvlJc w:val="left"/>
+      <w:pPr>
+        <w:ind w:left="5970" w:hanging="360"/>
+      </w:pPr>
+      <w:rPr>
+        <w:rFonts w:ascii="Courier New" w:hAnsi="Courier New" w:cs="Courier New" w:hint="default"/>
+      </w:rPr>
+    </w:lvl>
+    <w:lvl w:ilvl="8" w:tplc="04090005" w:tentative="1">
+      <w:start w:val="1"/>
+      <w:numFmt w:val="bullet"/>
+      <w:lvlText w:val=""/>
+      <w:lvlJc w:val="left"/>
+      <w:pPr>
+        <w:ind w:left="6690" w:hanging="360"/>
+      </w:pPr>
+      <w:rPr>
+        <w:rFonts w:ascii="Wingdings" w:hAnsi="Wingdings" w:hint="default"/>
+      </w:rPr>
+    </w:lvl>
+  </w:abstractNum>
+  <w:abstractNum w:abstractNumId="6">
+    <w:nsid w:val="54C8491D"/>
+    <w:multiLevelType w:val="hybridMultilevel"/>
+    <w:tmpl w:val="78060D58"/>
+    <w:lvl w:ilvl="0" w:tplc="17600AD2">
+      <w:start w:val="1"/>
+      <w:numFmt w:val="decimal"/>
+      <w:pStyle w:val="Heading2"/>
+      <w:lvlText w:val="%1."/>
+      <w:lvlJc w:val="left"/>
+      <w:pPr>
+        <w:ind w:left="720" w:hanging="360"/>
+      </w:pPr>
+    </w:lvl>
+    <w:lvl w:ilvl="1" w:tplc="04090019" w:tentative="1">
+      <w:start w:val="1"/>
+      <w:numFmt w:val="lowerLetter"/>
+      <w:lvlText w:val="%2."/>
+      <w:lvlJc w:val="left"/>
+      <w:pPr>
+        <w:ind w:left="1440" w:hanging="360"/>
+      </w:pPr>
+    </w:lvl>
+    <w:lvl w:ilvl="2" w:tplc="0409001B" w:tentative="1">
+      <w:start w:val="1"/>
+      <w:numFmt w:val="lowerRoman"/>
+      <w:lvlText w:val="%3."/>
+      <w:lvlJc w:val="right"/>
+      <w:pPr>
+        <w:ind w:left="2160" w:hanging="180"/>
+      </w:pPr>
+    </w:lvl>
+    <w:lvl w:ilvl="3" w:tplc="0409000F" w:tentative="1">
+      <w:start w:val="1"/>
+      <w:numFmt w:val="decimal"/>
+      <w:lvlText w:val="%4."/>
+      <w:lvlJc w:val="left"/>
+      <w:pPr>
+        <w:ind w:left="2880" w:hanging="360"/>
+      </w:pPr>
+    </w:lvl>
+    <w:lvl w:ilvl="4" w:tplc="04090019" w:tentative="1">
+      <w:start w:val="1"/>
+      <w:numFmt w:val="lowerLetter"/>
+      <w:lvlText w:val="%5."/>
+      <w:lvlJc w:val="left"/>
+      <w:pPr>
+        <w:ind w:left="3600" w:hanging="360"/>
+      </w:pPr>
+    </w:lvl>
+    <w:lvl w:ilvl="5" w:tplc="0409001B" w:tentative="1">
+      <w:start w:val="1"/>
+      <w:numFmt w:val="lowerRoman"/>
+      <w:lvlText w:val="%6."/>
+      <w:lvlJc w:val="right"/>
+      <w:pPr>
+        <w:ind w:left="4320" w:hanging="180"/>
+      </w:pPr>
+    </w:lvl>
+    <w:lvl w:ilvl="6" w:tplc="0409000F" w:tentative="1">
+      <w:start w:val="1"/>
+      <w:numFmt w:val="decimal"/>
+      <w:lvlText w:val="%7."/>
+      <w:lvlJc w:val="left"/>
+      <w:pPr>
+        <w:ind w:left="5040" w:hanging="360"/>
+      </w:pPr>
+    </w:lvl>
+    <w:lvl w:ilvl="7" w:tplc="04090019" w:tentative="1">
+      <w:start w:val="1"/>
+      <w:numFmt w:val="lowerLetter"/>
+      <w:lvlText w:val="%8."/>
+      <w:lvlJc w:val="left"/>
+      <w:pPr>
+        <w:ind w:left="5760" w:hanging="360"/>
+      </w:pPr>
+    </w:lvl>
+    <w:lvl w:ilvl="8" w:tplc="0409001B" w:tentative="1">
+      <w:start w:val="1"/>
+      <w:numFmt w:val="lowerRoman"/>
+      <w:lvlText w:val="%9."/>
+      <w:lvlJc w:val="right"/>
+      <w:pPr>
+        <w:ind w:left="6480" w:hanging="180"/>
+      </w:pPr>
+    </w:lvl>
+  </w:abstractNum>
+  <w:abstractNum w:abstractNumId="7">
+    <w:nsid w:val="5DBA02C8"/>
+    <w:multiLevelType w:val="hybridMultilevel"/>
+    <w:tmpl w:val="2960A6D8"/>
+    <w:lvl w:ilvl="0" w:tplc="69741E3C">
+      <w:start w:val="1"/>
+      <w:numFmt w:val="bullet"/>
+      <w:lvlText w:val=""/>
+      <w:lvlJc w:val="left"/>
+      <w:pPr>
+        <w:ind w:left="720" w:hanging="360"/>
+      </w:pPr>
+      <w:rPr>
+        <w:rFonts w:ascii="Symbol" w:hAnsi="Symbol" w:hint="default"/>
+      </w:rPr>
+    </w:lvl>
+    <w:lvl w:ilvl="1" w:tplc="04090019" w:tentative="1">
+      <w:start w:val="1"/>
+      <w:numFmt w:val="lowerLetter"/>
+      <w:lvlText w:val="%2."/>
+      <w:lvlJc w:val="left"/>
+      <w:pPr>
+        <w:ind w:left="1440" w:hanging="360"/>
+      </w:pPr>
+    </w:lvl>
+    <w:lvl w:ilvl="2" w:tplc="0409001B" w:tentative="1">
+      <w:start w:val="1"/>
+      <w:numFmt w:val="lowerRoman"/>
+      <w:lvlText w:val="%3."/>
+      <w:lvlJc w:val="right"/>
+      <w:pPr>
+        <w:ind w:left="2160" w:hanging="180"/>
+      </w:pPr>
+    </w:lvl>
+    <w:lvl w:ilvl="3" w:tplc="0409000F" w:tentative="1">
+      <w:start w:val="1"/>
+      <w:numFmt w:val="decimal"/>
+      <w:lvlText w:val="%4."/>
+      <w:lvlJc w:val="left"/>
+      <w:pPr>
+        <w:ind w:left="2880" w:hanging="360"/>
+      </w:pPr>
+    </w:lvl>
+    <w:lvl w:ilvl="4" w:tplc="04090019" w:tentative="1">
+      <w:start w:val="1"/>
+      <w:numFmt w:val="lowerLetter"/>
+      <w:lvlText w:val="%5."/>
+      <w:lvlJc w:val="left"/>
+      <w:pPr>
+        <w:ind w:left="3600" w:hanging="360"/>
+      </w:pPr>
+    </w:lvl>
+    <w:lvl w:ilvl="5" w:tplc="0409001B" w:tentative="1">
+      <w:start w:val="1"/>
+      <w:numFmt w:val="lowerRoman"/>
+      <w:lvlText w:val="%6."/>
+      <w:lvlJc w:val="right"/>
+      <w:pPr>
+        <w:ind w:left="4320" w:hanging="180"/>
+      </w:pPr>
+    </w:lvl>
+    <w:lvl w:ilvl="6" w:tplc="0409000F" w:tentative="1">
+      <w:start w:val="1"/>
+      <w:numFmt w:val="decimal"/>
+      <w:lvlText w:val="%7."/>
+      <w:lvlJc w:val="left"/>
+      <w:pPr>
+        <w:ind w:left="5040" w:hanging="360"/>
+      </w:pPr>
+    </w:lvl>
+    <w:lvl w:ilvl="7" w:tplc="04090019" w:tentative="1">
+      <w:start w:val="1"/>
+      <w:numFmt w:val="lowerLetter"/>
+      <w:lvlText w:val="%8."/>
+      <w:lvlJc w:val="left"/>
+      <w:pPr>
+        <w:ind w:left="5760" w:hanging="360"/>
+      </w:pPr>
+    </w:lvl>
+    <w:lvl w:ilvl="8" w:tplc="0409001B" w:tentative="1">
+      <w:start w:val="1"/>
+      <w:numFmt w:val="lowerRoman"/>
+      <w:lvlText w:val="%9."/>
+      <w:lvlJc w:val="right"/>
+      <w:pPr>
+        <w:ind w:left="6480" w:hanging="180"/>
+      </w:pPr>
+    </w:lvl>
+  </w:abstractNum>
+  <w:abstractNum w:abstractNumId="8">
+    <w:nsid w:val="63DC4CAA"/>
+    <w:multiLevelType w:val="hybridMultilevel"/>
+    <w:tmpl w:val="CF989D38"/>
+    <w:lvl w:ilvl="0" w:tplc="313ADF16">
+      <w:start w:val="1"/>
+      <w:numFmt w:val="decimal"/>
+      <w:lvlText w:val="%1."/>
+      <w:lvlJc w:val="left"/>
+      <w:pPr>
+        <w:ind w:left="720" w:hanging="360"/>
+      </w:pPr>
+      <w:rPr>
+        <w:rFonts w:hint="default"/>
+      </w:rPr>
+    </w:lvl>
+    <w:lvl w:ilvl="1" w:tplc="04090019" w:tentative="1">
+      <w:start w:val="1"/>
+      <w:numFmt w:val="lowerLetter"/>
+      <w:lvlText w:val="%2."/>
+      <w:lvlJc w:val="left"/>
+      <w:pPr>
+        <w:ind w:left="1440" w:hanging="360"/>
+      </w:pPr>
+    </w:lvl>
+    <w:lvl w:ilvl="2" w:tplc="0409001B" w:tentative="1">
+      <w:start w:val="1"/>
+      <w:numFmt w:val="lowerRoman"/>
+      <w:lvlText w:val="%3."/>
+      <w:lvlJc w:val="right"/>
+      <w:pPr>
+        <w:ind w:left="2160" w:hanging="180"/>
+      </w:pPr>
+    </w:lvl>
+    <w:lvl w:ilvl="3" w:tplc="0409000F" w:tentative="1">
+      <w:start w:val="1"/>
+      <w:numFmt w:val="decimal"/>
+      <w:lvlText w:val="%4."/>
+      <w:lvlJc w:val="left"/>
+      <w:pPr>
+        <w:ind w:left="2880" w:hanging="360"/>
+      </w:pPr>
+    </w:lvl>
+    <w:lvl w:ilvl="4" w:tplc="04090019" w:tentative="1">
+      <w:start w:val="1"/>
+      <w:numFmt w:val="lowerLetter"/>
+      <w:lvlText w:val="%5."/>
+      <w:lvlJc w:val="left"/>
+      <w:pPr>
+        <w:ind w:left="3600" w:hanging="360"/>
+      </w:pPr>
+    </w:lvl>
+    <w:lvl w:ilvl="5" w:tplc="0409001B" w:tentative="1">
+      <w:start w:val="1"/>
+      <w:numFmt w:val="lowerRoman"/>
+      <w:lvlText w:val="%6."/>
+      <w:lvlJc w:val="right"/>
+      <w:pPr>
+        <w:ind w:left="4320" w:hanging="180"/>
+      </w:pPr>
+    </w:lvl>
+    <w:lvl w:ilvl="6" w:tplc="0409000F" w:tentative="1">
+      <w:start w:val="1"/>
+      <w:numFmt w:val="decimal"/>
+      <w:lvlText w:val="%7."/>
+      <w:lvlJc w:val="left"/>
+      <w:pPr>
+        <w:ind w:left="5040" w:hanging="360"/>
+      </w:pPr>
+    </w:lvl>
+    <w:lvl w:ilvl="7" w:tplc="04090019" w:tentative="1">
+      <w:start w:val="1"/>
+      <w:numFmt w:val="lowerLetter"/>
+      <w:lvlText w:val="%8."/>
+      <w:lvlJc w:val="left"/>
+      <w:pPr>
+        <w:ind w:left="5760" w:hanging="360"/>
+      </w:pPr>
+    </w:lvl>
+    <w:lvl w:ilvl="8" w:tplc="0409001B" w:tentative="1">
+      <w:start w:val="1"/>
+      <w:numFmt w:val="lowerRoman"/>
+      <w:lvlText w:val="%9."/>
+      <w:lvlJc w:val="right"/>
+      <w:pPr>
+        <w:ind w:left="6480" w:hanging="180"/>
+      </w:pPr>
+    </w:lvl>
+  </w:abstractNum>
+  <w:abstractNum w:abstractNumId="9">
+    <w:nsid w:val="68C22F73"/>
+    <w:multiLevelType w:val="hybridMultilevel"/>
+    <w:tmpl w:val="2A4E6A08"/>
+    <w:lvl w:ilvl="0" w:tplc="04090009">
+      <w:start w:val="1"/>
+      <w:numFmt w:val="bullet"/>
+      <w:lvlText w:val=""/>
+      <w:lvlJc w:val="left"/>
+      <w:pPr>
+        <w:ind w:left="930" w:hanging="360"/>
+      </w:pPr>
+      <w:rPr>
+        <w:rFonts w:ascii="Wingdings" w:hAnsi="Wingdings" w:hint="default"/>
+      </w:rPr>
+    </w:lvl>
+    <w:lvl w:ilvl="1" w:tplc="04090003" w:tentative="1">
+      <w:start w:val="1"/>
+      <w:numFmt w:val="bullet"/>
+      <w:lvlText w:val="o"/>
+      <w:lvlJc w:val="left"/>
+      <w:pPr>
+        <w:ind w:left="1650" w:hanging="360"/>
+      </w:pPr>
+      <w:rPr>
+        <w:rFonts w:ascii="Courier New" w:hAnsi="Courier New" w:cs="Courier New" w:hint="default"/>
+      </w:rPr>
+    </w:lvl>
+    <w:lvl w:ilvl="2" w:tplc="04090005" w:tentative="1">
+      <w:start w:val="1"/>
+      <w:numFmt w:val="bullet"/>
+      <w:lvlText w:val=""/>
+      <w:lvlJc w:val="left"/>
+      <w:pPr>
+        <w:ind w:left="2370" w:hanging="360"/>
+      </w:pPr>
+      <w:rPr>
+        <w:rFonts w:ascii="Wingdings" w:hAnsi="Wingdings" w:hint="default"/>
+      </w:rPr>
+    </w:lvl>
+    <w:lvl w:ilvl="3" w:tplc="04090001" w:tentative="1">
+      <w:start w:val="1"/>
+      <w:numFmt w:val="bullet"/>
+      <w:lvlText w:val=""/>
+      <w:lvlJc w:val="left"/>
+      <w:pPr>
+        <w:ind w:left="3090" w:hanging="360"/>
+      </w:pPr>
+      <w:rPr>
+        <w:rFonts w:ascii="Symbol" w:hAnsi="Symbol" w:hint="default"/>
+      </w:rPr>
+    </w:lvl>
+    <w:lvl w:ilvl="4" w:tplc="04090003" w:tentative="1">
+      <w:start w:val="1"/>
+      <w:numFmt w:val="bullet"/>
+      <w:lvlText w:val="o"/>
+      <w:lvlJc w:val="left"/>
+      <w:pPr>
+        <w:ind w:left="3810" w:hanging="360"/>
+      </w:pPr>
+      <w:rPr>
+        <w:rFonts w:ascii="Courier New" w:hAnsi="Courier New" w:cs="Courier New" w:hint="default"/>
+      </w:rPr>
+    </w:lvl>
+    <w:lvl w:ilvl="5" w:tplc="04090005" w:tentative="1">
+      <w:start w:val="1"/>
+      <w:numFmt w:val="bullet"/>
+      <w:lvlText w:val=""/>
+      <w:lvlJc w:val="left"/>
+      <w:pPr>
+        <w:ind w:left="4530" w:hanging="360"/>
+      </w:pPr>
+      <w:rPr>
+        <w:rFonts w:ascii="Wingdings" w:hAnsi="Wingdings" w:hint="default"/>
+      </w:rPr>
+    </w:lvl>
+    <w:lvl w:ilvl="6" w:tplc="04090001" w:tentative="1">
+      <w:start w:val="1"/>
+      <w:numFmt w:val="bullet"/>
+      <w:lvlText w:val=""/>
+      <w:lvlJc w:val="left"/>
+      <w:pPr>
+        <w:ind w:left="5250" w:hanging="360"/>
+      </w:pPr>
+      <w:rPr>
+        <w:rFonts w:ascii="Symbol" w:hAnsi="Symbol" w:hint="default"/>
+      </w:rPr>
+    </w:lvl>
+    <w:lvl w:ilvl="7" w:tplc="04090003" w:tentative="1">
+      <w:start w:val="1"/>
+      <w:numFmt w:val="bullet"/>
+      <w:lvlText w:val="o"/>
+      <w:lvlJc w:val="left"/>
+      <w:pPr>
+        <w:ind w:left="5970" w:hanging="360"/>
+      </w:pPr>
+      <w:rPr>
+        <w:rFonts w:ascii="Courier New" w:hAnsi="Courier New" w:cs="Courier New" w:hint="default"/>
+      </w:rPr>
+    </w:lvl>
+    <w:lvl w:ilvl="8" w:tplc="04090005" w:tentative="1">
+      <w:start w:val="1"/>
+      <w:numFmt w:val="bullet"/>
+      <w:lvlText w:val=""/>
+      <w:lvlJc w:val="left"/>
+      <w:pPr>
+        <w:ind w:left="6690" w:hanging="360"/>
+      </w:pPr>
+      <w:rPr>
+        <w:rFonts w:ascii="Wingdings" w:hAnsi="Wingdings" w:hint="default"/>
+      </w:rPr>
+    </w:lvl>
+  </w:abstractNum>
+  <w:abstractNum w:abstractNumId="10">
+    <w:nsid w:val="7DC8269A"/>
+    <w:multiLevelType w:val="multilevel"/>
+    <w:tmpl w:val="DA441856"/>
+    <w:lvl w:ilvl="0">
+      <w:start w:val="1"/>
+      <w:numFmt w:val="bullet"/>
+      <w:lvlText w:val=""/>
+      <w:lvlJc w:val="left"/>
+      <w:pPr>
+        <w:tabs>
+          <w:tab w:val="num" w:pos="360"/>
+        </w:tabs>
+        <w:ind w:left="360" w:hanging="360"/>
+      </w:pPr>
+      <w:rPr>
+        <w:rFonts w:ascii="Symbol" w:hAnsi="Symbol" w:cs="OpenSymbol"/>
+      </w:rPr>
+    </w:lvl>
+    <w:lvl w:ilvl="1">
+      <w:start w:val="1"/>
+      <w:numFmt w:val="bullet"/>
+      <w:lvlText w:val=""/>
+      <w:lvlJc w:val="left"/>
+      <w:pPr>
+        <w:tabs>
+          <w:tab w:val="num" w:pos="720"/>
+        </w:tabs>
+        <w:ind w:left="720" w:hanging="360"/>
+      </w:pPr>
+      <w:rPr>
+        <w:rFonts w:ascii="Symbol" w:hAnsi="Symbol" w:hint="default"/>
+      </w:rPr>
+    </w:lvl>
+    <w:lvl w:ilvl="2">
+      <w:start w:val="1"/>
+      <w:numFmt w:val="bullet"/>
+      <w:lvlText w:val="▪"/>
+      <w:lvlJc w:val="left"/>
+      <w:pPr>
+        <w:tabs>
+          <w:tab w:val="num" w:pos="1080"/>
+        </w:tabs>
+        <w:ind w:left="1080" w:hanging="360"/>
+      </w:pPr>
+      <w:rPr>
+        <w:rFonts w:ascii="OpenSymbol" w:hAnsi="OpenSymbol" w:cs="OpenSymbol"/>
+      </w:rPr>
+    </w:lvl>
+    <w:lvl w:ilvl="3">
+      <w:start w:val="1"/>
+      <w:numFmt w:val="bullet"/>
+      <w:lvlText w:val=""/>
+      <w:lvlJc w:val="left"/>
+      <w:pPr>
+        <w:tabs>
+          <w:tab w:val="num" w:pos="1440"/>
+        </w:tabs>
+        <w:ind w:left="1440" w:hanging="360"/>
+      </w:pPr>
+      <w:rPr>
+        <w:rFonts w:ascii="Symbol" w:hAnsi="Symbol" w:cs="OpenSymbol"/>
+      </w:rPr>
+    </w:lvl>
+    <w:lvl w:ilvl="4">
+      <w:start w:val="1"/>
+      <w:numFmt w:val="bullet"/>
+      <w:lvlText w:val="◦"/>
+      <w:lvlJc w:val="left"/>
+      <w:pPr>
+        <w:tabs>
+          <w:tab w:val="num" w:pos="1800"/>
+        </w:tabs>
+        <w:ind w:left="1800" w:hanging="360"/>
+      </w:pPr>
+      <w:rPr>
+        <w:rFonts w:ascii="OpenSymbol" w:hAnsi="OpenSymbol" w:cs="OpenSymbol"/>
+      </w:rPr>
+    </w:lvl>
+    <w:lvl w:ilvl="5">
+      <w:start w:val="1"/>
+      <w:numFmt w:val="bullet"/>
+      <w:lvlText w:val="▪"/>
+      <w:lvlJc w:val="left"/>
+      <w:pPr>
+        <w:tabs>
+          <w:tab w:val="num" w:pos="2160"/>
+        </w:tabs>
+        <w:ind w:left="2160" w:hanging="360"/>
+      </w:pPr>
+      <w:rPr>
+        <w:rFonts w:ascii="OpenSymbol" w:hAnsi="OpenSymbol" w:cs="OpenSymbol"/>
+      </w:rPr>
+    </w:lvl>
+    <w:lvl w:ilvl="6">
+      <w:start w:val="1"/>
+      <w:numFmt w:val="bullet"/>
+      <w:lvlText w:val=""/>
+      <w:lvlJc w:val="left"/>
+      <w:pPr>
+        <w:tabs>
+          <w:tab w:val="num" w:pos="2520"/>
+        </w:tabs>
+        <w:ind w:left="2520" w:hanging="360"/>
+      </w:pPr>
+      <w:rPr>
+        <w:rFonts w:ascii="Symbol" w:hAnsi="Symbol" w:cs="OpenSymbol"/>
+      </w:rPr>
+    </w:lvl>
+    <w:lvl w:ilvl="7">
+      <w:start w:val="1"/>
+      <w:numFmt w:val="bullet"/>
+      <w:lvlText w:val="◦"/>
+      <w:lvlJc w:val="left"/>
+      <w:pPr>
+        <w:tabs>
+          <w:tab w:val="num" w:pos="2880"/>
+        </w:tabs>
+        <w:ind w:left="2880" w:hanging="360"/>
+      </w:pPr>
+      <w:rPr>
+        <w:rFonts w:ascii="OpenSymbol" w:hAnsi="OpenSymbol" w:cs="OpenSymbol"/>
+      </w:rPr>
+    </w:lvl>
+    <w:lvl w:ilvl="8">
+      <w:start w:val="1"/>
+      <w:numFmt w:val="bullet"/>
+      <w:lvlText w:val="▪"/>
+      <w:lvlJc w:val="left"/>
+      <w:pPr>
+        <w:tabs>
+          <w:tab w:val="num" w:pos="3240"/>
+        </w:tabs>
+        <w:ind w:left="3240" w:hanging="360"/>
+      </w:pPr>
+      <w:rPr>
+        <w:rFonts w:ascii="OpenSymbol" w:hAnsi="OpenSymbol" w:cs="OpenSymbol"/>
+      </w:rPr>
+    </w:lvl>
+  </w:abstractNum>
+  <w:num w:numId="1">
+    <w:abstractNumId w:val="7"/>
+  </w:num>
+  <w:num w:numId="2">
+    <w:abstractNumId w:val="8"/>
+  </w:num>
+  <w:num w:numId="3">
+    <w:abstractNumId w:val="0"/>
+  </w:num>
+  <w:num w:numId="4">
+    <w:abstractNumId w:val="1"/>
+  </w:num>
+  <w:num w:numId="5">
+    <w:abstractNumId w:val="3"/>
+  </w:num>
+  <w:num w:numId="6">
+    <w:abstractNumId w:val="2"/>
+  </w:num>
+  <w:num w:numId="7">
+    <w:abstractNumId w:val="4"/>
+  </w:num>
+  <w:num w:numId="8">
+    <w:abstractNumId w:val="6"/>
+  </w:num>
+  <w:num w:numId="9">
+    <w:abstractNumId w:val="10"/>
+  </w:num>
+  <w:num w:numId="10">
+    <w:abstractNumId w:val="5"/>
+  </w:num>
+  <w:num w:numId="11">
+    <w:abstractNumId w:val="9"/>
+  </w:num>
+</w:numbering>
 </file>
 
 <file path=word/styles.xml><?xml version="1.0" encoding="utf-8"?>
@@ -1833,10 +4050,11 @@
   <w:style w:type="paragraph" w:default="1" w:styleId="Normal">
     <w:name w:val="Normal"/>
     <w:qFormat/>
-    <w:rsid w:val="001110AA"/>
+    <w:rsid w:val="00175B6C"/>
     <w:pPr>
       <w:suppressAutoHyphens/>
-      <w:spacing w:after="0" w:line="240" w:lineRule="auto"/>
+      <w:spacing w:after="0" w:line="288" w:lineRule="auto"/>
+      <w:ind w:left="210"/>
     </w:pPr>
     <w:rPr>
       <w:rFonts w:ascii="Times New Roman" w:eastAsia="Times New Roman" w:hAnsi="Times New Roman" w:cs="Times New Roman"/>
@@ -1851,15 +4069,43 @@
     <w:next w:val="Normal"/>
     <w:link w:val="Heading1Char"/>
     <w:qFormat/>
-    <w:rsid w:val="001B68E1"/>
+    <w:rsid w:val="00175B6C"/>
     <w:pPr>
       <w:keepNext/>
+      <w:spacing w:before="120" w:after="120"/>
+      <w:ind w:left="0"/>
       <w:outlineLvl w:val="0"/>
     </w:pPr>
     <w:rPr>
       <w:b/>
-      <w:sz w:val="22"/>
+      <w:sz w:val="28"/>
       <w:szCs w:val="20"/>
+    </w:rPr>
+  </w:style>
+  <w:style w:type="paragraph" w:styleId="Heading2">
+    <w:name w:val="heading 2"/>
+    <w:basedOn w:val="Normal"/>
+    <w:next w:val="Normal"/>
+    <w:link w:val="Heading2Char"/>
+    <w:uiPriority w:val="9"/>
+    <w:unhideWhenUsed/>
+    <w:qFormat/>
+    <w:rsid w:val="00570AF7"/>
+    <w:pPr>
+      <w:keepNext/>
+      <w:keepLines/>
+      <w:numPr>
+        <w:numId w:val="8"/>
+      </w:numPr>
+      <w:spacing w:before="200" w:after="120"/>
+      <w:ind w:left="357" w:hanging="357"/>
+      <w:outlineLvl w:val="1"/>
+    </w:pPr>
+    <w:rPr>
+      <w:rFonts w:eastAsiaTheme="majorEastAsia" w:cstheme="majorBidi"/>
+      <w:b/>
+      <w:bCs/>
+      <w:szCs w:val="26"/>
     </w:rPr>
   </w:style>
   <w:style w:type="character" w:default="1" w:styleId="DefaultParagraphFont">
@@ -1893,10 +4139,11 @@
     <w:name w:val="Heading 1 Char"/>
     <w:basedOn w:val="DefaultParagraphFont"/>
     <w:link w:val="Heading1"/>
-    <w:rsid w:val="001B68E1"/>
+    <w:rsid w:val="00175B6C"/>
     <w:rPr>
       <w:rFonts w:ascii="Times New Roman" w:eastAsia="Times New Roman" w:hAnsi="Times New Roman" w:cs="Times New Roman"/>
       <w:b/>
+      <w:sz w:val="28"/>
       <w:szCs w:val="20"/>
       <w:lang w:eastAsia="zh-CN"/>
     </w:rPr>
@@ -1980,7 +4227,6 @@
       <w:rFonts w:asciiTheme="majorHAnsi" w:eastAsiaTheme="majorEastAsia" w:hAnsiTheme="majorHAnsi" w:cstheme="majorBidi"/>
       <w:bCs/>
       <w:color w:val="365F91" w:themeColor="accent1" w:themeShade="BF"/>
-      <w:sz w:val="28"/>
       <w:szCs w:val="28"/>
       <w:lang w:eastAsia="ja-JP"/>
     </w:rPr>
@@ -2038,6 +4284,72 @@
       <w:spacing w:after="100"/>
       <w:ind w:left="2080"/>
     </w:pPr>
+  </w:style>
+  <w:style w:type="paragraph" w:styleId="ListParagraph">
+    <w:name w:val="List Paragraph"/>
+    <w:basedOn w:val="Normal"/>
+    <w:uiPriority w:val="34"/>
+    <w:qFormat/>
+    <w:rsid w:val="001C1600"/>
+    <w:pPr>
+      <w:ind w:left="720"/>
+      <w:contextualSpacing/>
+    </w:pPr>
+  </w:style>
+  <w:style w:type="paragraph" w:styleId="Title">
+    <w:name w:val="Title"/>
+    <w:basedOn w:val="Normal"/>
+    <w:next w:val="Normal"/>
+    <w:link w:val="TitleChar"/>
+    <w:uiPriority w:val="10"/>
+    <w:qFormat/>
+    <w:rsid w:val="00DC2F14"/>
+    <w:pPr>
+      <w:pBdr>
+        <w:bottom w:val="single" w:sz="8" w:space="4" w:color="4F81BD" w:themeColor="accent1"/>
+      </w:pBdr>
+      <w:spacing w:after="300"/>
+      <w:contextualSpacing/>
+    </w:pPr>
+    <w:rPr>
+      <w:rFonts w:asciiTheme="majorHAnsi" w:eastAsiaTheme="majorEastAsia" w:hAnsiTheme="majorHAnsi" w:cstheme="majorBidi"/>
+      <w:color w:val="17365D" w:themeColor="text2" w:themeShade="BF"/>
+      <w:spacing w:val="5"/>
+      <w:kern w:val="28"/>
+      <w:sz w:val="52"/>
+      <w:szCs w:val="52"/>
+    </w:rPr>
+  </w:style>
+  <w:style w:type="character" w:customStyle="1" w:styleId="TitleChar">
+    <w:name w:val="Title Char"/>
+    <w:basedOn w:val="DefaultParagraphFont"/>
+    <w:link w:val="Title"/>
+    <w:uiPriority w:val="10"/>
+    <w:rsid w:val="00DC2F14"/>
+    <w:rPr>
+      <w:rFonts w:asciiTheme="majorHAnsi" w:eastAsiaTheme="majorEastAsia" w:hAnsiTheme="majorHAnsi" w:cstheme="majorBidi"/>
+      <w:color w:val="17365D" w:themeColor="text2" w:themeShade="BF"/>
+      <w:spacing w:val="5"/>
+      <w:kern w:val="28"/>
+      <w:sz w:val="52"/>
+      <w:szCs w:val="52"/>
+      <w:lang w:eastAsia="zh-CN"/>
+    </w:rPr>
+  </w:style>
+  <w:style w:type="character" w:customStyle="1" w:styleId="Heading2Char">
+    <w:name w:val="Heading 2 Char"/>
+    <w:basedOn w:val="DefaultParagraphFont"/>
+    <w:link w:val="Heading2"/>
+    <w:uiPriority w:val="9"/>
+    <w:rsid w:val="00570AF7"/>
+    <w:rPr>
+      <w:rFonts w:ascii="Times New Roman" w:eastAsiaTheme="majorEastAsia" w:hAnsi="Times New Roman" w:cstheme="majorBidi"/>
+      <w:b/>
+      <w:bCs/>
+      <w:sz w:val="26"/>
+      <w:szCs w:val="26"/>
+      <w:lang w:eastAsia="zh-CN"/>
+    </w:rPr>
   </w:style>
 </w:styles>
 </file>
@@ -2203,10 +4515,11 @@
   <w:style w:type="paragraph" w:default="1" w:styleId="Normal">
     <w:name w:val="Normal"/>
     <w:qFormat/>
-    <w:rsid w:val="001110AA"/>
+    <w:rsid w:val="00175B6C"/>
     <w:pPr>
       <w:suppressAutoHyphens/>
-      <w:spacing w:after="0" w:line="240" w:lineRule="auto"/>
+      <w:spacing w:after="0" w:line="288" w:lineRule="auto"/>
+      <w:ind w:left="210"/>
     </w:pPr>
     <w:rPr>
       <w:rFonts w:ascii="Times New Roman" w:eastAsia="Times New Roman" w:hAnsi="Times New Roman" w:cs="Times New Roman"/>
@@ -2221,15 +4534,43 @@
     <w:next w:val="Normal"/>
     <w:link w:val="Heading1Char"/>
     <w:qFormat/>
-    <w:rsid w:val="001B68E1"/>
+    <w:rsid w:val="00175B6C"/>
     <w:pPr>
       <w:keepNext/>
+      <w:spacing w:before="120" w:after="120"/>
+      <w:ind w:left="0"/>
       <w:outlineLvl w:val="0"/>
     </w:pPr>
     <w:rPr>
       <w:b/>
-      <w:sz w:val="22"/>
+      <w:sz w:val="28"/>
       <w:szCs w:val="20"/>
+    </w:rPr>
+  </w:style>
+  <w:style w:type="paragraph" w:styleId="Heading2">
+    <w:name w:val="heading 2"/>
+    <w:basedOn w:val="Normal"/>
+    <w:next w:val="Normal"/>
+    <w:link w:val="Heading2Char"/>
+    <w:uiPriority w:val="9"/>
+    <w:unhideWhenUsed/>
+    <w:qFormat/>
+    <w:rsid w:val="00570AF7"/>
+    <w:pPr>
+      <w:keepNext/>
+      <w:keepLines/>
+      <w:numPr>
+        <w:numId w:val="8"/>
+      </w:numPr>
+      <w:spacing w:before="200" w:after="120"/>
+      <w:ind w:left="357" w:hanging="357"/>
+      <w:outlineLvl w:val="1"/>
+    </w:pPr>
+    <w:rPr>
+      <w:rFonts w:eastAsiaTheme="majorEastAsia" w:cstheme="majorBidi"/>
+      <w:b/>
+      <w:bCs/>
+      <w:szCs w:val="26"/>
     </w:rPr>
   </w:style>
   <w:style w:type="character" w:default="1" w:styleId="DefaultParagraphFont">
@@ -2263,10 +4604,11 @@
     <w:name w:val="Heading 1 Char"/>
     <w:basedOn w:val="DefaultParagraphFont"/>
     <w:link w:val="Heading1"/>
-    <w:rsid w:val="001B68E1"/>
+    <w:rsid w:val="00175B6C"/>
     <w:rPr>
       <w:rFonts w:ascii="Times New Roman" w:eastAsia="Times New Roman" w:hAnsi="Times New Roman" w:cs="Times New Roman"/>
       <w:b/>
+      <w:sz w:val="28"/>
       <w:szCs w:val="20"/>
       <w:lang w:eastAsia="zh-CN"/>
     </w:rPr>
@@ -2350,7 +4692,6 @@
       <w:rFonts w:asciiTheme="majorHAnsi" w:eastAsiaTheme="majorEastAsia" w:hAnsiTheme="majorHAnsi" w:cstheme="majorBidi"/>
       <w:bCs/>
       <w:color w:val="365F91" w:themeColor="accent1" w:themeShade="BF"/>
-      <w:sz w:val="28"/>
       <w:szCs w:val="28"/>
       <w:lang w:eastAsia="ja-JP"/>
     </w:rPr>
@@ -2408,6 +4749,72 @@
       <w:spacing w:after="100"/>
       <w:ind w:left="2080"/>
     </w:pPr>
+  </w:style>
+  <w:style w:type="paragraph" w:styleId="ListParagraph">
+    <w:name w:val="List Paragraph"/>
+    <w:basedOn w:val="Normal"/>
+    <w:uiPriority w:val="34"/>
+    <w:qFormat/>
+    <w:rsid w:val="001C1600"/>
+    <w:pPr>
+      <w:ind w:left="720"/>
+      <w:contextualSpacing/>
+    </w:pPr>
+  </w:style>
+  <w:style w:type="paragraph" w:styleId="Title">
+    <w:name w:val="Title"/>
+    <w:basedOn w:val="Normal"/>
+    <w:next w:val="Normal"/>
+    <w:link w:val="TitleChar"/>
+    <w:uiPriority w:val="10"/>
+    <w:qFormat/>
+    <w:rsid w:val="00DC2F14"/>
+    <w:pPr>
+      <w:pBdr>
+        <w:bottom w:val="single" w:sz="8" w:space="4" w:color="4F81BD" w:themeColor="accent1"/>
+      </w:pBdr>
+      <w:spacing w:after="300"/>
+      <w:contextualSpacing/>
+    </w:pPr>
+    <w:rPr>
+      <w:rFonts w:asciiTheme="majorHAnsi" w:eastAsiaTheme="majorEastAsia" w:hAnsiTheme="majorHAnsi" w:cstheme="majorBidi"/>
+      <w:color w:val="17365D" w:themeColor="text2" w:themeShade="BF"/>
+      <w:spacing w:val="5"/>
+      <w:kern w:val="28"/>
+      <w:sz w:val="52"/>
+      <w:szCs w:val="52"/>
+    </w:rPr>
+  </w:style>
+  <w:style w:type="character" w:customStyle="1" w:styleId="TitleChar">
+    <w:name w:val="Title Char"/>
+    <w:basedOn w:val="DefaultParagraphFont"/>
+    <w:link w:val="Title"/>
+    <w:uiPriority w:val="10"/>
+    <w:rsid w:val="00DC2F14"/>
+    <w:rPr>
+      <w:rFonts w:asciiTheme="majorHAnsi" w:eastAsiaTheme="majorEastAsia" w:hAnsiTheme="majorHAnsi" w:cstheme="majorBidi"/>
+      <w:color w:val="17365D" w:themeColor="text2" w:themeShade="BF"/>
+      <w:spacing w:val="5"/>
+      <w:kern w:val="28"/>
+      <w:sz w:val="52"/>
+      <w:szCs w:val="52"/>
+      <w:lang w:eastAsia="zh-CN"/>
+    </w:rPr>
+  </w:style>
+  <w:style w:type="character" w:customStyle="1" w:styleId="Heading2Char">
+    <w:name w:val="Heading 2 Char"/>
+    <w:basedOn w:val="DefaultParagraphFont"/>
+    <w:link w:val="Heading2"/>
+    <w:uiPriority w:val="9"/>
+    <w:rsid w:val="00570AF7"/>
+    <w:rPr>
+      <w:rFonts w:ascii="Times New Roman" w:eastAsiaTheme="majorEastAsia" w:hAnsi="Times New Roman" w:cstheme="majorBidi"/>
+      <w:b/>
+      <w:bCs/>
+      <w:sz w:val="26"/>
+      <w:szCs w:val="26"/>
+      <w:lang w:eastAsia="zh-CN"/>
+    </w:rPr>
   </w:style>
 </w:styles>
 </file>
@@ -2702,7 +5109,7 @@
 </file>
 
 <file path=customXml/itemProps1.xml><?xml version="1.0" encoding="utf-8"?>
-<ds:datastoreItem xmlns:ds="http://schemas.openxmlformats.org/officeDocument/2006/customXml" ds:itemID="{2732E81D-DFB4-41A6-A98D-BE10B99C8580}">
+<ds:datastoreItem xmlns:ds="http://schemas.openxmlformats.org/officeDocument/2006/customXml" ds:itemID="{8F06BD95-7B92-440C-B3A8-CA24E2F2F134}">
   <ds:schemaRefs>
     <ds:schemaRef ds:uri="http://schemas.openxmlformats.org/officeDocument/2006/bibliography"/>
   </ds:schemaRefs>

</xml_diff>

<commit_message>
Feat: basic TOC for Section 2
</commit_message>
<xml_diff>
--- a/Final/[LVTN_HKI-2020] To Vu Phong_Website quan ly hoat dong kinh doanh cua chuoi cua hang.docx
+++ b/Final/[LVTN_HKI-2020] To Vu Phong_Website quan ly hoat dong kinh doanh cua chuoi cua hang.docx
@@ -639,55 +639,6 @@
           <w:lang w:val="es-ES"/>
         </w:rPr>
       </w:pPr>
-      <w:r>
-        <w:rPr>
-          <w:noProof/>
-          <w:sz w:val="28"/>
-          <w:szCs w:val="28"/>
-          <w:lang w:eastAsia="en-US"/>
-        </w:rPr>
-        <w:drawing>
-          <wp:inline distT="0" distB="0" distL="0" distR="0" wp14:anchorId="0C5DC02F" wp14:editId="03A28140">
-            <wp:extent cx="1127051" cy="1127051"/>
-            <wp:effectExtent l="0" t="0" r="0" b="0"/>
-            <wp:docPr id="5" name="Picture 5"/>
-            <wp:cNvGraphicFramePr>
-              <a:graphicFrameLocks xmlns:a="http://schemas.openxmlformats.org/drawingml/2006/main" noChangeAspect="1"/>
-            </wp:cNvGraphicFramePr>
-            <a:graphic xmlns:a="http://schemas.openxmlformats.org/drawingml/2006/main">
-              <a:graphicData uri="http://schemas.openxmlformats.org/drawingml/2006/picture">
-                <pic:pic xmlns:pic="http://schemas.openxmlformats.org/drawingml/2006/picture">
-                  <pic:nvPicPr>
-                    <pic:cNvPr id="0" name="600px-Logo_Dai_hoc_Can_Tho.svg.png"/>
-                    <pic:cNvPicPr/>
-                  </pic:nvPicPr>
-                  <pic:blipFill>
-                    <a:blip r:embed="rId9" cstate="print">
-                      <a:extLst>
-                        <a:ext uri="{28A0092B-C50C-407E-A947-70E740481C1C}">
-                          <a14:useLocalDpi xmlns:a14="http://schemas.microsoft.com/office/drawing/2010/main" val="0"/>
-                        </a:ext>
-                      </a:extLst>
-                    </a:blip>
-                    <a:stretch>
-                      <a:fillRect/>
-                    </a:stretch>
-                  </pic:blipFill>
-                  <pic:spPr>
-                    <a:xfrm>
-                      <a:off x="0" y="0"/>
-                      <a:ext cx="1126003" cy="1126003"/>
-                    </a:xfrm>
-                    <a:prstGeom prst="rect">
-                      <a:avLst/>
-                    </a:prstGeom>
-                  </pic:spPr>
-                </pic:pic>
-              </a:graphicData>
-            </a:graphic>
-          </wp:inline>
-        </w:drawing>
-      </w:r>
     </w:p>
     <w:p>
       <w:pPr>
@@ -920,7 +871,7 @@
           <w:szCs w:val="30"/>
           <w:lang w:val="es-ES"/>
         </w:rPr>
-        <w:t xml:space="preserve">      Người hướng dẫn                </w:t>
+        <w:t xml:space="preserve"> </w:t>
       </w:r>
       <w:r>
         <w:rPr>
@@ -931,7 +882,7 @@
           <w:szCs w:val="30"/>
           <w:lang w:val="es-ES"/>
         </w:rPr>
-        <w:t xml:space="preserve"> </w:t>
+        <w:t xml:space="preserve">     Người hướng dẫn       </w:t>
       </w:r>
       <w:r>
         <w:rPr>
@@ -942,12 +893,9 @@
           <w:szCs w:val="30"/>
           <w:lang w:val="es-ES"/>
         </w:rPr>
-        <w:t xml:space="preserve">                               Sinh viên thực hiện</w:t>
-      </w:r>
-    </w:p>
-    <w:p>
-      <w:pPr>
-        <w:jc w:val="both"/>
+        <w:t xml:space="preserve">    </w:t>
+      </w:r>
+      <w:r>
         <w:rPr>
           <w:b/>
           <w:bCs/>
@@ -956,7 +904,8 @@
           <w:szCs w:val="30"/>
           <w:lang w:val="es-ES"/>
         </w:rPr>
-      </w:pPr>
+        <w:t xml:space="preserve"> </w:t>
+      </w:r>
       <w:r>
         <w:rPr>
           <w:b/>
@@ -966,9 +915,12 @@
           <w:szCs w:val="30"/>
           <w:lang w:val="es-ES"/>
         </w:rPr>
-        <w:t xml:space="preserve">      </w:t>
-      </w:r>
-      <w:r>
+        <w:t xml:space="preserve">                               Sinh viên thực hiện</w:t>
+      </w:r>
+    </w:p>
+    <w:p>
+      <w:pPr>
+        <w:jc w:val="both"/>
         <w:rPr>
           <w:b/>
           <w:bCs/>
@@ -977,8 +929,7 @@
           <w:szCs w:val="30"/>
           <w:lang w:val="es-ES"/>
         </w:rPr>
-        <w:t>Ths</w:t>
-      </w:r>
+      </w:pPr>
       <w:r>
         <w:rPr>
           <w:b/>
@@ -988,7 +939,7 @@
           <w:szCs w:val="30"/>
           <w:lang w:val="es-ES"/>
         </w:rPr>
-        <w:t>.</w:t>
+        <w:t xml:space="preserve">      </w:t>
       </w:r>
       <w:r>
         <w:rPr>
@@ -999,7 +950,7 @@
           <w:szCs w:val="30"/>
           <w:lang w:val="es-ES"/>
         </w:rPr>
-        <w:t xml:space="preserve"> </w:t>
+        <w:t>Ths</w:t>
       </w:r>
       <w:r>
         <w:rPr>
@@ -1010,7 +961,7 @@
           <w:szCs w:val="30"/>
           <w:lang w:val="es-ES"/>
         </w:rPr>
-        <w:t>Võ Huỳnh Trâm</w:t>
+        <w:t>.</w:t>
       </w:r>
       <w:r>
         <w:rPr>
@@ -1021,7 +972,7 @@
           <w:szCs w:val="30"/>
           <w:lang w:val="es-ES"/>
         </w:rPr>
-        <w:t xml:space="preserve">                          </w:t>
+        <w:t xml:space="preserve"> </w:t>
       </w:r>
       <w:r>
         <w:rPr>
@@ -1032,7 +983,7 @@
           <w:szCs w:val="30"/>
           <w:lang w:val="es-ES"/>
         </w:rPr>
-        <w:t xml:space="preserve">      Họ và tên</w:t>
+        <w:t>Võ Huỳnh Trâm</w:t>
       </w:r>
       <w:r>
         <w:rPr>
@@ -1043,12 +994,9 @@
           <w:szCs w:val="30"/>
           <w:lang w:val="es-ES"/>
         </w:rPr>
-        <w:t>: Tô Vủ Phong</w:t>
-      </w:r>
-    </w:p>
-    <w:p>
-      <w:pPr>
-        <w:jc w:val="both"/>
+        <w:t xml:space="preserve">              </w:t>
+      </w:r>
+      <w:r>
         <w:rPr>
           <w:b/>
           <w:bCs/>
@@ -1057,7 +1005,8 @@
           <w:szCs w:val="30"/>
           <w:lang w:val="es-ES"/>
         </w:rPr>
-      </w:pPr>
+        <w:t xml:space="preserve">        </w:t>
+      </w:r>
       <w:r>
         <w:rPr>
           <w:b/>
@@ -1067,7 +1016,7 @@
           <w:szCs w:val="30"/>
           <w:lang w:val="es-ES"/>
         </w:rPr>
-        <w:t xml:space="preserve">                          </w:t>
+        <w:t xml:space="preserve">      Họ và tên</w:t>
       </w:r>
       <w:r>
         <w:rPr>
@@ -1078,9 +1027,12 @@
           <w:szCs w:val="30"/>
           <w:lang w:val="es-ES"/>
         </w:rPr>
-        <w:t xml:space="preserve"> </w:t>
-      </w:r>
-      <w:r>
+        <w:t>: Tô Vủ Phong</w:t>
+      </w:r>
+    </w:p>
+    <w:p>
+      <w:pPr>
+        <w:jc w:val="both"/>
         <w:rPr>
           <w:b/>
           <w:bCs/>
@@ -1089,8 +1041,7 @@
           <w:szCs w:val="30"/>
           <w:lang w:val="es-ES"/>
         </w:rPr>
-        <w:t xml:space="preserve">                                                            Mã số: </w:t>
-      </w:r>
+      </w:pPr>
       <w:r>
         <w:rPr>
           <w:b/>
@@ -1100,13 +1051,8 @@
           <w:szCs w:val="30"/>
           <w:lang w:val="es-ES"/>
         </w:rPr>
-        <w:t>B1605410</w:t>
-      </w:r>
-    </w:p>
-    <w:p>
-      <w:pPr>
-        <w:jc w:val="both"/>
-      </w:pPr>
+        <w:t xml:space="preserve">                          </w:t>
+      </w:r>
       <w:r>
         <w:rPr>
           <w:b/>
@@ -1116,8 +1062,7 @@
           <w:szCs w:val="30"/>
           <w:lang w:val="es-ES"/>
         </w:rPr>
-        <w:lastRenderedPageBreak/>
-        <w:t xml:space="preserve">               </w:t>
+        <w:t xml:space="preserve"> </w:t>
       </w:r>
       <w:r>
         <w:rPr>
@@ -1128,7 +1073,7 @@
           <w:szCs w:val="30"/>
           <w:lang w:val="es-ES"/>
         </w:rPr>
-        <w:t xml:space="preserve">           </w:t>
+        <w:t xml:space="preserve">               </w:t>
       </w:r>
       <w:r>
         <w:rPr>
@@ -1139,7 +1084,7 @@
           <w:szCs w:val="30"/>
           <w:lang w:val="es-ES"/>
         </w:rPr>
-        <w:t xml:space="preserve">                                                 </w:t>
+        <w:t xml:space="preserve">                           </w:t>
       </w:r>
       <w:r>
         <w:rPr>
@@ -1150,7 +1095,78 @@
           <w:szCs w:val="30"/>
           <w:lang w:val="es-ES"/>
         </w:rPr>
-        <w:t xml:space="preserve">                       Khóa: K42</w:t>
+        <w:t xml:space="preserve">             Mã số: </w:t>
+      </w:r>
+      <w:r>
+        <w:rPr>
+          <w:b/>
+          <w:bCs/>
+          <w:iCs/>
+          <w:sz w:val="30"/>
+          <w:szCs w:val="30"/>
+          <w:lang w:val="es-ES"/>
+        </w:rPr>
+        <w:t>B1605410</w:t>
+      </w:r>
+    </w:p>
+    <w:p>
+      <w:pPr>
+        <w:jc w:val="both"/>
+      </w:pPr>
+      <w:r>
+        <w:rPr>
+          <w:b/>
+          <w:bCs/>
+          <w:iCs/>
+          <w:sz w:val="30"/>
+          <w:szCs w:val="30"/>
+          <w:lang w:val="es-ES"/>
+        </w:rPr>
+        <w:t xml:space="preserve">               </w:t>
+      </w:r>
+      <w:r>
+        <w:rPr>
+          <w:b/>
+          <w:bCs/>
+          <w:iCs/>
+          <w:sz w:val="30"/>
+          <w:szCs w:val="30"/>
+          <w:lang w:val="es-ES"/>
+        </w:rPr>
+        <w:t xml:space="preserve">           </w:t>
+      </w:r>
+      <w:r>
+        <w:rPr>
+          <w:b/>
+          <w:bCs/>
+          <w:iCs/>
+          <w:sz w:val="30"/>
+          <w:szCs w:val="30"/>
+          <w:lang w:val="es-ES"/>
+        </w:rPr>
+        <w:t xml:space="preserve">                                                 </w:t>
+      </w:r>
+      <w:r>
+        <w:rPr>
+          <w:b/>
+          <w:bCs/>
+          <w:iCs/>
+          <w:sz w:val="30"/>
+          <w:szCs w:val="30"/>
+          <w:lang w:val="es-ES"/>
+        </w:rPr>
+        <w:t xml:space="preserve">         </w:t>
+      </w:r>
+      <w:r>
+        <w:rPr>
+          <w:b/>
+          <w:bCs/>
+          <w:iCs/>
+          <w:sz w:val="30"/>
+          <w:szCs w:val="30"/>
+          <w:lang w:val="es-ES"/>
+        </w:rPr>
+        <w:t xml:space="preserve">         Khóa: K42</w:t>
       </w:r>
     </w:p>
     <w:p>
@@ -1255,6 +1271,7 @@
       <w:pPr>
         <w:suppressAutoHyphens w:val="0"/>
         <w:spacing w:after="200"/>
+        <w:ind w:left="0"/>
         <w:rPr>
           <w:b/>
           <w:caps/>
@@ -1270,15 +1287,1696 @@
         <w:br w:type="page"/>
       </w:r>
     </w:p>
-    <w:p>
-      <w:pPr>
-        <w:pStyle w:val="Header"/>
-      </w:pPr>
-      <w:r>
-        <w:lastRenderedPageBreak/>
-        <w:t>Mục lục</w:t>
-      </w:r>
-    </w:p>
+    <w:sdt>
+      <w:sdtPr>
+        <w:id w:val="-911233731"/>
+        <w:docPartObj>
+          <w:docPartGallery w:val="Table of Contents"/>
+          <w:docPartUnique/>
+        </w:docPartObj>
+      </w:sdtPr>
+      <w:sdtEndPr>
+        <w:rPr>
+          <w:rFonts w:ascii="Times New Roman" w:eastAsia="Times New Roman" w:hAnsi="Times New Roman" w:cs="Times New Roman"/>
+          <w:noProof/>
+          <w:color w:val="auto"/>
+          <w:sz w:val="26"/>
+          <w:szCs w:val="24"/>
+          <w:lang w:eastAsia="zh-CN"/>
+        </w:rPr>
+      </w:sdtEndPr>
+      <w:sdtContent>
+        <w:p>
+          <w:pPr>
+            <w:pStyle w:val="TOCHeading"/>
+            <w:jc w:val="center"/>
+            <w:rPr>
+              <w:rFonts w:ascii="Times New Roman" w:hAnsi="Times New Roman" w:cs="Times New Roman"/>
+              <w:color w:val="auto"/>
+            </w:rPr>
+          </w:pPr>
+          <w:r>
+            <w:rPr>
+              <w:rFonts w:ascii="Times New Roman" w:hAnsi="Times New Roman" w:cs="Times New Roman"/>
+              <w:color w:val="auto"/>
+            </w:rPr>
+            <w:t>MỤC LỤC</w:t>
+          </w:r>
+        </w:p>
+        <w:p>
+          <w:pPr>
+            <w:pStyle w:val="TOC1"/>
+            <w:tabs>
+              <w:tab w:val="right" w:leader="dot" w:pos="8778"/>
+            </w:tabs>
+            <w:rPr>
+              <w:rFonts w:asciiTheme="minorHAnsi" w:eastAsiaTheme="minorEastAsia" w:hAnsiTheme="minorHAnsi" w:cstheme="minorBidi"/>
+              <w:noProof/>
+              <w:sz w:val="22"/>
+              <w:szCs w:val="22"/>
+              <w:lang w:val="en-US" w:eastAsia="en-US"/>
+            </w:rPr>
+          </w:pPr>
+          <w:r>
+            <w:fldChar w:fldCharType="begin"/>
+          </w:r>
+          <w:r>
+            <w:instrText xml:space="preserve"> TOC \o "1-3" \h \z \u </w:instrText>
+          </w:r>
+          <w:r>
+            <w:fldChar w:fldCharType="separate"/>
+          </w:r>
+          <w:hyperlink w:anchor="_Toc59315585" w:history="1">
+            <w:r>
+              <w:rPr>
+                <w:rStyle w:val="Hyperlink"/>
+                <w:noProof/>
+                <w:lang w:val="nl-NL"/>
+              </w:rPr>
+              <w:t>Phần I: GIỚI THIỆU</w:t>
+            </w:r>
+            <w:r>
+              <w:rPr>
+                <w:noProof/>
+                <w:webHidden/>
+              </w:rPr>
+              <w:tab/>
+            </w:r>
+            <w:r>
+              <w:rPr>
+                <w:noProof/>
+                <w:webHidden/>
+              </w:rPr>
+              <w:fldChar w:fldCharType="begin"/>
+            </w:r>
+            <w:r>
+              <w:rPr>
+                <w:noProof/>
+                <w:webHidden/>
+              </w:rPr>
+              <w:instrText xml:space="preserve"> PAGEREF _Toc59315585 \h </w:instrText>
+            </w:r>
+            <w:r>
+              <w:rPr>
+                <w:noProof/>
+                <w:webHidden/>
+              </w:rPr>
+            </w:r>
+            <w:r>
+              <w:rPr>
+                <w:noProof/>
+                <w:webHidden/>
+              </w:rPr>
+              <w:fldChar w:fldCharType="separate"/>
+            </w:r>
+            <w:r>
+              <w:rPr>
+                <w:noProof/>
+                <w:webHidden/>
+              </w:rPr>
+              <w:t>12</w:t>
+            </w:r>
+            <w:r>
+              <w:rPr>
+                <w:noProof/>
+                <w:webHidden/>
+              </w:rPr>
+              <w:fldChar w:fldCharType="end"/>
+            </w:r>
+          </w:hyperlink>
+        </w:p>
+        <w:p>
+          <w:pPr>
+            <w:pStyle w:val="TOC2"/>
+            <w:tabs>
+              <w:tab w:val="left" w:pos="880"/>
+              <w:tab w:val="right" w:leader="dot" w:pos="8778"/>
+            </w:tabs>
+            <w:rPr>
+              <w:rFonts w:asciiTheme="minorHAnsi" w:eastAsiaTheme="minorEastAsia" w:hAnsiTheme="minorHAnsi" w:cstheme="minorBidi"/>
+              <w:noProof/>
+              <w:sz w:val="22"/>
+              <w:szCs w:val="22"/>
+              <w:lang w:val="en-US" w:eastAsia="en-US"/>
+            </w:rPr>
+          </w:pPr>
+          <w:hyperlink w:anchor="_Toc59315586" w:history="1">
+            <w:r>
+              <w:rPr>
+                <w:rStyle w:val="Hyperlink"/>
+                <w:noProof/>
+                <w:lang w:val="nl-NL"/>
+              </w:rPr>
+              <w:t>1.</w:t>
+            </w:r>
+            <w:r>
+              <w:rPr>
+                <w:rFonts w:asciiTheme="minorHAnsi" w:eastAsiaTheme="minorEastAsia" w:hAnsiTheme="minorHAnsi" w:cstheme="minorBidi"/>
+                <w:noProof/>
+                <w:sz w:val="22"/>
+                <w:szCs w:val="22"/>
+                <w:lang w:val="en-US" w:eastAsia="en-US"/>
+              </w:rPr>
+              <w:tab/>
+            </w:r>
+            <w:r>
+              <w:rPr>
+                <w:rStyle w:val="Hyperlink"/>
+                <w:noProof/>
+                <w:lang w:val="nl-NL"/>
+              </w:rPr>
+              <w:t>Đặt vấn đề</w:t>
+            </w:r>
+            <w:r>
+              <w:rPr>
+                <w:noProof/>
+                <w:webHidden/>
+              </w:rPr>
+              <w:tab/>
+            </w:r>
+            <w:r>
+              <w:rPr>
+                <w:noProof/>
+                <w:webHidden/>
+              </w:rPr>
+              <w:fldChar w:fldCharType="begin"/>
+            </w:r>
+            <w:r>
+              <w:rPr>
+                <w:noProof/>
+                <w:webHidden/>
+              </w:rPr>
+              <w:instrText xml:space="preserve"> PAGEREF _Toc59315586 \h </w:instrText>
+            </w:r>
+            <w:r>
+              <w:rPr>
+                <w:noProof/>
+                <w:webHidden/>
+              </w:rPr>
+            </w:r>
+            <w:r>
+              <w:rPr>
+                <w:noProof/>
+                <w:webHidden/>
+              </w:rPr>
+              <w:fldChar w:fldCharType="separate"/>
+            </w:r>
+            <w:r>
+              <w:rPr>
+                <w:noProof/>
+                <w:webHidden/>
+              </w:rPr>
+              <w:t>12</w:t>
+            </w:r>
+            <w:r>
+              <w:rPr>
+                <w:noProof/>
+                <w:webHidden/>
+              </w:rPr>
+              <w:fldChar w:fldCharType="end"/>
+            </w:r>
+          </w:hyperlink>
+        </w:p>
+        <w:p>
+          <w:pPr>
+            <w:pStyle w:val="TOC2"/>
+            <w:tabs>
+              <w:tab w:val="left" w:pos="880"/>
+              <w:tab w:val="right" w:leader="dot" w:pos="8778"/>
+            </w:tabs>
+            <w:rPr>
+              <w:rFonts w:asciiTheme="minorHAnsi" w:eastAsiaTheme="minorEastAsia" w:hAnsiTheme="minorHAnsi" w:cstheme="minorBidi"/>
+              <w:noProof/>
+              <w:sz w:val="22"/>
+              <w:szCs w:val="22"/>
+              <w:lang w:val="en-US" w:eastAsia="en-US"/>
+            </w:rPr>
+          </w:pPr>
+          <w:hyperlink w:anchor="_Toc59315587" w:history="1">
+            <w:r>
+              <w:rPr>
+                <w:rStyle w:val="Hyperlink"/>
+                <w:noProof/>
+                <w:lang w:val="nl-NL"/>
+              </w:rPr>
+              <w:t>2.</w:t>
+            </w:r>
+            <w:r>
+              <w:rPr>
+                <w:rFonts w:asciiTheme="minorHAnsi" w:eastAsiaTheme="minorEastAsia" w:hAnsiTheme="minorHAnsi" w:cstheme="minorBidi"/>
+                <w:noProof/>
+                <w:sz w:val="22"/>
+                <w:szCs w:val="22"/>
+                <w:lang w:val="en-US" w:eastAsia="en-US"/>
+              </w:rPr>
+              <w:tab/>
+            </w:r>
+            <w:r>
+              <w:rPr>
+                <w:rStyle w:val="Hyperlink"/>
+                <w:noProof/>
+                <w:lang w:val="nl-NL"/>
+              </w:rPr>
+              <w:t>Tóm tắt lịch sử giải quyết vấn đề</w:t>
+            </w:r>
+            <w:r>
+              <w:rPr>
+                <w:noProof/>
+                <w:webHidden/>
+              </w:rPr>
+              <w:tab/>
+            </w:r>
+            <w:r>
+              <w:rPr>
+                <w:noProof/>
+                <w:webHidden/>
+              </w:rPr>
+              <w:fldChar w:fldCharType="begin"/>
+            </w:r>
+            <w:r>
+              <w:rPr>
+                <w:noProof/>
+                <w:webHidden/>
+              </w:rPr>
+              <w:instrText xml:space="preserve"> PAGEREF _Toc59315587 \h </w:instrText>
+            </w:r>
+            <w:r>
+              <w:rPr>
+                <w:noProof/>
+                <w:webHidden/>
+              </w:rPr>
+            </w:r>
+            <w:r>
+              <w:rPr>
+                <w:noProof/>
+                <w:webHidden/>
+              </w:rPr>
+              <w:fldChar w:fldCharType="separate"/>
+            </w:r>
+            <w:r>
+              <w:rPr>
+                <w:noProof/>
+                <w:webHidden/>
+              </w:rPr>
+              <w:t>12</w:t>
+            </w:r>
+            <w:r>
+              <w:rPr>
+                <w:noProof/>
+                <w:webHidden/>
+              </w:rPr>
+              <w:fldChar w:fldCharType="end"/>
+            </w:r>
+          </w:hyperlink>
+        </w:p>
+        <w:p>
+          <w:pPr>
+            <w:pStyle w:val="TOC2"/>
+            <w:tabs>
+              <w:tab w:val="left" w:pos="880"/>
+              <w:tab w:val="right" w:leader="dot" w:pos="8778"/>
+            </w:tabs>
+            <w:rPr>
+              <w:rFonts w:asciiTheme="minorHAnsi" w:eastAsiaTheme="minorEastAsia" w:hAnsiTheme="minorHAnsi" w:cstheme="minorBidi"/>
+              <w:noProof/>
+              <w:sz w:val="22"/>
+              <w:szCs w:val="22"/>
+              <w:lang w:val="en-US" w:eastAsia="en-US"/>
+            </w:rPr>
+          </w:pPr>
+          <w:hyperlink w:anchor="_Toc59315588" w:history="1">
+            <w:r>
+              <w:rPr>
+                <w:rStyle w:val="Hyperlink"/>
+                <w:noProof/>
+                <w:lang w:val="nl-NL"/>
+              </w:rPr>
+              <w:t>3.</w:t>
+            </w:r>
+            <w:r>
+              <w:rPr>
+                <w:rFonts w:asciiTheme="minorHAnsi" w:eastAsiaTheme="minorEastAsia" w:hAnsiTheme="minorHAnsi" w:cstheme="minorBidi"/>
+                <w:noProof/>
+                <w:sz w:val="22"/>
+                <w:szCs w:val="22"/>
+                <w:lang w:val="en-US" w:eastAsia="en-US"/>
+              </w:rPr>
+              <w:tab/>
+            </w:r>
+            <w:r>
+              <w:rPr>
+                <w:rStyle w:val="Hyperlink"/>
+                <w:noProof/>
+                <w:lang w:val="nl-NL"/>
+              </w:rPr>
+              <w:t>Mục tiêu đề tài</w:t>
+            </w:r>
+            <w:r>
+              <w:rPr>
+                <w:noProof/>
+                <w:webHidden/>
+              </w:rPr>
+              <w:tab/>
+            </w:r>
+            <w:r>
+              <w:rPr>
+                <w:noProof/>
+                <w:webHidden/>
+              </w:rPr>
+              <w:fldChar w:fldCharType="begin"/>
+            </w:r>
+            <w:r>
+              <w:rPr>
+                <w:noProof/>
+                <w:webHidden/>
+              </w:rPr>
+              <w:instrText xml:space="preserve"> PAGEREF _Toc59315588 \h </w:instrText>
+            </w:r>
+            <w:r>
+              <w:rPr>
+                <w:noProof/>
+                <w:webHidden/>
+              </w:rPr>
+            </w:r>
+            <w:r>
+              <w:rPr>
+                <w:noProof/>
+                <w:webHidden/>
+              </w:rPr>
+              <w:fldChar w:fldCharType="separate"/>
+            </w:r>
+            <w:r>
+              <w:rPr>
+                <w:noProof/>
+                <w:webHidden/>
+              </w:rPr>
+              <w:t>13</w:t>
+            </w:r>
+            <w:r>
+              <w:rPr>
+                <w:noProof/>
+                <w:webHidden/>
+              </w:rPr>
+              <w:fldChar w:fldCharType="end"/>
+            </w:r>
+          </w:hyperlink>
+        </w:p>
+        <w:p>
+          <w:pPr>
+            <w:pStyle w:val="TOC2"/>
+            <w:tabs>
+              <w:tab w:val="left" w:pos="880"/>
+              <w:tab w:val="right" w:leader="dot" w:pos="8778"/>
+            </w:tabs>
+            <w:rPr>
+              <w:rFonts w:asciiTheme="minorHAnsi" w:eastAsiaTheme="minorEastAsia" w:hAnsiTheme="minorHAnsi" w:cstheme="minorBidi"/>
+              <w:noProof/>
+              <w:sz w:val="22"/>
+              <w:szCs w:val="22"/>
+              <w:lang w:val="en-US" w:eastAsia="en-US"/>
+            </w:rPr>
+          </w:pPr>
+          <w:hyperlink w:anchor="_Toc59315589" w:history="1">
+            <w:r>
+              <w:rPr>
+                <w:rStyle w:val="Hyperlink"/>
+                <w:noProof/>
+              </w:rPr>
+              <w:t>4.</w:t>
+            </w:r>
+            <w:r>
+              <w:rPr>
+                <w:rFonts w:asciiTheme="minorHAnsi" w:eastAsiaTheme="minorEastAsia" w:hAnsiTheme="minorHAnsi" w:cstheme="minorBidi"/>
+                <w:noProof/>
+                <w:sz w:val="22"/>
+                <w:szCs w:val="22"/>
+                <w:lang w:val="en-US" w:eastAsia="en-US"/>
+              </w:rPr>
+              <w:tab/>
+            </w:r>
+            <w:r>
+              <w:rPr>
+                <w:rStyle w:val="Hyperlink"/>
+                <w:noProof/>
+              </w:rPr>
+              <w:t>Đối tượng và phạm vi nghiên cứu</w:t>
+            </w:r>
+            <w:r>
+              <w:rPr>
+                <w:noProof/>
+                <w:webHidden/>
+              </w:rPr>
+              <w:tab/>
+            </w:r>
+            <w:r>
+              <w:rPr>
+                <w:noProof/>
+                <w:webHidden/>
+              </w:rPr>
+              <w:fldChar w:fldCharType="begin"/>
+            </w:r>
+            <w:r>
+              <w:rPr>
+                <w:noProof/>
+                <w:webHidden/>
+              </w:rPr>
+              <w:instrText xml:space="preserve"> PAGEREF _Toc59315589 \h </w:instrText>
+            </w:r>
+            <w:r>
+              <w:rPr>
+                <w:noProof/>
+                <w:webHidden/>
+              </w:rPr>
+            </w:r>
+            <w:r>
+              <w:rPr>
+                <w:noProof/>
+                <w:webHidden/>
+              </w:rPr>
+              <w:fldChar w:fldCharType="separate"/>
+            </w:r>
+            <w:r>
+              <w:rPr>
+                <w:noProof/>
+                <w:webHidden/>
+              </w:rPr>
+              <w:t>13</w:t>
+            </w:r>
+            <w:r>
+              <w:rPr>
+                <w:noProof/>
+                <w:webHidden/>
+              </w:rPr>
+              <w:fldChar w:fldCharType="end"/>
+            </w:r>
+          </w:hyperlink>
+        </w:p>
+        <w:p>
+          <w:pPr>
+            <w:pStyle w:val="TOC2"/>
+            <w:tabs>
+              <w:tab w:val="left" w:pos="880"/>
+              <w:tab w:val="right" w:leader="dot" w:pos="8778"/>
+            </w:tabs>
+            <w:rPr>
+              <w:rFonts w:asciiTheme="minorHAnsi" w:eastAsiaTheme="minorEastAsia" w:hAnsiTheme="minorHAnsi" w:cstheme="minorBidi"/>
+              <w:noProof/>
+              <w:sz w:val="22"/>
+              <w:szCs w:val="22"/>
+              <w:lang w:val="en-US" w:eastAsia="en-US"/>
+            </w:rPr>
+          </w:pPr>
+          <w:hyperlink w:anchor="_Toc59315590" w:history="1">
+            <w:r>
+              <w:rPr>
+                <w:rStyle w:val="Hyperlink"/>
+                <w:noProof/>
+              </w:rPr>
+              <w:t>5.</w:t>
+            </w:r>
+            <w:r>
+              <w:rPr>
+                <w:rFonts w:asciiTheme="minorHAnsi" w:eastAsiaTheme="minorEastAsia" w:hAnsiTheme="minorHAnsi" w:cstheme="minorBidi"/>
+                <w:noProof/>
+                <w:sz w:val="22"/>
+                <w:szCs w:val="22"/>
+                <w:lang w:val="en-US" w:eastAsia="en-US"/>
+              </w:rPr>
+              <w:tab/>
+            </w:r>
+            <w:r>
+              <w:rPr>
+                <w:rStyle w:val="Hyperlink"/>
+                <w:noProof/>
+              </w:rPr>
+              <w:t>Nội dung nghiên cứu</w:t>
+            </w:r>
+            <w:r>
+              <w:rPr>
+                <w:noProof/>
+                <w:webHidden/>
+              </w:rPr>
+              <w:tab/>
+            </w:r>
+            <w:r>
+              <w:rPr>
+                <w:noProof/>
+                <w:webHidden/>
+              </w:rPr>
+              <w:fldChar w:fldCharType="begin"/>
+            </w:r>
+            <w:r>
+              <w:rPr>
+                <w:noProof/>
+                <w:webHidden/>
+              </w:rPr>
+              <w:instrText xml:space="preserve"> PAGEREF _Toc59315590 \h </w:instrText>
+            </w:r>
+            <w:r>
+              <w:rPr>
+                <w:noProof/>
+                <w:webHidden/>
+              </w:rPr>
+            </w:r>
+            <w:r>
+              <w:rPr>
+                <w:noProof/>
+                <w:webHidden/>
+              </w:rPr>
+              <w:fldChar w:fldCharType="separate"/>
+            </w:r>
+            <w:r>
+              <w:rPr>
+                <w:noProof/>
+                <w:webHidden/>
+              </w:rPr>
+              <w:t>13</w:t>
+            </w:r>
+            <w:r>
+              <w:rPr>
+                <w:noProof/>
+                <w:webHidden/>
+              </w:rPr>
+              <w:fldChar w:fldCharType="end"/>
+            </w:r>
+          </w:hyperlink>
+        </w:p>
+        <w:p>
+          <w:pPr>
+            <w:pStyle w:val="TOC2"/>
+            <w:tabs>
+              <w:tab w:val="left" w:pos="880"/>
+              <w:tab w:val="right" w:leader="dot" w:pos="8778"/>
+            </w:tabs>
+            <w:rPr>
+              <w:rFonts w:asciiTheme="minorHAnsi" w:eastAsiaTheme="minorEastAsia" w:hAnsiTheme="minorHAnsi" w:cstheme="minorBidi"/>
+              <w:noProof/>
+              <w:sz w:val="22"/>
+              <w:szCs w:val="22"/>
+              <w:lang w:val="en-US" w:eastAsia="en-US"/>
+            </w:rPr>
+          </w:pPr>
+          <w:hyperlink w:anchor="_Toc59315591" w:history="1">
+            <w:r>
+              <w:rPr>
+                <w:rStyle w:val="Hyperlink"/>
+                <w:noProof/>
+              </w:rPr>
+              <w:t>6.</w:t>
+            </w:r>
+            <w:r>
+              <w:rPr>
+                <w:rFonts w:asciiTheme="minorHAnsi" w:eastAsiaTheme="minorEastAsia" w:hAnsiTheme="minorHAnsi" w:cstheme="minorBidi"/>
+                <w:noProof/>
+                <w:sz w:val="22"/>
+                <w:szCs w:val="22"/>
+                <w:lang w:val="en-US" w:eastAsia="en-US"/>
+              </w:rPr>
+              <w:tab/>
+            </w:r>
+            <w:r>
+              <w:rPr>
+                <w:rStyle w:val="Hyperlink"/>
+                <w:noProof/>
+              </w:rPr>
+              <w:t>Những đóng góp chính của đề tài</w:t>
+            </w:r>
+            <w:r>
+              <w:rPr>
+                <w:noProof/>
+                <w:webHidden/>
+              </w:rPr>
+              <w:tab/>
+            </w:r>
+            <w:r>
+              <w:rPr>
+                <w:noProof/>
+                <w:webHidden/>
+              </w:rPr>
+              <w:fldChar w:fldCharType="begin"/>
+            </w:r>
+            <w:r>
+              <w:rPr>
+                <w:noProof/>
+                <w:webHidden/>
+              </w:rPr>
+              <w:instrText xml:space="preserve"> PAGEREF _Toc59315591 \h </w:instrText>
+            </w:r>
+            <w:r>
+              <w:rPr>
+                <w:noProof/>
+                <w:webHidden/>
+              </w:rPr>
+            </w:r>
+            <w:r>
+              <w:rPr>
+                <w:noProof/>
+                <w:webHidden/>
+              </w:rPr>
+              <w:fldChar w:fldCharType="separate"/>
+            </w:r>
+            <w:r>
+              <w:rPr>
+                <w:noProof/>
+                <w:webHidden/>
+              </w:rPr>
+              <w:t>14</w:t>
+            </w:r>
+            <w:r>
+              <w:rPr>
+                <w:noProof/>
+                <w:webHidden/>
+              </w:rPr>
+              <w:fldChar w:fldCharType="end"/>
+            </w:r>
+          </w:hyperlink>
+        </w:p>
+        <w:p>
+          <w:pPr>
+            <w:pStyle w:val="TOC2"/>
+            <w:tabs>
+              <w:tab w:val="left" w:pos="880"/>
+              <w:tab w:val="right" w:leader="dot" w:pos="8778"/>
+            </w:tabs>
+            <w:rPr>
+              <w:rFonts w:asciiTheme="minorHAnsi" w:eastAsiaTheme="minorEastAsia" w:hAnsiTheme="minorHAnsi" w:cstheme="minorBidi"/>
+              <w:noProof/>
+              <w:sz w:val="22"/>
+              <w:szCs w:val="22"/>
+              <w:lang w:val="en-US" w:eastAsia="en-US"/>
+            </w:rPr>
+          </w:pPr>
+          <w:hyperlink w:anchor="_Toc59315592" w:history="1">
+            <w:r>
+              <w:rPr>
+                <w:rStyle w:val="Hyperlink"/>
+                <w:noProof/>
+              </w:rPr>
+              <w:t>7.</w:t>
+            </w:r>
+            <w:r>
+              <w:rPr>
+                <w:rFonts w:asciiTheme="minorHAnsi" w:eastAsiaTheme="minorEastAsia" w:hAnsiTheme="minorHAnsi" w:cstheme="minorBidi"/>
+                <w:noProof/>
+                <w:sz w:val="22"/>
+                <w:szCs w:val="22"/>
+                <w:lang w:val="en-US" w:eastAsia="en-US"/>
+              </w:rPr>
+              <w:tab/>
+            </w:r>
+            <w:r>
+              <w:rPr>
+                <w:rStyle w:val="Hyperlink"/>
+                <w:noProof/>
+              </w:rPr>
+              <w:t>Bố cục của quyển luận văn</w:t>
+            </w:r>
+            <w:r>
+              <w:rPr>
+                <w:noProof/>
+                <w:webHidden/>
+              </w:rPr>
+              <w:tab/>
+            </w:r>
+            <w:r>
+              <w:rPr>
+                <w:noProof/>
+                <w:webHidden/>
+              </w:rPr>
+              <w:fldChar w:fldCharType="begin"/>
+            </w:r>
+            <w:r>
+              <w:rPr>
+                <w:noProof/>
+                <w:webHidden/>
+              </w:rPr>
+              <w:instrText xml:space="preserve"> PAGEREF _Toc59315592 \h </w:instrText>
+            </w:r>
+            <w:r>
+              <w:rPr>
+                <w:noProof/>
+                <w:webHidden/>
+              </w:rPr>
+            </w:r>
+            <w:r>
+              <w:rPr>
+                <w:noProof/>
+                <w:webHidden/>
+              </w:rPr>
+              <w:fldChar w:fldCharType="separate"/>
+            </w:r>
+            <w:r>
+              <w:rPr>
+                <w:noProof/>
+                <w:webHidden/>
+              </w:rPr>
+              <w:t>14</w:t>
+            </w:r>
+            <w:r>
+              <w:rPr>
+                <w:noProof/>
+                <w:webHidden/>
+              </w:rPr>
+              <w:fldChar w:fldCharType="end"/>
+            </w:r>
+          </w:hyperlink>
+        </w:p>
+        <w:p>
+          <w:pPr>
+            <w:pStyle w:val="TOC1"/>
+            <w:tabs>
+              <w:tab w:val="right" w:leader="dot" w:pos="8778"/>
+            </w:tabs>
+            <w:rPr>
+              <w:rFonts w:asciiTheme="minorHAnsi" w:eastAsiaTheme="minorEastAsia" w:hAnsiTheme="minorHAnsi" w:cstheme="minorBidi"/>
+              <w:noProof/>
+              <w:sz w:val="22"/>
+              <w:szCs w:val="22"/>
+              <w:lang w:val="en-US" w:eastAsia="en-US"/>
+            </w:rPr>
+          </w:pPr>
+          <w:hyperlink w:anchor="_Toc59315593" w:history="1">
+            <w:r>
+              <w:rPr>
+                <w:rStyle w:val="Hyperlink"/>
+                <w:noProof/>
+                <w:lang w:val="nl-NL"/>
+              </w:rPr>
+              <w:t>Phần II: NỘI DUNG</w:t>
+            </w:r>
+            <w:r>
+              <w:rPr>
+                <w:noProof/>
+                <w:webHidden/>
+              </w:rPr>
+              <w:tab/>
+            </w:r>
+            <w:r>
+              <w:rPr>
+                <w:noProof/>
+                <w:webHidden/>
+              </w:rPr>
+              <w:fldChar w:fldCharType="begin"/>
+            </w:r>
+            <w:r>
+              <w:rPr>
+                <w:noProof/>
+                <w:webHidden/>
+              </w:rPr>
+              <w:instrText xml:space="preserve"> PAGEREF _Toc59315593 \h </w:instrText>
+            </w:r>
+            <w:r>
+              <w:rPr>
+                <w:noProof/>
+                <w:webHidden/>
+              </w:rPr>
+            </w:r>
+            <w:r>
+              <w:rPr>
+                <w:noProof/>
+                <w:webHidden/>
+              </w:rPr>
+              <w:fldChar w:fldCharType="separate"/>
+            </w:r>
+            <w:r>
+              <w:rPr>
+                <w:noProof/>
+                <w:webHidden/>
+              </w:rPr>
+              <w:t>14</w:t>
+            </w:r>
+            <w:r>
+              <w:rPr>
+                <w:noProof/>
+                <w:webHidden/>
+              </w:rPr>
+              <w:fldChar w:fldCharType="end"/>
+            </w:r>
+          </w:hyperlink>
+        </w:p>
+        <w:p>
+          <w:pPr>
+            <w:pStyle w:val="TOC2"/>
+            <w:tabs>
+              <w:tab w:val="right" w:leader="dot" w:pos="8778"/>
+            </w:tabs>
+            <w:rPr>
+              <w:rFonts w:asciiTheme="minorHAnsi" w:eastAsiaTheme="minorEastAsia" w:hAnsiTheme="minorHAnsi" w:cstheme="minorBidi"/>
+              <w:noProof/>
+              <w:sz w:val="22"/>
+              <w:szCs w:val="22"/>
+              <w:lang w:val="en-US" w:eastAsia="en-US"/>
+            </w:rPr>
+          </w:pPr>
+          <w:hyperlink w:anchor="_Toc59315594" w:history="1">
+            <w:r>
+              <w:rPr>
+                <w:rStyle w:val="Hyperlink"/>
+                <w:noProof/>
+                <w:lang w:val="nl-NL"/>
+              </w:rPr>
+              <w:t>Chương I – Mô tả bài toán</w:t>
+            </w:r>
+            <w:r>
+              <w:rPr>
+                <w:noProof/>
+                <w:webHidden/>
+              </w:rPr>
+              <w:tab/>
+            </w:r>
+            <w:r>
+              <w:rPr>
+                <w:noProof/>
+                <w:webHidden/>
+              </w:rPr>
+              <w:fldChar w:fldCharType="begin"/>
+            </w:r>
+            <w:r>
+              <w:rPr>
+                <w:noProof/>
+                <w:webHidden/>
+              </w:rPr>
+              <w:instrText xml:space="preserve"> PAGEREF _Toc59315594 \h </w:instrText>
+            </w:r>
+            <w:r>
+              <w:rPr>
+                <w:noProof/>
+                <w:webHidden/>
+              </w:rPr>
+            </w:r>
+            <w:r>
+              <w:rPr>
+                <w:noProof/>
+                <w:webHidden/>
+              </w:rPr>
+              <w:fldChar w:fldCharType="separate"/>
+            </w:r>
+            <w:r>
+              <w:rPr>
+                <w:noProof/>
+                <w:webHidden/>
+              </w:rPr>
+              <w:t>14</w:t>
+            </w:r>
+            <w:r>
+              <w:rPr>
+                <w:noProof/>
+                <w:webHidden/>
+              </w:rPr>
+              <w:fldChar w:fldCharType="end"/>
+            </w:r>
+          </w:hyperlink>
+        </w:p>
+        <w:p>
+          <w:pPr>
+            <w:pStyle w:val="TOC3"/>
+            <w:tabs>
+              <w:tab w:val="left" w:pos="1100"/>
+              <w:tab w:val="right" w:leader="dot" w:pos="8778"/>
+            </w:tabs>
+            <w:rPr>
+              <w:noProof/>
+              <w:lang w:val="en-US" w:eastAsia="en-US"/>
+            </w:rPr>
+          </w:pPr>
+          <w:hyperlink w:anchor="_Toc59315595" w:history="1">
+            <w:r>
+              <w:rPr>
+                <w:rStyle w:val="Hyperlink"/>
+                <w:noProof/>
+                <w:lang w:val="nl-NL"/>
+              </w:rPr>
+              <w:t>1.1.</w:t>
+            </w:r>
+            <w:r>
+              <w:rPr>
+                <w:noProof/>
+                <w:lang w:val="en-US" w:eastAsia="en-US"/>
+              </w:rPr>
+              <w:tab/>
+            </w:r>
+            <w:r>
+              <w:rPr>
+                <w:rStyle w:val="Hyperlink"/>
+                <w:noProof/>
+                <w:lang w:val="nl-NL"/>
+              </w:rPr>
+              <w:t>Bối  cảnh</w:t>
+            </w:r>
+            <w:r>
+              <w:rPr>
+                <w:noProof/>
+                <w:webHidden/>
+              </w:rPr>
+              <w:tab/>
+            </w:r>
+            <w:r>
+              <w:rPr>
+                <w:noProof/>
+                <w:webHidden/>
+              </w:rPr>
+              <w:fldChar w:fldCharType="begin"/>
+            </w:r>
+            <w:r>
+              <w:rPr>
+                <w:noProof/>
+                <w:webHidden/>
+              </w:rPr>
+              <w:instrText xml:space="preserve"> PAGEREF _Toc59315595 \h </w:instrText>
+            </w:r>
+            <w:r>
+              <w:rPr>
+                <w:noProof/>
+                <w:webHidden/>
+              </w:rPr>
+            </w:r>
+            <w:r>
+              <w:rPr>
+                <w:noProof/>
+                <w:webHidden/>
+              </w:rPr>
+              <w:fldChar w:fldCharType="separate"/>
+            </w:r>
+            <w:r>
+              <w:rPr>
+                <w:noProof/>
+                <w:webHidden/>
+              </w:rPr>
+              <w:t>14</w:t>
+            </w:r>
+            <w:r>
+              <w:rPr>
+                <w:noProof/>
+                <w:webHidden/>
+              </w:rPr>
+              <w:fldChar w:fldCharType="end"/>
+            </w:r>
+          </w:hyperlink>
+        </w:p>
+        <w:p>
+          <w:pPr>
+            <w:pStyle w:val="TOC3"/>
+            <w:tabs>
+              <w:tab w:val="left" w:pos="1100"/>
+              <w:tab w:val="right" w:leader="dot" w:pos="8778"/>
+            </w:tabs>
+            <w:rPr>
+              <w:noProof/>
+              <w:lang w:val="en-US" w:eastAsia="en-US"/>
+            </w:rPr>
+          </w:pPr>
+          <w:hyperlink w:anchor="_Toc59315596" w:history="1">
+            <w:r>
+              <w:rPr>
+                <w:rStyle w:val="Hyperlink"/>
+                <w:noProof/>
+                <w:lang w:val="nl-NL"/>
+              </w:rPr>
+              <w:t>1.2.</w:t>
+            </w:r>
+            <w:r>
+              <w:rPr>
+                <w:noProof/>
+                <w:lang w:val="en-US" w:eastAsia="en-US"/>
+              </w:rPr>
+              <w:tab/>
+            </w:r>
+            <w:r>
+              <w:rPr>
+                <w:rStyle w:val="Hyperlink"/>
+                <w:noProof/>
+                <w:lang w:val="nl-NL"/>
+              </w:rPr>
+              <w:t>Phân tích đánh giá các giải pháp</w:t>
+            </w:r>
+            <w:r>
+              <w:rPr>
+                <w:noProof/>
+                <w:webHidden/>
+              </w:rPr>
+              <w:tab/>
+            </w:r>
+            <w:r>
+              <w:rPr>
+                <w:noProof/>
+                <w:webHidden/>
+              </w:rPr>
+              <w:fldChar w:fldCharType="begin"/>
+            </w:r>
+            <w:r>
+              <w:rPr>
+                <w:noProof/>
+                <w:webHidden/>
+              </w:rPr>
+              <w:instrText xml:space="preserve"> PAGEREF _Toc59315596 \h </w:instrText>
+            </w:r>
+            <w:r>
+              <w:rPr>
+                <w:noProof/>
+                <w:webHidden/>
+              </w:rPr>
+            </w:r>
+            <w:r>
+              <w:rPr>
+                <w:noProof/>
+                <w:webHidden/>
+              </w:rPr>
+              <w:fldChar w:fldCharType="separate"/>
+            </w:r>
+            <w:r>
+              <w:rPr>
+                <w:noProof/>
+                <w:webHidden/>
+              </w:rPr>
+              <w:t>14</w:t>
+            </w:r>
+            <w:r>
+              <w:rPr>
+                <w:noProof/>
+                <w:webHidden/>
+              </w:rPr>
+              <w:fldChar w:fldCharType="end"/>
+            </w:r>
+          </w:hyperlink>
+        </w:p>
+        <w:p>
+          <w:pPr>
+            <w:pStyle w:val="TOC3"/>
+            <w:tabs>
+              <w:tab w:val="left" w:pos="1100"/>
+              <w:tab w:val="right" w:leader="dot" w:pos="8778"/>
+            </w:tabs>
+            <w:rPr>
+              <w:noProof/>
+              <w:lang w:val="en-US" w:eastAsia="en-US"/>
+            </w:rPr>
+          </w:pPr>
+          <w:hyperlink w:anchor="_Toc59315597" w:history="1">
+            <w:r>
+              <w:rPr>
+                <w:rStyle w:val="Hyperlink"/>
+                <w:noProof/>
+                <w:lang w:val="nl-NL"/>
+              </w:rPr>
+              <w:t>1.3.</w:t>
+            </w:r>
+            <w:r>
+              <w:rPr>
+                <w:noProof/>
+                <w:lang w:val="en-US" w:eastAsia="en-US"/>
+              </w:rPr>
+              <w:tab/>
+            </w:r>
+            <w:r>
+              <w:rPr>
+                <w:rStyle w:val="Hyperlink"/>
+                <w:noProof/>
+                <w:lang w:val="nl-NL"/>
+              </w:rPr>
+              <w:t>Tiếp cận giải quyết vấn đề, lựa chọn giải pháp</w:t>
+            </w:r>
+            <w:r>
+              <w:rPr>
+                <w:noProof/>
+                <w:webHidden/>
+              </w:rPr>
+              <w:tab/>
+            </w:r>
+            <w:r>
+              <w:rPr>
+                <w:noProof/>
+                <w:webHidden/>
+              </w:rPr>
+              <w:fldChar w:fldCharType="begin"/>
+            </w:r>
+            <w:r>
+              <w:rPr>
+                <w:noProof/>
+                <w:webHidden/>
+              </w:rPr>
+              <w:instrText xml:space="preserve"> PAGEREF _Toc59315597 \h </w:instrText>
+            </w:r>
+            <w:r>
+              <w:rPr>
+                <w:noProof/>
+                <w:webHidden/>
+              </w:rPr>
+            </w:r>
+            <w:r>
+              <w:rPr>
+                <w:noProof/>
+                <w:webHidden/>
+              </w:rPr>
+              <w:fldChar w:fldCharType="separate"/>
+            </w:r>
+            <w:r>
+              <w:rPr>
+                <w:noProof/>
+                <w:webHidden/>
+              </w:rPr>
+              <w:t>14</w:t>
+            </w:r>
+            <w:r>
+              <w:rPr>
+                <w:noProof/>
+                <w:webHidden/>
+              </w:rPr>
+              <w:fldChar w:fldCharType="end"/>
+            </w:r>
+          </w:hyperlink>
+        </w:p>
+        <w:p>
+          <w:pPr>
+            <w:pStyle w:val="TOC3"/>
+            <w:tabs>
+              <w:tab w:val="left" w:pos="1100"/>
+              <w:tab w:val="right" w:leader="dot" w:pos="8778"/>
+            </w:tabs>
+            <w:rPr>
+              <w:noProof/>
+              <w:lang w:val="en-US" w:eastAsia="en-US"/>
+            </w:rPr>
+          </w:pPr>
+          <w:hyperlink w:anchor="_Toc59315598" w:history="1">
+            <w:r>
+              <w:rPr>
+                <w:rStyle w:val="Hyperlink"/>
+                <w:noProof/>
+                <w:lang w:val="nl-NL"/>
+              </w:rPr>
+              <w:t>1.4.</w:t>
+            </w:r>
+            <w:r>
+              <w:rPr>
+                <w:noProof/>
+                <w:lang w:val="en-US" w:eastAsia="en-US"/>
+              </w:rPr>
+              <w:tab/>
+            </w:r>
+            <w:r>
+              <w:rPr>
+                <w:rStyle w:val="Hyperlink"/>
+                <w:noProof/>
+                <w:lang w:val="nl-NL"/>
+              </w:rPr>
+              <w:t>Môi trường vận hành</w:t>
+            </w:r>
+            <w:r>
+              <w:rPr>
+                <w:noProof/>
+                <w:webHidden/>
+              </w:rPr>
+              <w:tab/>
+            </w:r>
+            <w:r>
+              <w:rPr>
+                <w:noProof/>
+                <w:webHidden/>
+              </w:rPr>
+              <w:fldChar w:fldCharType="begin"/>
+            </w:r>
+            <w:r>
+              <w:rPr>
+                <w:noProof/>
+                <w:webHidden/>
+              </w:rPr>
+              <w:instrText xml:space="preserve"> PAGEREF _Toc59315598 \h </w:instrText>
+            </w:r>
+            <w:r>
+              <w:rPr>
+                <w:noProof/>
+                <w:webHidden/>
+              </w:rPr>
+            </w:r>
+            <w:r>
+              <w:rPr>
+                <w:noProof/>
+                <w:webHidden/>
+              </w:rPr>
+              <w:fldChar w:fldCharType="separate"/>
+            </w:r>
+            <w:r>
+              <w:rPr>
+                <w:noProof/>
+                <w:webHidden/>
+              </w:rPr>
+              <w:t>14</w:t>
+            </w:r>
+            <w:r>
+              <w:rPr>
+                <w:noProof/>
+                <w:webHidden/>
+              </w:rPr>
+              <w:fldChar w:fldCharType="end"/>
+            </w:r>
+          </w:hyperlink>
+        </w:p>
+        <w:bookmarkStart w:id="0" w:name="_GoBack"/>
+        <w:p>
+          <w:pPr>
+            <w:pStyle w:val="TOC3"/>
+            <w:tabs>
+              <w:tab w:val="left" w:pos="1100"/>
+              <w:tab w:val="right" w:leader="dot" w:pos="8778"/>
+            </w:tabs>
+            <w:rPr>
+              <w:noProof/>
+              <w:lang w:val="en-US" w:eastAsia="en-US"/>
+            </w:rPr>
+          </w:pPr>
+          <w:r>
+            <w:rPr>
+              <w:rStyle w:val="Hyperlink"/>
+              <w:noProof/>
+            </w:rPr>
+            <w:fldChar w:fldCharType="begin"/>
+          </w:r>
+          <w:r>
+            <w:rPr>
+              <w:rStyle w:val="Hyperlink"/>
+              <w:noProof/>
+            </w:rPr>
+            <w:instrText xml:space="preserve"> </w:instrText>
+          </w:r>
+          <w:r>
+            <w:rPr>
+              <w:noProof/>
+            </w:rPr>
+            <w:instrText>HYPERLINK \l "_Toc59315599"</w:instrText>
+          </w:r>
+          <w:r>
+            <w:rPr>
+              <w:rStyle w:val="Hyperlink"/>
+              <w:noProof/>
+            </w:rPr>
+            <w:instrText xml:space="preserve"> </w:instrText>
+          </w:r>
+          <w:r>
+            <w:rPr>
+              <w:rStyle w:val="Hyperlink"/>
+              <w:noProof/>
+            </w:rPr>
+          </w:r>
+          <w:r>
+            <w:rPr>
+              <w:rStyle w:val="Hyperlink"/>
+              <w:noProof/>
+            </w:rPr>
+            <w:fldChar w:fldCharType="separate"/>
+          </w:r>
+          <w:r>
+            <w:rPr>
+              <w:rStyle w:val="Hyperlink"/>
+              <w:noProof/>
+              <w:lang w:val="en-US"/>
+            </w:rPr>
+            <w:t>1.5.</w:t>
+          </w:r>
+          <w:r>
+            <w:rPr>
+              <w:noProof/>
+              <w:lang w:val="en-US" w:eastAsia="en-US"/>
+            </w:rPr>
+            <w:tab/>
+          </w:r>
+          <w:r>
+            <w:rPr>
+              <w:rStyle w:val="Hyperlink"/>
+              <w:noProof/>
+            </w:rPr>
+            <w:t>Các ràng buộc về thực thi và thiết kế</w:t>
+          </w:r>
+          <w:r>
+            <w:rPr>
+              <w:noProof/>
+              <w:webHidden/>
+            </w:rPr>
+            <w:tab/>
+          </w:r>
+          <w:r>
+            <w:rPr>
+              <w:noProof/>
+              <w:webHidden/>
+            </w:rPr>
+            <w:fldChar w:fldCharType="begin"/>
+          </w:r>
+          <w:r>
+            <w:rPr>
+              <w:noProof/>
+              <w:webHidden/>
+            </w:rPr>
+            <w:instrText xml:space="preserve"> PAGEREF _Toc59315599 \h </w:instrText>
+          </w:r>
+          <w:r>
+            <w:rPr>
+              <w:noProof/>
+              <w:webHidden/>
+            </w:rPr>
+          </w:r>
+          <w:r>
+            <w:rPr>
+              <w:noProof/>
+              <w:webHidden/>
+            </w:rPr>
+            <w:fldChar w:fldCharType="separate"/>
+          </w:r>
+          <w:r>
+            <w:rPr>
+              <w:noProof/>
+              <w:webHidden/>
+            </w:rPr>
+            <w:t>14</w:t>
+          </w:r>
+          <w:r>
+            <w:rPr>
+              <w:noProof/>
+              <w:webHidden/>
+            </w:rPr>
+            <w:fldChar w:fldCharType="end"/>
+          </w:r>
+          <w:r>
+            <w:rPr>
+              <w:rStyle w:val="Hyperlink"/>
+              <w:noProof/>
+            </w:rPr>
+            <w:fldChar w:fldCharType="end"/>
+          </w:r>
+        </w:p>
+        <w:bookmarkEnd w:id="0"/>
+        <w:p>
+          <w:pPr>
+            <w:pStyle w:val="TOC3"/>
+            <w:tabs>
+              <w:tab w:val="left" w:pos="1100"/>
+              <w:tab w:val="right" w:leader="dot" w:pos="8778"/>
+            </w:tabs>
+            <w:rPr>
+              <w:noProof/>
+              <w:lang w:val="en-US" w:eastAsia="en-US"/>
+            </w:rPr>
+          </w:pPr>
+          <w:r>
+            <w:rPr>
+              <w:rStyle w:val="Hyperlink"/>
+              <w:noProof/>
+            </w:rPr>
+            <w:fldChar w:fldCharType="begin"/>
+          </w:r>
+          <w:r>
+            <w:rPr>
+              <w:rStyle w:val="Hyperlink"/>
+              <w:noProof/>
+            </w:rPr>
+            <w:instrText xml:space="preserve"> </w:instrText>
+          </w:r>
+          <w:r>
+            <w:rPr>
+              <w:noProof/>
+            </w:rPr>
+            <w:instrText>HYPERLINK \l "_Toc59315600"</w:instrText>
+          </w:r>
+          <w:r>
+            <w:rPr>
+              <w:rStyle w:val="Hyperlink"/>
+              <w:noProof/>
+            </w:rPr>
+            <w:instrText xml:space="preserve"> </w:instrText>
+          </w:r>
+          <w:r>
+            <w:rPr>
+              <w:rStyle w:val="Hyperlink"/>
+              <w:noProof/>
+            </w:rPr>
+          </w:r>
+          <w:r>
+            <w:rPr>
+              <w:rStyle w:val="Hyperlink"/>
+              <w:noProof/>
+            </w:rPr>
+            <w:fldChar w:fldCharType="separate"/>
+          </w:r>
+          <w:r>
+            <w:rPr>
+              <w:rStyle w:val="Hyperlink"/>
+              <w:noProof/>
+              <w:lang w:val="en-US"/>
+            </w:rPr>
+            <w:t>1.6.</w:t>
+          </w:r>
+          <w:r>
+            <w:rPr>
+              <w:noProof/>
+              <w:lang w:val="en-US" w:eastAsia="en-US"/>
+            </w:rPr>
+            <w:tab/>
+          </w:r>
+          <w:r>
+            <w:rPr>
+              <w:rStyle w:val="Hyperlink"/>
+              <w:noProof/>
+            </w:rPr>
+            <w:t>Các giả định và phụ thuộc</w:t>
+          </w:r>
+          <w:r>
+            <w:rPr>
+              <w:noProof/>
+              <w:webHidden/>
+            </w:rPr>
+            <w:tab/>
+          </w:r>
+          <w:r>
+            <w:rPr>
+              <w:noProof/>
+              <w:webHidden/>
+            </w:rPr>
+            <w:fldChar w:fldCharType="begin"/>
+          </w:r>
+          <w:r>
+            <w:rPr>
+              <w:noProof/>
+              <w:webHidden/>
+            </w:rPr>
+            <w:instrText xml:space="preserve"> PAGEREF _Toc59315600 \h </w:instrText>
+          </w:r>
+          <w:r>
+            <w:rPr>
+              <w:noProof/>
+              <w:webHidden/>
+            </w:rPr>
+          </w:r>
+          <w:r>
+            <w:rPr>
+              <w:noProof/>
+              <w:webHidden/>
+            </w:rPr>
+            <w:fldChar w:fldCharType="separate"/>
+          </w:r>
+          <w:r>
+            <w:rPr>
+              <w:noProof/>
+              <w:webHidden/>
+            </w:rPr>
+            <w:t>14</w:t>
+          </w:r>
+          <w:r>
+            <w:rPr>
+              <w:noProof/>
+              <w:webHidden/>
+            </w:rPr>
+            <w:fldChar w:fldCharType="end"/>
+          </w:r>
+          <w:r>
+            <w:rPr>
+              <w:rStyle w:val="Hyperlink"/>
+              <w:noProof/>
+            </w:rPr>
+            <w:fldChar w:fldCharType="end"/>
+          </w:r>
+        </w:p>
+        <w:p>
+          <w:pPr>
+            <w:pStyle w:val="TOC3"/>
+            <w:tabs>
+              <w:tab w:val="left" w:pos="1100"/>
+              <w:tab w:val="right" w:leader="dot" w:pos="8778"/>
+            </w:tabs>
+            <w:rPr>
+              <w:noProof/>
+              <w:lang w:val="en-US" w:eastAsia="en-US"/>
+            </w:rPr>
+          </w:pPr>
+          <w:hyperlink w:anchor="_Toc59315601" w:history="1">
+            <w:r>
+              <w:rPr>
+                <w:rStyle w:val="Hyperlink"/>
+                <w:noProof/>
+                <w:lang w:val="en-US"/>
+              </w:rPr>
+              <w:t>1.7.</w:t>
+            </w:r>
+            <w:r>
+              <w:rPr>
+                <w:noProof/>
+                <w:lang w:val="en-US" w:eastAsia="en-US"/>
+              </w:rPr>
+              <w:tab/>
+            </w:r>
+            <w:r>
+              <w:rPr>
+                <w:rStyle w:val="Hyperlink"/>
+                <w:noProof/>
+                <w:lang w:val="en-US"/>
+              </w:rPr>
+              <w:t>Các yêu cầu giao tiếp bên ngoài</w:t>
+            </w:r>
+            <w:r>
+              <w:rPr>
+                <w:noProof/>
+                <w:webHidden/>
+              </w:rPr>
+              <w:tab/>
+            </w:r>
+            <w:r>
+              <w:rPr>
+                <w:noProof/>
+                <w:webHidden/>
+              </w:rPr>
+              <w:fldChar w:fldCharType="begin"/>
+            </w:r>
+            <w:r>
+              <w:rPr>
+                <w:noProof/>
+                <w:webHidden/>
+              </w:rPr>
+              <w:instrText xml:space="preserve"> PAGEREF _Toc59315601 \h </w:instrText>
+            </w:r>
+            <w:r>
+              <w:rPr>
+                <w:noProof/>
+                <w:webHidden/>
+              </w:rPr>
+            </w:r>
+            <w:r>
+              <w:rPr>
+                <w:noProof/>
+                <w:webHidden/>
+              </w:rPr>
+              <w:fldChar w:fldCharType="separate"/>
+            </w:r>
+            <w:r>
+              <w:rPr>
+                <w:noProof/>
+                <w:webHidden/>
+              </w:rPr>
+              <w:t>14</w:t>
+            </w:r>
+            <w:r>
+              <w:rPr>
+                <w:noProof/>
+                <w:webHidden/>
+              </w:rPr>
+              <w:fldChar w:fldCharType="end"/>
+            </w:r>
+          </w:hyperlink>
+        </w:p>
+        <w:p>
+          <w:pPr>
+            <w:pStyle w:val="TOC3"/>
+            <w:tabs>
+              <w:tab w:val="left" w:pos="1100"/>
+              <w:tab w:val="right" w:leader="dot" w:pos="8778"/>
+            </w:tabs>
+            <w:rPr>
+              <w:noProof/>
+              <w:lang w:val="en-US" w:eastAsia="en-US"/>
+            </w:rPr>
+          </w:pPr>
+          <w:hyperlink w:anchor="_Toc59315602" w:history="1">
+            <w:r>
+              <w:rPr>
+                <w:rStyle w:val="Hyperlink"/>
+                <w:noProof/>
+                <w:lang w:val="en-US"/>
+              </w:rPr>
+              <w:t>1.8.</w:t>
+            </w:r>
+            <w:r>
+              <w:rPr>
+                <w:noProof/>
+                <w:lang w:val="en-US" w:eastAsia="en-US"/>
+              </w:rPr>
+              <w:tab/>
+            </w:r>
+            <w:r>
+              <w:rPr>
+                <w:rStyle w:val="Hyperlink"/>
+                <w:noProof/>
+                <w:lang w:val="en-US"/>
+              </w:rPr>
+              <w:t>Mô hình hóa yêu cầu</w:t>
+            </w:r>
+            <w:r>
+              <w:rPr>
+                <w:noProof/>
+                <w:webHidden/>
+              </w:rPr>
+              <w:tab/>
+            </w:r>
+            <w:r>
+              <w:rPr>
+                <w:noProof/>
+                <w:webHidden/>
+              </w:rPr>
+              <w:fldChar w:fldCharType="begin"/>
+            </w:r>
+            <w:r>
+              <w:rPr>
+                <w:noProof/>
+                <w:webHidden/>
+              </w:rPr>
+              <w:instrText xml:space="preserve"> PAGEREF _Toc59315602 \h </w:instrText>
+            </w:r>
+            <w:r>
+              <w:rPr>
+                <w:noProof/>
+                <w:webHidden/>
+              </w:rPr>
+            </w:r>
+            <w:r>
+              <w:rPr>
+                <w:noProof/>
+                <w:webHidden/>
+              </w:rPr>
+              <w:fldChar w:fldCharType="separate"/>
+            </w:r>
+            <w:r>
+              <w:rPr>
+                <w:noProof/>
+                <w:webHidden/>
+              </w:rPr>
+              <w:t>14</w:t>
+            </w:r>
+            <w:r>
+              <w:rPr>
+                <w:noProof/>
+                <w:webHidden/>
+              </w:rPr>
+              <w:fldChar w:fldCharType="end"/>
+            </w:r>
+          </w:hyperlink>
+        </w:p>
+        <w:p>
+          <w:r>
+            <w:rPr>
+              <w:b/>
+              <w:bCs/>
+              <w:noProof/>
+            </w:rPr>
+            <w:fldChar w:fldCharType="end"/>
+          </w:r>
+        </w:p>
+      </w:sdtContent>
+    </w:sdt>
     <w:p>
       <w:pPr>
         <w:suppressAutoHyphens w:val="0"/>
@@ -1300,8 +2998,16 @@
       </w:pPr>
       <w:r>
         <w:lastRenderedPageBreak/>
-        <w:t>DANH MỤC hình</w:t>
-      </w:r>
+        <w:t xml:space="preserve">DANH MỤC </w:t>
+      </w:r>
+      <w:r>
+        <w:t>Bảng</w:t>
+      </w:r>
+    </w:p>
+    <w:p>
+      <w:pPr>
+        <w:pStyle w:val="Header"/>
+      </w:pPr>
     </w:p>
     <w:p>
       <w:pPr>
@@ -1324,21 +3030,17 @@
       </w:pPr>
       <w:r>
         <w:lastRenderedPageBreak/>
-        <w:t>DANh mục bảng</w:t>
-      </w:r>
-    </w:p>
-    <w:p>
-      <w:pPr>
-        <w:pStyle w:val="Title"/>
-      </w:pPr>
-      <w:r>
-        <w:br w:type="page"/>
+        <w:t xml:space="preserve">DANh mục </w:t>
+      </w:r>
+      <w:r>
+        <w:t>Hình</w:t>
       </w:r>
     </w:p>
     <w:p>
       <w:pPr>
         <w:suppressAutoHyphens w:val="0"/>
-        <w:spacing w:after="200"/>
+        <w:spacing w:after="200" w:line="276" w:lineRule="auto"/>
+        <w:ind w:left="0"/>
         <w:rPr>
           <w:b/>
           <w:caps/>
@@ -1347,17 +3049,604 @@
         </w:rPr>
       </w:pPr>
       <w:r>
+        <w:br w:type="page"/>
+      </w:r>
+    </w:p>
+    <w:p>
+      <w:pPr>
+        <w:pStyle w:val="Title"/>
+      </w:pPr>
+      <w:r>
         <w:lastRenderedPageBreak/>
+        <w:t>DANH MỤC TỪ ViẾT tắt</w:t>
+      </w:r>
+    </w:p>
+    <w:tbl>
+      <w:tblPr>
+        <w:tblStyle w:val="TableGrid"/>
+        <w:tblW w:w="0" w:type="auto"/>
+        <w:tblInd w:w="210" w:type="dxa"/>
+        <w:tblLook w:val="04A0" w:firstRow="1" w:lastRow="0" w:firstColumn="1" w:lastColumn="0" w:noHBand="0" w:noVBand="1"/>
+      </w:tblPr>
+      <w:tblGrid>
+        <w:gridCol w:w="749"/>
+        <w:gridCol w:w="4678"/>
+        <w:gridCol w:w="3367"/>
+      </w:tblGrid>
+      <w:tr>
+        <w:tc>
+          <w:tcPr>
+            <w:tcW w:w="749" w:type="dxa"/>
+          </w:tcPr>
+          <w:p>
+            <w:pPr>
+              <w:pStyle w:val="Header"/>
+              <w:ind w:left="0"/>
+              <w:rPr>
+                <w:caps w:val="0"/>
+              </w:rPr>
+            </w:pPr>
+            <w:r>
+              <w:rPr>
+                <w:caps w:val="0"/>
+              </w:rPr>
+              <w:t>STT</w:t>
+            </w:r>
+          </w:p>
+        </w:tc>
+        <w:tc>
+          <w:tcPr>
+            <w:tcW w:w="4678" w:type="dxa"/>
+          </w:tcPr>
+          <w:p>
+            <w:pPr>
+              <w:pStyle w:val="Header"/>
+              <w:ind w:left="0"/>
+              <w:rPr>
+                <w:caps w:val="0"/>
+              </w:rPr>
+            </w:pPr>
+            <w:r>
+              <w:rPr>
+                <w:caps w:val="0"/>
+              </w:rPr>
+              <w:t>Thuật ngữ</w:t>
+            </w:r>
+            <w:r>
+              <w:rPr>
+                <w:caps w:val="0"/>
+              </w:rPr>
+              <w:t xml:space="preserve"> </w:t>
+            </w:r>
+            <w:r>
+              <w:rPr>
+                <w:caps w:val="0"/>
+              </w:rPr>
+              <w:t>/</w:t>
+            </w:r>
+            <w:r>
+              <w:rPr>
+                <w:caps w:val="0"/>
+              </w:rPr>
+              <w:t xml:space="preserve"> </w:t>
+            </w:r>
+            <w:r>
+              <w:rPr>
+                <w:caps w:val="0"/>
+              </w:rPr>
+              <w:t>Từ viết tắt</w:t>
+            </w:r>
+          </w:p>
+        </w:tc>
+        <w:tc>
+          <w:tcPr>
+            <w:tcW w:w="3367" w:type="dxa"/>
+          </w:tcPr>
+          <w:p>
+            <w:pPr>
+              <w:pStyle w:val="Header"/>
+              <w:ind w:left="0"/>
+              <w:rPr>
+                <w:caps w:val="0"/>
+              </w:rPr>
+            </w:pPr>
+            <w:r>
+              <w:rPr>
+                <w:caps w:val="0"/>
+              </w:rPr>
+              <w:t>Định nghĩa / mô tả</w:t>
+            </w:r>
+          </w:p>
+        </w:tc>
+      </w:tr>
+      <w:tr>
+        <w:tc>
+          <w:tcPr>
+            <w:tcW w:w="749" w:type="dxa"/>
+          </w:tcPr>
+          <w:p>
+            <w:pPr>
+              <w:pStyle w:val="Header"/>
+              <w:ind w:left="0"/>
+              <w:rPr>
+                <w:b w:val="0"/>
+                <w:caps w:val="0"/>
+              </w:rPr>
+            </w:pPr>
+            <w:r>
+              <w:rPr>
+                <w:b w:val="0"/>
+                <w:caps w:val="0"/>
+              </w:rPr>
+              <w:t>1</w:t>
+            </w:r>
+          </w:p>
+        </w:tc>
+        <w:tc>
+          <w:tcPr>
+            <w:tcW w:w="4678" w:type="dxa"/>
+          </w:tcPr>
+          <w:p>
+            <w:pPr>
+              <w:pStyle w:val="Header"/>
+              <w:ind w:left="0"/>
+              <w:rPr>
+                <w:b w:val="0"/>
+                <w:caps w:val="0"/>
+              </w:rPr>
+            </w:pPr>
+            <w:r>
+              <w:rPr>
+                <w:b w:val="0"/>
+                <w:caps w:val="0"/>
+              </w:rPr>
+              <w:t>TMDT</w:t>
+            </w:r>
+          </w:p>
+        </w:tc>
+        <w:tc>
+          <w:tcPr>
+            <w:tcW w:w="3367" w:type="dxa"/>
+          </w:tcPr>
+          <w:p>
+            <w:pPr>
+              <w:pStyle w:val="Header"/>
+              <w:ind w:left="0"/>
+              <w:rPr>
+                <w:b w:val="0"/>
+                <w:caps w:val="0"/>
+              </w:rPr>
+            </w:pPr>
+            <w:r>
+              <w:rPr>
+                <w:b w:val="0"/>
+                <w:caps w:val="0"/>
+              </w:rPr>
+              <w:t>Thương mại điện tử</w:t>
+            </w:r>
+          </w:p>
+        </w:tc>
+      </w:tr>
+      <w:tr>
+        <w:tc>
+          <w:tcPr>
+            <w:tcW w:w="749" w:type="dxa"/>
+          </w:tcPr>
+          <w:p>
+            <w:pPr>
+              <w:pStyle w:val="Header"/>
+              <w:ind w:left="0"/>
+              <w:rPr>
+                <w:b w:val="0"/>
+                <w:caps w:val="0"/>
+              </w:rPr>
+            </w:pPr>
+            <w:r>
+              <w:rPr>
+                <w:b w:val="0"/>
+                <w:caps w:val="0"/>
+              </w:rPr>
+              <w:t>2</w:t>
+            </w:r>
+          </w:p>
+        </w:tc>
+        <w:tc>
+          <w:tcPr>
+            <w:tcW w:w="4678" w:type="dxa"/>
+          </w:tcPr>
+          <w:p>
+            <w:pPr>
+              <w:pStyle w:val="Header"/>
+              <w:ind w:left="0"/>
+              <w:rPr>
+                <w:b w:val="0"/>
+                <w:caps w:val="0"/>
+              </w:rPr>
+            </w:pPr>
+            <w:r>
+              <w:rPr>
+                <w:b w:val="0"/>
+                <w:caps w:val="0"/>
+              </w:rPr>
+              <w:t>CSDL</w:t>
+            </w:r>
+          </w:p>
+        </w:tc>
+        <w:tc>
+          <w:tcPr>
+            <w:tcW w:w="3367" w:type="dxa"/>
+          </w:tcPr>
+          <w:p>
+            <w:pPr>
+              <w:pStyle w:val="Header"/>
+              <w:ind w:left="0"/>
+              <w:rPr>
+                <w:b w:val="0"/>
+                <w:caps w:val="0"/>
+              </w:rPr>
+            </w:pPr>
+            <w:r>
+              <w:rPr>
+                <w:b w:val="0"/>
+                <w:caps w:val="0"/>
+              </w:rPr>
+              <w:t>Cơ sở dữ liệu</w:t>
+            </w:r>
+          </w:p>
+        </w:tc>
+      </w:tr>
+      <w:tr>
+        <w:tc>
+          <w:tcPr>
+            <w:tcW w:w="749" w:type="dxa"/>
+          </w:tcPr>
+          <w:p>
+            <w:pPr>
+              <w:pStyle w:val="Header"/>
+              <w:ind w:left="0"/>
+              <w:rPr>
+                <w:b w:val="0"/>
+                <w:caps w:val="0"/>
+              </w:rPr>
+            </w:pPr>
+            <w:r>
+              <w:rPr>
+                <w:b w:val="0"/>
+                <w:caps w:val="0"/>
+              </w:rPr>
+              <w:t>3</w:t>
+            </w:r>
+          </w:p>
+        </w:tc>
+        <w:tc>
+          <w:tcPr>
+            <w:tcW w:w="4678" w:type="dxa"/>
+          </w:tcPr>
+          <w:p>
+            <w:pPr>
+              <w:pStyle w:val="Header"/>
+              <w:ind w:left="0"/>
+              <w:rPr>
+                <w:b w:val="0"/>
+                <w:caps w:val="0"/>
+              </w:rPr>
+            </w:pPr>
+            <w:r>
+              <w:rPr>
+                <w:b w:val="0"/>
+                <w:caps w:val="0"/>
+              </w:rPr>
+              <w:t>Master admin / Root admin</w:t>
+            </w:r>
+          </w:p>
+        </w:tc>
+        <w:tc>
+          <w:tcPr>
+            <w:tcW w:w="3367" w:type="dxa"/>
+          </w:tcPr>
+          <w:p>
+            <w:pPr>
+              <w:pStyle w:val="Header"/>
+              <w:ind w:left="0"/>
+              <w:rPr>
+                <w:b w:val="0"/>
+                <w:caps w:val="0"/>
+              </w:rPr>
+            </w:pPr>
+            <w:r>
+              <w:rPr>
+                <w:b w:val="0"/>
+                <w:caps w:val="0"/>
+              </w:rPr>
+              <w:t>Người quản lý cao nhất trong hệ thống</w:t>
+            </w:r>
+          </w:p>
+        </w:tc>
+      </w:tr>
+      <w:tr>
+        <w:tc>
+          <w:tcPr>
+            <w:tcW w:w="749" w:type="dxa"/>
+          </w:tcPr>
+          <w:p>
+            <w:pPr>
+              <w:pStyle w:val="Header"/>
+              <w:ind w:left="0"/>
+              <w:rPr>
+                <w:b w:val="0"/>
+                <w:caps w:val="0"/>
+              </w:rPr>
+            </w:pPr>
+            <w:r>
+              <w:rPr>
+                <w:b w:val="0"/>
+                <w:caps w:val="0"/>
+              </w:rPr>
+              <w:t>4</w:t>
+            </w:r>
+          </w:p>
+        </w:tc>
+        <w:tc>
+          <w:tcPr>
+            <w:tcW w:w="4678" w:type="dxa"/>
+          </w:tcPr>
+          <w:p>
+            <w:pPr>
+              <w:pStyle w:val="Header"/>
+              <w:ind w:left="0"/>
+              <w:rPr>
+                <w:b w:val="0"/>
+                <w:caps w:val="0"/>
+              </w:rPr>
+            </w:pPr>
+            <w:r>
+              <w:rPr>
+                <w:b w:val="0"/>
+                <w:caps w:val="0"/>
+              </w:rPr>
+              <w:t>Manager</w:t>
+            </w:r>
+          </w:p>
+        </w:tc>
+        <w:tc>
+          <w:tcPr>
+            <w:tcW w:w="3367" w:type="dxa"/>
+          </w:tcPr>
+          <w:p>
+            <w:pPr>
+              <w:pStyle w:val="Header"/>
+              <w:ind w:left="0"/>
+              <w:rPr>
+                <w:b w:val="0"/>
+                <w:caps w:val="0"/>
+              </w:rPr>
+            </w:pPr>
+            <w:r>
+              <w:rPr>
+                <w:b w:val="0"/>
+                <w:caps w:val="0"/>
+              </w:rPr>
+              <w:t>Người quản lý trực tiếp của một chi nhánh</w:t>
+            </w:r>
+          </w:p>
+        </w:tc>
+      </w:tr>
+      <w:tr>
+        <w:tc>
+          <w:tcPr>
+            <w:tcW w:w="749" w:type="dxa"/>
+          </w:tcPr>
+          <w:p>
+            <w:pPr>
+              <w:pStyle w:val="Header"/>
+              <w:ind w:left="0"/>
+              <w:rPr>
+                <w:b w:val="0"/>
+                <w:caps w:val="0"/>
+              </w:rPr>
+            </w:pPr>
+            <w:r>
+              <w:rPr>
+                <w:b w:val="0"/>
+                <w:caps w:val="0"/>
+              </w:rPr>
+              <w:t>5</w:t>
+            </w:r>
+          </w:p>
+        </w:tc>
+        <w:tc>
+          <w:tcPr>
+            <w:tcW w:w="4678" w:type="dxa"/>
+          </w:tcPr>
+          <w:p>
+            <w:pPr>
+              <w:pStyle w:val="Header"/>
+              <w:ind w:left="0"/>
+              <w:rPr>
+                <w:b w:val="0"/>
+                <w:caps w:val="0"/>
+              </w:rPr>
+            </w:pPr>
+            <w:r>
+              <w:rPr>
+                <w:b w:val="0"/>
+                <w:caps w:val="0"/>
+              </w:rPr>
+              <w:t>RBAC (Role-based Access Control)</w:t>
+            </w:r>
+          </w:p>
+        </w:tc>
+        <w:tc>
+          <w:tcPr>
+            <w:tcW w:w="3367" w:type="dxa"/>
+          </w:tcPr>
+          <w:p>
+            <w:pPr>
+              <w:pStyle w:val="Header"/>
+              <w:ind w:left="0"/>
+              <w:rPr>
+                <w:b w:val="0"/>
+                <w:caps w:val="0"/>
+              </w:rPr>
+            </w:pPr>
+            <w:r>
+              <w:rPr>
+                <w:b w:val="0"/>
+                <w:caps w:val="0"/>
+              </w:rPr>
+              <w:t>Mô hình phân quyền theo vai trò</w:t>
+            </w:r>
+          </w:p>
+        </w:tc>
+      </w:tr>
+      <w:tr>
+        <w:tc>
+          <w:tcPr>
+            <w:tcW w:w="749" w:type="dxa"/>
+          </w:tcPr>
+          <w:p>
+            <w:pPr>
+              <w:pStyle w:val="Header"/>
+              <w:ind w:left="0"/>
+              <w:rPr>
+                <w:b w:val="0"/>
+                <w:caps w:val="0"/>
+              </w:rPr>
+            </w:pPr>
+            <w:r>
+              <w:rPr>
+                <w:b w:val="0"/>
+                <w:caps w:val="0"/>
+              </w:rPr>
+              <w:t>6</w:t>
+            </w:r>
+          </w:p>
+        </w:tc>
+        <w:tc>
+          <w:tcPr>
+            <w:tcW w:w="4678" w:type="dxa"/>
+          </w:tcPr>
+          <w:p>
+            <w:pPr>
+              <w:pStyle w:val="Header"/>
+              <w:ind w:left="0"/>
+              <w:rPr>
+                <w:b w:val="0"/>
+                <w:caps w:val="0"/>
+              </w:rPr>
+            </w:pPr>
+            <w:r>
+              <w:rPr>
+                <w:b w:val="0"/>
+                <w:caps w:val="0"/>
+              </w:rPr>
+              <w:t>JWT (JSON Web Token)</w:t>
+            </w:r>
+          </w:p>
+        </w:tc>
+        <w:tc>
+          <w:tcPr>
+            <w:tcW w:w="3367" w:type="dxa"/>
+          </w:tcPr>
+          <w:p>
+            <w:pPr>
+              <w:pStyle w:val="Header"/>
+              <w:ind w:left="0"/>
+              <w:rPr>
+                <w:b w:val="0"/>
+                <w:caps w:val="0"/>
+              </w:rPr>
+            </w:pPr>
+            <w:r>
+              <w:rPr>
+                <w:b w:val="0"/>
+                <w:caps w:val="0"/>
+              </w:rPr>
+              <w:t>Một phương thức xác thực API dựa trên mã hóa giữa client và server</w:t>
+            </w:r>
+          </w:p>
+        </w:tc>
+      </w:tr>
+      <w:tr>
+        <w:tc>
+          <w:tcPr>
+            <w:tcW w:w="749" w:type="dxa"/>
+          </w:tcPr>
+          <w:p>
+            <w:pPr>
+              <w:pStyle w:val="Header"/>
+              <w:ind w:left="0"/>
+              <w:rPr>
+                <w:b w:val="0"/>
+                <w:caps w:val="0"/>
+              </w:rPr>
+            </w:pPr>
+            <w:r>
+              <w:rPr>
+                <w:b w:val="0"/>
+                <w:caps w:val="0"/>
+              </w:rPr>
+              <w:t>7</w:t>
+            </w:r>
+          </w:p>
+        </w:tc>
+        <w:tc>
+          <w:tcPr>
+            <w:tcW w:w="4678" w:type="dxa"/>
+          </w:tcPr>
+          <w:p>
+            <w:pPr>
+              <w:pStyle w:val="Header"/>
+              <w:ind w:left="0"/>
+              <w:rPr>
+                <w:b w:val="0"/>
+                <w:caps w:val="0"/>
+              </w:rPr>
+            </w:pPr>
+            <w:r>
+              <w:rPr>
+                <w:b w:val="0"/>
+                <w:caps w:val="0"/>
+              </w:rPr>
+              <w:t>RESTful API</w:t>
+            </w:r>
+          </w:p>
+        </w:tc>
+        <w:tc>
+          <w:tcPr>
+            <w:tcW w:w="3367" w:type="dxa"/>
+          </w:tcPr>
+          <w:p>
+            <w:pPr>
+              <w:pStyle w:val="Header"/>
+              <w:ind w:left="0"/>
+              <w:rPr>
+                <w:b w:val="0"/>
+                <w:caps w:val="0"/>
+              </w:rPr>
+            </w:pPr>
+            <w:r>
+              <w:rPr>
+                <w:b w:val="0"/>
+                <w:caps w:val="0"/>
+              </w:rPr>
+              <w:t>Mô hình giao tiếp giữa client và server thông qua HTTP request</w:t>
+            </w:r>
+          </w:p>
+        </w:tc>
+      </w:tr>
+    </w:tbl>
+    <w:p>
+      <w:pPr>
+        <w:pStyle w:val="Header"/>
+      </w:pPr>
+    </w:p>
+    <w:p>
+      <w:pPr>
+        <w:pStyle w:val="Title"/>
+      </w:pPr>
+      <w:r>
         <w:br w:type="page"/>
-      </w:r>
-    </w:p>
-    <w:p>
-      <w:pPr>
-        <w:pStyle w:val="Header"/>
-      </w:pPr>
-      <w:r>
-        <w:lastRenderedPageBreak/>
-        <w:t>CAM Đoan kết quả</w:t>
       </w:r>
     </w:p>
     <w:p>
@@ -1372,6 +3661,31 @@
         </w:rPr>
       </w:pPr>
       <w:r>
+        <w:lastRenderedPageBreak/>
+        <w:br w:type="page"/>
+      </w:r>
+    </w:p>
+    <w:p>
+      <w:pPr>
+        <w:pStyle w:val="Header"/>
+      </w:pPr>
+      <w:r>
+        <w:lastRenderedPageBreak/>
+        <w:t>CAM Đoan kết quả</w:t>
+      </w:r>
+    </w:p>
+    <w:p>
+      <w:pPr>
+        <w:suppressAutoHyphens w:val="0"/>
+        <w:spacing w:after="200"/>
+        <w:rPr>
+          <w:b/>
+          <w:caps/>
+          <w:sz w:val="28"/>
+          <w:szCs w:val="20"/>
+        </w:rPr>
+      </w:pPr>
+      <w:r>
         <w:br w:type="page"/>
       </w:r>
     </w:p>
@@ -1956,6 +4270,7 @@
         </w:rPr>
         <w:br w:type="page"/>
       </w:r>
+      <w:bookmarkStart w:id="1" w:name="_Toc59315585"/>
       <w:r>
         <w:rPr>
           <w:lang w:val="nl-NL"/>
@@ -1963,6 +4278,7 @@
         <w:lastRenderedPageBreak/>
         <w:t>Phần I: GIỚI THIỆU</w:t>
       </w:r>
+      <w:bookmarkEnd w:id="1"/>
     </w:p>
     <w:p>
       <w:pPr>
@@ -1971,6 +4287,7 @@
           <w:lang w:val="nl-NL"/>
         </w:rPr>
       </w:pPr>
+      <w:bookmarkStart w:id="2" w:name="_Toc59315586"/>
       <w:r>
         <w:rPr>
           <w:lang w:val="nl-NL"/>
@@ -1989,6 +4306,7 @@
         </w:rPr>
         <w:t>n đề</w:t>
       </w:r>
+      <w:bookmarkEnd w:id="2"/>
     </w:p>
     <w:p>
       <w:pPr>
@@ -2025,21 +4343,7 @@
         <w:rPr>
           <w:szCs w:val="26"/>
         </w:rPr>
-        <w:t xml:space="preserve"> </w:t>
-      </w:r>
-      <w:proofErr w:type="gramStart"/>
-      <w:r>
-        <w:rPr>
-          <w:szCs w:val="26"/>
-        </w:rPr>
-        <w:t>theo</w:t>
-      </w:r>
-      <w:proofErr w:type="gramEnd"/>
-      <w:r>
-        <w:rPr>
-          <w:szCs w:val="26"/>
-        </w:rPr>
-        <w:t xml:space="preserve"> đó cũng thay đổi phương thức sang hoạt động kinh doanh qua mạng.</w:t>
+        <w:t xml:space="preserve"> theo đó cũng thay đổi phương thức sang hoạt động kinh doanh qua mạng.</w:t>
       </w:r>
     </w:p>
     <w:p>
@@ -2095,13 +4399,8 @@
           <w:lang w:val="nl-NL"/>
         </w:rPr>
       </w:pPr>
-      <w:proofErr w:type="gramStart"/>
-      <w:r>
-        <w:t>Các cửa hàng hiện nay đa phần phải dùng một website riêng để thực hiện hoạt động kinh doanh trực tuyến, và một phần mềm khác để quản lý các hoạt động của cửa hàng, gây ra nhiều bất tiện.</w:t>
-      </w:r>
-      <w:proofErr w:type="gramEnd"/>
-      <w:r>
-        <w:t xml:space="preserve"> Nhận thấy hiện tại rất ít website có thể kết hợp hoàn thiện cả hai yêu cầu này trong cùng một sản phẩm phần mềm, website quản lý các hoạt động của chuỗi cửa hàng kết hợp thương mại điện tử ra đời nhằm mang đến một phải pháp thuận tiện cho công việc quản lý cửa hàng, và đồng thời là nơi để khách hàng có thể thực hiện mua sắm như một trang thương mại điện tử.</w:t>
+      <w:r>
+        <w:t>Các cửa hàng hiện nay đa phần phải dùng một website riêng để thực hiện hoạt động kinh doanh trực tuyến, và một phần mềm khác để quản lý các hoạt động của cửa hàng, gây ra nhiều bất tiện. Nhận thấy hiện tại rất ít website có thể kết hợp hoàn thiện cả hai yêu cầu này trong cùng một sản phẩm phần mềm, website quản lý các hoạt động của chuỗi cửa hàng kết hợp thương mại điện tử ra đời nhằm mang đến một phải pháp thuận tiện cho công việc quản lý cửa hàng, và đồng thời là nơi để khách hàng có thể thực hiện mua sắm như một trang thương mại điện tử.</w:t>
       </w:r>
     </w:p>
     <w:p>
@@ -2118,12 +4417,14 @@
           <w:lang w:val="nl-NL"/>
         </w:rPr>
       </w:pPr>
+      <w:bookmarkStart w:id="3" w:name="_Toc59315587"/>
       <w:r>
         <w:rPr>
           <w:lang w:val="nl-NL"/>
         </w:rPr>
         <w:t>Tóm tắt lịch sử giải quyết vấn đề</w:t>
       </w:r>
+      <w:bookmarkEnd w:id="3"/>
     </w:p>
     <w:p>
       <w:pPr>
@@ -2197,30 +4498,19 @@
           <w:lang w:val="nl-NL"/>
         </w:rPr>
       </w:pPr>
+      <w:bookmarkStart w:id="4" w:name="_Toc59315588"/>
       <w:r>
         <w:rPr>
           <w:lang w:val="nl-NL"/>
         </w:rPr>
         <w:t>Mục tiêu đề tài</w:t>
       </w:r>
-    </w:p>
-    <w:p>
-      <w:r>
-        <w:t xml:space="preserve">Mục tiêu tổng quát: xây dựng website cho phép ứng dụng công nghệ thông tin vào việc quản lý các hoạt động kinh doanh của các chuỗi cửa hàng và chi nhánh thông qua mạng Internet. </w:t>
-      </w:r>
-      <w:proofErr w:type="gramStart"/>
-      <w:r>
-        <w:t>Tính năng quản lý bao gồm các chức năng quản lý chi nhánh, nhân viên, vai trò, sản phẩm và doanh mục hàng hóa.</w:t>
-      </w:r>
-      <w:proofErr w:type="gramEnd"/>
-      <w:r>
-        <w:t xml:space="preserve"> </w:t>
-      </w:r>
-      <w:proofErr w:type="gramStart"/>
-      <w:r>
-        <w:t>Đồng thời, trang chủ website cho phép thực hiện các hoạt động mua bán online như một website thương mại điện tử thông thường, cho phép quản lý giỏ hàng linh hoạt, quản lý đơn hàng và thanh toán online.</w:t>
-      </w:r>
-      <w:proofErr w:type="gramEnd"/>
+      <w:bookmarkEnd w:id="4"/>
+    </w:p>
+    <w:p>
+      <w:r>
+        <w:t>Mục tiêu tổng quát: xây dựng website cho phép ứng dụng công nghệ thông tin vào việc quản lý các hoạt động kinh doanh của các chuỗi cửa hàng và chi nhánh thông qua mạng Internet. Tính năng quản lý bao gồm các chức năng quản lý chi nhánh, nhân viên, vai trò, sản phẩm và doanh mục hàng hóa. Đồng thời, trang chủ website cho phép thực hiện các hoạt động mua bán online như một website thương mại điện tử thông thường, cho phép quản lý giỏ hàng linh hoạt, quản lý đơn hàng và thanh toán online.</w:t>
+      </w:r>
     </w:p>
     <w:p>
       <w:pPr>
@@ -2283,15 +4573,7 @@
         </w:numPr>
       </w:pPr>
       <w:r>
-        <w:t xml:space="preserve">Xây dựng hệ thống quản lý người </w:t>
-      </w:r>
-      <w:proofErr w:type="gramStart"/>
-      <w:r>
-        <w:t>theo</w:t>
-      </w:r>
-      <w:proofErr w:type="gramEnd"/>
-      <w:r>
-        <w:t xml:space="preserve"> mô hình Role-based access control, đảm bảo người dùng chỉ được phép thực hiện các chức năng được cho phép.</w:t>
+        <w:t>Xây dựng hệ thống quản lý người theo mô hình Role-based access control, đảm bảo người dùng chỉ được phép thực hiện các chức năng được cho phép.</w:t>
       </w:r>
     </w:p>
     <w:p>
@@ -2334,46 +4616,26 @@
       <w:pPr>
         <w:pStyle w:val="Heading2"/>
       </w:pPr>
-      <w:r>
-        <w:t xml:space="preserve">Đối tượng và phạm </w:t>
-      </w:r>
-      <w:proofErr w:type="gramStart"/>
-      <w:r>
-        <w:t>vi</w:t>
-      </w:r>
-      <w:proofErr w:type="gramEnd"/>
-      <w:r>
-        <w:t xml:space="preserve"> nghiên cứu</w:t>
-      </w:r>
-    </w:p>
-    <w:p>
-      <w:r>
-        <w:t xml:space="preserve">Phạm </w:t>
-      </w:r>
-      <w:proofErr w:type="gramStart"/>
-      <w:r>
-        <w:t>vi</w:t>
-      </w:r>
-      <w:proofErr w:type="gramEnd"/>
-      <w:r>
-        <w:t xml:space="preserve"> của website là bán các sản phẩm phần mềm có giấy phép mã nguồn mở và có thể download được. </w:t>
-      </w:r>
-      <w:proofErr w:type="gramStart"/>
-      <w:r>
-        <w:t>Phát triển module “Helpdesk” để hỗ trợ khách hàng đặt câu hỏi, giải quyết khiếu nại nhanh và hiệu quả thông qua hệ thống quản lý Ticket.</w:t>
-      </w:r>
-      <w:proofErr w:type="gramEnd"/>
-      <w:r>
-        <w:t xml:space="preserve"> Đối tượng mà đề tài hướng đến là một hệ thống quản trị nội dung dành cho người dùng quản trị, và một trang cửa hàng với các chức năng đăng ký thành viên, tìm kiếm, xem và mua phần mềm, thanh toán trực tuyến… dành cho người dùng khách hàng.</w:t>
+      <w:bookmarkStart w:id="5" w:name="_Toc59315589"/>
+      <w:r>
+        <w:t>Đối tượng và phạm vi nghiên cứu</w:t>
+      </w:r>
+      <w:bookmarkEnd w:id="5"/>
+    </w:p>
+    <w:p>
+      <w:r>
+        <w:t>Phạm vi của website là bán các sản phẩm phần mềm có giấy phép mã nguồn mở và có thể download được. Phát triển module “Helpdesk” để hỗ trợ khách hàng đặt câu hỏi, giải quyết khiếu nại nhanh và hiệu quả thông qua hệ thống quản lý Ticket. Đối tượng mà đề tài hướng đến là một hệ thống quản trị nội dung dành cho người dùng quản trị, và một trang cửa hàng với các chức năng đăng ký thành viên, tìm kiếm, xem và mua phần mềm, thanh toán trực tuyến… dành cho người dùng khách hàng.</w:t>
       </w:r>
     </w:p>
     <w:p>
       <w:pPr>
         <w:pStyle w:val="Heading2"/>
       </w:pPr>
+      <w:bookmarkStart w:id="6" w:name="_Toc59315590"/>
       <w:r>
         <w:t>Nội dung nghiên cứu</w:t>
       </w:r>
+      <w:bookmarkEnd w:id="6"/>
     </w:p>
     <w:p>
       <w:pPr>
@@ -2404,12 +4666,14 @@
       <w:pPr>
         <w:pStyle w:val="Heading2"/>
       </w:pPr>
+      <w:bookmarkStart w:id="7" w:name="_Toc59315591"/>
       <w:r>
         <w:t>Những đóng góp chính của đề</w:t>
       </w:r>
       <w:r>
         <w:t xml:space="preserve"> tài</w:t>
       </w:r>
+      <w:bookmarkEnd w:id="7"/>
     </w:p>
     <w:p>
       <w:pPr>
@@ -2432,26 +4696,281 @@
         </w:numPr>
       </w:pPr>
       <w:r>
-        <w:t>Về thự</w:t>
-      </w:r>
-      <w:bookmarkStart w:id="0" w:name="_GoBack"/>
-      <w:bookmarkEnd w:id="0"/>
-      <w:r>
-        <w:t>c tiễn:</w:t>
+        <w:t>Về thực tiễn:</w:t>
       </w:r>
     </w:p>
     <w:p>
       <w:pPr>
         <w:pStyle w:val="Heading2"/>
       </w:pPr>
+      <w:bookmarkStart w:id="8" w:name="_Toc59315592"/>
       <w:r>
         <w:t>Bố cục của quyển luận văn</w:t>
       </w:r>
-    </w:p>
-    <w:p>
-      <w:pPr>
-        <w:rPr>
-          <w:b/>
+      <w:bookmarkEnd w:id="8"/>
+    </w:p>
+    <w:p>
+      <w:pPr>
+        <w:rPr>
+          <w:lang w:val="nl-NL"/>
+        </w:rPr>
+      </w:pPr>
+      <w:r>
+        <w:rPr>
+          <w:lang w:val="nl-NL"/>
+        </w:rPr>
+        <w:t>Blablabal</w:t>
+      </w:r>
+    </w:p>
+    <w:p>
+      <w:pPr>
+        <w:pStyle w:val="Heading1"/>
+        <w:rPr>
+          <w:lang w:val="nl-NL"/>
+        </w:rPr>
+      </w:pPr>
+      <w:bookmarkStart w:id="9" w:name="_Toc59315593"/>
+      <w:r>
+        <w:rPr>
+          <w:lang w:val="nl-NL"/>
+        </w:rPr>
+        <w:t>Phần II: NỘI DUNG</w:t>
+      </w:r>
+      <w:bookmarkEnd w:id="9"/>
+    </w:p>
+    <w:p>
+      <w:pPr>
+        <w:pStyle w:val="Heading2"/>
+        <w:numPr>
+          <w:ilvl w:val="0"/>
+          <w:numId w:val="0"/>
+        </w:numPr>
+        <w:ind w:left="357" w:hanging="357"/>
+        <w:rPr>
+          <w:lang w:val="nl-NL"/>
+        </w:rPr>
+      </w:pPr>
+      <w:bookmarkStart w:id="10" w:name="_Toc59315594"/>
+      <w:r>
+        <w:rPr>
+          <w:lang w:val="nl-NL"/>
+        </w:rPr>
+        <w:t>Chương I – Mô tả bài toán</w:t>
+      </w:r>
+      <w:bookmarkEnd w:id="10"/>
+    </w:p>
+    <w:p>
+      <w:pPr>
+        <w:pStyle w:val="Heading3"/>
+        <w:numPr>
+          <w:ilvl w:val="1"/>
+          <w:numId w:val="14"/>
+        </w:numPr>
+        <w:rPr>
+          <w:lang w:val="nl-NL"/>
+        </w:rPr>
+      </w:pPr>
+      <w:r>
+        <w:rPr>
+          <w:lang w:val="nl-NL"/>
+        </w:rPr>
+        <w:t xml:space="preserve"> </w:t>
+      </w:r>
+      <w:bookmarkStart w:id="11" w:name="_Toc59315595"/>
+      <w:r>
+        <w:rPr>
+          <w:lang w:val="nl-NL"/>
+        </w:rPr>
+        <w:t>Bối  cảnh</w:t>
+      </w:r>
+      <w:bookmarkEnd w:id="11"/>
+    </w:p>
+    <w:p>
+      <w:pPr>
+        <w:pStyle w:val="Heading3"/>
+        <w:numPr>
+          <w:ilvl w:val="1"/>
+          <w:numId w:val="14"/>
+        </w:numPr>
+        <w:rPr>
+          <w:lang w:val="nl-NL"/>
+        </w:rPr>
+      </w:pPr>
+      <w:r>
+        <w:rPr>
+          <w:lang w:val="nl-NL"/>
+        </w:rPr>
+        <w:t xml:space="preserve"> </w:t>
+      </w:r>
+      <w:bookmarkStart w:id="12" w:name="_Toc59315596"/>
+      <w:r>
+        <w:rPr>
+          <w:lang w:val="nl-NL"/>
+        </w:rPr>
+        <w:t>Phân tích đánh giá các giải pháp</w:t>
+      </w:r>
+      <w:bookmarkEnd w:id="12"/>
+    </w:p>
+    <w:p>
+      <w:pPr>
+        <w:pStyle w:val="Heading3"/>
+        <w:numPr>
+          <w:ilvl w:val="1"/>
+          <w:numId w:val="14"/>
+        </w:numPr>
+        <w:rPr>
+          <w:lang w:val="nl-NL"/>
+        </w:rPr>
+      </w:pPr>
+      <w:r>
+        <w:rPr>
+          <w:lang w:val="nl-NL"/>
+        </w:rPr>
+        <w:t xml:space="preserve"> </w:t>
+      </w:r>
+      <w:bookmarkStart w:id="13" w:name="_Toc59315597"/>
+      <w:r>
+        <w:rPr>
+          <w:lang w:val="nl-NL"/>
+        </w:rPr>
+        <w:t>Tiếp cận giải quyết vấn đề, lựa chọn giải pháp</w:t>
+      </w:r>
+      <w:bookmarkEnd w:id="13"/>
+    </w:p>
+    <w:p>
+      <w:pPr>
+        <w:pStyle w:val="Heading3"/>
+        <w:numPr>
+          <w:ilvl w:val="1"/>
+          <w:numId w:val="14"/>
+        </w:numPr>
+        <w:rPr>
+          <w:lang w:val="nl-NL"/>
+        </w:rPr>
+      </w:pPr>
+      <w:r>
+        <w:rPr>
+          <w:lang w:val="nl-NL"/>
+        </w:rPr>
+        <w:t xml:space="preserve"> </w:t>
+      </w:r>
+      <w:bookmarkStart w:id="14" w:name="_Toc59315598"/>
+      <w:r>
+        <w:rPr>
+          <w:lang w:val="nl-NL"/>
+        </w:rPr>
+        <w:t>Môi trường vận hành</w:t>
+      </w:r>
+      <w:bookmarkEnd w:id="14"/>
+    </w:p>
+    <w:p>
+      <w:pPr>
+        <w:pStyle w:val="Heading3"/>
+        <w:numPr>
+          <w:ilvl w:val="1"/>
+          <w:numId w:val="14"/>
+        </w:numPr>
+        <w:rPr>
+          <w:lang w:val="en-US"/>
+        </w:rPr>
+      </w:pPr>
+      <w:r>
+        <w:rPr>
+          <w:lang w:val="en-US"/>
+        </w:rPr>
+        <w:t xml:space="preserve"> </w:t>
+      </w:r>
+      <w:bookmarkStart w:id="15" w:name="_Toc59315599"/>
+      <w:r>
+        <w:t>Các ràng buộc về thực thi và thiết kế</w:t>
+      </w:r>
+      <w:bookmarkEnd w:id="15"/>
+    </w:p>
+    <w:p>
+      <w:pPr>
+        <w:pStyle w:val="Heading3"/>
+        <w:numPr>
+          <w:ilvl w:val="1"/>
+          <w:numId w:val="14"/>
+        </w:numPr>
+        <w:rPr>
+          <w:lang w:val="en-US"/>
+        </w:rPr>
+      </w:pPr>
+      <w:r>
+        <w:rPr>
+          <w:lang w:val="en-US"/>
+        </w:rPr>
+        <w:t xml:space="preserve"> </w:t>
+      </w:r>
+      <w:bookmarkStart w:id="16" w:name="_Toc59315600"/>
+      <w:r>
+        <w:t>Các giả định và phụ thuộc</w:t>
+      </w:r>
+      <w:bookmarkEnd w:id="16"/>
+    </w:p>
+    <w:p>
+      <w:pPr>
+        <w:pStyle w:val="Heading3"/>
+        <w:numPr>
+          <w:ilvl w:val="1"/>
+          <w:numId w:val="14"/>
+        </w:numPr>
+        <w:rPr>
+          <w:lang w:val="en-US"/>
+        </w:rPr>
+      </w:pPr>
+      <w:r>
+        <w:rPr>
+          <w:lang w:val="en-US"/>
+        </w:rPr>
+        <w:t xml:space="preserve"> </w:t>
+      </w:r>
+      <w:bookmarkStart w:id="17" w:name="_Toc59315601"/>
+      <w:r>
+        <w:rPr>
+          <w:lang w:val="en-US"/>
+        </w:rPr>
+        <w:t>Các yêu cầu giao tiếp bên ngoài</w:t>
+      </w:r>
+      <w:bookmarkEnd w:id="17"/>
+    </w:p>
+    <w:p>
+      <w:pPr>
+        <w:pStyle w:val="Heading3"/>
+        <w:numPr>
+          <w:ilvl w:val="1"/>
+          <w:numId w:val="14"/>
+        </w:numPr>
+        <w:rPr>
+          <w:lang w:val="en-US"/>
+        </w:rPr>
+      </w:pPr>
+      <w:r>
+        <w:rPr>
+          <w:lang w:val="en-US"/>
+        </w:rPr>
+        <w:t xml:space="preserve"> </w:t>
+      </w:r>
+      <w:bookmarkStart w:id="18" w:name="_Toc59315602"/>
+      <w:r>
+        <w:rPr>
+          <w:lang w:val="en-US"/>
+        </w:rPr>
+        <w:t>Mô hình hóa yêu cầu</w:t>
+      </w:r>
+      <w:bookmarkEnd w:id="18"/>
+    </w:p>
+    <w:p>
+      <w:pPr>
+        <w:rPr>
+          <w:lang w:val="nl-NL"/>
+        </w:rPr>
+      </w:pPr>
+    </w:p>
+    <w:p>
+      <w:pPr>
+        <w:rPr>
           <w:lang w:val="nl-NL"/>
         </w:rPr>
       </w:pPr>
@@ -2830,6 +5349,212 @@
     </w:lvl>
   </w:abstractNum>
   <w:abstractNum w:abstractNumId="2">
+    <w:nsid w:val="0734024E"/>
+    <w:multiLevelType w:val="multilevel"/>
+    <w:tmpl w:val="0409001F"/>
+    <w:lvl w:ilvl="0">
+      <w:start w:val="1"/>
+      <w:numFmt w:val="decimal"/>
+      <w:lvlText w:val="%1."/>
+      <w:lvlJc w:val="left"/>
+      <w:pPr>
+        <w:ind w:left="360" w:hanging="360"/>
+      </w:pPr>
+    </w:lvl>
+    <w:lvl w:ilvl="1">
+      <w:start w:val="1"/>
+      <w:numFmt w:val="decimal"/>
+      <w:lvlText w:val="%1.%2."/>
+      <w:lvlJc w:val="left"/>
+      <w:pPr>
+        <w:ind w:left="792" w:hanging="432"/>
+      </w:pPr>
+    </w:lvl>
+    <w:lvl w:ilvl="2">
+      <w:start w:val="1"/>
+      <w:numFmt w:val="decimal"/>
+      <w:lvlText w:val="%1.%2.%3."/>
+      <w:lvlJc w:val="left"/>
+      <w:pPr>
+        <w:ind w:left="1224" w:hanging="504"/>
+      </w:pPr>
+    </w:lvl>
+    <w:lvl w:ilvl="3">
+      <w:start w:val="1"/>
+      <w:numFmt w:val="decimal"/>
+      <w:lvlText w:val="%1.%2.%3.%4."/>
+      <w:lvlJc w:val="left"/>
+      <w:pPr>
+        <w:ind w:left="1728" w:hanging="648"/>
+      </w:pPr>
+    </w:lvl>
+    <w:lvl w:ilvl="4">
+      <w:start w:val="1"/>
+      <w:numFmt w:val="decimal"/>
+      <w:lvlText w:val="%1.%2.%3.%4.%5."/>
+      <w:lvlJc w:val="left"/>
+      <w:pPr>
+        <w:ind w:left="2232" w:hanging="792"/>
+      </w:pPr>
+    </w:lvl>
+    <w:lvl w:ilvl="5">
+      <w:start w:val="1"/>
+      <w:numFmt w:val="decimal"/>
+      <w:lvlText w:val="%1.%2.%3.%4.%5.%6."/>
+      <w:lvlJc w:val="left"/>
+      <w:pPr>
+        <w:ind w:left="2736" w:hanging="936"/>
+      </w:pPr>
+    </w:lvl>
+    <w:lvl w:ilvl="6">
+      <w:start w:val="1"/>
+      <w:numFmt w:val="decimal"/>
+      <w:lvlText w:val="%1.%2.%3.%4.%5.%6.%7."/>
+      <w:lvlJc w:val="left"/>
+      <w:pPr>
+        <w:ind w:left="3240" w:hanging="1080"/>
+      </w:pPr>
+    </w:lvl>
+    <w:lvl w:ilvl="7">
+      <w:start w:val="1"/>
+      <w:numFmt w:val="decimal"/>
+      <w:lvlText w:val="%1.%2.%3.%4.%5.%6.%7.%8."/>
+      <w:lvlJc w:val="left"/>
+      <w:pPr>
+        <w:ind w:left="3744" w:hanging="1224"/>
+      </w:pPr>
+    </w:lvl>
+    <w:lvl w:ilvl="8">
+      <w:start w:val="1"/>
+      <w:numFmt w:val="decimal"/>
+      <w:lvlText w:val="%1.%2.%3.%4.%5.%6.%7.%8.%9."/>
+      <w:lvlJc w:val="left"/>
+      <w:pPr>
+        <w:ind w:left="4320" w:hanging="1440"/>
+      </w:pPr>
+    </w:lvl>
+  </w:abstractNum>
+  <w:abstractNum w:abstractNumId="3">
+    <w:nsid w:val="12B85C42"/>
+    <w:multiLevelType w:val="multilevel"/>
+    <w:tmpl w:val="3B84BA58"/>
+    <w:numStyleLink w:val="LV3"/>
+  </w:abstractNum>
+  <w:abstractNum w:abstractNumId="4">
+    <w:nsid w:val="22706D22"/>
+    <w:multiLevelType w:val="multilevel"/>
+    <w:tmpl w:val="3B84BA58"/>
+    <w:styleLink w:val="LV3"/>
+    <w:lvl w:ilvl="0">
+      <w:start w:val="1"/>
+      <w:numFmt w:val="decimal"/>
+      <w:lvlText w:val="%1"/>
+      <w:lvlJc w:val="left"/>
+      <w:pPr>
+        <w:ind w:left="930" w:hanging="360"/>
+      </w:pPr>
+      <w:rPr>
+        <w:rFonts w:ascii="Times New Roman" w:hAnsi="Times New Roman" w:hint="default"/>
+      </w:rPr>
+    </w:lvl>
+    <w:lvl w:ilvl="1">
+      <w:start w:val="1"/>
+      <w:numFmt w:val="bullet"/>
+      <w:lvlText w:val="o"/>
+      <w:lvlJc w:val="left"/>
+      <w:pPr>
+        <w:ind w:left="1650" w:hanging="360"/>
+      </w:pPr>
+      <w:rPr>
+        <w:rFonts w:ascii="Courier New" w:hAnsi="Courier New" w:cs="Courier New" w:hint="default"/>
+      </w:rPr>
+    </w:lvl>
+    <w:lvl w:ilvl="2">
+      <w:start w:val="1"/>
+      <w:numFmt w:val="bullet"/>
+      <w:lvlText w:val=""/>
+      <w:lvlJc w:val="left"/>
+      <w:pPr>
+        <w:ind w:left="2370" w:hanging="360"/>
+      </w:pPr>
+      <w:rPr>
+        <w:rFonts w:ascii="Wingdings" w:hAnsi="Wingdings" w:hint="default"/>
+      </w:rPr>
+    </w:lvl>
+    <w:lvl w:ilvl="3">
+      <w:start w:val="1"/>
+      <w:numFmt w:val="bullet"/>
+      <w:lvlText w:val=""/>
+      <w:lvlJc w:val="left"/>
+      <w:pPr>
+        <w:ind w:left="3090" w:hanging="360"/>
+      </w:pPr>
+      <w:rPr>
+        <w:rFonts w:ascii="Symbol" w:hAnsi="Symbol" w:hint="default"/>
+      </w:rPr>
+    </w:lvl>
+    <w:lvl w:ilvl="4">
+      <w:start w:val="1"/>
+      <w:numFmt w:val="bullet"/>
+      <w:lvlText w:val="o"/>
+      <w:lvlJc w:val="left"/>
+      <w:pPr>
+        <w:ind w:left="3810" w:hanging="360"/>
+      </w:pPr>
+      <w:rPr>
+        <w:rFonts w:ascii="Courier New" w:hAnsi="Courier New" w:cs="Courier New" w:hint="default"/>
+      </w:rPr>
+    </w:lvl>
+    <w:lvl w:ilvl="5">
+      <w:start w:val="1"/>
+      <w:numFmt w:val="bullet"/>
+      <w:lvlText w:val=""/>
+      <w:lvlJc w:val="left"/>
+      <w:pPr>
+        <w:ind w:left="4530" w:hanging="360"/>
+      </w:pPr>
+      <w:rPr>
+        <w:rFonts w:ascii="Wingdings" w:hAnsi="Wingdings" w:hint="default"/>
+      </w:rPr>
+    </w:lvl>
+    <w:lvl w:ilvl="6">
+      <w:start w:val="1"/>
+      <w:numFmt w:val="bullet"/>
+      <w:lvlText w:val=""/>
+      <w:lvlJc w:val="left"/>
+      <w:pPr>
+        <w:ind w:left="5250" w:hanging="360"/>
+      </w:pPr>
+      <w:rPr>
+        <w:rFonts w:ascii="Symbol" w:hAnsi="Symbol" w:hint="default"/>
+      </w:rPr>
+    </w:lvl>
+    <w:lvl w:ilvl="7">
+      <w:start w:val="1"/>
+      <w:numFmt w:val="bullet"/>
+      <w:lvlText w:val="o"/>
+      <w:lvlJc w:val="left"/>
+      <w:pPr>
+        <w:ind w:left="5970" w:hanging="360"/>
+      </w:pPr>
+      <w:rPr>
+        <w:rFonts w:ascii="Courier New" w:hAnsi="Courier New" w:cs="Courier New" w:hint="default"/>
+      </w:rPr>
+    </w:lvl>
+    <w:lvl w:ilvl="8">
+      <w:start w:val="1"/>
+      <w:numFmt w:val="bullet"/>
+      <w:lvlText w:val=""/>
+      <w:lvlJc w:val="left"/>
+      <w:pPr>
+        <w:ind w:left="6690" w:hanging="360"/>
+      </w:pPr>
+      <w:rPr>
+        <w:rFonts w:ascii="Wingdings" w:hAnsi="Wingdings" w:hint="default"/>
+      </w:rPr>
+    </w:lvl>
+  </w:abstractNum>
+  <w:abstractNum w:abstractNumId="5">
     <w:nsid w:val="2C545A46"/>
     <w:multiLevelType w:val="multilevel"/>
     <w:tmpl w:val="DA441856"/>
@@ -2969,7 +5694,93 @@
       </w:rPr>
     </w:lvl>
   </w:abstractNum>
-  <w:abstractNum w:abstractNumId="3">
+  <w:abstractNum w:abstractNumId="6">
+    <w:nsid w:val="373F1F6F"/>
+    <w:multiLevelType w:val="multilevel"/>
+    <w:tmpl w:val="0409001F"/>
+    <w:lvl w:ilvl="0">
+      <w:start w:val="1"/>
+      <w:numFmt w:val="decimal"/>
+      <w:lvlText w:val="%1."/>
+      <w:lvlJc w:val="left"/>
+      <w:pPr>
+        <w:ind w:left="360" w:hanging="360"/>
+      </w:pPr>
+    </w:lvl>
+    <w:lvl w:ilvl="1">
+      <w:start w:val="1"/>
+      <w:numFmt w:val="decimal"/>
+      <w:lvlText w:val="%1.%2."/>
+      <w:lvlJc w:val="left"/>
+      <w:pPr>
+        <w:ind w:left="792" w:hanging="432"/>
+      </w:pPr>
+    </w:lvl>
+    <w:lvl w:ilvl="2">
+      <w:start w:val="1"/>
+      <w:numFmt w:val="decimal"/>
+      <w:lvlText w:val="%1.%2.%3."/>
+      <w:lvlJc w:val="left"/>
+      <w:pPr>
+        <w:ind w:left="1224" w:hanging="504"/>
+      </w:pPr>
+    </w:lvl>
+    <w:lvl w:ilvl="3">
+      <w:start w:val="1"/>
+      <w:numFmt w:val="decimal"/>
+      <w:lvlText w:val="%1.%2.%3.%4."/>
+      <w:lvlJc w:val="left"/>
+      <w:pPr>
+        <w:ind w:left="1728" w:hanging="648"/>
+      </w:pPr>
+    </w:lvl>
+    <w:lvl w:ilvl="4">
+      <w:start w:val="1"/>
+      <w:numFmt w:val="decimal"/>
+      <w:lvlText w:val="%1.%2.%3.%4.%5."/>
+      <w:lvlJc w:val="left"/>
+      <w:pPr>
+        <w:ind w:left="2232" w:hanging="792"/>
+      </w:pPr>
+    </w:lvl>
+    <w:lvl w:ilvl="5">
+      <w:start w:val="1"/>
+      <w:numFmt w:val="decimal"/>
+      <w:lvlText w:val="%1.%2.%3.%4.%5.%6."/>
+      <w:lvlJc w:val="left"/>
+      <w:pPr>
+        <w:ind w:left="2736" w:hanging="936"/>
+      </w:pPr>
+    </w:lvl>
+    <w:lvl w:ilvl="6">
+      <w:start w:val="1"/>
+      <w:numFmt w:val="decimal"/>
+      <w:lvlText w:val="%1.%2.%3.%4.%5.%6.%7."/>
+      <w:lvlJc w:val="left"/>
+      <w:pPr>
+        <w:ind w:left="3240" w:hanging="1080"/>
+      </w:pPr>
+    </w:lvl>
+    <w:lvl w:ilvl="7">
+      <w:start w:val="1"/>
+      <w:numFmt w:val="decimal"/>
+      <w:lvlText w:val="%1.%2.%3.%4.%5.%6.%7.%8."/>
+      <w:lvlJc w:val="left"/>
+      <w:pPr>
+        <w:ind w:left="3744" w:hanging="1224"/>
+      </w:pPr>
+    </w:lvl>
+    <w:lvl w:ilvl="8">
+      <w:start w:val="1"/>
+      <w:numFmt w:val="decimal"/>
+      <w:lvlText w:val="%1.%2.%3.%4.%5.%6.%7.%8.%9."/>
+      <w:lvlJc w:val="left"/>
+      <w:pPr>
+        <w:ind w:left="4320" w:hanging="1440"/>
+      </w:pPr>
+    </w:lvl>
+  </w:abstractNum>
+  <w:abstractNum w:abstractNumId="7">
     <w:nsid w:val="3913487B"/>
     <w:multiLevelType w:val="hybridMultilevel"/>
     <w:tmpl w:val="CC125B10"/>
@@ -3082,7 +5893,7 @@
       </w:rPr>
     </w:lvl>
   </w:abstractNum>
-  <w:abstractNum w:abstractNumId="4">
+  <w:abstractNum w:abstractNumId="8">
     <w:nsid w:val="408F5DEA"/>
     <w:multiLevelType w:val="multilevel"/>
     <w:tmpl w:val="DA441856"/>
@@ -3222,7 +6033,93 @@
       </w:rPr>
     </w:lvl>
   </w:abstractNum>
-  <w:abstractNum w:abstractNumId="5">
+  <w:abstractNum w:abstractNumId="9">
+    <w:nsid w:val="45995412"/>
+    <w:multiLevelType w:val="multilevel"/>
+    <w:tmpl w:val="0409001F"/>
+    <w:lvl w:ilvl="0">
+      <w:start w:val="1"/>
+      <w:numFmt w:val="decimal"/>
+      <w:lvlText w:val="%1."/>
+      <w:lvlJc w:val="left"/>
+      <w:pPr>
+        <w:ind w:left="360" w:hanging="360"/>
+      </w:pPr>
+    </w:lvl>
+    <w:lvl w:ilvl="1">
+      <w:start w:val="1"/>
+      <w:numFmt w:val="decimal"/>
+      <w:lvlText w:val="%1.%2."/>
+      <w:lvlJc w:val="left"/>
+      <w:pPr>
+        <w:ind w:left="792" w:hanging="432"/>
+      </w:pPr>
+    </w:lvl>
+    <w:lvl w:ilvl="2">
+      <w:start w:val="1"/>
+      <w:numFmt w:val="decimal"/>
+      <w:lvlText w:val="%1.%2.%3."/>
+      <w:lvlJc w:val="left"/>
+      <w:pPr>
+        <w:ind w:left="1224" w:hanging="504"/>
+      </w:pPr>
+    </w:lvl>
+    <w:lvl w:ilvl="3">
+      <w:start w:val="1"/>
+      <w:numFmt w:val="decimal"/>
+      <w:lvlText w:val="%1.%2.%3.%4."/>
+      <w:lvlJc w:val="left"/>
+      <w:pPr>
+        <w:ind w:left="1728" w:hanging="648"/>
+      </w:pPr>
+    </w:lvl>
+    <w:lvl w:ilvl="4">
+      <w:start w:val="1"/>
+      <w:numFmt w:val="decimal"/>
+      <w:lvlText w:val="%1.%2.%3.%4.%5."/>
+      <w:lvlJc w:val="left"/>
+      <w:pPr>
+        <w:ind w:left="2232" w:hanging="792"/>
+      </w:pPr>
+    </w:lvl>
+    <w:lvl w:ilvl="5">
+      <w:start w:val="1"/>
+      <w:numFmt w:val="decimal"/>
+      <w:lvlText w:val="%1.%2.%3.%4.%5.%6."/>
+      <w:lvlJc w:val="left"/>
+      <w:pPr>
+        <w:ind w:left="2736" w:hanging="936"/>
+      </w:pPr>
+    </w:lvl>
+    <w:lvl w:ilvl="6">
+      <w:start w:val="1"/>
+      <w:numFmt w:val="decimal"/>
+      <w:lvlText w:val="%1.%2.%3.%4.%5.%6.%7."/>
+      <w:lvlJc w:val="left"/>
+      <w:pPr>
+        <w:ind w:left="3240" w:hanging="1080"/>
+      </w:pPr>
+    </w:lvl>
+    <w:lvl w:ilvl="7">
+      <w:start w:val="1"/>
+      <w:numFmt w:val="decimal"/>
+      <w:lvlText w:val="%1.%2.%3.%4.%5.%6.%7.%8."/>
+      <w:lvlJc w:val="left"/>
+      <w:pPr>
+        <w:ind w:left="3744" w:hanging="1224"/>
+      </w:pPr>
+    </w:lvl>
+    <w:lvl w:ilvl="8">
+      <w:start w:val="1"/>
+      <w:numFmt w:val="decimal"/>
+      <w:lvlText w:val="%1.%2.%3.%4.%5.%6.%7.%8.%9."/>
+      <w:lvlJc w:val="left"/>
+      <w:pPr>
+        <w:ind w:left="4320" w:hanging="1440"/>
+      </w:pPr>
+    </w:lvl>
+  </w:abstractNum>
+  <w:abstractNum w:abstractNumId="10">
     <w:nsid w:val="4783234E"/>
     <w:multiLevelType w:val="hybridMultilevel"/>
     <w:tmpl w:val="3B84BA58"/>
@@ -3335,10 +6232,10 @@
       </w:rPr>
     </w:lvl>
   </w:abstractNum>
-  <w:abstractNum w:abstractNumId="6">
+  <w:abstractNum w:abstractNumId="11">
     <w:nsid w:val="54C8491D"/>
     <w:multiLevelType w:val="hybridMultilevel"/>
-    <w:tmpl w:val="78060D58"/>
+    <w:tmpl w:val="9F061062"/>
     <w:lvl w:ilvl="0" w:tplc="17600AD2">
       <w:start w:val="1"/>
       <w:numFmt w:val="decimal"/>
@@ -3349,14 +6246,17 @@
         <w:ind w:left="720" w:hanging="360"/>
       </w:pPr>
     </w:lvl>
-    <w:lvl w:ilvl="1" w:tplc="04090019" w:tentative="1">
-      <w:start w:val="1"/>
-      <w:numFmt w:val="lowerLetter"/>
+    <w:lvl w:ilvl="1" w:tplc="313ADF16">
+      <w:start w:val="1"/>
+      <w:numFmt w:val="decimal"/>
       <w:lvlText w:val="%2."/>
       <w:lvlJc w:val="left"/>
       <w:pPr>
         <w:ind w:left="1440" w:hanging="360"/>
       </w:pPr>
+      <w:rPr>
+        <w:rFonts w:hint="default"/>
+      </w:rPr>
     </w:lvl>
     <w:lvl w:ilvl="2" w:tplc="0409001B" w:tentative="1">
       <w:start w:val="1"/>
@@ -3422,7 +6322,7 @@
       </w:pPr>
     </w:lvl>
   </w:abstractNum>
-  <w:abstractNum w:abstractNumId="7">
+  <w:abstractNum w:abstractNumId="12">
     <w:nsid w:val="5DBA02C8"/>
     <w:multiLevelType w:val="hybridMultilevel"/>
     <w:tmpl w:val="2960A6D8"/>
@@ -3511,7 +6411,7 @@
       </w:pPr>
     </w:lvl>
   </w:abstractNum>
-  <w:abstractNum w:abstractNumId="8">
+  <w:abstractNum w:abstractNumId="13">
     <w:nsid w:val="63DC4CAA"/>
     <w:multiLevelType w:val="hybridMultilevel"/>
     <w:tmpl w:val="CF989D38"/>
@@ -3600,7 +6500,7 @@
       </w:pPr>
     </w:lvl>
   </w:abstractNum>
-  <w:abstractNum w:abstractNumId="9">
+  <w:abstractNum w:abstractNumId="14">
     <w:nsid w:val="68C22F73"/>
     <w:multiLevelType w:val="hybridMultilevel"/>
     <w:tmpl w:val="2A4E6A08"/>
@@ -3713,7 +6613,7 @@
       </w:rPr>
     </w:lvl>
   </w:abstractNum>
-  <w:abstractNum w:abstractNumId="10">
+  <w:abstractNum w:abstractNumId="15">
     <w:nsid w:val="7DC8269A"/>
     <w:multiLevelType w:val="multilevel"/>
     <w:tmpl w:val="DA441856"/>
@@ -3854,10 +6754,10 @@
     </w:lvl>
   </w:abstractNum>
   <w:num w:numId="1">
-    <w:abstractNumId w:val="7"/>
+    <w:abstractNumId w:val="12"/>
   </w:num>
   <w:num w:numId="2">
-    <w:abstractNumId w:val="8"/>
+    <w:abstractNumId w:val="13"/>
   </w:num>
   <w:num w:numId="3">
     <w:abstractNumId w:val="0"/>
@@ -3866,25 +6766,40 @@
     <w:abstractNumId w:val="1"/>
   </w:num>
   <w:num w:numId="5">
-    <w:abstractNumId w:val="3"/>
+    <w:abstractNumId w:val="7"/>
   </w:num>
   <w:num w:numId="6">
+    <w:abstractNumId w:val="5"/>
+  </w:num>
+  <w:num w:numId="7">
+    <w:abstractNumId w:val="8"/>
+  </w:num>
+  <w:num w:numId="8">
+    <w:abstractNumId w:val="11"/>
+  </w:num>
+  <w:num w:numId="9">
+    <w:abstractNumId w:val="15"/>
+  </w:num>
+  <w:num w:numId="10">
+    <w:abstractNumId w:val="10"/>
+  </w:num>
+  <w:num w:numId="11">
+    <w:abstractNumId w:val="14"/>
+  </w:num>
+  <w:num w:numId="12">
+    <w:abstractNumId w:val="9"/>
+  </w:num>
+  <w:num w:numId="13">
     <w:abstractNumId w:val="2"/>
   </w:num>
-  <w:num w:numId="7">
+  <w:num w:numId="14">
+    <w:abstractNumId w:val="6"/>
+  </w:num>
+  <w:num w:numId="15">
     <w:abstractNumId w:val="4"/>
   </w:num>
-  <w:num w:numId="8">
-    <w:abstractNumId w:val="6"/>
-  </w:num>
-  <w:num w:numId="9">
-    <w:abstractNumId w:val="10"/>
-  </w:num>
-  <w:num w:numId="10">
-    <w:abstractNumId w:val="5"/>
-  </w:num>
-  <w:num w:numId="11">
-    <w:abstractNumId w:val="9"/>
+  <w:num w:numId="16">
+    <w:abstractNumId w:val="3"/>
   </w:num>
 </w:numbering>
 </file>
@@ -3917,9 +6832,9 @@
     <w:lsdException w:name="heading 7" w:uiPriority="9" w:qFormat="1"/>
     <w:lsdException w:name="heading 8" w:uiPriority="9" w:qFormat="1"/>
     <w:lsdException w:name="heading 9" w:uiPriority="9" w:qFormat="1"/>
-    <w:lsdException w:name="toc 1" w:uiPriority="39"/>
-    <w:lsdException w:name="toc 2" w:uiPriority="39"/>
-    <w:lsdException w:name="toc 3" w:uiPriority="39"/>
+    <w:lsdException w:name="toc 1" w:uiPriority="39" w:qFormat="1"/>
+    <w:lsdException w:name="toc 2" w:uiPriority="39" w:qFormat="1"/>
+    <w:lsdException w:name="toc 3" w:uiPriority="39" w:qFormat="1"/>
     <w:lsdException w:name="toc 4" w:uiPriority="39"/>
     <w:lsdException w:name="toc 5" w:uiPriority="39"/>
     <w:lsdException w:name="toc 6" w:uiPriority="39"/>
@@ -4060,7 +6975,7 @@
       <w:rFonts w:ascii="Times New Roman" w:eastAsia="Times New Roman" w:hAnsi="Times New Roman" w:cs="Times New Roman"/>
       <w:sz w:val="26"/>
       <w:szCs w:val="24"/>
-      <w:lang w:eastAsia="zh-CN"/>
+      <w:lang w:val="vi-VN" w:eastAsia="zh-CN"/>
     </w:rPr>
   </w:style>
   <w:style w:type="paragraph" w:styleId="Heading1">
@@ -4106,6 +7021,27 @@
       <w:b/>
       <w:bCs/>
       <w:szCs w:val="26"/>
+    </w:rPr>
+  </w:style>
+  <w:style w:type="paragraph" w:styleId="Heading3">
+    <w:name w:val="heading 3"/>
+    <w:basedOn w:val="Normal"/>
+    <w:next w:val="Normal"/>
+    <w:link w:val="Heading3Char"/>
+    <w:uiPriority w:val="9"/>
+    <w:unhideWhenUsed/>
+    <w:qFormat/>
+    <w:rsid w:val="005F09BD"/>
+    <w:pPr>
+      <w:keepNext/>
+      <w:keepLines/>
+      <w:spacing w:before="200"/>
+      <w:outlineLvl w:val="2"/>
+    </w:pPr>
+    <w:rPr>
+      <w:rFonts w:eastAsiaTheme="majorEastAsia" w:cstheme="majorBidi"/>
+      <w:b/>
+      <w:bCs/>
     </w:rPr>
   </w:style>
   <w:style w:type="character" w:default="1" w:styleId="DefaultParagraphFont">
@@ -4213,7 +7149,6 @@
     <w:basedOn w:val="Heading1"/>
     <w:next w:val="Normal"/>
     <w:uiPriority w:val="39"/>
-    <w:semiHidden/>
     <w:unhideWhenUsed/>
     <w:qFormat/>
     <w:rsid w:val="002775FF"/>
@@ -4266,6 +7201,7 @@
     <w:autoRedefine/>
     <w:uiPriority w:val="39"/>
     <w:unhideWhenUsed/>
+    <w:qFormat/>
     <w:rsid w:val="002775FF"/>
     <w:pPr>
       <w:spacing w:after="100"/>
@@ -4303,20 +7239,19 @@
     <w:link w:val="TitleChar"/>
     <w:uiPriority w:val="10"/>
     <w:qFormat/>
-    <w:rsid w:val="00DC2F14"/>
+    <w:rsid w:val="00D36707"/>
     <w:pPr>
-      <w:pBdr>
-        <w:bottom w:val="single" w:sz="8" w:space="4" w:color="4F81BD" w:themeColor="accent1"/>
-      </w:pBdr>
-      <w:spacing w:after="300"/>
+      <w:spacing w:line="480" w:lineRule="auto"/>
       <w:contextualSpacing/>
+      <w:jc w:val="center"/>
     </w:pPr>
     <w:rPr>
-      <w:rFonts w:asciiTheme="majorHAnsi" w:eastAsiaTheme="majorEastAsia" w:hAnsiTheme="majorHAnsi" w:cstheme="majorBidi"/>
-      <w:color w:val="17365D" w:themeColor="text2" w:themeShade="BF"/>
+      <w:rFonts w:eastAsiaTheme="majorEastAsia" w:cstheme="majorBidi"/>
+      <w:b/>
+      <w:caps/>
       <w:spacing w:val="5"/>
       <w:kern w:val="28"/>
-      <w:sz w:val="52"/>
+      <w:sz w:val="28"/>
       <w:szCs w:val="52"/>
     </w:rPr>
   </w:style>
@@ -4325,13 +7260,14 @@
     <w:basedOn w:val="DefaultParagraphFont"/>
     <w:link w:val="Title"/>
     <w:uiPriority w:val="10"/>
-    <w:rsid w:val="00DC2F14"/>
+    <w:rsid w:val="00D36707"/>
     <w:rPr>
-      <w:rFonts w:asciiTheme="majorHAnsi" w:eastAsiaTheme="majorEastAsia" w:hAnsiTheme="majorHAnsi" w:cstheme="majorBidi"/>
-      <w:color w:val="17365D" w:themeColor="text2" w:themeShade="BF"/>
+      <w:rFonts w:ascii="Times New Roman" w:eastAsiaTheme="majorEastAsia" w:hAnsi="Times New Roman" w:cstheme="majorBidi"/>
+      <w:b/>
+      <w:caps/>
       <w:spacing w:val="5"/>
       <w:kern w:val="28"/>
-      <w:sz w:val="52"/>
+      <w:sz w:val="28"/>
       <w:szCs w:val="52"/>
       <w:lang w:eastAsia="zh-CN"/>
     </w:rPr>
@@ -4351,6 +7287,103 @@
       <w:lang w:eastAsia="zh-CN"/>
     </w:rPr>
   </w:style>
+  <w:style w:type="paragraph" w:styleId="TOC2">
+    <w:name w:val="toc 2"/>
+    <w:basedOn w:val="Normal"/>
+    <w:next w:val="Normal"/>
+    <w:autoRedefine/>
+    <w:uiPriority w:val="39"/>
+    <w:unhideWhenUsed/>
+    <w:qFormat/>
+    <w:rsid w:val="00A66BB9"/>
+    <w:pPr>
+      <w:spacing w:after="100"/>
+      <w:ind w:left="260"/>
+    </w:pPr>
+  </w:style>
+  <w:style w:type="character" w:styleId="Hyperlink">
+    <w:name w:val="Hyperlink"/>
+    <w:basedOn w:val="DefaultParagraphFont"/>
+    <w:uiPriority w:val="99"/>
+    <w:unhideWhenUsed/>
+    <w:rsid w:val="00A66BB9"/>
+    <w:rPr>
+      <w:color w:val="0000FF" w:themeColor="hyperlink"/>
+      <w:u w:val="single"/>
+    </w:rPr>
+  </w:style>
+  <w:style w:type="paragraph" w:styleId="TOC3">
+    <w:name w:val="toc 3"/>
+    <w:basedOn w:val="Normal"/>
+    <w:next w:val="Normal"/>
+    <w:autoRedefine/>
+    <w:uiPriority w:val="39"/>
+    <w:unhideWhenUsed/>
+    <w:qFormat/>
+    <w:rsid w:val="00A66BB9"/>
+    <w:pPr>
+      <w:suppressAutoHyphens w:val="0"/>
+      <w:spacing w:after="100" w:line="276" w:lineRule="auto"/>
+      <w:ind w:left="440"/>
+    </w:pPr>
+    <w:rPr>
+      <w:rFonts w:asciiTheme="minorHAnsi" w:eastAsiaTheme="minorEastAsia" w:hAnsiTheme="minorHAnsi" w:cstheme="minorBidi"/>
+      <w:sz w:val="22"/>
+      <w:szCs w:val="22"/>
+      <w:lang w:eastAsia="ja-JP"/>
+    </w:rPr>
+  </w:style>
+  <w:style w:type="table" w:styleId="TableGrid">
+    <w:name w:val="Table Grid"/>
+    <w:basedOn w:val="TableNormal"/>
+    <w:uiPriority w:val="59"/>
+    <w:rsid w:val="00D60007"/>
+    <w:pPr>
+      <w:spacing w:after="0" w:line="240" w:lineRule="auto"/>
+    </w:pPr>
+    <w:tblPr>
+      <w:tblInd w:w="0" w:type="dxa"/>
+      <w:tblBorders>
+        <w:top w:val="single" w:sz="4" w:space="0" w:color="auto"/>
+        <w:left w:val="single" w:sz="4" w:space="0" w:color="auto"/>
+        <w:bottom w:val="single" w:sz="4" w:space="0" w:color="auto"/>
+        <w:right w:val="single" w:sz="4" w:space="0" w:color="auto"/>
+        <w:insideH w:val="single" w:sz="4" w:space="0" w:color="auto"/>
+        <w:insideV w:val="single" w:sz="4" w:space="0" w:color="auto"/>
+      </w:tblBorders>
+      <w:tblCellMar>
+        <w:top w:w="0" w:type="dxa"/>
+        <w:left w:w="108" w:type="dxa"/>
+        <w:bottom w:w="0" w:type="dxa"/>
+        <w:right w:w="108" w:type="dxa"/>
+      </w:tblCellMar>
+    </w:tblPr>
+  </w:style>
+  <w:style w:type="character" w:customStyle="1" w:styleId="Heading3Char">
+    <w:name w:val="Heading 3 Char"/>
+    <w:basedOn w:val="DefaultParagraphFont"/>
+    <w:link w:val="Heading3"/>
+    <w:uiPriority w:val="9"/>
+    <w:rsid w:val="005F09BD"/>
+    <w:rPr>
+      <w:rFonts w:ascii="Times New Roman" w:eastAsiaTheme="majorEastAsia" w:hAnsi="Times New Roman" w:cstheme="majorBidi"/>
+      <w:b/>
+      <w:bCs/>
+      <w:sz w:val="26"/>
+      <w:szCs w:val="24"/>
+      <w:lang w:eastAsia="zh-CN"/>
+    </w:rPr>
+  </w:style>
+  <w:style w:type="numbering" w:customStyle="1" w:styleId="LV3">
+    <w:name w:val="LV3"/>
+    <w:uiPriority w:val="99"/>
+    <w:rsid w:val="005F09BD"/>
+    <w:pPr>
+      <w:numPr>
+        <w:numId w:val="15"/>
+      </w:numPr>
+    </w:pPr>
+  </w:style>
 </w:styles>
 </file>
 
@@ -4382,9 +7415,9 @@
     <w:lsdException w:name="heading 7" w:uiPriority="9" w:qFormat="1"/>
     <w:lsdException w:name="heading 8" w:uiPriority="9" w:qFormat="1"/>
     <w:lsdException w:name="heading 9" w:uiPriority="9" w:qFormat="1"/>
-    <w:lsdException w:name="toc 1" w:uiPriority="39"/>
-    <w:lsdException w:name="toc 2" w:uiPriority="39"/>
-    <w:lsdException w:name="toc 3" w:uiPriority="39"/>
+    <w:lsdException w:name="toc 1" w:uiPriority="39" w:qFormat="1"/>
+    <w:lsdException w:name="toc 2" w:uiPriority="39" w:qFormat="1"/>
+    <w:lsdException w:name="toc 3" w:uiPriority="39" w:qFormat="1"/>
     <w:lsdException w:name="toc 4" w:uiPriority="39"/>
     <w:lsdException w:name="toc 5" w:uiPriority="39"/>
     <w:lsdException w:name="toc 6" w:uiPriority="39"/>
@@ -4525,7 +7558,7 @@
       <w:rFonts w:ascii="Times New Roman" w:eastAsia="Times New Roman" w:hAnsi="Times New Roman" w:cs="Times New Roman"/>
       <w:sz w:val="26"/>
       <w:szCs w:val="24"/>
-      <w:lang w:eastAsia="zh-CN"/>
+      <w:lang w:val="vi-VN" w:eastAsia="zh-CN"/>
     </w:rPr>
   </w:style>
   <w:style w:type="paragraph" w:styleId="Heading1">
@@ -4571,6 +7604,27 @@
       <w:b/>
       <w:bCs/>
       <w:szCs w:val="26"/>
+    </w:rPr>
+  </w:style>
+  <w:style w:type="paragraph" w:styleId="Heading3">
+    <w:name w:val="heading 3"/>
+    <w:basedOn w:val="Normal"/>
+    <w:next w:val="Normal"/>
+    <w:link w:val="Heading3Char"/>
+    <w:uiPriority w:val="9"/>
+    <w:unhideWhenUsed/>
+    <w:qFormat/>
+    <w:rsid w:val="005F09BD"/>
+    <w:pPr>
+      <w:keepNext/>
+      <w:keepLines/>
+      <w:spacing w:before="200"/>
+      <w:outlineLvl w:val="2"/>
+    </w:pPr>
+    <w:rPr>
+      <w:rFonts w:eastAsiaTheme="majorEastAsia" w:cstheme="majorBidi"/>
+      <w:b/>
+      <w:bCs/>
     </w:rPr>
   </w:style>
   <w:style w:type="character" w:default="1" w:styleId="DefaultParagraphFont">
@@ -4678,7 +7732,6 @@
     <w:basedOn w:val="Heading1"/>
     <w:next w:val="Normal"/>
     <w:uiPriority w:val="39"/>
-    <w:semiHidden/>
     <w:unhideWhenUsed/>
     <w:qFormat/>
     <w:rsid w:val="002775FF"/>
@@ -4731,6 +7784,7 @@
     <w:autoRedefine/>
     <w:uiPriority w:val="39"/>
     <w:unhideWhenUsed/>
+    <w:qFormat/>
     <w:rsid w:val="002775FF"/>
     <w:pPr>
       <w:spacing w:after="100"/>
@@ -4768,20 +7822,19 @@
     <w:link w:val="TitleChar"/>
     <w:uiPriority w:val="10"/>
     <w:qFormat/>
-    <w:rsid w:val="00DC2F14"/>
+    <w:rsid w:val="00D36707"/>
     <w:pPr>
-      <w:pBdr>
-        <w:bottom w:val="single" w:sz="8" w:space="4" w:color="4F81BD" w:themeColor="accent1"/>
-      </w:pBdr>
-      <w:spacing w:after="300"/>
+      <w:spacing w:line="480" w:lineRule="auto"/>
       <w:contextualSpacing/>
+      <w:jc w:val="center"/>
     </w:pPr>
     <w:rPr>
-      <w:rFonts w:asciiTheme="majorHAnsi" w:eastAsiaTheme="majorEastAsia" w:hAnsiTheme="majorHAnsi" w:cstheme="majorBidi"/>
-      <w:color w:val="17365D" w:themeColor="text2" w:themeShade="BF"/>
+      <w:rFonts w:eastAsiaTheme="majorEastAsia" w:cstheme="majorBidi"/>
+      <w:b/>
+      <w:caps/>
       <w:spacing w:val="5"/>
       <w:kern w:val="28"/>
-      <w:sz w:val="52"/>
+      <w:sz w:val="28"/>
       <w:szCs w:val="52"/>
     </w:rPr>
   </w:style>
@@ -4790,13 +7843,14 @@
     <w:basedOn w:val="DefaultParagraphFont"/>
     <w:link w:val="Title"/>
     <w:uiPriority w:val="10"/>
-    <w:rsid w:val="00DC2F14"/>
+    <w:rsid w:val="00D36707"/>
     <w:rPr>
-      <w:rFonts w:asciiTheme="majorHAnsi" w:eastAsiaTheme="majorEastAsia" w:hAnsiTheme="majorHAnsi" w:cstheme="majorBidi"/>
-      <w:color w:val="17365D" w:themeColor="text2" w:themeShade="BF"/>
+      <w:rFonts w:ascii="Times New Roman" w:eastAsiaTheme="majorEastAsia" w:hAnsi="Times New Roman" w:cstheme="majorBidi"/>
+      <w:b/>
+      <w:caps/>
       <w:spacing w:val="5"/>
       <w:kern w:val="28"/>
-      <w:sz w:val="52"/>
+      <w:sz w:val="28"/>
       <w:szCs w:val="52"/>
       <w:lang w:eastAsia="zh-CN"/>
     </w:rPr>
@@ -4816,7 +7870,616 @@
       <w:lang w:eastAsia="zh-CN"/>
     </w:rPr>
   </w:style>
+  <w:style w:type="paragraph" w:styleId="TOC2">
+    <w:name w:val="toc 2"/>
+    <w:basedOn w:val="Normal"/>
+    <w:next w:val="Normal"/>
+    <w:autoRedefine/>
+    <w:uiPriority w:val="39"/>
+    <w:unhideWhenUsed/>
+    <w:qFormat/>
+    <w:rsid w:val="00A66BB9"/>
+    <w:pPr>
+      <w:spacing w:after="100"/>
+      <w:ind w:left="260"/>
+    </w:pPr>
+  </w:style>
+  <w:style w:type="character" w:styleId="Hyperlink">
+    <w:name w:val="Hyperlink"/>
+    <w:basedOn w:val="DefaultParagraphFont"/>
+    <w:uiPriority w:val="99"/>
+    <w:unhideWhenUsed/>
+    <w:rsid w:val="00A66BB9"/>
+    <w:rPr>
+      <w:color w:val="0000FF" w:themeColor="hyperlink"/>
+      <w:u w:val="single"/>
+    </w:rPr>
+  </w:style>
+  <w:style w:type="paragraph" w:styleId="TOC3">
+    <w:name w:val="toc 3"/>
+    <w:basedOn w:val="Normal"/>
+    <w:next w:val="Normal"/>
+    <w:autoRedefine/>
+    <w:uiPriority w:val="39"/>
+    <w:unhideWhenUsed/>
+    <w:qFormat/>
+    <w:rsid w:val="00A66BB9"/>
+    <w:pPr>
+      <w:suppressAutoHyphens w:val="0"/>
+      <w:spacing w:after="100" w:line="276" w:lineRule="auto"/>
+      <w:ind w:left="440"/>
+    </w:pPr>
+    <w:rPr>
+      <w:rFonts w:asciiTheme="minorHAnsi" w:eastAsiaTheme="minorEastAsia" w:hAnsiTheme="minorHAnsi" w:cstheme="minorBidi"/>
+      <w:sz w:val="22"/>
+      <w:szCs w:val="22"/>
+      <w:lang w:eastAsia="ja-JP"/>
+    </w:rPr>
+  </w:style>
+  <w:style w:type="table" w:styleId="TableGrid">
+    <w:name w:val="Table Grid"/>
+    <w:basedOn w:val="TableNormal"/>
+    <w:uiPriority w:val="59"/>
+    <w:rsid w:val="00D60007"/>
+    <w:pPr>
+      <w:spacing w:after="0" w:line="240" w:lineRule="auto"/>
+    </w:pPr>
+    <w:tblPr>
+      <w:tblInd w:w="0" w:type="dxa"/>
+      <w:tblBorders>
+        <w:top w:val="single" w:sz="4" w:space="0" w:color="auto"/>
+        <w:left w:val="single" w:sz="4" w:space="0" w:color="auto"/>
+        <w:bottom w:val="single" w:sz="4" w:space="0" w:color="auto"/>
+        <w:right w:val="single" w:sz="4" w:space="0" w:color="auto"/>
+        <w:insideH w:val="single" w:sz="4" w:space="0" w:color="auto"/>
+        <w:insideV w:val="single" w:sz="4" w:space="0" w:color="auto"/>
+      </w:tblBorders>
+      <w:tblCellMar>
+        <w:top w:w="0" w:type="dxa"/>
+        <w:left w:w="108" w:type="dxa"/>
+        <w:bottom w:w="0" w:type="dxa"/>
+        <w:right w:w="108" w:type="dxa"/>
+      </w:tblCellMar>
+    </w:tblPr>
+  </w:style>
+  <w:style w:type="character" w:customStyle="1" w:styleId="Heading3Char">
+    <w:name w:val="Heading 3 Char"/>
+    <w:basedOn w:val="DefaultParagraphFont"/>
+    <w:link w:val="Heading3"/>
+    <w:uiPriority w:val="9"/>
+    <w:rsid w:val="005F09BD"/>
+    <w:rPr>
+      <w:rFonts w:ascii="Times New Roman" w:eastAsiaTheme="majorEastAsia" w:hAnsi="Times New Roman" w:cstheme="majorBidi"/>
+      <w:b/>
+      <w:bCs/>
+      <w:sz w:val="26"/>
+      <w:szCs w:val="24"/>
+      <w:lang w:eastAsia="zh-CN"/>
+    </w:rPr>
+  </w:style>
+  <w:style w:type="numbering" w:customStyle="1" w:styleId="LV3">
+    <w:name w:val="LV3"/>
+    <w:uiPriority w:val="99"/>
+    <w:rsid w:val="005F09BD"/>
+    <w:pPr>
+      <w:numPr>
+        <w:numId w:val="15"/>
+      </w:numPr>
+    </w:pPr>
+  </w:style>
 </w:styles>
+</file>
+
+<file path=word/glossary/document.xml><?xml version="1.0" encoding="utf-8"?>
+<w:glossaryDocument xmlns:wpc="http://schemas.microsoft.com/office/word/2010/wordprocessingCanvas" xmlns:mc="http://schemas.openxmlformats.org/markup-compatibility/2006" xmlns:o="urn:schemas-microsoft-com:office:office" xmlns:r="http://schemas.openxmlformats.org/officeDocument/2006/relationships" xmlns:m="http://schemas.openxmlformats.org/officeDocument/2006/math" xmlns:v="urn:schemas-microsoft-com:vml" xmlns:wp14="http://schemas.microsoft.com/office/word/2010/wordprocessingDrawing" xmlns:wp="http://schemas.openxmlformats.org/drawingml/2006/wordprocessingDrawing" xmlns:w10="urn:schemas-microsoft-com:office:word" xmlns:w="http://schemas.openxmlformats.org/wordprocessingml/2006/main" xmlns:w14="http://schemas.microsoft.com/office/word/2010/wordml" xmlns:wpg="http://schemas.microsoft.com/office/word/2010/wordprocessingGroup" xmlns:wpi="http://schemas.microsoft.com/office/word/2010/wordprocessingInk" xmlns:wne="http://schemas.microsoft.com/office/word/2006/wordml" xmlns:wps="http://schemas.microsoft.com/office/word/2010/wordprocessingShape" mc:Ignorable="w14 wp14"/>
+</file>
+
+<file path=word/glossary/fontTable.xml><?xml version="1.0" encoding="utf-8"?>
+<w:fonts xmlns:mc="http://schemas.openxmlformats.org/markup-compatibility/2006" xmlns:r="http://schemas.openxmlformats.org/officeDocument/2006/relationships" xmlns:w="http://schemas.openxmlformats.org/wordprocessingml/2006/main" xmlns:w14="http://schemas.microsoft.com/office/word/2010/wordml" mc:Ignorable="w14">
+  <w:font w:name="Symbol">
+    <w:panose1 w:val="05050102010706020507"/>
+    <w:charset w:val="02"/>
+    <w:family w:val="roman"/>
+    <w:pitch w:val="variable"/>
+    <w:sig w:usb0="00000000" w:usb1="10000000" w:usb2="00000000" w:usb3="00000000" w:csb0="80000000" w:csb1="00000000"/>
+  </w:font>
+  <w:font w:name="Times New Roman">
+    <w:panose1 w:val="02020603050405020304"/>
+    <w:charset w:val="00"/>
+    <w:family w:val="roman"/>
+    <w:pitch w:val="variable"/>
+    <w:sig w:usb0="E0002EFF" w:usb1="C000785B" w:usb2="00000009" w:usb3="00000000" w:csb0="000001FF" w:csb1="00000000"/>
+  </w:font>
+  <w:font w:name="OpenSymbol">
+    <w:altName w:val="Arial Unicode MS"/>
+    <w:charset w:val="02"/>
+    <w:family w:val="auto"/>
+    <w:pitch w:val="default"/>
+  </w:font>
+  <w:font w:name="Courier New">
+    <w:panose1 w:val="02070309020205020404"/>
+    <w:charset w:val="00"/>
+    <w:family w:val="modern"/>
+    <w:pitch w:val="fixed"/>
+    <w:sig w:usb0="E0002EFF" w:usb1="C0007843" w:usb2="00000009" w:usb3="00000000" w:csb0="000001FF" w:csb1="00000000"/>
+  </w:font>
+  <w:font w:name="Wingdings">
+    <w:panose1 w:val="05000000000000000000"/>
+    <w:charset w:val="02"/>
+    <w:family w:val="auto"/>
+    <w:pitch w:val="variable"/>
+    <w:sig w:usb0="00000000" w:usb1="10000000" w:usb2="00000000" w:usb3="00000000" w:csb0="80000000" w:csb1="00000000"/>
+  </w:font>
+  <w:font w:name="Calibri">
+    <w:panose1 w:val="020F0502020204030204"/>
+    <w:charset w:val="00"/>
+    <w:family w:val="swiss"/>
+    <w:pitch w:val="variable"/>
+    <w:sig w:usb0="E4002EFF" w:usb1="C000247B" w:usb2="00000009" w:usb3="00000000" w:csb0="000001FF" w:csb1="00000000"/>
+  </w:font>
+  <w:font w:name="Cambria">
+    <w:panose1 w:val="02040503050406030204"/>
+    <w:charset w:val="00"/>
+    <w:family w:val="roman"/>
+    <w:pitch w:val="variable"/>
+    <w:sig w:usb0="E00006FF" w:usb1="420024FF" w:usb2="02000000" w:usb3="00000000" w:csb0="0000019F" w:csb1="00000000"/>
+  </w:font>
+  <w:font w:name="Tahoma">
+    <w:panose1 w:val="020B0604030504040204"/>
+    <w:charset w:val="00"/>
+    <w:family w:val="swiss"/>
+    <w:pitch w:val="variable"/>
+    <w:sig w:usb0="E1002EFF" w:usb1="C000605B" w:usb2="00000029" w:usb3="00000000" w:csb0="000101FF" w:csb1="00000000"/>
+  </w:font>
+</w:fonts>
+</file>
+
+<file path=word/glossary/settings.xml><?xml version="1.0" encoding="utf-8"?>
+<w:settings xmlns:mc="http://schemas.openxmlformats.org/markup-compatibility/2006" xmlns:o="urn:schemas-microsoft-com:office:office" xmlns:r="http://schemas.openxmlformats.org/officeDocument/2006/relationships" xmlns:m="http://schemas.openxmlformats.org/officeDocument/2006/math" xmlns:v="urn:schemas-microsoft-com:vml" xmlns:w10="urn:schemas-microsoft-com:office:word" xmlns:w="http://schemas.openxmlformats.org/wordprocessingml/2006/main" xmlns:w14="http://schemas.microsoft.com/office/word/2010/wordml" xmlns:sl="http://schemas.openxmlformats.org/schemaLibrary/2006/main" mc:Ignorable="w14">
+  <w:view w:val="normal"/>
+  <w:defaultTabStop w:val="720"/>
+  <w:characterSpacingControl w:val="doNotCompress"/>
+  <w:compat>
+    <w:useFELayout/>
+    <w:compatSetting w:name="compatibilityMode" w:uri="http://schemas.microsoft.com/office/word" w:val="14"/>
+    <w:compatSetting w:name="overrideTableStyleFontSizeAndJustification" w:uri="http://schemas.microsoft.com/office/word" w:val="1"/>
+    <w:compatSetting w:name="enableOpenTypeFeatures" w:uri="http://schemas.microsoft.com/office/word" w:val="1"/>
+    <w:compatSetting w:name="doNotFlipMirrorIndents" w:uri="http://schemas.microsoft.com/office/word" w:val="1"/>
+  </w:compat>
+  <w:rsids>
+    <w:rsidRoot w:val="00097487"/>
+    <w:rsid w:val="00097487"/>
+    <w:rsid w:val="007A023E"/>
+  </w:rsids>
+  <m:mathPr>
+    <m:mathFont m:val="Cambria Math"/>
+    <m:brkBin m:val="before"/>
+    <m:brkBinSub m:val="--"/>
+    <m:smallFrac m:val="0"/>
+    <m:dispDef/>
+    <m:lMargin m:val="0"/>
+    <m:rMargin m:val="0"/>
+    <m:defJc m:val="centerGroup"/>
+    <m:wrapIndent m:val="1440"/>
+    <m:intLim m:val="subSup"/>
+    <m:naryLim m:val="undOvr"/>
+  </m:mathPr>
+  <w:themeFontLang w:val="en-US"/>
+  <w:clrSchemeMapping w:bg1="light1" w:t1="dark1" w:bg2="light2" w:t2="dark2" w:accent1="accent1" w:accent2="accent2" w:accent3="accent3" w:accent4="accent4" w:accent5="accent5" w:accent6="accent6" w:hyperlink="hyperlink" w:followedHyperlink="followedHyperlink"/>
+  <w:decimalSymbol w:val="."/>
+  <w:listSeparator w:val=","/>
+</w:settings>
+</file>
+
+<file path=word/glossary/styles.xml><?xml version="1.0" encoding="utf-8"?>
+<w:styles xmlns:mc="http://schemas.openxmlformats.org/markup-compatibility/2006" xmlns:r="http://schemas.openxmlformats.org/officeDocument/2006/relationships" xmlns:w="http://schemas.openxmlformats.org/wordprocessingml/2006/main" xmlns:w14="http://schemas.microsoft.com/office/word/2010/wordml" mc:Ignorable="w14">
+  <w:docDefaults>
+    <w:rPrDefault>
+      <w:rPr>
+        <w:rFonts w:asciiTheme="minorHAnsi" w:eastAsiaTheme="minorEastAsia" w:hAnsiTheme="minorHAnsi" w:cstheme="minorBidi"/>
+        <w:sz w:val="22"/>
+        <w:szCs w:val="22"/>
+        <w:lang w:val="en-US" w:eastAsia="en-US" w:bidi="ar-SA"/>
+      </w:rPr>
+    </w:rPrDefault>
+    <w:pPrDefault>
+      <w:pPr>
+        <w:spacing w:after="200" w:line="276" w:lineRule="auto"/>
+      </w:pPr>
+    </w:pPrDefault>
+  </w:docDefaults>
+  <w:latentStyles w:defLockedState="0" w:defUIPriority="99" w:defSemiHidden="1" w:defUnhideWhenUsed="1" w:defQFormat="0" w:count="267">
+    <w:lsdException w:name="Normal" w:semiHidden="0" w:uiPriority="0" w:unhideWhenUsed="0" w:qFormat="1"/>
+    <w:lsdException w:name="heading 1" w:semiHidden="0" w:uiPriority="9" w:unhideWhenUsed="0" w:qFormat="1"/>
+    <w:lsdException w:name="heading 2" w:uiPriority="9" w:qFormat="1"/>
+    <w:lsdException w:name="heading 3" w:uiPriority="9" w:qFormat="1"/>
+    <w:lsdException w:name="heading 4" w:uiPriority="9" w:qFormat="1"/>
+    <w:lsdException w:name="heading 5" w:uiPriority="9" w:qFormat="1"/>
+    <w:lsdException w:name="heading 6" w:uiPriority="9" w:qFormat="1"/>
+    <w:lsdException w:name="heading 7" w:uiPriority="9" w:qFormat="1"/>
+    <w:lsdException w:name="heading 8" w:uiPriority="9" w:qFormat="1"/>
+    <w:lsdException w:name="heading 9" w:uiPriority="9" w:qFormat="1"/>
+    <w:lsdException w:name="toc 1" w:uiPriority="39"/>
+    <w:lsdException w:name="toc 2" w:uiPriority="39"/>
+    <w:lsdException w:name="toc 3" w:uiPriority="39"/>
+    <w:lsdException w:name="toc 4" w:uiPriority="39"/>
+    <w:lsdException w:name="toc 5" w:uiPriority="39"/>
+    <w:lsdException w:name="toc 6" w:uiPriority="39"/>
+    <w:lsdException w:name="toc 7" w:uiPriority="39"/>
+    <w:lsdException w:name="toc 8" w:uiPriority="39"/>
+    <w:lsdException w:name="toc 9" w:uiPriority="39"/>
+    <w:lsdException w:name="caption" w:uiPriority="35" w:qFormat="1"/>
+    <w:lsdException w:name="Title" w:semiHidden="0" w:uiPriority="10" w:unhideWhenUsed="0" w:qFormat="1"/>
+    <w:lsdException w:name="Default Paragraph Font" w:uiPriority="1"/>
+    <w:lsdException w:name="Subtitle" w:semiHidden="0" w:uiPriority="11" w:unhideWhenUsed="0" w:qFormat="1"/>
+    <w:lsdException w:name="Strong" w:semiHidden="0" w:uiPriority="22" w:unhideWhenUsed="0" w:qFormat="1"/>
+    <w:lsdException w:name="Emphasis" w:semiHidden="0" w:uiPriority="20" w:unhideWhenUsed="0" w:qFormat="1"/>
+    <w:lsdException w:name="Table Grid" w:semiHidden="0" w:uiPriority="59" w:unhideWhenUsed="0"/>
+    <w:lsdException w:name="Placeholder Text" w:unhideWhenUsed="0"/>
+    <w:lsdException w:name="No Spacing" w:semiHidden="0" w:uiPriority="1" w:unhideWhenUsed="0" w:qFormat="1"/>
+    <w:lsdException w:name="Light Shading" w:semiHidden="0" w:uiPriority="60" w:unhideWhenUsed="0"/>
+    <w:lsdException w:name="Light List" w:semiHidden="0" w:uiPriority="61" w:unhideWhenUsed="0"/>
+    <w:lsdException w:name="Light Grid" w:semiHidden="0" w:uiPriority="62" w:unhideWhenUsed="0"/>
+    <w:lsdException w:name="Medium Shading 1" w:semiHidden="0" w:uiPriority="63" w:unhideWhenUsed="0"/>
+    <w:lsdException w:name="Medium Shading 2" w:semiHidden="0" w:uiPriority="64" w:unhideWhenUsed="0"/>
+    <w:lsdException w:name="Medium List 1" w:semiHidden="0" w:uiPriority="65" w:unhideWhenUsed="0"/>
+    <w:lsdException w:name="Medium List 2" w:semiHidden="0" w:uiPriority="66" w:unhideWhenUsed="0"/>
+    <w:lsdException w:name="Medium Grid 1" w:semiHidden="0" w:uiPriority="67" w:unhideWhenUsed="0"/>
+    <w:lsdException w:name="Medium Grid 2" w:semiHidden="0" w:uiPriority="68" w:unhideWhenUsed="0"/>
+    <w:lsdException w:name="Medium Grid 3" w:semiHidden="0" w:uiPriority="69" w:unhideWhenUsed="0"/>
+    <w:lsdException w:name="Dark List" w:semiHidden="0" w:uiPriority="70" w:unhideWhenUsed="0"/>
+    <w:lsdException w:name="Colorful Shading" w:semiHidden="0" w:uiPriority="71" w:unhideWhenUsed="0"/>
+    <w:lsdException w:name="Colorful List" w:semiHidden="0" w:uiPriority="72" w:unhideWhenUsed="0"/>
+    <w:lsdException w:name="Colorful Grid" w:semiHidden="0" w:uiPriority="73" w:unhideWhenUsed="0"/>
+    <w:lsdException w:name="Light Shading Accent 1" w:semiHidden="0" w:uiPriority="60" w:unhideWhenUsed="0"/>
+    <w:lsdException w:name="Light List Accent 1" w:semiHidden="0" w:uiPriority="61" w:unhideWhenUsed="0"/>
+    <w:lsdException w:name="Light Grid Accent 1" w:semiHidden="0" w:uiPriority="62" w:unhideWhenUsed="0"/>
+    <w:lsdException w:name="Medium Shading 1 Accent 1" w:semiHidden="0" w:uiPriority="63" w:unhideWhenUsed="0"/>
+    <w:lsdException w:name="Medium Shading 2 Accent 1" w:semiHidden="0" w:uiPriority="64" w:unhideWhenUsed="0"/>
+    <w:lsdException w:name="Medium List 1 Accent 1" w:semiHidden="0" w:uiPriority="65" w:unhideWhenUsed="0"/>
+    <w:lsdException w:name="Revision" w:unhideWhenUsed="0"/>
+    <w:lsdException w:name="List Paragraph" w:semiHidden="0" w:uiPriority="34" w:unhideWhenUsed="0" w:qFormat="1"/>
+    <w:lsdException w:name="Quote" w:semiHidden="0" w:uiPriority="29" w:unhideWhenUsed="0" w:qFormat="1"/>
+    <w:lsdException w:name="Intense Quote" w:semiHidden="0" w:uiPriority="30" w:unhideWhenUsed="0" w:qFormat="1"/>
+    <w:lsdException w:name="Medium List 2 Accent 1" w:semiHidden="0" w:uiPriority="66" w:unhideWhenUsed="0"/>
+    <w:lsdException w:name="Medium Grid 1 Accent 1" w:semiHidden="0" w:uiPriority="67" w:unhideWhenUsed="0"/>
+    <w:lsdException w:name="Medium Grid 2 Accent 1" w:semiHidden="0" w:uiPriority="68" w:unhideWhenUsed="0"/>
+    <w:lsdException w:name="Medium Grid 3 Accent 1" w:semiHidden="0" w:uiPriority="69" w:unhideWhenUsed="0"/>
+    <w:lsdException w:name="Dark List Accent 1" w:semiHidden="0" w:uiPriority="70" w:unhideWhenUsed="0"/>
+    <w:lsdException w:name="Colorful Shading Accent 1" w:semiHidden="0" w:uiPriority="71" w:unhideWhenUsed="0"/>
+    <w:lsdException w:name="Colorful List Accent 1" w:semiHidden="0" w:uiPriority="72" w:unhideWhenUsed="0"/>
+    <w:lsdException w:name="Colorful Grid Accent 1" w:semiHidden="0" w:uiPriority="73" w:unhideWhenUsed="0"/>
+    <w:lsdException w:name="Light Shading Accent 2" w:semiHidden="0" w:uiPriority="60" w:unhideWhenUsed="0"/>
+    <w:lsdException w:name="Light List Accent 2" w:semiHidden="0" w:uiPriority="61" w:unhideWhenUsed="0"/>
+    <w:lsdException w:name="Light Grid Accent 2" w:semiHidden="0" w:uiPriority="62" w:unhideWhenUsed="0"/>
+    <w:lsdException w:name="Medium Shading 1 Accent 2" w:semiHidden="0" w:uiPriority="63" w:unhideWhenUsed="0"/>
+    <w:lsdException w:name="Medium Shading 2 Accent 2" w:semiHidden="0" w:uiPriority="64" w:unhideWhenUsed="0"/>
+    <w:lsdException w:name="Medium List 1 Accent 2" w:semiHidden="0" w:uiPriority="65" w:unhideWhenUsed="0"/>
+    <w:lsdException w:name="Medium List 2 Accent 2" w:semiHidden="0" w:uiPriority="66" w:unhideWhenUsed="0"/>
+    <w:lsdException w:name="Medium Grid 1 Accent 2" w:semiHidden="0" w:uiPriority="67" w:unhideWhenUsed="0"/>
+    <w:lsdException w:name="Medium Grid 2 Accent 2" w:semiHidden="0" w:uiPriority="68" w:unhideWhenUsed="0"/>
+    <w:lsdException w:name="Medium Grid 3 Accent 2" w:semiHidden="0" w:uiPriority="69" w:unhideWhenUsed="0"/>
+    <w:lsdException w:name="Dark List Accent 2" w:semiHidden="0" w:uiPriority="70" w:unhideWhenUsed="0"/>
+    <w:lsdException w:name="Colorful Shading Accent 2" w:semiHidden="0" w:uiPriority="71" w:unhideWhenUsed="0"/>
+    <w:lsdException w:name="Colorful List Accent 2" w:semiHidden="0" w:uiPriority="72" w:unhideWhenUsed="0"/>
+    <w:lsdException w:name="Colorful Grid Accent 2" w:semiHidden="0" w:uiPriority="73" w:unhideWhenUsed="0"/>
+    <w:lsdException w:name="Light Shading Accent 3" w:semiHidden="0" w:uiPriority="60" w:unhideWhenUsed="0"/>
+    <w:lsdException w:name="Light List Accent 3" w:semiHidden="0" w:uiPriority="61" w:unhideWhenUsed="0"/>
+    <w:lsdException w:name="Light Grid Accent 3" w:semiHidden="0" w:uiPriority="62" w:unhideWhenUsed="0"/>
+    <w:lsdException w:name="Medium Shading 1 Accent 3" w:semiHidden="0" w:uiPriority="63" w:unhideWhenUsed="0"/>
+    <w:lsdException w:name="Medium Shading 2 Accent 3" w:semiHidden="0" w:uiPriority="64" w:unhideWhenUsed="0"/>
+    <w:lsdException w:name="Medium List 1 Accent 3" w:semiHidden="0" w:uiPriority="65" w:unhideWhenUsed="0"/>
+    <w:lsdException w:name="Medium List 2 Accent 3" w:semiHidden="0" w:uiPriority="66" w:unhideWhenUsed="0"/>
+    <w:lsdException w:name="Medium Grid 1 Accent 3" w:semiHidden="0" w:uiPriority="67" w:unhideWhenUsed="0"/>
+    <w:lsdException w:name="Medium Grid 2 Accent 3" w:semiHidden="0" w:uiPriority="68" w:unhideWhenUsed="0"/>
+    <w:lsdException w:name="Medium Grid 3 Accent 3" w:semiHidden="0" w:uiPriority="69" w:unhideWhenUsed="0"/>
+    <w:lsdException w:name="Dark List Accent 3" w:semiHidden="0" w:uiPriority="70" w:unhideWhenUsed="0"/>
+    <w:lsdException w:name="Colorful Shading Accent 3" w:semiHidden="0" w:uiPriority="71" w:unhideWhenUsed="0"/>
+    <w:lsdException w:name="Colorful List Accent 3" w:semiHidden="0" w:uiPriority="72" w:unhideWhenUsed="0"/>
+    <w:lsdException w:name="Colorful Grid Accent 3" w:semiHidden="0" w:uiPriority="73" w:unhideWhenUsed="0"/>
+    <w:lsdException w:name="Light Shading Accent 4" w:semiHidden="0" w:uiPriority="60" w:unhideWhenUsed="0"/>
+    <w:lsdException w:name="Light List Accent 4" w:semiHidden="0" w:uiPriority="61" w:unhideWhenUsed="0"/>
+    <w:lsdException w:name="Light Grid Accent 4" w:semiHidden="0" w:uiPriority="62" w:unhideWhenUsed="0"/>
+    <w:lsdException w:name="Medium Shading 1 Accent 4" w:semiHidden="0" w:uiPriority="63" w:unhideWhenUsed="0"/>
+    <w:lsdException w:name="Medium Shading 2 Accent 4" w:semiHidden="0" w:uiPriority="64" w:unhideWhenUsed="0"/>
+    <w:lsdException w:name="Medium List 1 Accent 4" w:semiHidden="0" w:uiPriority="65" w:unhideWhenUsed="0"/>
+    <w:lsdException w:name="Medium List 2 Accent 4" w:semiHidden="0" w:uiPriority="66" w:unhideWhenUsed="0"/>
+    <w:lsdException w:name="Medium Grid 1 Accent 4" w:semiHidden="0" w:uiPriority="67" w:unhideWhenUsed="0"/>
+    <w:lsdException w:name="Medium Grid 2 Accent 4" w:semiHidden="0" w:uiPriority="68" w:unhideWhenUsed="0"/>
+    <w:lsdException w:name="Medium Grid 3 Accent 4" w:semiHidden="0" w:uiPriority="69" w:unhideWhenUsed="0"/>
+    <w:lsdException w:name="Dark List Accent 4" w:semiHidden="0" w:uiPriority="70" w:unhideWhenUsed="0"/>
+    <w:lsdException w:name="Colorful Shading Accent 4" w:semiHidden="0" w:uiPriority="71" w:unhideWhenUsed="0"/>
+    <w:lsdException w:name="Colorful List Accent 4" w:semiHidden="0" w:uiPriority="72" w:unhideWhenUsed="0"/>
+    <w:lsdException w:name="Colorful Grid Accent 4" w:semiHidden="0" w:uiPriority="73" w:unhideWhenUsed="0"/>
+    <w:lsdException w:name="Light Shading Accent 5" w:semiHidden="0" w:uiPriority="60" w:unhideWhenUsed="0"/>
+    <w:lsdException w:name="Light List Accent 5" w:semiHidden="0" w:uiPriority="61" w:unhideWhenUsed="0"/>
+    <w:lsdException w:name="Light Grid Accent 5" w:semiHidden="0" w:uiPriority="62" w:unhideWhenUsed="0"/>
+    <w:lsdException w:name="Medium Shading 1 Accent 5" w:semiHidden="0" w:uiPriority="63" w:unhideWhenUsed="0"/>
+    <w:lsdException w:name="Medium Shading 2 Accent 5" w:semiHidden="0" w:uiPriority="64" w:unhideWhenUsed="0"/>
+    <w:lsdException w:name="Medium List 1 Accent 5" w:semiHidden="0" w:uiPriority="65" w:unhideWhenUsed="0"/>
+    <w:lsdException w:name="Medium List 2 Accent 5" w:semiHidden="0" w:uiPriority="66" w:unhideWhenUsed="0"/>
+    <w:lsdException w:name="Medium Grid 1 Accent 5" w:semiHidden="0" w:uiPriority="67" w:unhideWhenUsed="0"/>
+    <w:lsdException w:name="Medium Grid 2 Accent 5" w:semiHidden="0" w:uiPriority="68" w:unhideWhenUsed="0"/>
+    <w:lsdException w:name="Medium Grid 3 Accent 5" w:semiHidden="0" w:uiPriority="69" w:unhideWhenUsed="0"/>
+    <w:lsdException w:name="Dark List Accent 5" w:semiHidden="0" w:uiPriority="70" w:unhideWhenUsed="0"/>
+    <w:lsdException w:name="Colorful Shading Accent 5" w:semiHidden="0" w:uiPriority="71" w:unhideWhenUsed="0"/>
+    <w:lsdException w:name="Colorful List Accent 5" w:semiHidden="0" w:uiPriority="72" w:unhideWhenUsed="0"/>
+    <w:lsdException w:name="Colorful Grid Accent 5" w:semiHidden="0" w:uiPriority="73" w:unhideWhenUsed="0"/>
+    <w:lsdException w:name="Light Shading Accent 6" w:semiHidden="0" w:uiPriority="60" w:unhideWhenUsed="0"/>
+    <w:lsdException w:name="Light List Accent 6" w:semiHidden="0" w:uiPriority="61" w:unhideWhenUsed="0"/>
+    <w:lsdException w:name="Light Grid Accent 6" w:semiHidden="0" w:uiPriority="62" w:unhideWhenUsed="0"/>
+    <w:lsdException w:name="Medium Shading 1 Accent 6" w:semiHidden="0" w:uiPriority="63" w:unhideWhenUsed="0"/>
+    <w:lsdException w:name="Medium Shading 2 Accent 6" w:semiHidden="0" w:uiPriority="64" w:unhideWhenUsed="0"/>
+    <w:lsdException w:name="Medium List 1 Accent 6" w:semiHidden="0" w:uiPriority="65" w:unhideWhenUsed="0"/>
+    <w:lsdException w:name="Medium List 2 Accent 6" w:semiHidden="0" w:uiPriority="66" w:unhideWhenUsed="0"/>
+    <w:lsdException w:name="Medium Grid 1 Accent 6" w:semiHidden="0" w:uiPriority="67" w:unhideWhenUsed="0"/>
+    <w:lsdException w:name="Medium Grid 2 Accent 6" w:semiHidden="0" w:uiPriority="68" w:unhideWhenUsed="0"/>
+    <w:lsdException w:name="Medium Grid 3 Accent 6" w:semiHidden="0" w:uiPriority="69" w:unhideWhenUsed="0"/>
+    <w:lsdException w:name="Dark List Accent 6" w:semiHidden="0" w:uiPriority="70" w:unhideWhenUsed="0"/>
+    <w:lsdException w:name="Colorful Shading Accent 6" w:semiHidden="0" w:uiPriority="71" w:unhideWhenUsed="0"/>
+    <w:lsdException w:name="Colorful List Accent 6" w:semiHidden="0" w:uiPriority="72" w:unhideWhenUsed="0"/>
+    <w:lsdException w:name="Colorful Grid Accent 6" w:semiHidden="0" w:uiPriority="73" w:unhideWhenUsed="0"/>
+    <w:lsdException w:name="Subtle Emphasis" w:semiHidden="0" w:uiPriority="19" w:unhideWhenUsed="0" w:qFormat="1"/>
+    <w:lsdException w:name="Intense Emphasis" w:semiHidden="0" w:uiPriority="21" w:unhideWhenUsed="0" w:qFormat="1"/>
+    <w:lsdException w:name="Subtle Reference" w:semiHidden="0" w:uiPriority="31" w:unhideWhenUsed="0" w:qFormat="1"/>
+    <w:lsdException w:name="Intense Reference" w:semiHidden="0" w:uiPriority="32" w:unhideWhenUsed="0" w:qFormat="1"/>
+    <w:lsdException w:name="Book Title" w:semiHidden="0" w:uiPriority="33" w:unhideWhenUsed="0" w:qFormat="1"/>
+    <w:lsdException w:name="Bibliography" w:uiPriority="37"/>
+    <w:lsdException w:name="TOC Heading" w:uiPriority="39" w:qFormat="1"/>
+  </w:latentStyles>
+  <w:style w:type="paragraph" w:default="1" w:styleId="Normal">
+    <w:name w:val="Normal"/>
+    <w:qFormat/>
+  </w:style>
+  <w:style w:type="character" w:default="1" w:styleId="DefaultParagraphFont">
+    <w:name w:val="Default Paragraph Font"/>
+    <w:uiPriority w:val="1"/>
+    <w:semiHidden/>
+    <w:unhideWhenUsed/>
+  </w:style>
+  <w:style w:type="table" w:default="1" w:styleId="TableNormal">
+    <w:name w:val="Normal Table"/>
+    <w:uiPriority w:val="99"/>
+    <w:semiHidden/>
+    <w:unhideWhenUsed/>
+    <w:tblPr>
+      <w:tblInd w:w="0" w:type="dxa"/>
+      <w:tblCellMar>
+        <w:top w:w="0" w:type="dxa"/>
+        <w:left w:w="108" w:type="dxa"/>
+        <w:bottom w:w="0" w:type="dxa"/>
+        <w:right w:w="108" w:type="dxa"/>
+      </w:tblCellMar>
+    </w:tblPr>
+  </w:style>
+  <w:style w:type="numbering" w:default="1" w:styleId="NoList">
+    <w:name w:val="No List"/>
+    <w:uiPriority w:val="99"/>
+    <w:semiHidden/>
+    <w:unhideWhenUsed/>
+  </w:style>
+  <w:style w:type="paragraph" w:customStyle="1" w:styleId="48F7EE58A1A04E0F829DBB2C37088A0E">
+    <w:name w:val="48F7EE58A1A04E0F829DBB2C37088A0E"/>
+    <w:rsid w:val="00097487"/>
+  </w:style>
+  <w:style w:type="paragraph" w:customStyle="1" w:styleId="6DF3F9B1D8FE4AF4A0DA00D984C565D1">
+    <w:name w:val="6DF3F9B1D8FE4AF4A0DA00D984C565D1"/>
+    <w:rsid w:val="00097487"/>
+  </w:style>
+  <w:style w:type="paragraph" w:customStyle="1" w:styleId="27FA0F6557F7406A83CDAD630223D2E6">
+    <w:name w:val="27FA0F6557F7406A83CDAD630223D2E6"/>
+    <w:rsid w:val="00097487"/>
+  </w:style>
+</w:styles>
+</file>
+
+<file path=word/glossary/stylesWithEffects.xml><?xml version="1.0" encoding="utf-8"?>
+<w:styles xmlns:wpc="http://schemas.microsoft.com/office/word/2010/wordprocessingCanvas" xmlns:mc="http://schemas.openxmlformats.org/markup-compatibility/2006" xmlns:o="urn:schemas-microsoft-com:office:office" xmlns:r="http://schemas.openxmlformats.org/officeDocument/2006/relationships" xmlns:m="http://schemas.openxmlformats.org/officeDocument/2006/math" xmlns:v="urn:schemas-microsoft-com:vml" xmlns:wp14="http://schemas.microsoft.com/office/word/2010/wordprocessingDrawing" xmlns:wp="http://schemas.openxmlformats.org/drawingml/2006/wordprocessingDrawing" xmlns:w10="urn:schemas-microsoft-com:office:word" xmlns:w="http://schemas.openxmlformats.org/wordprocessingml/2006/main" xmlns:w14="http://schemas.microsoft.com/office/word/2010/wordml" xmlns:wpg="http://schemas.microsoft.com/office/word/2010/wordprocessingGroup" xmlns:wpi="http://schemas.microsoft.com/office/word/2010/wordprocessingInk" xmlns:wne="http://schemas.microsoft.com/office/word/2006/wordml" xmlns:wps="http://schemas.microsoft.com/office/word/2010/wordprocessingShape" mc:Ignorable="w14 wp14">
+  <w:docDefaults>
+    <w:rPrDefault>
+      <w:rPr>
+        <w:rFonts w:asciiTheme="minorHAnsi" w:eastAsiaTheme="minorEastAsia" w:hAnsiTheme="minorHAnsi" w:cstheme="minorBidi"/>
+        <w:sz w:val="22"/>
+        <w:szCs w:val="22"/>
+        <w:lang w:val="en-US" w:eastAsia="en-US" w:bidi="ar-SA"/>
+      </w:rPr>
+    </w:rPrDefault>
+    <w:pPrDefault>
+      <w:pPr>
+        <w:spacing w:after="200" w:line="276" w:lineRule="auto"/>
+      </w:pPr>
+    </w:pPrDefault>
+  </w:docDefaults>
+  <w:latentStyles w:defLockedState="0" w:defUIPriority="99" w:defSemiHidden="1" w:defUnhideWhenUsed="1" w:defQFormat="0" w:count="267">
+    <w:lsdException w:name="Normal" w:semiHidden="0" w:uiPriority="0" w:unhideWhenUsed="0" w:qFormat="1"/>
+    <w:lsdException w:name="heading 1" w:semiHidden="0" w:uiPriority="9" w:unhideWhenUsed="0" w:qFormat="1"/>
+    <w:lsdException w:name="heading 2" w:uiPriority="9" w:qFormat="1"/>
+    <w:lsdException w:name="heading 3" w:uiPriority="9" w:qFormat="1"/>
+    <w:lsdException w:name="heading 4" w:uiPriority="9" w:qFormat="1"/>
+    <w:lsdException w:name="heading 5" w:uiPriority="9" w:qFormat="1"/>
+    <w:lsdException w:name="heading 6" w:uiPriority="9" w:qFormat="1"/>
+    <w:lsdException w:name="heading 7" w:uiPriority="9" w:qFormat="1"/>
+    <w:lsdException w:name="heading 8" w:uiPriority="9" w:qFormat="1"/>
+    <w:lsdException w:name="heading 9" w:uiPriority="9" w:qFormat="1"/>
+    <w:lsdException w:name="toc 1" w:uiPriority="39"/>
+    <w:lsdException w:name="toc 2" w:uiPriority="39"/>
+    <w:lsdException w:name="toc 3" w:uiPriority="39"/>
+    <w:lsdException w:name="toc 4" w:uiPriority="39"/>
+    <w:lsdException w:name="toc 5" w:uiPriority="39"/>
+    <w:lsdException w:name="toc 6" w:uiPriority="39"/>
+    <w:lsdException w:name="toc 7" w:uiPriority="39"/>
+    <w:lsdException w:name="toc 8" w:uiPriority="39"/>
+    <w:lsdException w:name="toc 9" w:uiPriority="39"/>
+    <w:lsdException w:name="caption" w:uiPriority="35" w:qFormat="1"/>
+    <w:lsdException w:name="Title" w:semiHidden="0" w:uiPriority="10" w:unhideWhenUsed="0" w:qFormat="1"/>
+    <w:lsdException w:name="Default Paragraph Font" w:uiPriority="1"/>
+    <w:lsdException w:name="Subtitle" w:semiHidden="0" w:uiPriority="11" w:unhideWhenUsed="0" w:qFormat="1"/>
+    <w:lsdException w:name="Strong" w:semiHidden="0" w:uiPriority="22" w:unhideWhenUsed="0" w:qFormat="1"/>
+    <w:lsdException w:name="Emphasis" w:semiHidden="0" w:uiPriority="20" w:unhideWhenUsed="0" w:qFormat="1"/>
+    <w:lsdException w:name="Table Grid" w:semiHidden="0" w:uiPriority="59" w:unhideWhenUsed="0"/>
+    <w:lsdException w:name="Placeholder Text" w:unhideWhenUsed="0"/>
+    <w:lsdException w:name="No Spacing" w:semiHidden="0" w:uiPriority="1" w:unhideWhenUsed="0" w:qFormat="1"/>
+    <w:lsdException w:name="Light Shading" w:semiHidden="0" w:uiPriority="60" w:unhideWhenUsed="0"/>
+    <w:lsdException w:name="Light List" w:semiHidden="0" w:uiPriority="61" w:unhideWhenUsed="0"/>
+    <w:lsdException w:name="Light Grid" w:semiHidden="0" w:uiPriority="62" w:unhideWhenUsed="0"/>
+    <w:lsdException w:name="Medium Shading 1" w:semiHidden="0" w:uiPriority="63" w:unhideWhenUsed="0"/>
+    <w:lsdException w:name="Medium Shading 2" w:semiHidden="0" w:uiPriority="64" w:unhideWhenUsed="0"/>
+    <w:lsdException w:name="Medium List 1" w:semiHidden="0" w:uiPriority="65" w:unhideWhenUsed="0"/>
+    <w:lsdException w:name="Medium List 2" w:semiHidden="0" w:uiPriority="66" w:unhideWhenUsed="0"/>
+    <w:lsdException w:name="Medium Grid 1" w:semiHidden="0" w:uiPriority="67" w:unhideWhenUsed="0"/>
+    <w:lsdException w:name="Medium Grid 2" w:semiHidden="0" w:uiPriority="68" w:unhideWhenUsed="0"/>
+    <w:lsdException w:name="Medium Grid 3" w:semiHidden="0" w:uiPriority="69" w:unhideWhenUsed="0"/>
+    <w:lsdException w:name="Dark List" w:semiHidden="0" w:uiPriority="70" w:unhideWhenUsed="0"/>
+    <w:lsdException w:name="Colorful Shading" w:semiHidden="0" w:uiPriority="71" w:unhideWhenUsed="0"/>
+    <w:lsdException w:name="Colorful List" w:semiHidden="0" w:uiPriority="72" w:unhideWhenUsed="0"/>
+    <w:lsdException w:name="Colorful Grid" w:semiHidden="0" w:uiPriority="73" w:unhideWhenUsed="0"/>
+    <w:lsdException w:name="Light Shading Accent 1" w:semiHidden="0" w:uiPriority="60" w:unhideWhenUsed="0"/>
+    <w:lsdException w:name="Light List Accent 1" w:semiHidden="0" w:uiPriority="61" w:unhideWhenUsed="0"/>
+    <w:lsdException w:name="Light Grid Accent 1" w:semiHidden="0" w:uiPriority="62" w:unhideWhenUsed="0"/>
+    <w:lsdException w:name="Medium Shading 1 Accent 1" w:semiHidden="0" w:uiPriority="63" w:unhideWhenUsed="0"/>
+    <w:lsdException w:name="Medium Shading 2 Accent 1" w:semiHidden="0" w:uiPriority="64" w:unhideWhenUsed="0"/>
+    <w:lsdException w:name="Medium List 1 Accent 1" w:semiHidden="0" w:uiPriority="65" w:unhideWhenUsed="0"/>
+    <w:lsdException w:name="Revision" w:unhideWhenUsed="0"/>
+    <w:lsdException w:name="List Paragraph" w:semiHidden="0" w:uiPriority="34" w:unhideWhenUsed="0" w:qFormat="1"/>
+    <w:lsdException w:name="Quote" w:semiHidden="0" w:uiPriority="29" w:unhideWhenUsed="0" w:qFormat="1"/>
+    <w:lsdException w:name="Intense Quote" w:semiHidden="0" w:uiPriority="30" w:unhideWhenUsed="0" w:qFormat="1"/>
+    <w:lsdException w:name="Medium List 2 Accent 1" w:semiHidden="0" w:uiPriority="66" w:unhideWhenUsed="0"/>
+    <w:lsdException w:name="Medium Grid 1 Accent 1" w:semiHidden="0" w:uiPriority="67" w:unhideWhenUsed="0"/>
+    <w:lsdException w:name="Medium Grid 2 Accent 1" w:semiHidden="0" w:uiPriority="68" w:unhideWhenUsed="0"/>
+    <w:lsdException w:name="Medium Grid 3 Accent 1" w:semiHidden="0" w:uiPriority="69" w:unhideWhenUsed="0"/>
+    <w:lsdException w:name="Dark List Accent 1" w:semiHidden="0" w:uiPriority="70" w:unhideWhenUsed="0"/>
+    <w:lsdException w:name="Colorful Shading Accent 1" w:semiHidden="0" w:uiPriority="71" w:unhideWhenUsed="0"/>
+    <w:lsdException w:name="Colorful List Accent 1" w:semiHidden="0" w:uiPriority="72" w:unhideWhenUsed="0"/>
+    <w:lsdException w:name="Colorful Grid Accent 1" w:semiHidden="0" w:uiPriority="73" w:unhideWhenUsed="0"/>
+    <w:lsdException w:name="Light Shading Accent 2" w:semiHidden="0" w:uiPriority="60" w:unhideWhenUsed="0"/>
+    <w:lsdException w:name="Light List Accent 2" w:semiHidden="0" w:uiPriority="61" w:unhideWhenUsed="0"/>
+    <w:lsdException w:name="Light Grid Accent 2" w:semiHidden="0" w:uiPriority="62" w:unhideWhenUsed="0"/>
+    <w:lsdException w:name="Medium Shading 1 Accent 2" w:semiHidden="0" w:uiPriority="63" w:unhideWhenUsed="0"/>
+    <w:lsdException w:name="Medium Shading 2 Accent 2" w:semiHidden="0" w:uiPriority="64" w:unhideWhenUsed="0"/>
+    <w:lsdException w:name="Medium List 1 Accent 2" w:semiHidden="0" w:uiPriority="65" w:unhideWhenUsed="0"/>
+    <w:lsdException w:name="Medium List 2 Accent 2" w:semiHidden="0" w:uiPriority="66" w:unhideWhenUsed="0"/>
+    <w:lsdException w:name="Medium Grid 1 Accent 2" w:semiHidden="0" w:uiPriority="67" w:unhideWhenUsed="0"/>
+    <w:lsdException w:name="Medium Grid 2 Accent 2" w:semiHidden="0" w:uiPriority="68" w:unhideWhenUsed="0"/>
+    <w:lsdException w:name="Medium Grid 3 Accent 2" w:semiHidden="0" w:uiPriority="69" w:unhideWhenUsed="0"/>
+    <w:lsdException w:name="Dark List Accent 2" w:semiHidden="0" w:uiPriority="70" w:unhideWhenUsed="0"/>
+    <w:lsdException w:name="Colorful Shading Accent 2" w:semiHidden="0" w:uiPriority="71" w:unhideWhenUsed="0"/>
+    <w:lsdException w:name="Colorful List Accent 2" w:semiHidden="0" w:uiPriority="72" w:unhideWhenUsed="0"/>
+    <w:lsdException w:name="Colorful Grid Accent 2" w:semiHidden="0" w:uiPriority="73" w:unhideWhenUsed="0"/>
+    <w:lsdException w:name="Light Shading Accent 3" w:semiHidden="0" w:uiPriority="60" w:unhideWhenUsed="0"/>
+    <w:lsdException w:name="Light List Accent 3" w:semiHidden="0" w:uiPriority="61" w:unhideWhenUsed="0"/>
+    <w:lsdException w:name="Light Grid Accent 3" w:semiHidden="0" w:uiPriority="62" w:unhideWhenUsed="0"/>
+    <w:lsdException w:name="Medium Shading 1 Accent 3" w:semiHidden="0" w:uiPriority="63" w:unhideWhenUsed="0"/>
+    <w:lsdException w:name="Medium Shading 2 Accent 3" w:semiHidden="0" w:uiPriority="64" w:unhideWhenUsed="0"/>
+    <w:lsdException w:name="Medium List 1 Accent 3" w:semiHidden="0" w:uiPriority="65" w:unhideWhenUsed="0"/>
+    <w:lsdException w:name="Medium List 2 Accent 3" w:semiHidden="0" w:uiPriority="66" w:unhideWhenUsed="0"/>
+    <w:lsdException w:name="Medium Grid 1 Accent 3" w:semiHidden="0" w:uiPriority="67" w:unhideWhenUsed="0"/>
+    <w:lsdException w:name="Medium Grid 2 Accent 3" w:semiHidden="0" w:uiPriority="68" w:unhideWhenUsed="0"/>
+    <w:lsdException w:name="Medium Grid 3 Accent 3" w:semiHidden="0" w:uiPriority="69" w:unhideWhenUsed="0"/>
+    <w:lsdException w:name="Dark List Accent 3" w:semiHidden="0" w:uiPriority="70" w:unhideWhenUsed="0"/>
+    <w:lsdException w:name="Colorful Shading Accent 3" w:semiHidden="0" w:uiPriority="71" w:unhideWhenUsed="0"/>
+    <w:lsdException w:name="Colorful List Accent 3" w:semiHidden="0" w:uiPriority="72" w:unhideWhenUsed="0"/>
+    <w:lsdException w:name="Colorful Grid Accent 3" w:semiHidden="0" w:uiPriority="73" w:unhideWhenUsed="0"/>
+    <w:lsdException w:name="Light Shading Accent 4" w:semiHidden="0" w:uiPriority="60" w:unhideWhenUsed="0"/>
+    <w:lsdException w:name="Light List Accent 4" w:semiHidden="0" w:uiPriority="61" w:unhideWhenUsed="0"/>
+    <w:lsdException w:name="Light Grid Accent 4" w:semiHidden="0" w:uiPriority="62" w:unhideWhenUsed="0"/>
+    <w:lsdException w:name="Medium Shading 1 Accent 4" w:semiHidden="0" w:uiPriority="63" w:unhideWhenUsed="0"/>
+    <w:lsdException w:name="Medium Shading 2 Accent 4" w:semiHidden="0" w:uiPriority="64" w:unhideWhenUsed="0"/>
+    <w:lsdException w:name="Medium List 1 Accent 4" w:semiHidden="0" w:uiPriority="65" w:unhideWhenUsed="0"/>
+    <w:lsdException w:name="Medium List 2 Accent 4" w:semiHidden="0" w:uiPriority="66" w:unhideWhenUsed="0"/>
+    <w:lsdException w:name="Medium Grid 1 Accent 4" w:semiHidden="0" w:uiPriority="67" w:unhideWhenUsed="0"/>
+    <w:lsdException w:name="Medium Grid 2 Accent 4" w:semiHidden="0" w:uiPriority="68" w:unhideWhenUsed="0"/>
+    <w:lsdException w:name="Medium Grid 3 Accent 4" w:semiHidden="0" w:uiPriority="69" w:unhideWhenUsed="0"/>
+    <w:lsdException w:name="Dark List Accent 4" w:semiHidden="0" w:uiPriority="70" w:unhideWhenUsed="0"/>
+    <w:lsdException w:name="Colorful Shading Accent 4" w:semiHidden="0" w:uiPriority="71" w:unhideWhenUsed="0"/>
+    <w:lsdException w:name="Colorful List Accent 4" w:semiHidden="0" w:uiPriority="72" w:unhideWhenUsed="0"/>
+    <w:lsdException w:name="Colorful Grid Accent 4" w:semiHidden="0" w:uiPriority="73" w:unhideWhenUsed="0"/>
+    <w:lsdException w:name="Light Shading Accent 5" w:semiHidden="0" w:uiPriority="60" w:unhideWhenUsed="0"/>
+    <w:lsdException w:name="Light List Accent 5" w:semiHidden="0" w:uiPriority="61" w:unhideWhenUsed="0"/>
+    <w:lsdException w:name="Light Grid Accent 5" w:semiHidden="0" w:uiPriority="62" w:unhideWhenUsed="0"/>
+    <w:lsdException w:name="Medium Shading 1 Accent 5" w:semiHidden="0" w:uiPriority="63" w:unhideWhenUsed="0"/>
+    <w:lsdException w:name="Medium Shading 2 Accent 5" w:semiHidden="0" w:uiPriority="64" w:unhideWhenUsed="0"/>
+    <w:lsdException w:name="Medium List 1 Accent 5" w:semiHidden="0" w:uiPriority="65" w:unhideWhenUsed="0"/>
+    <w:lsdException w:name="Medium List 2 Accent 5" w:semiHidden="0" w:uiPriority="66" w:unhideWhenUsed="0"/>
+    <w:lsdException w:name="Medium Grid 1 Accent 5" w:semiHidden="0" w:uiPriority="67" w:unhideWhenUsed="0"/>
+    <w:lsdException w:name="Medium Grid 2 Accent 5" w:semiHidden="0" w:uiPriority="68" w:unhideWhenUsed="0"/>
+    <w:lsdException w:name="Medium Grid 3 Accent 5" w:semiHidden="0" w:uiPriority="69" w:unhideWhenUsed="0"/>
+    <w:lsdException w:name="Dark List Accent 5" w:semiHidden="0" w:uiPriority="70" w:unhideWhenUsed="0"/>
+    <w:lsdException w:name="Colorful Shading Accent 5" w:semiHidden="0" w:uiPriority="71" w:unhideWhenUsed="0"/>
+    <w:lsdException w:name="Colorful List Accent 5" w:semiHidden="0" w:uiPriority="72" w:unhideWhenUsed="0"/>
+    <w:lsdException w:name="Colorful Grid Accent 5" w:semiHidden="0" w:uiPriority="73" w:unhideWhenUsed="0"/>
+    <w:lsdException w:name="Light Shading Accent 6" w:semiHidden="0" w:uiPriority="60" w:unhideWhenUsed="0"/>
+    <w:lsdException w:name="Light List Accent 6" w:semiHidden="0" w:uiPriority="61" w:unhideWhenUsed="0"/>
+    <w:lsdException w:name="Light Grid Accent 6" w:semiHidden="0" w:uiPriority="62" w:unhideWhenUsed="0"/>
+    <w:lsdException w:name="Medium Shading 1 Accent 6" w:semiHidden="0" w:uiPriority="63" w:unhideWhenUsed="0"/>
+    <w:lsdException w:name="Medium Shading 2 Accent 6" w:semiHidden="0" w:uiPriority="64" w:unhideWhenUsed="0"/>
+    <w:lsdException w:name="Medium List 1 Accent 6" w:semiHidden="0" w:uiPriority="65" w:unhideWhenUsed="0"/>
+    <w:lsdException w:name="Medium List 2 Accent 6" w:semiHidden="0" w:uiPriority="66" w:unhideWhenUsed="0"/>
+    <w:lsdException w:name="Medium Grid 1 Accent 6" w:semiHidden="0" w:uiPriority="67" w:unhideWhenUsed="0"/>
+    <w:lsdException w:name="Medium Grid 2 Accent 6" w:semiHidden="0" w:uiPriority="68" w:unhideWhenUsed="0"/>
+    <w:lsdException w:name="Medium Grid 3 Accent 6" w:semiHidden="0" w:uiPriority="69" w:unhideWhenUsed="0"/>
+    <w:lsdException w:name="Dark List Accent 6" w:semiHidden="0" w:uiPriority="70" w:unhideWhenUsed="0"/>
+    <w:lsdException w:name="Colorful Shading Accent 6" w:semiHidden="0" w:uiPriority="71" w:unhideWhenUsed="0"/>
+    <w:lsdException w:name="Colorful List Accent 6" w:semiHidden="0" w:uiPriority="72" w:unhideWhenUsed="0"/>
+    <w:lsdException w:name="Colorful Grid Accent 6" w:semiHidden="0" w:uiPriority="73" w:unhideWhenUsed="0"/>
+    <w:lsdException w:name="Subtle Emphasis" w:semiHidden="0" w:uiPriority="19" w:unhideWhenUsed="0" w:qFormat="1"/>
+    <w:lsdException w:name="Intense Emphasis" w:semiHidden="0" w:uiPriority="21" w:unhideWhenUsed="0" w:qFormat="1"/>
+    <w:lsdException w:name="Subtle Reference" w:semiHidden="0" w:uiPriority="31" w:unhideWhenUsed="0" w:qFormat="1"/>
+    <w:lsdException w:name="Intense Reference" w:semiHidden="0" w:uiPriority="32" w:unhideWhenUsed="0" w:qFormat="1"/>
+    <w:lsdException w:name="Book Title" w:semiHidden="0" w:uiPriority="33" w:unhideWhenUsed="0" w:qFormat="1"/>
+    <w:lsdException w:name="Bibliography" w:uiPriority="37"/>
+    <w:lsdException w:name="TOC Heading" w:uiPriority="39" w:qFormat="1"/>
+  </w:latentStyles>
+  <w:style w:type="paragraph" w:default="1" w:styleId="Normal">
+    <w:name w:val="Normal"/>
+    <w:qFormat/>
+  </w:style>
+  <w:style w:type="character" w:default="1" w:styleId="DefaultParagraphFont">
+    <w:name w:val="Default Paragraph Font"/>
+    <w:uiPriority w:val="1"/>
+    <w:semiHidden/>
+    <w:unhideWhenUsed/>
+  </w:style>
+  <w:style w:type="table" w:default="1" w:styleId="TableNormal">
+    <w:name w:val="Normal Table"/>
+    <w:uiPriority w:val="99"/>
+    <w:semiHidden/>
+    <w:unhideWhenUsed/>
+    <w:tblPr>
+      <w:tblInd w:w="0" w:type="dxa"/>
+      <w:tblCellMar>
+        <w:top w:w="0" w:type="dxa"/>
+        <w:left w:w="108" w:type="dxa"/>
+        <w:bottom w:w="0" w:type="dxa"/>
+        <w:right w:w="108" w:type="dxa"/>
+      </w:tblCellMar>
+    </w:tblPr>
+  </w:style>
+  <w:style w:type="numbering" w:default="1" w:styleId="NoList">
+    <w:name w:val="No List"/>
+    <w:uiPriority w:val="99"/>
+    <w:semiHidden/>
+    <w:unhideWhenUsed/>
+  </w:style>
+  <w:style w:type="paragraph" w:customStyle="1" w:styleId="48F7EE58A1A04E0F829DBB2C37088A0E">
+    <w:name w:val="48F7EE58A1A04E0F829DBB2C37088A0E"/>
+    <w:rsid w:val="00097487"/>
+  </w:style>
+  <w:style w:type="paragraph" w:customStyle="1" w:styleId="6DF3F9B1D8FE4AF4A0DA00D984C565D1">
+    <w:name w:val="6DF3F9B1D8FE4AF4A0DA00D984C565D1"/>
+    <w:rsid w:val="00097487"/>
+  </w:style>
+  <w:style w:type="paragraph" w:customStyle="1" w:styleId="27FA0F6557F7406A83CDAD630223D2E6">
+    <w:name w:val="27FA0F6557F7406A83CDAD630223D2E6"/>
+    <w:rsid w:val="00097487"/>
+  </w:style>
+</w:styles>
+</file>
+
+<file path=word/glossary/webSettings.xml><?xml version="1.0" encoding="utf-8"?>
+<w:webSettings xmlns:mc="http://schemas.openxmlformats.org/markup-compatibility/2006" xmlns:r="http://schemas.openxmlformats.org/officeDocument/2006/relationships" xmlns:w="http://schemas.openxmlformats.org/wordprocessingml/2006/main" xmlns:w14="http://schemas.microsoft.com/office/word/2010/wordml" mc:Ignorable="w14">
+  <w:optimizeForBrowser/>
+  <w:allowPNG/>
+</w:webSettings>
 </file>
 
 <file path=word/theme/theme1.xml><?xml version="1.0" encoding="utf-8"?>
@@ -5109,7 +8772,7 @@
 </file>
 
 <file path=customXml/itemProps1.xml><?xml version="1.0" encoding="utf-8"?>
-<ds:datastoreItem xmlns:ds="http://schemas.openxmlformats.org/officeDocument/2006/customXml" ds:itemID="{8F06BD95-7B92-440C-B3A8-CA24E2F2F134}">
+<ds:datastoreItem xmlns:ds="http://schemas.openxmlformats.org/officeDocument/2006/customXml" ds:itemID="{96428F69-B8E0-4C96-AB67-0E8CE2A3FC5B}">
   <ds:schemaRefs>
     <ds:schemaRef ds:uri="http://schemas.openxmlformats.org/officeDocument/2006/bibliography"/>
   </ds:schemaRefs>

</xml_diff>

<commit_message>
Rename photos, restructure thesis document
</commit_message>
<xml_diff>
--- a/Final/[LVTN_HKI-2020] To Vu Phong_Website quan ly hoat dong kinh doanh cua chuoi cua hang.docx
+++ b/Final/[LVTN_HKI-2020] To Vu Phong_Website quan ly hoat dong kinh doanh cua chuoi cua hang.docx
@@ -1254,7 +1254,7 @@
     </w:p>
     <w:p>
       <w:pPr>
-        <w:pStyle w:val="Header"/>
+        <w:pStyle w:val="Title"/>
         <w:rPr>
           <w:lang w:val="nl-NL"/>
         </w:rPr>
@@ -1265,6 +1265,296 @@
         </w:rPr>
         <w:lastRenderedPageBreak/>
         <w:t>LỜI CẢM ƠN</w:t>
+      </w:r>
+    </w:p>
+    <w:p>
+      <w:pPr>
+        <w:rPr>
+          <w:lang w:val="nl-NL"/>
+        </w:rPr>
+      </w:pPr>
+      <w:r>
+        <w:rPr>
+          <w:lang w:val="nl-NL"/>
+        </w:rPr>
+        <w:t>Trường Đại học Cần thơ là một ngôi trường....</w:t>
+      </w:r>
+    </w:p>
+    <w:p>
+      <w:pPr>
+        <w:rPr>
+          <w:lang w:val="nl-NL"/>
+        </w:rPr>
+      </w:pPr>
+      <w:r>
+        <w:rPr>
+          <w:lang w:val="nl-NL"/>
+        </w:rPr>
+        <w:t>Được học tập là một vinh dự</w:t>
+      </w:r>
+    </w:p>
+    <w:p>
+      <w:pPr>
+        <w:rPr>
+          <w:lang w:val="nl-NL"/>
+        </w:rPr>
+      </w:pPr>
+    </w:p>
+    <w:p>
+      <w:pPr>
+        <w:rPr>
+          <w:color w:val="000000"/>
+          <w:szCs w:val="26"/>
+          <w:lang w:val="en-US"/>
+        </w:rPr>
+      </w:pPr>
+      <w:proofErr w:type="gramStart"/>
+      <w:r>
+        <w:rPr>
+          <w:color w:val="000000"/>
+          <w:szCs w:val="26"/>
+          <w:lang w:val="en-US"/>
+        </w:rPr>
+        <w:t>Luận văn tốt nghiệp là minh chứng của toàn bộ kiến thức mà sinh viên đã học được trong suốt thời gian học tập tại trường</w:t>
+      </w:r>
+      <w:r>
+        <w:rPr>
+          <w:color w:val="000000"/>
+          <w:szCs w:val="26"/>
+          <w:lang w:val="en-US"/>
+        </w:rPr>
+        <w:t>, là sản phẩm của quá trình học hỏi tích lũy kiến thức và áp dụng vào thực tế trong suốt một thời gian dài.</w:t>
+      </w:r>
+      <w:proofErr w:type="gramEnd"/>
+    </w:p>
+    <w:p>
+      <w:pPr>
+        <w:rPr>
+          <w:color w:val="000000"/>
+          <w:szCs w:val="26"/>
+          <w:lang w:val="en-US"/>
+        </w:rPr>
+      </w:pPr>
+    </w:p>
+    <w:p>
+      <w:pPr>
+        <w:rPr>
+          <w:color w:val="000000"/>
+          <w:szCs w:val="26"/>
+          <w:lang w:val="en-US"/>
+        </w:rPr>
+      </w:pPr>
+      <w:r>
+        <w:rPr>
+          <w:color w:val="000000"/>
+          <w:szCs w:val="26"/>
+          <w:lang w:val="en-US"/>
+        </w:rPr>
+        <w:t>Trước hết, xin chân thành…</w:t>
+      </w:r>
+      <w:proofErr w:type="gramStart"/>
+      <w:r>
+        <w:rPr>
+          <w:color w:val="000000"/>
+          <w:szCs w:val="26"/>
+          <w:lang w:val="en-US"/>
+        </w:rPr>
+        <w:t>.[</w:t>
+      </w:r>
+      <w:proofErr w:type="gramEnd"/>
+      <w:r>
+        <w:rPr>
+          <w:color w:val="000000"/>
+          <w:szCs w:val="26"/>
+          <w:lang w:val="en-US"/>
+        </w:rPr>
+        <w:t>Trường, khoa]</w:t>
+      </w:r>
+    </w:p>
+    <w:p>
+      <w:pPr>
+        <w:rPr>
+          <w:color w:val="000000"/>
+          <w:szCs w:val="26"/>
+          <w:lang w:val="en-US"/>
+        </w:rPr>
+      </w:pPr>
+    </w:p>
+    <w:p>
+      <w:pPr>
+        <w:rPr>
+          <w:color w:val="000000"/>
+          <w:szCs w:val="26"/>
+          <w:lang w:val="en-US"/>
+        </w:rPr>
+      </w:pPr>
+      <w:r>
+        <w:rPr>
+          <w:color w:val="000000"/>
+          <w:szCs w:val="26"/>
+          <w:lang w:val="en-US"/>
+        </w:rPr>
+        <w:t>Em xin cảm ơn [Cô]</w:t>
+      </w:r>
+    </w:p>
+    <w:p>
+      <w:pPr>
+        <w:rPr>
+          <w:color w:val="000000"/>
+          <w:szCs w:val="26"/>
+          <w:lang w:val="en-US"/>
+        </w:rPr>
+      </w:pPr>
+    </w:p>
+    <w:p>
+      <w:pPr>
+        <w:rPr>
+          <w:color w:val="000000"/>
+          <w:szCs w:val="26"/>
+          <w:lang w:val="en-US"/>
+        </w:rPr>
+      </w:pPr>
+      <w:r>
+        <w:rPr>
+          <w:color w:val="000000"/>
+          <w:szCs w:val="26"/>
+          <w:lang w:val="en-US"/>
+        </w:rPr>
+        <w:t>Cuối cùng, [bạn bè, gia đình, cty]</w:t>
+      </w:r>
+    </w:p>
+    <w:p>
+      <w:pPr>
+        <w:rPr>
+          <w:color w:val="000000"/>
+          <w:szCs w:val="26"/>
+          <w:lang w:val="en-US"/>
+        </w:rPr>
+      </w:pPr>
+    </w:p>
+    <w:p>
+      <w:pPr>
+        <w:rPr>
+          <w:color w:val="000000"/>
+          <w:szCs w:val="26"/>
+          <w:lang w:val="en-US"/>
+        </w:rPr>
+      </w:pPr>
+      <w:r>
+        <w:rPr>
+          <w:color w:val="000000"/>
+          <w:szCs w:val="26"/>
+          <w:lang w:val="en-US"/>
+        </w:rPr>
+        <w:t>Chúc…</w:t>
+      </w:r>
+    </w:p>
+    <w:p>
+      <w:pPr>
+        <w:rPr>
+          <w:color w:val="000000"/>
+          <w:szCs w:val="26"/>
+          <w:lang w:val="en-US"/>
+        </w:rPr>
+      </w:pPr>
+      <w:r>
+        <w:rPr>
+          <w:color w:val="000000"/>
+          <w:szCs w:val="26"/>
+          <w:lang w:val="en-US"/>
+        </w:rPr>
+        <w:t>Kết</w:t>
+      </w:r>
+    </w:p>
+    <w:p>
+      <w:pPr>
+        <w:spacing w:line="360" w:lineRule="auto"/>
+        <w:ind w:left="4320"/>
+        <w:rPr>
+          <w:color w:val="000000"/>
+          <w:szCs w:val="26"/>
+          <w:lang w:val="en-US"/>
+        </w:rPr>
+      </w:pPr>
+      <w:r>
+        <w:rPr>
+          <w:color w:val="000000"/>
+          <w:szCs w:val="26"/>
+          <w:lang w:val="en-US"/>
+        </w:rPr>
+        <w:t>Cần thơ, ngày 20 tháng 12</w:t>
+      </w:r>
+      <w:r>
+        <w:rPr>
+          <w:color w:val="000000"/>
+          <w:szCs w:val="26"/>
+          <w:lang w:val="en-US"/>
+        </w:rPr>
+        <w:t xml:space="preserve"> năm 2020</w:t>
+      </w:r>
+    </w:p>
+    <w:p>
+      <w:pPr>
+        <w:ind w:left="4320"/>
+        <w:rPr>
+          <w:color w:val="000000"/>
+          <w:szCs w:val="26"/>
+          <w:lang w:val="en-US"/>
+        </w:rPr>
+      </w:pPr>
+      <w:r>
+        <w:rPr>
+          <w:color w:val="000000"/>
+          <w:szCs w:val="26"/>
+          <w:lang w:val="en-US"/>
+        </w:rPr>
+        <w:t xml:space="preserve">                </w:t>
+      </w:r>
+      <w:r>
+        <w:rPr>
+          <w:color w:val="000000"/>
+          <w:szCs w:val="26"/>
+          <w:lang w:val="en-US"/>
+        </w:rPr>
+        <w:t>Sinh viên thực hiện</w:t>
+      </w:r>
+    </w:p>
+    <w:p>
+      <w:pPr>
+        <w:ind w:left="4320"/>
+        <w:rPr>
+          <w:color w:val="000000"/>
+          <w:szCs w:val="26"/>
+          <w:lang w:val="en-US"/>
+        </w:rPr>
+      </w:pPr>
+    </w:p>
+    <w:p>
+      <w:pPr>
+        <w:ind w:left="4320"/>
+        <w:rPr>
+          <w:b/>
+          <w:color w:val="000000"/>
+          <w:szCs w:val="26"/>
+          <w:lang w:val="en-US"/>
+        </w:rPr>
+      </w:pPr>
+      <w:r>
+        <w:rPr>
+          <w:color w:val="000000"/>
+          <w:szCs w:val="26"/>
+          <w:lang w:val="en-US"/>
+        </w:rPr>
+        <w:t xml:space="preserve">                     </w:t>
+      </w:r>
+      <w:r>
+        <w:rPr>
+          <w:b/>
+          <w:color w:val="000000"/>
+          <w:szCs w:val="26"/>
+          <w:lang w:val="en-US"/>
+        </w:rPr>
+        <w:t>Tô Vủ Phong</w:t>
       </w:r>
     </w:p>
     <w:p>
@@ -1298,18 +1588,18 @@
       <w:sdtEndPr>
         <w:rPr>
           <w:rFonts w:ascii="Times New Roman" w:eastAsia="Times New Roman" w:hAnsi="Times New Roman" w:cs="Times New Roman"/>
+          <w:caps w:val="0"/>
           <w:noProof/>
           <w:color w:val="auto"/>
           <w:sz w:val="26"/>
           <w:szCs w:val="24"/>
-          <w:lang w:eastAsia="zh-CN"/>
+          <w:lang w:val="vi-VN" w:eastAsia="zh-CN"/>
         </w:rPr>
       </w:sdtEndPr>
       <w:sdtContent>
         <w:p>
           <w:pPr>
             <w:pStyle w:val="TOCHeading"/>
-            <w:jc w:val="center"/>
             <w:rPr>
               <w:rFonts w:ascii="Times New Roman" w:hAnsi="Times New Roman" w:cs="Times New Roman"/>
               <w:color w:val="auto"/>
@@ -1346,14 +1636,13 @@
           <w:r>
             <w:fldChar w:fldCharType="separate"/>
           </w:r>
-          <w:hyperlink w:anchor="_Toc59315585" w:history="1">
+          <w:hyperlink w:anchor="_Toc59363130" w:history="1">
             <w:r>
               <w:rPr>
                 <w:rStyle w:val="Hyperlink"/>
                 <w:noProof/>
-                <w:lang w:val="nl-NL"/>
-              </w:rPr>
-              <w:t>Phần I: GIỚI THIỆU</w:t>
+              </w:rPr>
+              <w:t>PHẦN GIỚI THIỆU</w:t>
             </w:r>
             <w:r>
               <w:rPr>
@@ -1374,7 +1663,7 @@
                 <w:noProof/>
                 <w:webHidden/>
               </w:rPr>
-              <w:instrText xml:space="preserve"> PAGEREF _Toc59315585 \h </w:instrText>
+              <w:instrText xml:space="preserve"> PAGEREF _Toc59363130 \h </w:instrText>
             </w:r>
             <w:r>
               <w:rPr>
@@ -1420,7 +1709,7 @@
               <w:lang w:val="en-US" w:eastAsia="en-US"/>
             </w:rPr>
           </w:pPr>
-          <w:hyperlink w:anchor="_Toc59315586" w:history="1">
+          <w:hyperlink w:anchor="_Toc59363131" w:history="1">
             <w:r>
               <w:rPr>
                 <w:rStyle w:val="Hyperlink"/>
@@ -1466,7 +1755,7 @@
                 <w:noProof/>
                 <w:webHidden/>
               </w:rPr>
-              <w:instrText xml:space="preserve"> PAGEREF _Toc59315586 \h </w:instrText>
+              <w:instrText xml:space="preserve"> PAGEREF _Toc59363131 \h </w:instrText>
             </w:r>
             <w:r>
               <w:rPr>
@@ -1512,7 +1801,7 @@
               <w:lang w:val="en-US" w:eastAsia="en-US"/>
             </w:rPr>
           </w:pPr>
-          <w:hyperlink w:anchor="_Toc59315587" w:history="1">
+          <w:hyperlink w:anchor="_Toc59363132" w:history="1">
             <w:r>
               <w:rPr>
                 <w:rStyle w:val="Hyperlink"/>
@@ -1558,7 +1847,7 @@
                 <w:noProof/>
                 <w:webHidden/>
               </w:rPr>
-              <w:instrText xml:space="preserve"> PAGEREF _Toc59315587 \h </w:instrText>
+              <w:instrText xml:space="preserve"> PAGEREF _Toc59363132 \h </w:instrText>
             </w:r>
             <w:r>
               <w:rPr>
@@ -1604,7 +1893,7 @@
               <w:lang w:val="en-US" w:eastAsia="en-US"/>
             </w:rPr>
           </w:pPr>
-          <w:hyperlink w:anchor="_Toc59315588" w:history="1">
+          <w:hyperlink w:anchor="_Toc59363133" w:history="1">
             <w:r>
               <w:rPr>
                 <w:rStyle w:val="Hyperlink"/>
@@ -1650,7 +1939,7 @@
                 <w:noProof/>
                 <w:webHidden/>
               </w:rPr>
-              <w:instrText xml:space="preserve"> PAGEREF _Toc59315588 \h </w:instrText>
+              <w:instrText xml:space="preserve"> PAGEREF _Toc59363133 \h </w:instrText>
             </w:r>
             <w:r>
               <w:rPr>
@@ -1696,7 +1985,7 @@
               <w:lang w:val="en-US" w:eastAsia="en-US"/>
             </w:rPr>
           </w:pPr>
-          <w:hyperlink w:anchor="_Toc59315589" w:history="1">
+          <w:hyperlink w:anchor="_Toc59363134" w:history="1">
             <w:r>
               <w:rPr>
                 <w:rStyle w:val="Hyperlink"/>
@@ -1740,7 +2029,7 @@
                 <w:noProof/>
                 <w:webHidden/>
               </w:rPr>
-              <w:instrText xml:space="preserve"> PAGEREF _Toc59315589 \h </w:instrText>
+              <w:instrText xml:space="preserve"> PAGEREF _Toc59363134 \h </w:instrText>
             </w:r>
             <w:r>
               <w:rPr>
@@ -1786,7 +2075,7 @@
               <w:lang w:val="en-US" w:eastAsia="en-US"/>
             </w:rPr>
           </w:pPr>
-          <w:hyperlink w:anchor="_Toc59315590" w:history="1">
+          <w:hyperlink w:anchor="_Toc59363135" w:history="1">
             <w:r>
               <w:rPr>
                 <w:rStyle w:val="Hyperlink"/>
@@ -1830,7 +2119,7 @@
                 <w:noProof/>
                 <w:webHidden/>
               </w:rPr>
-              <w:instrText xml:space="preserve"> PAGEREF _Toc59315590 \h </w:instrText>
+              <w:instrText xml:space="preserve"> PAGEREF _Toc59363135 \h </w:instrText>
             </w:r>
             <w:r>
               <w:rPr>
@@ -1876,7 +2165,7 @@
               <w:lang w:val="en-US" w:eastAsia="en-US"/>
             </w:rPr>
           </w:pPr>
-          <w:hyperlink w:anchor="_Toc59315591" w:history="1">
+          <w:hyperlink w:anchor="_Toc59363136" w:history="1">
             <w:r>
               <w:rPr>
                 <w:rStyle w:val="Hyperlink"/>
@@ -1920,7 +2209,7 @@
                 <w:noProof/>
                 <w:webHidden/>
               </w:rPr>
-              <w:instrText xml:space="preserve"> PAGEREF _Toc59315591 \h </w:instrText>
+              <w:instrText xml:space="preserve"> PAGEREF _Toc59363136 \h </w:instrText>
             </w:r>
             <w:r>
               <w:rPr>
@@ -1966,7 +2255,7 @@
               <w:lang w:val="en-US" w:eastAsia="en-US"/>
             </w:rPr>
           </w:pPr>
-          <w:hyperlink w:anchor="_Toc59315592" w:history="1">
+          <w:hyperlink w:anchor="_Toc59363137" w:history="1">
             <w:r>
               <w:rPr>
                 <w:rStyle w:val="Hyperlink"/>
@@ -2010,7 +2299,7 @@
                 <w:noProof/>
                 <w:webHidden/>
               </w:rPr>
-              <w:instrText xml:space="preserve"> PAGEREF _Toc59315592 \h </w:instrText>
+              <w:instrText xml:space="preserve"> PAGEREF _Toc59363137 \h </w:instrText>
             </w:r>
             <w:r>
               <w:rPr>
@@ -2055,14 +2344,13 @@
               <w:lang w:val="en-US" w:eastAsia="en-US"/>
             </w:rPr>
           </w:pPr>
-          <w:hyperlink w:anchor="_Toc59315593" w:history="1">
+          <w:hyperlink w:anchor="_Toc59363138" w:history="1">
             <w:r>
               <w:rPr>
                 <w:rStyle w:val="Hyperlink"/>
                 <w:noProof/>
-                <w:lang w:val="nl-NL"/>
-              </w:rPr>
-              <w:t>Phần II: NỘI DUNG</w:t>
+              </w:rPr>
+              <w:t>PHẦN NỘI DUNG</w:t>
             </w:r>
             <w:r>
               <w:rPr>
@@ -2083,7 +2371,7 @@
                 <w:noProof/>
                 <w:webHidden/>
               </w:rPr>
-              <w:instrText xml:space="preserve"> PAGEREF _Toc59315593 \h </w:instrText>
+              <w:instrText xml:space="preserve"> PAGEREF _Toc59363138 \h </w:instrText>
             </w:r>
             <w:r>
               <w:rPr>
@@ -2116,7 +2404,7 @@
         </w:p>
         <w:p>
           <w:pPr>
-            <w:pStyle w:val="TOC2"/>
+            <w:pStyle w:val="TOC1"/>
             <w:tabs>
               <w:tab w:val="right" w:leader="dot" w:pos="8778"/>
             </w:tabs>
@@ -2128,14 +2416,13 @@
               <w:lang w:val="en-US" w:eastAsia="en-US"/>
             </w:rPr>
           </w:pPr>
-          <w:hyperlink w:anchor="_Toc59315594" w:history="1">
+          <w:hyperlink w:anchor="_Toc59363139" w:history="1">
             <w:r>
               <w:rPr>
                 <w:rStyle w:val="Hyperlink"/>
                 <w:noProof/>
-                <w:lang w:val="nl-NL"/>
-              </w:rPr>
-              <w:t>Chương I – Mô tả bài toán</w:t>
+              </w:rPr>
+              <w:t>CHƯƠNG 1: MÔ TẢ BÀI TOÁN</w:t>
             </w:r>
             <w:r>
               <w:rPr>
@@ -2156,7 +2443,7 @@
                 <w:noProof/>
                 <w:webHidden/>
               </w:rPr>
-              <w:instrText xml:space="preserve"> PAGEREF _Toc59315594 \h </w:instrText>
+              <w:instrText xml:space="preserve"> PAGEREF _Toc59363139 \h </w:instrText>
             </w:r>
             <w:r>
               <w:rPr>
@@ -2189,28 +2476,34 @@
         </w:p>
         <w:p>
           <w:pPr>
-            <w:pStyle w:val="TOC3"/>
+            <w:pStyle w:val="TOC2"/>
             <w:tabs>
-              <w:tab w:val="left" w:pos="1100"/>
+              <w:tab w:val="left" w:pos="880"/>
               <w:tab w:val="right" w:leader="dot" w:pos="8778"/>
             </w:tabs>
             <w:rPr>
+              <w:rFonts w:asciiTheme="minorHAnsi" w:eastAsiaTheme="minorEastAsia" w:hAnsiTheme="minorHAnsi" w:cstheme="minorBidi"/>
               <w:noProof/>
+              <w:sz w:val="22"/>
+              <w:szCs w:val="22"/>
               <w:lang w:val="en-US" w:eastAsia="en-US"/>
             </w:rPr>
           </w:pPr>
-          <w:hyperlink w:anchor="_Toc59315595" w:history="1">
+          <w:hyperlink w:anchor="_Toc59363140" w:history="1">
             <w:r>
               <w:rPr>
                 <w:rStyle w:val="Hyperlink"/>
                 <w:noProof/>
                 <w:lang w:val="nl-NL"/>
               </w:rPr>
-              <w:t>1.1.</w:t>
-            </w:r>
-            <w:r>
-              <w:rPr>
-                <w:noProof/>
+              <w:t>1.</w:t>
+            </w:r>
+            <w:r>
+              <w:rPr>
+                <w:rFonts w:asciiTheme="minorHAnsi" w:eastAsiaTheme="minorEastAsia" w:hAnsiTheme="minorHAnsi" w:cstheme="minorBidi"/>
+                <w:noProof/>
+                <w:sz w:val="22"/>
+                <w:szCs w:val="22"/>
                 <w:lang w:val="en-US" w:eastAsia="en-US"/>
               </w:rPr>
               <w:tab/>
@@ -2242,7 +2535,7 @@
                 <w:noProof/>
                 <w:webHidden/>
               </w:rPr>
-              <w:instrText xml:space="preserve"> PAGEREF _Toc59315595 \h </w:instrText>
+              <w:instrText xml:space="preserve"> PAGEREF _Toc59363140 \h </w:instrText>
             </w:r>
             <w:r>
               <w:rPr>
@@ -2275,28 +2568,34 @@
         </w:p>
         <w:p>
           <w:pPr>
-            <w:pStyle w:val="TOC3"/>
+            <w:pStyle w:val="TOC2"/>
             <w:tabs>
-              <w:tab w:val="left" w:pos="1100"/>
+              <w:tab w:val="left" w:pos="880"/>
               <w:tab w:val="right" w:leader="dot" w:pos="8778"/>
             </w:tabs>
             <w:rPr>
+              <w:rFonts w:asciiTheme="minorHAnsi" w:eastAsiaTheme="minorEastAsia" w:hAnsiTheme="minorHAnsi" w:cstheme="minorBidi"/>
               <w:noProof/>
+              <w:sz w:val="22"/>
+              <w:szCs w:val="22"/>
               <w:lang w:val="en-US" w:eastAsia="en-US"/>
             </w:rPr>
           </w:pPr>
-          <w:hyperlink w:anchor="_Toc59315596" w:history="1">
+          <w:hyperlink w:anchor="_Toc59363141" w:history="1">
             <w:r>
               <w:rPr>
                 <w:rStyle w:val="Hyperlink"/>
                 <w:noProof/>
                 <w:lang w:val="nl-NL"/>
               </w:rPr>
-              <w:t>1.2.</w:t>
-            </w:r>
-            <w:r>
-              <w:rPr>
-                <w:noProof/>
+              <w:t>2.</w:t>
+            </w:r>
+            <w:r>
+              <w:rPr>
+                <w:rFonts w:asciiTheme="minorHAnsi" w:eastAsiaTheme="minorEastAsia" w:hAnsiTheme="minorHAnsi" w:cstheme="minorBidi"/>
+                <w:noProof/>
+                <w:sz w:val="22"/>
+                <w:szCs w:val="22"/>
                 <w:lang w:val="en-US" w:eastAsia="en-US"/>
               </w:rPr>
               <w:tab/>
@@ -2328,7 +2627,7 @@
                 <w:noProof/>
                 <w:webHidden/>
               </w:rPr>
-              <w:instrText xml:space="preserve"> PAGEREF _Toc59315596 \h </w:instrText>
+              <w:instrText xml:space="preserve"> PAGEREF _Toc59363141 \h </w:instrText>
             </w:r>
             <w:r>
               <w:rPr>
@@ -2361,28 +2660,34 @@
         </w:p>
         <w:p>
           <w:pPr>
-            <w:pStyle w:val="TOC3"/>
+            <w:pStyle w:val="TOC2"/>
             <w:tabs>
-              <w:tab w:val="left" w:pos="1100"/>
+              <w:tab w:val="left" w:pos="880"/>
               <w:tab w:val="right" w:leader="dot" w:pos="8778"/>
             </w:tabs>
             <w:rPr>
+              <w:rFonts w:asciiTheme="minorHAnsi" w:eastAsiaTheme="minorEastAsia" w:hAnsiTheme="minorHAnsi" w:cstheme="minorBidi"/>
               <w:noProof/>
+              <w:sz w:val="22"/>
+              <w:szCs w:val="22"/>
               <w:lang w:val="en-US" w:eastAsia="en-US"/>
             </w:rPr>
           </w:pPr>
-          <w:hyperlink w:anchor="_Toc59315597" w:history="1">
+          <w:hyperlink w:anchor="_Toc59363142" w:history="1">
             <w:r>
               <w:rPr>
                 <w:rStyle w:val="Hyperlink"/>
                 <w:noProof/>
                 <w:lang w:val="nl-NL"/>
               </w:rPr>
-              <w:t>1.3.</w:t>
-            </w:r>
-            <w:r>
-              <w:rPr>
-                <w:noProof/>
+              <w:t>3.</w:t>
+            </w:r>
+            <w:r>
+              <w:rPr>
+                <w:rFonts w:asciiTheme="minorHAnsi" w:eastAsiaTheme="minorEastAsia" w:hAnsiTheme="minorHAnsi" w:cstheme="minorBidi"/>
+                <w:noProof/>
+                <w:sz w:val="22"/>
+                <w:szCs w:val="22"/>
                 <w:lang w:val="en-US" w:eastAsia="en-US"/>
               </w:rPr>
               <w:tab/>
@@ -2414,7 +2719,7 @@
                 <w:noProof/>
                 <w:webHidden/>
               </w:rPr>
-              <w:instrText xml:space="preserve"> PAGEREF _Toc59315597 \h </w:instrText>
+              <w:instrText xml:space="preserve"> PAGEREF _Toc59363142 \h </w:instrText>
             </w:r>
             <w:r>
               <w:rPr>
@@ -2447,28 +2752,34 @@
         </w:p>
         <w:p>
           <w:pPr>
-            <w:pStyle w:val="TOC3"/>
+            <w:pStyle w:val="TOC2"/>
             <w:tabs>
-              <w:tab w:val="left" w:pos="1100"/>
+              <w:tab w:val="left" w:pos="880"/>
               <w:tab w:val="right" w:leader="dot" w:pos="8778"/>
             </w:tabs>
             <w:rPr>
+              <w:rFonts w:asciiTheme="minorHAnsi" w:eastAsiaTheme="minorEastAsia" w:hAnsiTheme="minorHAnsi" w:cstheme="minorBidi"/>
               <w:noProof/>
+              <w:sz w:val="22"/>
+              <w:szCs w:val="22"/>
               <w:lang w:val="en-US" w:eastAsia="en-US"/>
             </w:rPr>
           </w:pPr>
-          <w:hyperlink w:anchor="_Toc59315598" w:history="1">
+          <w:hyperlink w:anchor="_Toc59363143" w:history="1">
             <w:r>
               <w:rPr>
                 <w:rStyle w:val="Hyperlink"/>
                 <w:noProof/>
                 <w:lang w:val="nl-NL"/>
               </w:rPr>
-              <w:t>1.4.</w:t>
-            </w:r>
-            <w:r>
-              <w:rPr>
-                <w:noProof/>
+              <w:t>4.</w:t>
+            </w:r>
+            <w:r>
+              <w:rPr>
+                <w:rFonts w:asciiTheme="minorHAnsi" w:eastAsiaTheme="minorEastAsia" w:hAnsiTheme="minorHAnsi" w:cstheme="minorBidi"/>
+                <w:noProof/>
+                <w:sz w:val="22"/>
+                <w:szCs w:val="22"/>
                 <w:lang w:val="en-US" w:eastAsia="en-US"/>
               </w:rPr>
               <w:tab/>
@@ -2500,355 +2811,7 @@
                 <w:noProof/>
                 <w:webHidden/>
               </w:rPr>
-              <w:instrText xml:space="preserve"> PAGEREF _Toc59315598 \h </w:instrText>
-            </w:r>
-            <w:r>
-              <w:rPr>
-                <w:noProof/>
-                <w:webHidden/>
-              </w:rPr>
-            </w:r>
-            <w:r>
-              <w:rPr>
-                <w:noProof/>
-                <w:webHidden/>
-              </w:rPr>
-              <w:fldChar w:fldCharType="separate"/>
-            </w:r>
-            <w:r>
-              <w:rPr>
-                <w:noProof/>
-                <w:webHidden/>
-              </w:rPr>
-              <w:t>14</w:t>
-            </w:r>
-            <w:r>
-              <w:rPr>
-                <w:noProof/>
-                <w:webHidden/>
-              </w:rPr>
-              <w:fldChar w:fldCharType="end"/>
-            </w:r>
-          </w:hyperlink>
-        </w:p>
-        <w:bookmarkStart w:id="0" w:name="_GoBack"/>
-        <w:p>
-          <w:pPr>
-            <w:pStyle w:val="TOC3"/>
-            <w:tabs>
-              <w:tab w:val="left" w:pos="1100"/>
-              <w:tab w:val="right" w:leader="dot" w:pos="8778"/>
-            </w:tabs>
-            <w:rPr>
-              <w:noProof/>
-              <w:lang w:val="en-US" w:eastAsia="en-US"/>
-            </w:rPr>
-          </w:pPr>
-          <w:r>
-            <w:rPr>
-              <w:rStyle w:val="Hyperlink"/>
-              <w:noProof/>
-            </w:rPr>
-            <w:fldChar w:fldCharType="begin"/>
-          </w:r>
-          <w:r>
-            <w:rPr>
-              <w:rStyle w:val="Hyperlink"/>
-              <w:noProof/>
-            </w:rPr>
-            <w:instrText xml:space="preserve"> </w:instrText>
-          </w:r>
-          <w:r>
-            <w:rPr>
-              <w:noProof/>
-            </w:rPr>
-            <w:instrText>HYPERLINK \l "_Toc59315599"</w:instrText>
-          </w:r>
-          <w:r>
-            <w:rPr>
-              <w:rStyle w:val="Hyperlink"/>
-              <w:noProof/>
-            </w:rPr>
-            <w:instrText xml:space="preserve"> </w:instrText>
-          </w:r>
-          <w:r>
-            <w:rPr>
-              <w:rStyle w:val="Hyperlink"/>
-              <w:noProof/>
-            </w:rPr>
-          </w:r>
-          <w:r>
-            <w:rPr>
-              <w:rStyle w:val="Hyperlink"/>
-              <w:noProof/>
-            </w:rPr>
-            <w:fldChar w:fldCharType="separate"/>
-          </w:r>
-          <w:r>
-            <w:rPr>
-              <w:rStyle w:val="Hyperlink"/>
-              <w:noProof/>
-              <w:lang w:val="en-US"/>
-            </w:rPr>
-            <w:t>1.5.</w:t>
-          </w:r>
-          <w:r>
-            <w:rPr>
-              <w:noProof/>
-              <w:lang w:val="en-US" w:eastAsia="en-US"/>
-            </w:rPr>
-            <w:tab/>
-          </w:r>
-          <w:r>
-            <w:rPr>
-              <w:rStyle w:val="Hyperlink"/>
-              <w:noProof/>
-            </w:rPr>
-            <w:t>Các ràng buộc về thực thi và thiết kế</w:t>
-          </w:r>
-          <w:r>
-            <w:rPr>
-              <w:noProof/>
-              <w:webHidden/>
-            </w:rPr>
-            <w:tab/>
-          </w:r>
-          <w:r>
-            <w:rPr>
-              <w:noProof/>
-              <w:webHidden/>
-            </w:rPr>
-            <w:fldChar w:fldCharType="begin"/>
-          </w:r>
-          <w:r>
-            <w:rPr>
-              <w:noProof/>
-              <w:webHidden/>
-            </w:rPr>
-            <w:instrText xml:space="preserve"> PAGEREF _Toc59315599 \h </w:instrText>
-          </w:r>
-          <w:r>
-            <w:rPr>
-              <w:noProof/>
-              <w:webHidden/>
-            </w:rPr>
-          </w:r>
-          <w:r>
-            <w:rPr>
-              <w:noProof/>
-              <w:webHidden/>
-            </w:rPr>
-            <w:fldChar w:fldCharType="separate"/>
-          </w:r>
-          <w:r>
-            <w:rPr>
-              <w:noProof/>
-              <w:webHidden/>
-            </w:rPr>
-            <w:t>14</w:t>
-          </w:r>
-          <w:r>
-            <w:rPr>
-              <w:noProof/>
-              <w:webHidden/>
-            </w:rPr>
-            <w:fldChar w:fldCharType="end"/>
-          </w:r>
-          <w:r>
-            <w:rPr>
-              <w:rStyle w:val="Hyperlink"/>
-              <w:noProof/>
-            </w:rPr>
-            <w:fldChar w:fldCharType="end"/>
-          </w:r>
-        </w:p>
-        <w:bookmarkEnd w:id="0"/>
-        <w:p>
-          <w:pPr>
-            <w:pStyle w:val="TOC3"/>
-            <w:tabs>
-              <w:tab w:val="left" w:pos="1100"/>
-              <w:tab w:val="right" w:leader="dot" w:pos="8778"/>
-            </w:tabs>
-            <w:rPr>
-              <w:noProof/>
-              <w:lang w:val="en-US" w:eastAsia="en-US"/>
-            </w:rPr>
-          </w:pPr>
-          <w:r>
-            <w:rPr>
-              <w:rStyle w:val="Hyperlink"/>
-              <w:noProof/>
-            </w:rPr>
-            <w:fldChar w:fldCharType="begin"/>
-          </w:r>
-          <w:r>
-            <w:rPr>
-              <w:rStyle w:val="Hyperlink"/>
-              <w:noProof/>
-            </w:rPr>
-            <w:instrText xml:space="preserve"> </w:instrText>
-          </w:r>
-          <w:r>
-            <w:rPr>
-              <w:noProof/>
-            </w:rPr>
-            <w:instrText>HYPERLINK \l "_Toc59315600"</w:instrText>
-          </w:r>
-          <w:r>
-            <w:rPr>
-              <w:rStyle w:val="Hyperlink"/>
-              <w:noProof/>
-            </w:rPr>
-            <w:instrText xml:space="preserve"> </w:instrText>
-          </w:r>
-          <w:r>
-            <w:rPr>
-              <w:rStyle w:val="Hyperlink"/>
-              <w:noProof/>
-            </w:rPr>
-          </w:r>
-          <w:r>
-            <w:rPr>
-              <w:rStyle w:val="Hyperlink"/>
-              <w:noProof/>
-            </w:rPr>
-            <w:fldChar w:fldCharType="separate"/>
-          </w:r>
-          <w:r>
-            <w:rPr>
-              <w:rStyle w:val="Hyperlink"/>
-              <w:noProof/>
-              <w:lang w:val="en-US"/>
-            </w:rPr>
-            <w:t>1.6.</w:t>
-          </w:r>
-          <w:r>
-            <w:rPr>
-              <w:noProof/>
-              <w:lang w:val="en-US" w:eastAsia="en-US"/>
-            </w:rPr>
-            <w:tab/>
-          </w:r>
-          <w:r>
-            <w:rPr>
-              <w:rStyle w:val="Hyperlink"/>
-              <w:noProof/>
-            </w:rPr>
-            <w:t>Các giả định và phụ thuộc</w:t>
-          </w:r>
-          <w:r>
-            <w:rPr>
-              <w:noProof/>
-              <w:webHidden/>
-            </w:rPr>
-            <w:tab/>
-          </w:r>
-          <w:r>
-            <w:rPr>
-              <w:noProof/>
-              <w:webHidden/>
-            </w:rPr>
-            <w:fldChar w:fldCharType="begin"/>
-          </w:r>
-          <w:r>
-            <w:rPr>
-              <w:noProof/>
-              <w:webHidden/>
-            </w:rPr>
-            <w:instrText xml:space="preserve"> PAGEREF _Toc59315600 \h </w:instrText>
-          </w:r>
-          <w:r>
-            <w:rPr>
-              <w:noProof/>
-              <w:webHidden/>
-            </w:rPr>
-          </w:r>
-          <w:r>
-            <w:rPr>
-              <w:noProof/>
-              <w:webHidden/>
-            </w:rPr>
-            <w:fldChar w:fldCharType="separate"/>
-          </w:r>
-          <w:r>
-            <w:rPr>
-              <w:noProof/>
-              <w:webHidden/>
-            </w:rPr>
-            <w:t>14</w:t>
-          </w:r>
-          <w:r>
-            <w:rPr>
-              <w:noProof/>
-              <w:webHidden/>
-            </w:rPr>
-            <w:fldChar w:fldCharType="end"/>
-          </w:r>
-          <w:r>
-            <w:rPr>
-              <w:rStyle w:val="Hyperlink"/>
-              <w:noProof/>
-            </w:rPr>
-            <w:fldChar w:fldCharType="end"/>
-          </w:r>
-        </w:p>
-        <w:p>
-          <w:pPr>
-            <w:pStyle w:val="TOC3"/>
-            <w:tabs>
-              <w:tab w:val="left" w:pos="1100"/>
-              <w:tab w:val="right" w:leader="dot" w:pos="8778"/>
-            </w:tabs>
-            <w:rPr>
-              <w:noProof/>
-              <w:lang w:val="en-US" w:eastAsia="en-US"/>
-            </w:rPr>
-          </w:pPr>
-          <w:hyperlink w:anchor="_Toc59315601" w:history="1">
-            <w:r>
-              <w:rPr>
-                <w:rStyle w:val="Hyperlink"/>
-                <w:noProof/>
-                <w:lang w:val="en-US"/>
-              </w:rPr>
-              <w:t>1.7.</w:t>
-            </w:r>
-            <w:r>
-              <w:rPr>
-                <w:noProof/>
-                <w:lang w:val="en-US" w:eastAsia="en-US"/>
-              </w:rPr>
-              <w:tab/>
-            </w:r>
-            <w:r>
-              <w:rPr>
-                <w:rStyle w:val="Hyperlink"/>
-                <w:noProof/>
-                <w:lang w:val="en-US"/>
-              </w:rPr>
-              <w:t>Các yêu cầu giao tiếp bên ngoài</w:t>
-            </w:r>
-            <w:r>
-              <w:rPr>
-                <w:noProof/>
-                <w:webHidden/>
-              </w:rPr>
-              <w:tab/>
-            </w:r>
-            <w:r>
-              <w:rPr>
-                <w:noProof/>
-                <w:webHidden/>
-              </w:rPr>
-              <w:fldChar w:fldCharType="begin"/>
-            </w:r>
-            <w:r>
-              <w:rPr>
-                <w:noProof/>
-                <w:webHidden/>
-              </w:rPr>
-              <w:instrText xml:space="preserve"> PAGEREF _Toc59315601 \h </w:instrText>
+              <w:instrText xml:space="preserve"> PAGEREF _Toc59363143 \h </w:instrText>
             </w:r>
             <w:r>
               <w:rPr>
@@ -2881,28 +2844,34 @@
         </w:p>
         <w:p>
           <w:pPr>
-            <w:pStyle w:val="TOC3"/>
+            <w:pStyle w:val="TOC2"/>
             <w:tabs>
-              <w:tab w:val="left" w:pos="1100"/>
+              <w:tab w:val="left" w:pos="880"/>
               <w:tab w:val="right" w:leader="dot" w:pos="8778"/>
             </w:tabs>
             <w:rPr>
+              <w:rFonts w:asciiTheme="minorHAnsi" w:eastAsiaTheme="minorEastAsia" w:hAnsiTheme="minorHAnsi" w:cstheme="minorBidi"/>
               <w:noProof/>
+              <w:sz w:val="22"/>
+              <w:szCs w:val="22"/>
               <w:lang w:val="en-US" w:eastAsia="en-US"/>
             </w:rPr>
           </w:pPr>
-          <w:hyperlink w:anchor="_Toc59315602" w:history="1">
+          <w:hyperlink w:anchor="_Toc59363144" w:history="1">
             <w:r>
               <w:rPr>
                 <w:rStyle w:val="Hyperlink"/>
                 <w:noProof/>
                 <w:lang w:val="en-US"/>
               </w:rPr>
-              <w:t>1.8.</w:t>
-            </w:r>
-            <w:r>
-              <w:rPr>
-                <w:noProof/>
+              <w:t>5.</w:t>
+            </w:r>
+            <w:r>
+              <w:rPr>
+                <w:rFonts w:asciiTheme="minorHAnsi" w:eastAsiaTheme="minorEastAsia" w:hAnsiTheme="minorHAnsi" w:cstheme="minorBidi"/>
+                <w:noProof/>
+                <w:sz w:val="22"/>
+                <w:szCs w:val="22"/>
                 <w:lang w:val="en-US" w:eastAsia="en-US"/>
               </w:rPr>
               <w:tab/>
@@ -2911,10 +2880,286 @@
               <w:rPr>
                 <w:rStyle w:val="Hyperlink"/>
                 <w:noProof/>
+              </w:rPr>
+              <w:t>Các ràng buộc về thực thi và thiết kế</w:t>
+            </w:r>
+            <w:r>
+              <w:rPr>
+                <w:noProof/>
+                <w:webHidden/>
+              </w:rPr>
+              <w:tab/>
+            </w:r>
+            <w:r>
+              <w:rPr>
+                <w:noProof/>
+                <w:webHidden/>
+              </w:rPr>
+              <w:fldChar w:fldCharType="begin"/>
+            </w:r>
+            <w:r>
+              <w:rPr>
+                <w:noProof/>
+                <w:webHidden/>
+              </w:rPr>
+              <w:instrText xml:space="preserve"> PAGEREF _Toc59363144 \h </w:instrText>
+            </w:r>
+            <w:r>
+              <w:rPr>
+                <w:noProof/>
+                <w:webHidden/>
+              </w:rPr>
+            </w:r>
+            <w:r>
+              <w:rPr>
+                <w:noProof/>
+                <w:webHidden/>
+              </w:rPr>
+              <w:fldChar w:fldCharType="separate"/>
+            </w:r>
+            <w:r>
+              <w:rPr>
+                <w:noProof/>
+                <w:webHidden/>
+              </w:rPr>
+              <w:t>14</w:t>
+            </w:r>
+            <w:r>
+              <w:rPr>
+                <w:noProof/>
+                <w:webHidden/>
+              </w:rPr>
+              <w:fldChar w:fldCharType="end"/>
+            </w:r>
+          </w:hyperlink>
+        </w:p>
+        <w:p>
+          <w:pPr>
+            <w:pStyle w:val="TOC2"/>
+            <w:tabs>
+              <w:tab w:val="left" w:pos="880"/>
+              <w:tab w:val="right" w:leader="dot" w:pos="8778"/>
+            </w:tabs>
+            <w:rPr>
+              <w:rFonts w:asciiTheme="minorHAnsi" w:eastAsiaTheme="minorEastAsia" w:hAnsiTheme="minorHAnsi" w:cstheme="minorBidi"/>
+              <w:noProof/>
+              <w:sz w:val="22"/>
+              <w:szCs w:val="22"/>
+              <w:lang w:val="en-US" w:eastAsia="en-US"/>
+            </w:rPr>
+          </w:pPr>
+          <w:hyperlink w:anchor="_Toc59363145" w:history="1">
+            <w:r>
+              <w:rPr>
+                <w:rStyle w:val="Hyperlink"/>
+                <w:noProof/>
                 <w:lang w:val="en-US"/>
               </w:rPr>
+              <w:t>6.</w:t>
+            </w:r>
+            <w:r>
+              <w:rPr>
+                <w:rFonts w:asciiTheme="minorHAnsi" w:eastAsiaTheme="minorEastAsia" w:hAnsiTheme="minorHAnsi" w:cstheme="minorBidi"/>
+                <w:noProof/>
+                <w:sz w:val="22"/>
+                <w:szCs w:val="22"/>
+                <w:lang w:val="en-US" w:eastAsia="en-US"/>
+              </w:rPr>
+              <w:tab/>
+            </w:r>
+            <w:r>
+              <w:rPr>
+                <w:rStyle w:val="Hyperlink"/>
+                <w:noProof/>
+              </w:rPr>
+              <w:t>Các giả định và phụ thuộc</w:t>
+            </w:r>
+            <w:r>
+              <w:rPr>
+                <w:noProof/>
+                <w:webHidden/>
+              </w:rPr>
+              <w:tab/>
+            </w:r>
+            <w:r>
+              <w:rPr>
+                <w:noProof/>
+                <w:webHidden/>
+              </w:rPr>
+              <w:fldChar w:fldCharType="begin"/>
+            </w:r>
+            <w:r>
+              <w:rPr>
+                <w:noProof/>
+                <w:webHidden/>
+              </w:rPr>
+              <w:instrText xml:space="preserve"> PAGEREF _Toc59363145 \h </w:instrText>
+            </w:r>
+            <w:r>
+              <w:rPr>
+                <w:noProof/>
+                <w:webHidden/>
+              </w:rPr>
+            </w:r>
+            <w:r>
+              <w:rPr>
+                <w:noProof/>
+                <w:webHidden/>
+              </w:rPr>
+              <w:fldChar w:fldCharType="separate"/>
+            </w:r>
+            <w:r>
+              <w:rPr>
+                <w:noProof/>
+                <w:webHidden/>
+              </w:rPr>
+              <w:t>14</w:t>
+            </w:r>
+            <w:r>
+              <w:rPr>
+                <w:noProof/>
+                <w:webHidden/>
+              </w:rPr>
+              <w:fldChar w:fldCharType="end"/>
+            </w:r>
+          </w:hyperlink>
+        </w:p>
+        <w:p>
+          <w:pPr>
+            <w:pStyle w:val="TOC2"/>
+            <w:tabs>
+              <w:tab w:val="left" w:pos="880"/>
+              <w:tab w:val="right" w:leader="dot" w:pos="8778"/>
+            </w:tabs>
+            <w:rPr>
+              <w:rFonts w:asciiTheme="minorHAnsi" w:eastAsiaTheme="minorEastAsia" w:hAnsiTheme="minorHAnsi" w:cstheme="minorBidi"/>
+              <w:noProof/>
+              <w:sz w:val="22"/>
+              <w:szCs w:val="22"/>
+              <w:lang w:val="en-US" w:eastAsia="en-US"/>
+            </w:rPr>
+          </w:pPr>
+          <w:hyperlink w:anchor="_Toc59363146" w:history="1">
+            <w:r>
+              <w:rPr>
+                <w:rStyle w:val="Hyperlink"/>
+                <w:noProof/>
+                <w:lang w:val="en-US"/>
+              </w:rPr>
+              <w:t>7.</w:t>
+            </w:r>
+            <w:r>
+              <w:rPr>
+                <w:rFonts w:asciiTheme="minorHAnsi" w:eastAsiaTheme="minorEastAsia" w:hAnsiTheme="minorHAnsi" w:cstheme="minorBidi"/>
+                <w:noProof/>
+                <w:sz w:val="22"/>
+                <w:szCs w:val="22"/>
+                <w:lang w:val="en-US" w:eastAsia="en-US"/>
+              </w:rPr>
+              <w:tab/>
+            </w:r>
+            <w:r>
+              <w:rPr>
+                <w:rStyle w:val="Hyperlink"/>
+                <w:noProof/>
+                <w:lang w:val="en-US"/>
+              </w:rPr>
+              <w:t>Các yêu cầu giao tiếp bên ngoài</w:t>
+            </w:r>
+            <w:r>
+              <w:rPr>
+                <w:noProof/>
+                <w:webHidden/>
+              </w:rPr>
+              <w:tab/>
+            </w:r>
+            <w:r>
+              <w:rPr>
+                <w:noProof/>
+                <w:webHidden/>
+              </w:rPr>
+              <w:fldChar w:fldCharType="begin"/>
+            </w:r>
+            <w:r>
+              <w:rPr>
+                <w:noProof/>
+                <w:webHidden/>
+              </w:rPr>
+              <w:instrText xml:space="preserve"> PAGEREF _Toc59363146 \h </w:instrText>
+            </w:r>
+            <w:r>
+              <w:rPr>
+                <w:noProof/>
+                <w:webHidden/>
+              </w:rPr>
+            </w:r>
+            <w:r>
+              <w:rPr>
+                <w:noProof/>
+                <w:webHidden/>
+              </w:rPr>
+              <w:fldChar w:fldCharType="separate"/>
+            </w:r>
+            <w:r>
+              <w:rPr>
+                <w:noProof/>
+                <w:webHidden/>
+              </w:rPr>
+              <w:t>14</w:t>
+            </w:r>
+            <w:r>
+              <w:rPr>
+                <w:noProof/>
+                <w:webHidden/>
+              </w:rPr>
+              <w:fldChar w:fldCharType="end"/>
+            </w:r>
+          </w:hyperlink>
+        </w:p>
+        <w:p>
+          <w:pPr>
+            <w:pStyle w:val="TOC2"/>
+            <w:tabs>
+              <w:tab w:val="left" w:pos="880"/>
+              <w:tab w:val="right" w:leader="dot" w:pos="8778"/>
+            </w:tabs>
+            <w:rPr>
+              <w:rFonts w:asciiTheme="minorHAnsi" w:eastAsiaTheme="minorEastAsia" w:hAnsiTheme="minorHAnsi" w:cstheme="minorBidi"/>
+              <w:noProof/>
+              <w:sz w:val="22"/>
+              <w:szCs w:val="22"/>
+              <w:lang w:val="en-US" w:eastAsia="en-US"/>
+            </w:rPr>
+          </w:pPr>
+          <w:hyperlink w:anchor="_Toc59363147" w:history="1">
+            <w:r>
+              <w:rPr>
+                <w:rStyle w:val="Hyperlink"/>
+                <w:noProof/>
+                <w:lang w:val="en-US"/>
+              </w:rPr>
+              <w:t>8.</w:t>
+            </w:r>
+            <w:r>
+              <w:rPr>
+                <w:rFonts w:asciiTheme="minorHAnsi" w:eastAsiaTheme="minorEastAsia" w:hAnsiTheme="minorHAnsi" w:cstheme="minorBidi"/>
+                <w:noProof/>
+                <w:sz w:val="22"/>
+                <w:szCs w:val="22"/>
+                <w:lang w:val="en-US" w:eastAsia="en-US"/>
+              </w:rPr>
+              <w:tab/>
+            </w:r>
+            <w:r>
+              <w:rPr>
+                <w:rStyle w:val="Hyperlink"/>
+                <w:noProof/>
+                <w:lang w:val="en-US"/>
+              </w:rPr>
               <w:t>Mô hình hóa yêu cầu</w:t>
             </w:r>
+            <w:bookmarkStart w:id="0" w:name="_GoBack"/>
+            <w:bookmarkEnd w:id="0"/>
             <w:r>
               <w:rPr>
                 <w:noProof/>
@@ -2934,7 +3179,151 @@
                 <w:noProof/>
                 <w:webHidden/>
               </w:rPr>
-              <w:instrText xml:space="preserve"> PAGEREF _Toc59315602 \h </w:instrText>
+              <w:instrText xml:space="preserve"> PAGEREF _Toc59363147 \h </w:instrText>
+            </w:r>
+            <w:r>
+              <w:rPr>
+                <w:noProof/>
+                <w:webHidden/>
+              </w:rPr>
+            </w:r>
+            <w:r>
+              <w:rPr>
+                <w:noProof/>
+                <w:webHidden/>
+              </w:rPr>
+              <w:fldChar w:fldCharType="separate"/>
+            </w:r>
+            <w:r>
+              <w:rPr>
+                <w:noProof/>
+                <w:webHidden/>
+              </w:rPr>
+              <w:t>14</w:t>
+            </w:r>
+            <w:r>
+              <w:rPr>
+                <w:noProof/>
+                <w:webHidden/>
+              </w:rPr>
+              <w:fldChar w:fldCharType="end"/>
+            </w:r>
+          </w:hyperlink>
+        </w:p>
+        <w:p>
+          <w:pPr>
+            <w:pStyle w:val="TOC1"/>
+            <w:tabs>
+              <w:tab w:val="right" w:leader="dot" w:pos="8778"/>
+            </w:tabs>
+            <w:rPr>
+              <w:rFonts w:asciiTheme="minorHAnsi" w:eastAsiaTheme="minorEastAsia" w:hAnsiTheme="minorHAnsi" w:cstheme="minorBidi"/>
+              <w:noProof/>
+              <w:sz w:val="22"/>
+              <w:szCs w:val="22"/>
+              <w:lang w:val="en-US" w:eastAsia="en-US"/>
+            </w:rPr>
+          </w:pPr>
+          <w:hyperlink w:anchor="_Toc59363148" w:history="1">
+            <w:r>
+              <w:rPr>
+                <w:rStyle w:val="Hyperlink"/>
+                <w:noProof/>
+              </w:rPr>
+              <w:t>Chương 2: Thiết kế và cài đặt giải pháp</w:t>
+            </w:r>
+            <w:r>
+              <w:rPr>
+                <w:noProof/>
+                <w:webHidden/>
+              </w:rPr>
+              <w:tab/>
+            </w:r>
+            <w:r>
+              <w:rPr>
+                <w:noProof/>
+                <w:webHidden/>
+              </w:rPr>
+              <w:fldChar w:fldCharType="begin"/>
+            </w:r>
+            <w:r>
+              <w:rPr>
+                <w:noProof/>
+                <w:webHidden/>
+              </w:rPr>
+              <w:instrText xml:space="preserve"> PAGEREF _Toc59363148 \h </w:instrText>
+            </w:r>
+            <w:r>
+              <w:rPr>
+                <w:noProof/>
+                <w:webHidden/>
+              </w:rPr>
+            </w:r>
+            <w:r>
+              <w:rPr>
+                <w:noProof/>
+                <w:webHidden/>
+              </w:rPr>
+              <w:fldChar w:fldCharType="separate"/>
+            </w:r>
+            <w:r>
+              <w:rPr>
+                <w:noProof/>
+                <w:webHidden/>
+              </w:rPr>
+              <w:t>14</w:t>
+            </w:r>
+            <w:r>
+              <w:rPr>
+                <w:noProof/>
+                <w:webHidden/>
+              </w:rPr>
+              <w:fldChar w:fldCharType="end"/>
+            </w:r>
+          </w:hyperlink>
+        </w:p>
+        <w:p>
+          <w:pPr>
+            <w:pStyle w:val="TOC1"/>
+            <w:tabs>
+              <w:tab w:val="right" w:leader="dot" w:pos="8778"/>
+            </w:tabs>
+            <w:rPr>
+              <w:rFonts w:asciiTheme="minorHAnsi" w:eastAsiaTheme="minorEastAsia" w:hAnsiTheme="minorHAnsi" w:cstheme="minorBidi"/>
+              <w:noProof/>
+              <w:sz w:val="22"/>
+              <w:szCs w:val="22"/>
+              <w:lang w:val="en-US" w:eastAsia="en-US"/>
+            </w:rPr>
+          </w:pPr>
+          <w:hyperlink w:anchor="_Toc59363149" w:history="1">
+            <w:r>
+              <w:rPr>
+                <w:rStyle w:val="Hyperlink"/>
+                <w:noProof/>
+              </w:rPr>
+              <w:t>PHẦN KẾT LUẬN</w:t>
+            </w:r>
+            <w:r>
+              <w:rPr>
+                <w:noProof/>
+                <w:webHidden/>
+              </w:rPr>
+              <w:tab/>
+            </w:r>
+            <w:r>
+              <w:rPr>
+                <w:noProof/>
+                <w:webHidden/>
+              </w:rPr>
+              <w:fldChar w:fldCharType="begin"/>
+            </w:r>
+            <w:r>
+              <w:rPr>
+                <w:noProof/>
+                <w:webHidden/>
+              </w:rPr>
+              <w:instrText xml:space="preserve"> PAGEREF _Toc59363149 \h </w:instrText>
             </w:r>
             <w:r>
               <w:rPr>
@@ -2967,11 +3356,6 @@
         </w:p>
         <w:p>
           <w:r>
-            <w:rPr>
-              <w:b/>
-              <w:bCs/>
-              <w:noProof/>
-            </w:rPr>
             <w:fldChar w:fldCharType="end"/>
           </w:r>
         </w:p>
@@ -3190,6 +3574,7 @@
             <w:pPr>
               <w:pStyle w:val="Header"/>
               <w:ind w:left="0"/>
+              <w:jc w:val="left"/>
               <w:rPr>
                 <w:b w:val="0"/>
                 <w:caps w:val="0"/>
@@ -3212,6 +3597,7 @@
             <w:pPr>
               <w:pStyle w:val="Header"/>
               <w:ind w:left="0"/>
+              <w:jc w:val="left"/>
               <w:rPr>
                 <w:b w:val="0"/>
                 <w:caps w:val="0"/>
@@ -3258,6 +3644,7 @@
             <w:pPr>
               <w:pStyle w:val="Header"/>
               <w:ind w:left="0"/>
+              <w:jc w:val="left"/>
               <w:rPr>
                 <w:b w:val="0"/>
                 <w:caps w:val="0"/>
@@ -3280,6 +3667,7 @@
             <w:pPr>
               <w:pStyle w:val="Header"/>
               <w:ind w:left="0"/>
+              <w:jc w:val="left"/>
               <w:rPr>
                 <w:b w:val="0"/>
                 <w:caps w:val="0"/>
@@ -3326,6 +3714,7 @@
             <w:pPr>
               <w:pStyle w:val="Header"/>
               <w:ind w:left="0"/>
+              <w:jc w:val="left"/>
               <w:rPr>
                 <w:b w:val="0"/>
                 <w:caps w:val="0"/>
@@ -3348,6 +3737,7 @@
             <w:pPr>
               <w:pStyle w:val="Header"/>
               <w:ind w:left="0"/>
+              <w:jc w:val="left"/>
               <w:rPr>
                 <w:b w:val="0"/>
                 <w:caps w:val="0"/>
@@ -3394,6 +3784,7 @@
             <w:pPr>
               <w:pStyle w:val="Header"/>
               <w:ind w:left="0"/>
+              <w:jc w:val="left"/>
               <w:rPr>
                 <w:b w:val="0"/>
                 <w:caps w:val="0"/>
@@ -3416,6 +3807,7 @@
             <w:pPr>
               <w:pStyle w:val="Header"/>
               <w:ind w:left="0"/>
+              <w:jc w:val="left"/>
               <w:rPr>
                 <w:b w:val="0"/>
                 <w:caps w:val="0"/>
@@ -3462,6 +3854,7 @@
             <w:pPr>
               <w:pStyle w:val="Header"/>
               <w:ind w:left="0"/>
+              <w:jc w:val="left"/>
               <w:rPr>
                 <w:b w:val="0"/>
                 <w:caps w:val="0"/>
@@ -3484,6 +3877,7 @@
             <w:pPr>
               <w:pStyle w:val="Header"/>
               <w:ind w:left="0"/>
+              <w:jc w:val="left"/>
               <w:rPr>
                 <w:b w:val="0"/>
                 <w:caps w:val="0"/>
@@ -3530,6 +3924,7 @@
             <w:pPr>
               <w:pStyle w:val="Header"/>
               <w:ind w:left="0"/>
+              <w:jc w:val="left"/>
               <w:rPr>
                 <w:b w:val="0"/>
                 <w:caps w:val="0"/>
@@ -3552,6 +3947,7 @@
             <w:pPr>
               <w:pStyle w:val="Header"/>
               <w:ind w:left="0"/>
+              <w:jc w:val="left"/>
               <w:rPr>
                 <w:b w:val="0"/>
                 <w:caps w:val="0"/>
@@ -3598,6 +3994,7 @@
             <w:pPr>
               <w:pStyle w:val="Header"/>
               <w:ind w:left="0"/>
+              <w:jc w:val="left"/>
               <w:rPr>
                 <w:b w:val="0"/>
                 <w:caps w:val="0"/>
@@ -3620,6 +4017,7 @@
             <w:pPr>
               <w:pStyle w:val="Header"/>
               <w:ind w:left="0"/>
+              <w:jc w:val="left"/>
               <w:rPr>
                 <w:b w:val="0"/>
                 <w:caps w:val="0"/>
@@ -3632,6 +4030,274 @@
               </w:rPr>
               <w:t>Mô hình giao tiếp giữa client và server thông qua HTTP request</w:t>
             </w:r>
+          </w:p>
+        </w:tc>
+      </w:tr>
+      <w:tr>
+        <w:tc>
+          <w:tcPr>
+            <w:tcW w:w="749" w:type="dxa"/>
+          </w:tcPr>
+          <w:p>
+            <w:pPr>
+              <w:pStyle w:val="Header"/>
+              <w:ind w:left="0"/>
+              <w:rPr>
+                <w:b w:val="0"/>
+                <w:caps w:val="0"/>
+                <w:lang w:val="en-US"/>
+              </w:rPr>
+            </w:pPr>
+            <w:r>
+              <w:rPr>
+                <w:b w:val="0"/>
+                <w:caps w:val="0"/>
+                <w:lang w:val="en-US"/>
+              </w:rPr>
+              <w:t>8</w:t>
+            </w:r>
+          </w:p>
+        </w:tc>
+        <w:tc>
+          <w:tcPr>
+            <w:tcW w:w="4678" w:type="dxa"/>
+          </w:tcPr>
+          <w:p>
+            <w:pPr>
+              <w:pStyle w:val="Header"/>
+              <w:ind w:left="0"/>
+              <w:jc w:val="left"/>
+              <w:rPr>
+                <w:b w:val="0"/>
+                <w:caps w:val="0"/>
+                <w:lang w:val="en-US"/>
+              </w:rPr>
+            </w:pPr>
+            <w:r>
+              <w:rPr>
+                <w:b w:val="0"/>
+                <w:caps w:val="0"/>
+                <w:lang w:val="en-US"/>
+              </w:rPr>
+              <w:t>Back-end</w:t>
+            </w:r>
+          </w:p>
+        </w:tc>
+        <w:tc>
+          <w:tcPr>
+            <w:tcW w:w="3367" w:type="dxa"/>
+          </w:tcPr>
+          <w:p>
+            <w:pPr>
+              <w:pStyle w:val="Header"/>
+              <w:ind w:left="0"/>
+              <w:jc w:val="left"/>
+              <w:rPr>
+                <w:b w:val="0"/>
+                <w:caps w:val="0"/>
+              </w:rPr>
+            </w:pPr>
+          </w:p>
+        </w:tc>
+      </w:tr>
+      <w:tr>
+        <w:tc>
+          <w:tcPr>
+            <w:tcW w:w="749" w:type="dxa"/>
+          </w:tcPr>
+          <w:p>
+            <w:pPr>
+              <w:pStyle w:val="Header"/>
+              <w:ind w:left="0"/>
+              <w:rPr>
+                <w:b w:val="0"/>
+                <w:caps w:val="0"/>
+                <w:lang w:val="en-US"/>
+              </w:rPr>
+            </w:pPr>
+            <w:r>
+              <w:rPr>
+                <w:b w:val="0"/>
+                <w:caps w:val="0"/>
+                <w:lang w:val="en-US"/>
+              </w:rPr>
+              <w:t>9</w:t>
+            </w:r>
+          </w:p>
+        </w:tc>
+        <w:tc>
+          <w:tcPr>
+            <w:tcW w:w="4678" w:type="dxa"/>
+          </w:tcPr>
+          <w:p>
+            <w:pPr>
+              <w:pStyle w:val="Header"/>
+              <w:ind w:left="0"/>
+              <w:jc w:val="left"/>
+              <w:rPr>
+                <w:b w:val="0"/>
+                <w:caps w:val="0"/>
+                <w:lang w:val="en-US"/>
+              </w:rPr>
+            </w:pPr>
+            <w:r>
+              <w:rPr>
+                <w:b w:val="0"/>
+                <w:caps w:val="0"/>
+                <w:lang w:val="en-US"/>
+              </w:rPr>
+              <w:t>Front-end</w:t>
+            </w:r>
+          </w:p>
+        </w:tc>
+        <w:tc>
+          <w:tcPr>
+            <w:tcW w:w="3367" w:type="dxa"/>
+          </w:tcPr>
+          <w:p>
+            <w:pPr>
+              <w:pStyle w:val="Header"/>
+              <w:ind w:left="0"/>
+              <w:jc w:val="left"/>
+              <w:rPr>
+                <w:b w:val="0"/>
+                <w:caps w:val="0"/>
+              </w:rPr>
+            </w:pPr>
+          </w:p>
+        </w:tc>
+      </w:tr>
+      <w:tr>
+        <w:tc>
+          <w:tcPr>
+            <w:tcW w:w="749" w:type="dxa"/>
+          </w:tcPr>
+          <w:p>
+            <w:pPr>
+              <w:pStyle w:val="Header"/>
+              <w:ind w:left="0"/>
+              <w:rPr>
+                <w:b w:val="0"/>
+                <w:caps w:val="0"/>
+                <w:lang w:val="en-US"/>
+              </w:rPr>
+            </w:pPr>
+            <w:r>
+              <w:rPr>
+                <w:b w:val="0"/>
+                <w:caps w:val="0"/>
+                <w:lang w:val="en-US"/>
+              </w:rPr>
+              <w:t>10</w:t>
+            </w:r>
+          </w:p>
+        </w:tc>
+        <w:tc>
+          <w:tcPr>
+            <w:tcW w:w="4678" w:type="dxa"/>
+          </w:tcPr>
+          <w:p>
+            <w:pPr>
+              <w:pStyle w:val="Header"/>
+              <w:ind w:left="0"/>
+              <w:jc w:val="left"/>
+              <w:rPr>
+                <w:b w:val="0"/>
+                <w:caps w:val="0"/>
+                <w:lang w:val="en-US"/>
+              </w:rPr>
+            </w:pPr>
+            <w:r>
+              <w:rPr>
+                <w:b w:val="0"/>
+                <w:caps w:val="0"/>
+                <w:lang w:val="en-US"/>
+              </w:rPr>
+              <w:t>Request</w:t>
+            </w:r>
+          </w:p>
+        </w:tc>
+        <w:tc>
+          <w:tcPr>
+            <w:tcW w:w="3367" w:type="dxa"/>
+          </w:tcPr>
+          <w:p>
+            <w:pPr>
+              <w:pStyle w:val="Header"/>
+              <w:ind w:left="0"/>
+              <w:jc w:val="left"/>
+              <w:rPr>
+                <w:b w:val="0"/>
+                <w:caps w:val="0"/>
+              </w:rPr>
+            </w:pPr>
+          </w:p>
+        </w:tc>
+      </w:tr>
+      <w:tr>
+        <w:tc>
+          <w:tcPr>
+            <w:tcW w:w="749" w:type="dxa"/>
+          </w:tcPr>
+          <w:p>
+            <w:pPr>
+              <w:pStyle w:val="Header"/>
+              <w:ind w:left="0"/>
+              <w:rPr>
+                <w:b w:val="0"/>
+                <w:caps w:val="0"/>
+                <w:lang w:val="en-US"/>
+              </w:rPr>
+            </w:pPr>
+            <w:r>
+              <w:rPr>
+                <w:b w:val="0"/>
+                <w:caps w:val="0"/>
+                <w:lang w:val="en-US"/>
+              </w:rPr>
+              <w:t>11</w:t>
+            </w:r>
+          </w:p>
+        </w:tc>
+        <w:tc>
+          <w:tcPr>
+            <w:tcW w:w="4678" w:type="dxa"/>
+          </w:tcPr>
+          <w:p>
+            <w:pPr>
+              <w:pStyle w:val="Header"/>
+              <w:ind w:left="0"/>
+              <w:jc w:val="left"/>
+              <w:rPr>
+                <w:b w:val="0"/>
+                <w:caps w:val="0"/>
+                <w:lang w:val="en-US"/>
+              </w:rPr>
+            </w:pPr>
+            <w:r>
+              <w:rPr>
+                <w:b w:val="0"/>
+                <w:caps w:val="0"/>
+                <w:lang w:val="en-US"/>
+              </w:rPr>
+              <w:t>Response</w:t>
+            </w:r>
+          </w:p>
+        </w:tc>
+        <w:tc>
+          <w:tcPr>
+            <w:tcW w:w="3367" w:type="dxa"/>
+          </w:tcPr>
+          <w:p>
+            <w:pPr>
+              <w:pStyle w:val="Header"/>
+              <w:ind w:left="0"/>
+              <w:jc w:val="left"/>
+              <w:rPr>
+                <w:b w:val="0"/>
+                <w:caps w:val="0"/>
+              </w:rPr>
+            </w:pPr>
           </w:p>
         </w:tc>
       </w:tr>
@@ -3667,11 +4333,286 @@
     </w:p>
     <w:p>
       <w:pPr>
-        <w:pStyle w:val="Header"/>
+        <w:pStyle w:val="Title"/>
+        <w:rPr>
+          <w:lang w:val="en-US"/>
+        </w:rPr>
       </w:pPr>
       <w:r>
         <w:lastRenderedPageBreak/>
         <w:t>CAM Đoan kết quả</w:t>
+      </w:r>
+    </w:p>
+    <w:p>
+      <w:pPr>
+        <w:rPr>
+          <w:color w:val="000000"/>
+          <w:szCs w:val="26"/>
+          <w:lang w:val="en-US"/>
+        </w:rPr>
+      </w:pPr>
+      <w:r>
+        <w:rPr>
+          <w:rStyle w:val="fontstyle01"/>
+          <w:lang w:val="en-US"/>
+        </w:rPr>
+        <w:t>Quyển luận văn và chương trình demo là kết quả của quá trình không ngừng nghiên cứu, tìm tòi, học hỏi và thực hiện</w:t>
+      </w:r>
+      <w:r>
+        <w:rPr>
+          <w:rStyle w:val="fontstyle01"/>
+          <w:lang w:val="en-US"/>
+        </w:rPr>
+        <w:t xml:space="preserve"> bằng nổ lực của bản thân</w:t>
+      </w:r>
+      <w:r>
+        <w:rPr>
+          <w:rStyle w:val="fontstyle01"/>
+          <w:lang w:val="en-US"/>
+        </w:rPr>
+        <w:t xml:space="preserve"> trong suốt</w:t>
+      </w:r>
+      <w:r>
+        <w:rPr>
+          <w:rStyle w:val="fontstyle01"/>
+          <w:lang w:val="en-US"/>
+        </w:rPr>
+        <w:t xml:space="preserve"> hơn</w:t>
+      </w:r>
+      <w:r>
+        <w:rPr>
+          <w:rStyle w:val="fontstyle01"/>
+          <w:lang w:val="en-US"/>
+        </w:rPr>
+        <w:t xml:space="preserve"> ba tháng dưới sự hướng dẫn tận</w:t>
+      </w:r>
+      <w:r>
+        <w:rPr>
+          <w:rStyle w:val="fontstyle01"/>
+          <w:lang w:val="en-US"/>
+        </w:rPr>
+        <w:t xml:space="preserve"> tình của Cô Ths. Võ Huỳnh Trâm</w:t>
+      </w:r>
+      <w:r>
+        <w:rPr>
+          <w:rStyle w:val="fontstyle01"/>
+          <w:lang w:val="en-US"/>
+        </w:rPr>
+        <w:t>.</w:t>
+      </w:r>
+    </w:p>
+    <w:p>
+      <w:pPr>
+        <w:rPr>
+          <w:rStyle w:val="fontstyle01"/>
+          <w:lang w:val="en-US"/>
+        </w:rPr>
+      </w:pPr>
+      <w:r>
+        <w:rPr>
+          <w:rStyle w:val="fontstyle01"/>
+          <w:lang w:val="en-US"/>
+        </w:rPr>
+        <w:t xml:space="preserve">Các thông tin, tư liệu </w:t>
+      </w:r>
+      <w:r>
+        <w:rPr>
+          <w:rStyle w:val="fontstyle01"/>
+        </w:rPr>
+        <w:t xml:space="preserve">khảo dùng trong luận văn đều được trích dẫn rõ ràng </w:t>
+      </w:r>
+      <w:r>
+        <w:rPr>
+          <w:rStyle w:val="fontstyle01"/>
+          <w:lang w:val="en-US"/>
+        </w:rPr>
+        <w:t>nguồn gốc</w:t>
+      </w:r>
+      <w:r>
+        <w:rPr>
+          <w:rStyle w:val="fontstyle01"/>
+          <w:lang w:val="en-US"/>
+        </w:rPr>
+        <w:t>, tác giả</w:t>
+      </w:r>
+      <w:r>
+        <w:rPr>
+          <w:rStyle w:val="fontstyle01"/>
+          <w:lang w:val="en-US"/>
+        </w:rPr>
+        <w:t xml:space="preserve"> và mang tính chính xác cao.</w:t>
+      </w:r>
+      <w:r>
+        <w:rPr>
+          <w:color w:val="000000"/>
+          <w:szCs w:val="26"/>
+        </w:rPr>
+        <w:br/>
+      </w:r>
+      <w:r>
+        <w:rPr>
+          <w:rStyle w:val="fontstyle01"/>
+        </w:rPr>
+        <w:t>Mọi sao chép không hợp lệ, vi phạm quy chế đào tạo, hay gian trá, tôi xin chịu</w:t>
+      </w:r>
+      <w:r>
+        <w:rPr>
+          <w:color w:val="000000"/>
+          <w:szCs w:val="26"/>
+        </w:rPr>
+        <w:br/>
+      </w:r>
+      <w:r>
+        <w:rPr>
+          <w:rStyle w:val="fontstyle01"/>
+        </w:rPr>
+        <w:t>hoàn toàn trách nhiệm.</w:t>
+      </w:r>
+    </w:p>
+    <w:p>
+      <w:pPr>
+        <w:rPr>
+          <w:rStyle w:val="fontstyle01"/>
+          <w:lang w:val="en-US"/>
+        </w:rPr>
+      </w:pPr>
+    </w:p>
+    <w:p>
+      <w:pPr>
+        <w:rPr>
+          <w:rStyle w:val="fontstyle01"/>
+          <w:lang w:val="en-US"/>
+        </w:rPr>
+      </w:pPr>
+    </w:p>
+    <w:p>
+      <w:pPr>
+        <w:rPr>
+          <w:rStyle w:val="fontstyle21"/>
+          <w:lang w:val="en-US"/>
+        </w:rPr>
+      </w:pPr>
+      <w:r>
+        <w:rPr>
+          <w:color w:val="000000"/>
+          <w:szCs w:val="26"/>
+        </w:rPr>
+        <w:br/>
+      </w:r>
+      <w:r>
+        <w:rPr>
+          <w:rStyle w:val="fontstyle21"/>
+        </w:rPr>
+        <w:t>Giảng viên hướng dẫn</w:t>
+      </w:r>
+      <w:r>
+        <w:rPr>
+          <w:rStyle w:val="fontstyle21"/>
+          <w:lang w:val="en-US"/>
+        </w:rPr>
+        <w:tab/>
+      </w:r>
+      <w:r>
+        <w:rPr>
+          <w:rStyle w:val="fontstyle21"/>
+          <w:lang w:val="en-US"/>
+        </w:rPr>
+        <w:tab/>
+      </w:r>
+      <w:r>
+        <w:rPr>
+          <w:rStyle w:val="fontstyle21"/>
+          <w:lang w:val="en-US"/>
+        </w:rPr>
+        <w:tab/>
+      </w:r>
+      <w:r>
+        <w:rPr>
+          <w:rStyle w:val="fontstyle21"/>
+          <w:lang w:val="en-US"/>
+        </w:rPr>
+        <w:tab/>
+      </w:r>
+      <w:r>
+        <w:rPr>
+          <w:rStyle w:val="fontstyle21"/>
+          <w:lang w:val="en-US"/>
+        </w:rPr>
+        <w:tab/>
+      </w:r>
+      <w:r>
+        <w:rPr>
+          <w:rStyle w:val="fontstyle21"/>
+          <w:lang w:val="en-US"/>
+        </w:rPr>
+        <w:tab/>
+      </w:r>
+      <w:r>
+        <w:rPr>
+          <w:rStyle w:val="fontstyle21"/>
+        </w:rPr>
+        <w:t>Sinh viên</w:t>
+      </w:r>
+      <w:r>
+        <w:rPr>
+          <w:rStyle w:val="fontstyle21"/>
+          <w:lang w:val="en-US"/>
+        </w:rPr>
+        <w:t xml:space="preserve"> thực hiện</w:t>
+      </w:r>
+    </w:p>
+    <w:p>
+      <w:pPr>
+        <w:ind w:left="0"/>
+        <w:rPr>
+          <w:rStyle w:val="fontstyle21"/>
+          <w:lang w:val="en-US"/>
+        </w:rPr>
+      </w:pPr>
+    </w:p>
+    <w:p>
+      <w:pPr>
+        <w:ind w:left="0"/>
+        <w:rPr>
+          <w:rStyle w:val="fontstyle21"/>
+          <w:lang w:val="en-US"/>
+        </w:rPr>
+      </w:pPr>
+    </w:p>
+    <w:p>
+      <w:pPr>
+        <w:rPr>
+          <w:lang w:val="en-US"/>
+        </w:rPr>
+      </w:pPr>
+      <w:r>
+        <w:rPr>
+          <w:rStyle w:val="fontstyle01"/>
+          <w:lang w:val="en-US"/>
+        </w:rPr>
+        <w:t xml:space="preserve"> Ths. Võ Huỳnh Trâm                                                                    </w:t>
+      </w:r>
+      <w:proofErr w:type="gramStart"/>
+      <w:r>
+        <w:rPr>
+          <w:rStyle w:val="fontstyle01"/>
+          <w:lang w:val="en-US"/>
+        </w:rPr>
+        <w:t>Tô</w:t>
+      </w:r>
+      <w:proofErr w:type="gramEnd"/>
+      <w:r>
+        <w:rPr>
+          <w:rStyle w:val="fontstyle01"/>
+          <w:lang w:val="en-US"/>
+        </w:rPr>
+        <w:t xml:space="preserve"> Vủ Phong</w:t>
+      </w:r>
+      <w:r>
+        <w:rPr>
+          <w:rStyle w:val="fontstyle01"/>
+        </w:rPr>
+        <w:t xml:space="preserve"> </w:t>
       </w:r>
     </w:p>
     <w:p>
@@ -4260,23 +5201,17 @@
     <w:p>
       <w:pPr>
         <w:pStyle w:val="Heading1"/>
-        <w:rPr>
-          <w:lang w:val="nl-NL"/>
-        </w:rPr>
-      </w:pPr>
-      <w:r>
-        <w:rPr>
-          <w:lang w:val="nl-NL"/>
-        </w:rPr>
+      </w:pPr>
+      <w:r>
         <w:br w:type="page"/>
       </w:r>
-      <w:bookmarkStart w:id="1" w:name="_Toc59315585"/>
-      <w:r>
-        <w:rPr>
-          <w:lang w:val="nl-NL"/>
-        </w:rPr>
+      <w:bookmarkStart w:id="1" w:name="_Toc59363130"/>
+      <w:r>
         <w:lastRenderedPageBreak/>
-        <w:t>Phần I: GIỚI THIỆU</w:t>
+        <w:t>PHẦN</w:t>
+      </w:r>
+      <w:r>
+        <w:t xml:space="preserve"> GIỚI THIỆU</w:t>
       </w:r>
       <w:bookmarkEnd w:id="1"/>
     </w:p>
@@ -4287,7 +5222,7 @@
           <w:lang w:val="nl-NL"/>
         </w:rPr>
       </w:pPr>
-      <w:bookmarkStart w:id="2" w:name="_Toc59315586"/>
+      <w:bookmarkStart w:id="2" w:name="_Toc59363131"/>
       <w:r>
         <w:rPr>
           <w:lang w:val="nl-NL"/>
@@ -4417,7 +5352,7 @@
           <w:lang w:val="nl-NL"/>
         </w:rPr>
       </w:pPr>
-      <w:bookmarkStart w:id="3" w:name="_Toc59315587"/>
+      <w:bookmarkStart w:id="3" w:name="_Toc59363132"/>
       <w:r>
         <w:rPr>
           <w:lang w:val="nl-NL"/>
@@ -4442,7 +5377,13 @@
         <w:rPr>
           <w:lang w:val="nl-NL"/>
         </w:rPr>
-        <w:t>Phạm vi ngoài nước:</w:t>
+        <w:t>N</w:t>
+      </w:r>
+      <w:r>
+        <w:rPr>
+          <w:lang w:val="nl-NL"/>
+        </w:rPr>
+        <w:t>goài nước:</w:t>
       </w:r>
     </w:p>
     <w:p>
@@ -4461,7 +5402,13 @@
         <w:rPr>
           <w:lang w:val="nl-NL"/>
         </w:rPr>
-        <w:t>Phạm vi trong nước:</w:t>
+        <w:t>T</w:t>
+      </w:r>
+      <w:r>
+        <w:rPr>
+          <w:lang w:val="nl-NL"/>
+        </w:rPr>
+        <w:t>rong nước:</w:t>
       </w:r>
     </w:p>
     <w:p>
@@ -4481,7 +5428,13 @@
           <w:lang w:val="nl-NL"/>
         </w:rPr>
         <w:lastRenderedPageBreak/>
-        <w:t>Phạm vi trong khoa CNTT &amp; TT:</w:t>
+        <w:t>Trong k</w:t>
+      </w:r>
+      <w:r>
+        <w:rPr>
+          <w:lang w:val="nl-NL"/>
+        </w:rPr>
+        <w:t>hoa CNTT &amp; TT:</w:t>
       </w:r>
     </w:p>
     <w:p>
@@ -4498,7 +5451,7 @@
           <w:lang w:val="nl-NL"/>
         </w:rPr>
       </w:pPr>
-      <w:bookmarkStart w:id="4" w:name="_Toc59315588"/>
+      <w:bookmarkStart w:id="4" w:name="_Toc59363133"/>
       <w:r>
         <w:rPr>
           <w:lang w:val="nl-NL"/>
@@ -4616,7 +5569,7 @@
       <w:pPr>
         <w:pStyle w:val="Heading2"/>
       </w:pPr>
-      <w:bookmarkStart w:id="5" w:name="_Toc59315589"/>
+      <w:bookmarkStart w:id="5" w:name="_Toc59363134"/>
       <w:r>
         <w:t>Đối tượng và phạm vi nghiên cứu</w:t>
       </w:r>
@@ -4631,7 +5584,7 @@
       <w:pPr>
         <w:pStyle w:val="Heading2"/>
       </w:pPr>
-      <w:bookmarkStart w:id="6" w:name="_Toc59315590"/>
+      <w:bookmarkStart w:id="6" w:name="_Toc59363135"/>
       <w:r>
         <w:t>Nội dung nghiên cứu</w:t>
       </w:r>
@@ -4666,7 +5619,7 @@
       <w:pPr>
         <w:pStyle w:val="Heading2"/>
       </w:pPr>
-      <w:bookmarkStart w:id="7" w:name="_Toc59315591"/>
+      <w:bookmarkStart w:id="7" w:name="_Toc59363136"/>
       <w:r>
         <w:t>Những đóng góp chính của đề</w:t>
       </w:r>
@@ -4703,7 +5656,7 @@
       <w:pPr>
         <w:pStyle w:val="Heading2"/>
       </w:pPr>
-      <w:bookmarkStart w:id="8" w:name="_Toc59315592"/>
+      <w:bookmarkStart w:id="8" w:name="_Toc59363137"/>
       <w:r>
         <w:t>Bố cục của quyển luận văn</w:t>
       </w:r>
@@ -4725,47 +5678,33 @@
     <w:p>
       <w:pPr>
         <w:pStyle w:val="Heading1"/>
-        <w:rPr>
-          <w:lang w:val="nl-NL"/>
-        </w:rPr>
-      </w:pPr>
-      <w:bookmarkStart w:id="9" w:name="_Toc59315593"/>
-      <w:r>
-        <w:rPr>
-          <w:lang w:val="nl-NL"/>
-        </w:rPr>
-        <w:t>Phần II: NỘI DUNG</w:t>
+      </w:pPr>
+      <w:bookmarkStart w:id="9" w:name="_Toc59363138"/>
+      <w:r>
+        <w:t xml:space="preserve">PHẦN </w:t>
+      </w:r>
+      <w:r>
+        <w:t>NỘI DUNG</w:t>
       </w:r>
       <w:bookmarkEnd w:id="9"/>
+    </w:p>
+    <w:p>
+      <w:pPr>
+        <w:pStyle w:val="Heading1"/>
+      </w:pPr>
+      <w:bookmarkStart w:id="10" w:name="_Toc59363139"/>
+      <w:r>
+        <w:t>CHƯƠNG 1: MÔ TẢ BÀI TOÁN</w:t>
+      </w:r>
+      <w:bookmarkEnd w:id="10"/>
     </w:p>
     <w:p>
       <w:pPr>
         <w:pStyle w:val="Heading2"/>
         <w:numPr>
           <w:ilvl w:val="0"/>
-          <w:numId w:val="0"/>
+          <w:numId w:val="17"/>
         </w:numPr>
-        <w:ind w:left="357" w:hanging="357"/>
-        <w:rPr>
-          <w:lang w:val="nl-NL"/>
-        </w:rPr>
-      </w:pPr>
-      <w:bookmarkStart w:id="10" w:name="_Toc59315594"/>
-      <w:r>
-        <w:rPr>
-          <w:lang w:val="nl-NL"/>
-        </w:rPr>
-        <w:t>Chương I – Mô tả bài toán</w:t>
-      </w:r>
-      <w:bookmarkEnd w:id="10"/>
-    </w:p>
-    <w:p>
-      <w:pPr>
-        <w:pStyle w:val="Heading3"/>
-        <w:numPr>
-          <w:ilvl w:val="1"/>
-          <w:numId w:val="14"/>
-        </w:numPr>
         <w:rPr>
           <w:lang w:val="nl-NL"/>
         </w:rPr>
@@ -4776,7 +5715,7 @@
         </w:rPr>
         <w:t xml:space="preserve"> </w:t>
       </w:r>
-      <w:bookmarkStart w:id="11" w:name="_Toc59315595"/>
+      <w:bookmarkStart w:id="11" w:name="_Toc59363140"/>
       <w:r>
         <w:rPr>
           <w:lang w:val="nl-NL"/>
@@ -4787,11 +5726,7 @@
     </w:p>
     <w:p>
       <w:pPr>
-        <w:pStyle w:val="Heading3"/>
-        <w:numPr>
-          <w:ilvl w:val="1"/>
-          <w:numId w:val="14"/>
-        </w:numPr>
+        <w:pStyle w:val="Heading2"/>
         <w:rPr>
           <w:lang w:val="nl-NL"/>
         </w:rPr>
@@ -4802,7 +5737,7 @@
         </w:rPr>
         <w:t xml:space="preserve"> </w:t>
       </w:r>
-      <w:bookmarkStart w:id="12" w:name="_Toc59315596"/>
+      <w:bookmarkStart w:id="12" w:name="_Toc59363141"/>
       <w:r>
         <w:rPr>
           <w:lang w:val="nl-NL"/>
@@ -4813,11 +5748,7 @@
     </w:p>
     <w:p>
       <w:pPr>
-        <w:pStyle w:val="Heading3"/>
-        <w:numPr>
-          <w:ilvl w:val="1"/>
-          <w:numId w:val="14"/>
-        </w:numPr>
+        <w:pStyle w:val="Heading2"/>
         <w:rPr>
           <w:lang w:val="nl-NL"/>
         </w:rPr>
@@ -4828,7 +5759,7 @@
         </w:rPr>
         <w:t xml:space="preserve"> </w:t>
       </w:r>
-      <w:bookmarkStart w:id="13" w:name="_Toc59315597"/>
+      <w:bookmarkStart w:id="13" w:name="_Toc59363142"/>
       <w:r>
         <w:rPr>
           <w:lang w:val="nl-NL"/>
@@ -4839,11 +5770,7 @@
     </w:p>
     <w:p>
       <w:pPr>
-        <w:pStyle w:val="Heading3"/>
-        <w:numPr>
-          <w:ilvl w:val="1"/>
-          <w:numId w:val="14"/>
-        </w:numPr>
+        <w:pStyle w:val="Heading2"/>
         <w:rPr>
           <w:lang w:val="nl-NL"/>
         </w:rPr>
@@ -4854,7 +5781,7 @@
         </w:rPr>
         <w:t xml:space="preserve"> </w:t>
       </w:r>
-      <w:bookmarkStart w:id="14" w:name="_Toc59315598"/>
+      <w:bookmarkStart w:id="14" w:name="_Toc59363143"/>
       <w:r>
         <w:rPr>
           <w:lang w:val="nl-NL"/>
@@ -4865,11 +5792,7 @@
     </w:p>
     <w:p>
       <w:pPr>
-        <w:pStyle w:val="Heading3"/>
-        <w:numPr>
-          <w:ilvl w:val="1"/>
-          <w:numId w:val="14"/>
-        </w:numPr>
+        <w:pStyle w:val="Heading2"/>
         <w:rPr>
           <w:lang w:val="en-US"/>
         </w:rPr>
@@ -4880,7 +5803,7 @@
         </w:rPr>
         <w:t xml:space="preserve"> </w:t>
       </w:r>
-      <w:bookmarkStart w:id="15" w:name="_Toc59315599"/>
+      <w:bookmarkStart w:id="15" w:name="_Toc59363144"/>
       <w:r>
         <w:t>Các ràng buộc về thực thi và thiết kế</w:t>
       </w:r>
@@ -4888,11 +5811,7 @@
     </w:p>
     <w:p>
       <w:pPr>
-        <w:pStyle w:val="Heading3"/>
-        <w:numPr>
-          <w:ilvl w:val="1"/>
-          <w:numId w:val="14"/>
-        </w:numPr>
+        <w:pStyle w:val="Heading2"/>
         <w:rPr>
           <w:lang w:val="en-US"/>
         </w:rPr>
@@ -4903,7 +5822,7 @@
         </w:rPr>
         <w:t xml:space="preserve"> </w:t>
       </w:r>
-      <w:bookmarkStart w:id="16" w:name="_Toc59315600"/>
+      <w:bookmarkStart w:id="16" w:name="_Toc59363145"/>
       <w:r>
         <w:t>Các giả định và phụ thuộc</w:t>
       </w:r>
@@ -4911,11 +5830,7 @@
     </w:p>
     <w:p>
       <w:pPr>
-        <w:pStyle w:val="Heading3"/>
-        <w:numPr>
-          <w:ilvl w:val="1"/>
-          <w:numId w:val="14"/>
-        </w:numPr>
+        <w:pStyle w:val="Heading2"/>
         <w:rPr>
           <w:lang w:val="en-US"/>
         </w:rPr>
@@ -4926,7 +5841,7 @@
         </w:rPr>
         <w:t xml:space="preserve"> </w:t>
       </w:r>
-      <w:bookmarkStart w:id="17" w:name="_Toc59315601"/>
+      <w:bookmarkStart w:id="17" w:name="_Toc59363146"/>
       <w:r>
         <w:rPr>
           <w:lang w:val="en-US"/>
@@ -4937,11 +5852,7 @@
     </w:p>
     <w:p>
       <w:pPr>
-        <w:pStyle w:val="Heading3"/>
-        <w:numPr>
-          <w:ilvl w:val="1"/>
-          <w:numId w:val="14"/>
-        </w:numPr>
+        <w:pStyle w:val="Heading2"/>
         <w:rPr>
           <w:lang w:val="en-US"/>
         </w:rPr>
@@ -4952,7 +5863,7 @@
         </w:rPr>
         <w:t xml:space="preserve"> </w:t>
       </w:r>
-      <w:bookmarkStart w:id="18" w:name="_Toc59315602"/>
+      <w:bookmarkStart w:id="18" w:name="_Toc59363147"/>
       <w:r>
         <w:rPr>
           <w:lang w:val="en-US"/>
@@ -4960,6 +5871,36 @@
         <w:t>Mô hình hóa yêu cầu</w:t>
       </w:r>
       <w:bookmarkEnd w:id="18"/>
+    </w:p>
+    <w:p>
+      <w:pPr>
+        <w:rPr>
+          <w:lang w:val="en-US"/>
+        </w:rPr>
+      </w:pPr>
+    </w:p>
+    <w:p>
+      <w:pPr>
+        <w:pStyle w:val="Heading1"/>
+      </w:pPr>
+      <w:bookmarkStart w:id="19" w:name="_Toc59363148"/>
+      <w:r>
+        <w:t xml:space="preserve">Chương 2: </w:t>
+      </w:r>
+      <w:r>
+        <w:t>Thiết kế và cài đặt giải pháp</w:t>
+      </w:r>
+      <w:bookmarkEnd w:id="19"/>
+    </w:p>
+    <w:p>
+      <w:pPr>
+        <w:pStyle w:val="Heading1"/>
+      </w:pPr>
+      <w:bookmarkStart w:id="20" w:name="_Toc59363149"/>
+      <w:r>
+        <w:t>PHẦN KẾT LUẬN</w:t>
+      </w:r>
+      <w:bookmarkEnd w:id="20"/>
     </w:p>
     <w:p>
       <w:pPr>
@@ -6235,36 +7176,39 @@
   <w:abstractNum w:abstractNumId="11">
     <w:nsid w:val="54C8491D"/>
     <w:multiLevelType w:val="hybridMultilevel"/>
-    <w:tmpl w:val="9F061062"/>
-    <w:lvl w:ilvl="0" w:tplc="17600AD2">
+    <w:tmpl w:val="F0D226DE"/>
+    <w:lvl w:ilvl="0" w:tplc="A2589F18">
       <w:start w:val="1"/>
       <w:numFmt w:val="decimal"/>
       <w:pStyle w:val="Heading2"/>
       <w:lvlText w:val="%1."/>
       <w:lvlJc w:val="left"/>
       <w:pPr>
-        <w:ind w:left="720" w:hanging="360"/>
-      </w:pPr>
-    </w:lvl>
-    <w:lvl w:ilvl="1" w:tplc="313ADF16">
-      <w:start w:val="1"/>
-      <w:numFmt w:val="decimal"/>
-      <w:lvlText w:val="%2."/>
-      <w:lvlJc w:val="left"/>
-      <w:pPr>
-        <w:ind w:left="1440" w:hanging="360"/>
+        <w:ind w:left="360" w:hanging="360"/>
       </w:pPr>
       <w:rPr>
         <w:rFonts w:hint="default"/>
       </w:rPr>
     </w:lvl>
+    <w:lvl w:ilvl="1" w:tplc="313ADF16">
+      <w:start w:val="1"/>
+      <w:numFmt w:val="decimal"/>
+      <w:lvlText w:val="%2."/>
+      <w:lvlJc w:val="left"/>
+      <w:pPr>
+        <w:ind w:left="1080" w:hanging="360"/>
+      </w:pPr>
+      <w:rPr>
+        <w:rFonts w:hint="default"/>
+      </w:rPr>
+    </w:lvl>
     <w:lvl w:ilvl="2" w:tplc="0409001B" w:tentative="1">
       <w:start w:val="1"/>
       <w:numFmt w:val="lowerRoman"/>
       <w:lvlText w:val="%3."/>
       <w:lvlJc w:val="right"/>
       <w:pPr>
-        <w:ind w:left="2160" w:hanging="180"/>
+        <w:ind w:left="1800" w:hanging="180"/>
       </w:pPr>
     </w:lvl>
     <w:lvl w:ilvl="3" w:tplc="0409000F" w:tentative="1">
@@ -6273,7 +7217,7 @@
       <w:lvlText w:val="%4."/>
       <w:lvlJc w:val="left"/>
       <w:pPr>
-        <w:ind w:left="2880" w:hanging="360"/>
+        <w:ind w:left="2520" w:hanging="360"/>
       </w:pPr>
     </w:lvl>
     <w:lvl w:ilvl="4" w:tplc="04090019" w:tentative="1">
@@ -6282,7 +7226,7 @@
       <w:lvlText w:val="%5."/>
       <w:lvlJc w:val="left"/>
       <w:pPr>
-        <w:ind w:left="3600" w:hanging="360"/>
+        <w:ind w:left="3240" w:hanging="360"/>
       </w:pPr>
     </w:lvl>
     <w:lvl w:ilvl="5" w:tplc="0409001B" w:tentative="1">
@@ -6291,7 +7235,7 @@
       <w:lvlText w:val="%6."/>
       <w:lvlJc w:val="right"/>
       <w:pPr>
-        <w:ind w:left="4320" w:hanging="180"/>
+        <w:ind w:left="3960" w:hanging="180"/>
       </w:pPr>
     </w:lvl>
     <w:lvl w:ilvl="6" w:tplc="0409000F" w:tentative="1">
@@ -6300,7 +7244,7 @@
       <w:lvlText w:val="%7."/>
       <w:lvlJc w:val="left"/>
       <w:pPr>
-        <w:ind w:left="5040" w:hanging="360"/>
+        <w:ind w:left="4680" w:hanging="360"/>
       </w:pPr>
     </w:lvl>
     <w:lvl w:ilvl="7" w:tplc="04090019" w:tentative="1">
@@ -6309,7 +7253,7 @@
       <w:lvlText w:val="%8."/>
       <w:lvlJc w:val="left"/>
       <w:pPr>
-        <w:ind w:left="5760" w:hanging="360"/>
+        <w:ind w:left="5400" w:hanging="360"/>
       </w:pPr>
     </w:lvl>
     <w:lvl w:ilvl="8" w:tplc="0409001B" w:tentative="1">
@@ -6318,7 +7262,7 @@
       <w:lvlText w:val="%9."/>
       <w:lvlJc w:val="right"/>
       <w:pPr>
-        <w:ind w:left="6480" w:hanging="180"/>
+        <w:ind w:left="6120" w:hanging="180"/>
       </w:pPr>
     </w:lvl>
   </w:abstractNum>
@@ -6800,6 +7744,12 @@
   </w:num>
   <w:num w:numId="16">
     <w:abstractNumId w:val="3"/>
+  </w:num>
+  <w:num w:numId="17">
+    <w:abstractNumId w:val="11"/>
+    <w:lvlOverride w:ilvl="0">
+      <w:startOverride w:val="1"/>
+    </w:lvlOverride>
   </w:num>
 </w:numbering>
 </file>
@@ -6984,17 +7934,20 @@
     <w:next w:val="Normal"/>
     <w:link w:val="Heading1Char"/>
     <w:qFormat/>
-    <w:rsid w:val="00175B6C"/>
+    <w:rsid w:val="0038701B"/>
     <w:pPr>
       <w:keepNext/>
       <w:spacing w:before="120" w:after="120"/>
       <w:ind w:left="0"/>
+      <w:jc w:val="center"/>
       <w:outlineLvl w:val="0"/>
     </w:pPr>
     <w:rPr>
       <w:b/>
+      <w:caps/>
       <w:sz w:val="28"/>
       <w:szCs w:val="20"/>
+      <w:lang w:val="en-US"/>
     </w:rPr>
   </w:style>
   <w:style w:type="paragraph" w:styleId="Heading2">
@@ -7005,7 +7958,7 @@
     <w:uiPriority w:val="9"/>
     <w:unhideWhenUsed/>
     <w:qFormat/>
-    <w:rsid w:val="00570AF7"/>
+    <w:rsid w:val="0012469A"/>
     <w:pPr>
       <w:keepNext/>
       <w:keepLines/>
@@ -7075,10 +8028,11 @@
     <w:name w:val="Heading 1 Char"/>
     <w:basedOn w:val="DefaultParagraphFont"/>
     <w:link w:val="Heading1"/>
-    <w:rsid w:val="00175B6C"/>
+    <w:rsid w:val="0038701B"/>
     <w:rPr>
       <w:rFonts w:ascii="Times New Roman" w:eastAsia="Times New Roman" w:hAnsi="Times New Roman" w:cs="Times New Roman"/>
       <w:b/>
+      <w:caps/>
       <w:sz w:val="28"/>
       <w:szCs w:val="20"/>
       <w:lang w:eastAsia="zh-CN"/>
@@ -7277,14 +8231,14 @@
     <w:basedOn w:val="DefaultParagraphFont"/>
     <w:link w:val="Heading2"/>
     <w:uiPriority w:val="9"/>
-    <w:rsid w:val="00570AF7"/>
+    <w:rsid w:val="0012469A"/>
     <w:rPr>
       <w:rFonts w:ascii="Times New Roman" w:eastAsiaTheme="majorEastAsia" w:hAnsi="Times New Roman" w:cstheme="majorBidi"/>
       <w:b/>
       <w:bCs/>
       <w:sz w:val="26"/>
       <w:szCs w:val="26"/>
-      <w:lang w:eastAsia="zh-CN"/>
+      <w:lang w:val="vi-VN" w:eastAsia="zh-CN"/>
     </w:rPr>
   </w:style>
   <w:style w:type="paragraph" w:styleId="TOC2">
@@ -7320,15 +8274,14 @@
     <w:uiPriority w:val="39"/>
     <w:unhideWhenUsed/>
     <w:qFormat/>
-    <w:rsid w:val="00A66BB9"/>
+    <w:rsid w:val="00811495"/>
     <w:pPr>
       <w:suppressAutoHyphens w:val="0"/>
       <w:spacing w:after="100" w:line="276" w:lineRule="auto"/>
       <w:ind w:left="440"/>
     </w:pPr>
     <w:rPr>
-      <w:rFonts w:asciiTheme="minorHAnsi" w:eastAsiaTheme="minorEastAsia" w:hAnsiTheme="minorHAnsi" w:cstheme="minorBidi"/>
-      <w:sz w:val="22"/>
+      <w:rFonts w:eastAsiaTheme="minorEastAsia" w:cstheme="minorBidi"/>
       <w:szCs w:val="22"/>
       <w:lang w:eastAsia="ja-JP"/>
     </w:rPr>
@@ -7383,6 +8336,36 @@
         <w:numId w:val="15"/>
       </w:numPr>
     </w:pPr>
+  </w:style>
+  <w:style w:type="character" w:customStyle="1" w:styleId="fontstyle01">
+    <w:name w:val="fontstyle01"/>
+    <w:basedOn w:val="DefaultParagraphFont"/>
+    <w:rsid w:val="005A42BB"/>
+    <w:rPr>
+      <w:rFonts w:ascii="Times New Roman" w:hAnsi="Times New Roman" w:cs="Times New Roman" w:hint="default"/>
+      <w:b w:val="0"/>
+      <w:bCs w:val="0"/>
+      <w:i w:val="0"/>
+      <w:iCs w:val="0"/>
+      <w:color w:val="000000"/>
+      <w:sz w:val="26"/>
+      <w:szCs w:val="26"/>
+    </w:rPr>
+  </w:style>
+  <w:style w:type="character" w:customStyle="1" w:styleId="fontstyle21">
+    <w:name w:val="fontstyle21"/>
+    <w:basedOn w:val="DefaultParagraphFont"/>
+    <w:rsid w:val="005A42BB"/>
+    <w:rPr>
+      <w:rFonts w:ascii="Times New Roman" w:hAnsi="Times New Roman" w:cs="Times New Roman" w:hint="default"/>
+      <w:b/>
+      <w:bCs/>
+      <w:i w:val="0"/>
+      <w:iCs w:val="0"/>
+      <w:color w:val="000000"/>
+      <w:sz w:val="26"/>
+      <w:szCs w:val="26"/>
+    </w:rPr>
   </w:style>
 </w:styles>
 </file>
@@ -7567,17 +8550,20 @@
     <w:next w:val="Normal"/>
     <w:link w:val="Heading1Char"/>
     <w:qFormat/>
-    <w:rsid w:val="00175B6C"/>
+    <w:rsid w:val="0038701B"/>
     <w:pPr>
       <w:keepNext/>
       <w:spacing w:before="120" w:after="120"/>
       <w:ind w:left="0"/>
+      <w:jc w:val="center"/>
       <w:outlineLvl w:val="0"/>
     </w:pPr>
     <w:rPr>
       <w:b/>
+      <w:caps/>
       <w:sz w:val="28"/>
       <w:szCs w:val="20"/>
+      <w:lang w:val="en-US"/>
     </w:rPr>
   </w:style>
   <w:style w:type="paragraph" w:styleId="Heading2">
@@ -7588,7 +8574,7 @@
     <w:uiPriority w:val="9"/>
     <w:unhideWhenUsed/>
     <w:qFormat/>
-    <w:rsid w:val="00570AF7"/>
+    <w:rsid w:val="0012469A"/>
     <w:pPr>
       <w:keepNext/>
       <w:keepLines/>
@@ -7658,10 +8644,11 @@
     <w:name w:val="Heading 1 Char"/>
     <w:basedOn w:val="DefaultParagraphFont"/>
     <w:link w:val="Heading1"/>
-    <w:rsid w:val="00175B6C"/>
+    <w:rsid w:val="0038701B"/>
     <w:rPr>
       <w:rFonts w:ascii="Times New Roman" w:eastAsia="Times New Roman" w:hAnsi="Times New Roman" w:cs="Times New Roman"/>
       <w:b/>
+      <w:caps/>
       <w:sz w:val="28"/>
       <w:szCs w:val="20"/>
       <w:lang w:eastAsia="zh-CN"/>
@@ -7860,14 +8847,14 @@
     <w:basedOn w:val="DefaultParagraphFont"/>
     <w:link w:val="Heading2"/>
     <w:uiPriority w:val="9"/>
-    <w:rsid w:val="00570AF7"/>
+    <w:rsid w:val="0012469A"/>
     <w:rPr>
       <w:rFonts w:ascii="Times New Roman" w:eastAsiaTheme="majorEastAsia" w:hAnsi="Times New Roman" w:cstheme="majorBidi"/>
       <w:b/>
       <w:bCs/>
       <w:sz w:val="26"/>
       <w:szCs w:val="26"/>
-      <w:lang w:eastAsia="zh-CN"/>
+      <w:lang w:val="vi-VN" w:eastAsia="zh-CN"/>
     </w:rPr>
   </w:style>
   <w:style w:type="paragraph" w:styleId="TOC2">
@@ -7903,15 +8890,14 @@
     <w:uiPriority w:val="39"/>
     <w:unhideWhenUsed/>
     <w:qFormat/>
-    <w:rsid w:val="00A66BB9"/>
+    <w:rsid w:val="00811495"/>
     <w:pPr>
       <w:suppressAutoHyphens w:val="0"/>
       <w:spacing w:after="100" w:line="276" w:lineRule="auto"/>
       <w:ind w:left="440"/>
     </w:pPr>
     <w:rPr>
-      <w:rFonts w:asciiTheme="minorHAnsi" w:eastAsiaTheme="minorEastAsia" w:hAnsiTheme="minorHAnsi" w:cstheme="minorBidi"/>
-      <w:sz w:val="22"/>
+      <w:rFonts w:eastAsiaTheme="minorEastAsia" w:cstheme="minorBidi"/>
       <w:szCs w:val="22"/>
       <w:lang w:eastAsia="ja-JP"/>
     </w:rPr>
@@ -7966,6 +8952,36 @@
         <w:numId w:val="15"/>
       </w:numPr>
     </w:pPr>
+  </w:style>
+  <w:style w:type="character" w:customStyle="1" w:styleId="fontstyle01">
+    <w:name w:val="fontstyle01"/>
+    <w:basedOn w:val="DefaultParagraphFont"/>
+    <w:rsid w:val="005A42BB"/>
+    <w:rPr>
+      <w:rFonts w:ascii="Times New Roman" w:hAnsi="Times New Roman" w:cs="Times New Roman" w:hint="default"/>
+      <w:b w:val="0"/>
+      <w:bCs w:val="0"/>
+      <w:i w:val="0"/>
+      <w:iCs w:val="0"/>
+      <w:color w:val="000000"/>
+      <w:sz w:val="26"/>
+      <w:szCs w:val="26"/>
+    </w:rPr>
+  </w:style>
+  <w:style w:type="character" w:customStyle="1" w:styleId="fontstyle21">
+    <w:name w:val="fontstyle21"/>
+    <w:basedOn w:val="DefaultParagraphFont"/>
+    <w:rsid w:val="005A42BB"/>
+    <w:rPr>
+      <w:rFonts w:ascii="Times New Roman" w:hAnsi="Times New Roman" w:cs="Times New Roman" w:hint="default"/>
+      <w:b/>
+      <w:bCs/>
+      <w:i w:val="0"/>
+      <w:iCs w:val="0"/>
+      <w:color w:val="000000"/>
+      <w:sz w:val="26"/>
+      <w:szCs w:val="26"/>
+    </w:rPr>
   </w:style>
 </w:styles>
 </file>
@@ -8049,7 +9065,7 @@
   <w:rsids>
     <w:rsidRoot w:val="00097487"/>
     <w:rsid w:val="00097487"/>
-    <w:rsid w:val="007A023E"/>
+    <w:rsid w:val="008E0232"/>
   </w:rsids>
   <m:mathPr>
     <m:mathFont m:val="Cambria Math"/>
@@ -8772,7 +9788,7 @@
 </file>
 
 <file path=customXml/itemProps1.xml><?xml version="1.0" encoding="utf-8"?>
-<ds:datastoreItem xmlns:ds="http://schemas.openxmlformats.org/officeDocument/2006/customXml" ds:itemID="{96428F69-B8E0-4C96-AB67-0E8CE2A3FC5B}">
+<ds:datastoreItem xmlns:ds="http://schemas.openxmlformats.org/officeDocument/2006/customXml" ds:itemID="{EB5B2E00-4802-4880-B202-90234ACFFD9E}">
   <ds:schemaRefs>
     <ds:schemaRef ds:uri="http://schemas.openxmlformats.org/officeDocument/2006/bibliography"/>
   </ds:schemaRefs>

</xml_diff>

<commit_message>
Add business image for customer
</commit_message>
<xml_diff>
--- a/Final/[LVTN_HKI-2020] To Vu Phong_Website quan ly hoat dong kinh doanh cua chuoi cua hang.docx
+++ b/Final/[LVTN_HKI-2020] To Vu Phong_Website quan ly hoat dong kinh doanh cua chuoi cua hang.docx
@@ -8898,31 +8898,29 @@
           <w:lang w:val="nl-NL"/>
         </w:rPr>
       </w:pPr>
-      <w:bookmarkStart w:id="5" w:name="_GoBack"/>
+    </w:p>
+    <w:p>
+      <w:pPr>
+        <w:rPr>
+          <w:lang w:val="nl-NL"/>
+        </w:rPr>
+      </w:pPr>
+      <w:r>
+        <w:rPr>
+          <w:lang w:val="nl-NL"/>
+        </w:rPr>
+        <w:t xml:space="preserve">Phạm vi của ứng dụng là </w:t>
+      </w:r>
+    </w:p>
+    <w:p>
+      <w:pPr>
+        <w:pStyle w:val="Heading2"/>
+      </w:pPr>
+      <w:bookmarkStart w:id="5" w:name="_Toc59662112"/>
+      <w:r>
+        <w:t>Nội dung nghiên cứu</w:t>
+      </w:r>
       <w:bookmarkEnd w:id="5"/>
-    </w:p>
-    <w:p>
-      <w:pPr>
-        <w:rPr>
-          <w:lang w:val="nl-NL"/>
-        </w:rPr>
-      </w:pPr>
-      <w:r>
-        <w:rPr>
-          <w:lang w:val="nl-NL"/>
-        </w:rPr>
-        <w:t xml:space="preserve">Phạm vi của ứng dụng là </w:t>
-      </w:r>
-    </w:p>
-    <w:p>
-      <w:pPr>
-        <w:pStyle w:val="Heading2"/>
-      </w:pPr>
-      <w:bookmarkStart w:id="6" w:name="_Toc59662112"/>
-      <w:r>
-        <w:t>Nội dung nghiên cứu</w:t>
-      </w:r>
-      <w:bookmarkEnd w:id="6"/>
     </w:p>
     <w:p>
       <w:pPr>
@@ -8952,14 +8950,14 @@
       <w:pPr>
         <w:pStyle w:val="Heading2"/>
       </w:pPr>
-      <w:bookmarkStart w:id="7" w:name="_Toc59662113"/>
+      <w:bookmarkStart w:id="6" w:name="_Toc59662113"/>
       <w:r>
         <w:t>Những đóng góp chính của đề</w:t>
       </w:r>
       <w:r>
         <w:t xml:space="preserve"> tài</w:t>
       </w:r>
-      <w:bookmarkEnd w:id="7"/>
+      <w:bookmarkEnd w:id="6"/>
     </w:p>
     <w:p>
       <w:pPr>
@@ -8989,11 +8987,11 @@
       <w:pPr>
         <w:pStyle w:val="Heading2"/>
       </w:pPr>
-      <w:bookmarkStart w:id="8" w:name="_Toc59662114"/>
+      <w:bookmarkStart w:id="7" w:name="_Toc59662114"/>
       <w:r>
         <w:t>Bố cục của quyển luận văn</w:t>
       </w:r>
-      <w:bookmarkEnd w:id="8"/>
+      <w:bookmarkEnd w:id="7"/>
     </w:p>
     <w:p>
       <w:pPr>
@@ -9135,24 +9133,24 @@
       <w:pPr>
         <w:pStyle w:val="Heading1"/>
       </w:pPr>
-      <w:bookmarkStart w:id="9" w:name="_Toc59662115"/>
+      <w:bookmarkStart w:id="8" w:name="_Toc59662115"/>
       <w:r>
         <w:t xml:space="preserve">PHẦN </w:t>
       </w:r>
       <w:r>
         <w:t>NỘI DUNG</w:t>
       </w:r>
+      <w:bookmarkEnd w:id="8"/>
+    </w:p>
+    <w:p>
+      <w:pPr>
+        <w:pStyle w:val="Heading2"/>
+      </w:pPr>
+      <w:bookmarkStart w:id="9" w:name="_Toc59662116"/>
+      <w:r>
+        <w:t>CHƯƠNG 1: MÔ TẢ BÀI TOÁN</w:t>
+      </w:r>
       <w:bookmarkEnd w:id="9"/>
-    </w:p>
-    <w:p>
-      <w:pPr>
-        <w:pStyle w:val="Heading2"/>
-      </w:pPr>
-      <w:bookmarkStart w:id="10" w:name="_Toc59662116"/>
-      <w:r>
-        <w:t>CHƯƠNG 1: MÔ TẢ BÀI TOÁN</w:t>
-      </w:r>
-      <w:bookmarkEnd w:id="10"/>
     </w:p>
     <w:p>
       <w:pPr>
@@ -9168,7 +9166,7 @@
         </w:rPr>
         <w:t xml:space="preserve">  </w:t>
       </w:r>
-      <w:bookmarkStart w:id="11" w:name="_Toc59662117"/>
+      <w:bookmarkStart w:id="10" w:name="_Toc59662117"/>
       <w:r>
         <w:t>Mô</w:t>
       </w:r>
@@ -9181,7 +9179,7 @@
       <w:r>
         <w:t xml:space="preserve"> chi tiết bài toán</w:t>
       </w:r>
-      <w:bookmarkEnd w:id="11"/>
+      <w:bookmarkEnd w:id="10"/>
     </w:p>
     <w:p>
       <w:pPr>
@@ -9206,11 +9204,11 @@
       <w:r>
         <w:t xml:space="preserve"> </w:t>
       </w:r>
-      <w:bookmarkStart w:id="12" w:name="_Toc59662118"/>
+      <w:bookmarkStart w:id="11" w:name="_Toc59662118"/>
       <w:r>
         <w:t>Phạm vi sản phẩm</w:t>
       </w:r>
-      <w:bookmarkEnd w:id="12"/>
+      <w:bookmarkEnd w:id="11"/>
     </w:p>
     <w:p>
       <w:pPr>
@@ -9287,11 +9285,11 @@
           <w:numId w:val="29"/>
         </w:numPr>
       </w:pPr>
-      <w:bookmarkStart w:id="13" w:name="_Toc59662119"/>
+      <w:bookmarkStart w:id="12" w:name="_Toc59662119"/>
       <w:r>
         <w:t>Phân tích đánh giá các giải pháp</w:t>
       </w:r>
-      <w:bookmarkEnd w:id="13"/>
+      <w:bookmarkEnd w:id="12"/>
     </w:p>
     <w:p>
       <w:pPr>
@@ -9301,11 +9299,11 @@
           <w:numId w:val="29"/>
         </w:numPr>
       </w:pPr>
-      <w:bookmarkStart w:id="14" w:name="_Toc59662120"/>
+      <w:bookmarkStart w:id="13" w:name="_Toc59662120"/>
       <w:r>
         <w:t>Tiếp cận giải quyết vấn đề, lựa chọn giải pháp</w:t>
       </w:r>
-      <w:bookmarkEnd w:id="14"/>
+      <w:bookmarkEnd w:id="13"/>
     </w:p>
     <w:p>
       <w:pPr>
@@ -9315,11 +9313,11 @@
           <w:numId w:val="29"/>
         </w:numPr>
       </w:pPr>
-      <w:bookmarkStart w:id="15" w:name="_Toc59662121"/>
+      <w:bookmarkStart w:id="14" w:name="_Toc59662121"/>
       <w:r>
         <w:t>Môi trường vận hành</w:t>
       </w:r>
-      <w:bookmarkEnd w:id="15"/>
+      <w:bookmarkEnd w:id="14"/>
     </w:p>
     <w:p>
       <w:pPr>
@@ -9329,11 +9327,11 @@
           <w:numId w:val="29"/>
         </w:numPr>
       </w:pPr>
-      <w:bookmarkStart w:id="16" w:name="_Toc59662122"/>
+      <w:bookmarkStart w:id="15" w:name="_Toc59662122"/>
       <w:r>
         <w:t>Các ràng buộc về thực thi và thiết kế</w:t>
       </w:r>
-      <w:bookmarkEnd w:id="16"/>
+      <w:bookmarkEnd w:id="15"/>
     </w:p>
     <w:p>
       <w:pPr>
@@ -9343,11 +9341,11 @@
           <w:numId w:val="29"/>
         </w:numPr>
       </w:pPr>
-      <w:bookmarkStart w:id="17" w:name="_Toc59662123"/>
+      <w:bookmarkStart w:id="16" w:name="_Toc59662123"/>
       <w:r>
         <w:t>Các giả định và phụ thuộc</w:t>
       </w:r>
-      <w:bookmarkEnd w:id="17"/>
+      <w:bookmarkEnd w:id="16"/>
     </w:p>
     <w:p>
       <w:pPr>
@@ -9357,11 +9355,11 @@
           <w:numId w:val="29"/>
         </w:numPr>
       </w:pPr>
-      <w:bookmarkStart w:id="18" w:name="_Toc59662124"/>
+      <w:bookmarkStart w:id="17" w:name="_Toc59662124"/>
       <w:r>
         <w:t>Các yêu cầu giao tiếp bên ngoài</w:t>
       </w:r>
-      <w:bookmarkEnd w:id="18"/>
+      <w:bookmarkEnd w:id="17"/>
     </w:p>
     <w:p>
       <w:pPr>
@@ -9371,31 +9369,31 @@
           <w:numId w:val="29"/>
         </w:numPr>
       </w:pPr>
-      <w:bookmarkStart w:id="19" w:name="_Toc59662125"/>
+      <w:bookmarkStart w:id="18" w:name="_Toc59662125"/>
       <w:r>
         <w:t>Mô hình hóa yêu cầu</w:t>
       </w:r>
+      <w:bookmarkEnd w:id="18"/>
+    </w:p>
+    <w:p>
+      <w:pPr>
+        <w:rPr>
+          <w:lang w:val="en-US"/>
+        </w:rPr>
+      </w:pPr>
+    </w:p>
+    <w:p>
+      <w:pPr>
+        <w:pStyle w:val="Heading1"/>
+      </w:pPr>
+      <w:bookmarkStart w:id="19" w:name="_Toc59662126"/>
+      <w:r>
+        <w:t xml:space="preserve">Chương 2: </w:t>
+      </w:r>
+      <w:r>
+        <w:t>Thiết kế và cài đặt giải pháp</w:t>
+      </w:r>
       <w:bookmarkEnd w:id="19"/>
-    </w:p>
-    <w:p>
-      <w:pPr>
-        <w:rPr>
-          <w:lang w:val="en-US"/>
-        </w:rPr>
-      </w:pPr>
-    </w:p>
-    <w:p>
-      <w:pPr>
-        <w:pStyle w:val="Heading1"/>
-      </w:pPr>
-      <w:bookmarkStart w:id="20" w:name="_Toc59662126"/>
-      <w:r>
-        <w:t xml:space="preserve">Chương 2: </w:t>
-      </w:r>
-      <w:r>
-        <w:t>Thiết kế và cài đặt giải pháp</w:t>
-      </w:r>
-      <w:bookmarkEnd w:id="20"/>
     </w:p>
     <w:p>
       <w:pPr>
@@ -9416,24 +9414,24 @@
           <w:lang w:val="en-US"/>
         </w:rPr>
       </w:pPr>
-      <w:bookmarkStart w:id="21" w:name="_Toc59571778"/>
-      <w:bookmarkStart w:id="22" w:name="_Toc59572742"/>
-      <w:bookmarkStart w:id="23" w:name="_Toc59572826"/>
-      <w:bookmarkStart w:id="24" w:name="_Toc59662127"/>
+      <w:bookmarkStart w:id="20" w:name="_Toc59571778"/>
+      <w:bookmarkStart w:id="21" w:name="_Toc59572742"/>
+      <w:bookmarkStart w:id="22" w:name="_Toc59572826"/>
+      <w:bookmarkStart w:id="23" w:name="_Toc59662127"/>
+      <w:bookmarkEnd w:id="20"/>
       <w:bookmarkEnd w:id="21"/>
       <w:bookmarkEnd w:id="22"/>
       <w:bookmarkEnd w:id="23"/>
+    </w:p>
+    <w:p>
+      <w:pPr>
+        <w:pStyle w:val="Heading2"/>
+      </w:pPr>
+      <w:bookmarkStart w:id="24" w:name="_Toc59662128"/>
+      <w:r>
+        <w:t>Tổng quan hệ thống</w:t>
+      </w:r>
       <w:bookmarkEnd w:id="24"/>
-    </w:p>
-    <w:p>
-      <w:pPr>
-        <w:pStyle w:val="Heading2"/>
-      </w:pPr>
-      <w:bookmarkStart w:id="25" w:name="_Toc59662128"/>
-      <w:r>
-        <w:t>Tổng quan hệ thống</w:t>
-      </w:r>
-      <w:bookmarkEnd w:id="25"/>
     </w:p>
     <w:p>
       <w:pPr>
@@ -9455,14 +9453,14 @@
           <w:lang w:val="nl-NL"/>
         </w:rPr>
       </w:pPr>
-      <w:bookmarkStart w:id="26" w:name="_Toc59571781"/>
-      <w:bookmarkStart w:id="27" w:name="_Toc59572744"/>
-      <w:bookmarkStart w:id="28" w:name="_Toc59572828"/>
-      <w:bookmarkStart w:id="29" w:name="_Toc59662129"/>
+      <w:bookmarkStart w:id="25" w:name="_Toc59571781"/>
+      <w:bookmarkStart w:id="26" w:name="_Toc59572744"/>
+      <w:bookmarkStart w:id="27" w:name="_Toc59572828"/>
+      <w:bookmarkStart w:id="28" w:name="_Toc59662129"/>
+      <w:bookmarkEnd w:id="25"/>
       <w:bookmarkEnd w:id="26"/>
       <w:bookmarkEnd w:id="27"/>
       <w:bookmarkEnd w:id="28"/>
-      <w:bookmarkEnd w:id="29"/>
     </w:p>
     <w:p>
       <w:pPr>
@@ -9484,14 +9482,14 @@
           <w:lang w:val="nl-NL"/>
         </w:rPr>
       </w:pPr>
-      <w:bookmarkStart w:id="30" w:name="_Toc59571782"/>
-      <w:bookmarkStart w:id="31" w:name="_Toc59572745"/>
-      <w:bookmarkStart w:id="32" w:name="_Toc59572829"/>
-      <w:bookmarkStart w:id="33" w:name="_Toc59662130"/>
+      <w:bookmarkStart w:id="29" w:name="_Toc59571782"/>
+      <w:bookmarkStart w:id="30" w:name="_Toc59572745"/>
+      <w:bookmarkStart w:id="31" w:name="_Toc59572829"/>
+      <w:bookmarkStart w:id="32" w:name="_Toc59662130"/>
+      <w:bookmarkEnd w:id="29"/>
       <w:bookmarkEnd w:id="30"/>
       <w:bookmarkEnd w:id="31"/>
       <w:bookmarkEnd w:id="32"/>
-      <w:bookmarkEnd w:id="33"/>
     </w:p>
     <w:p>
       <w:pPr>
@@ -9513,14 +9511,14 @@
           <w:lang w:val="nl-NL"/>
         </w:rPr>
       </w:pPr>
-      <w:bookmarkStart w:id="34" w:name="_Toc59571783"/>
-      <w:bookmarkStart w:id="35" w:name="_Toc59572746"/>
-      <w:bookmarkStart w:id="36" w:name="_Toc59572830"/>
-      <w:bookmarkStart w:id="37" w:name="_Toc59662131"/>
+      <w:bookmarkStart w:id="33" w:name="_Toc59571783"/>
+      <w:bookmarkStart w:id="34" w:name="_Toc59572746"/>
+      <w:bookmarkStart w:id="35" w:name="_Toc59572830"/>
+      <w:bookmarkStart w:id="36" w:name="_Toc59662131"/>
+      <w:bookmarkEnd w:id="33"/>
       <w:bookmarkEnd w:id="34"/>
       <w:bookmarkEnd w:id="35"/>
       <w:bookmarkEnd w:id="36"/>
-      <w:bookmarkEnd w:id="37"/>
     </w:p>
     <w:p>
       <w:pPr>
@@ -9530,11 +9528,11 @@
           <w:numId w:val="26"/>
         </w:numPr>
       </w:pPr>
-      <w:bookmarkStart w:id="38" w:name="_Toc59662132"/>
+      <w:bookmarkStart w:id="37" w:name="_Toc59662132"/>
       <w:r>
         <w:t>Bối cảnh sản phẩm</w:t>
       </w:r>
-      <w:bookmarkEnd w:id="38"/>
+      <w:bookmarkEnd w:id="37"/>
     </w:p>
     <w:p>
       <w:pPr>
@@ -9586,11 +9584,11 @@
           <w:numId w:val="26"/>
         </w:numPr>
       </w:pPr>
-      <w:bookmarkStart w:id="39" w:name="_Toc59662133"/>
+      <w:bookmarkStart w:id="38" w:name="_Toc59662133"/>
       <w:r>
         <w:t>Tổng quan các chức năng</w:t>
       </w:r>
-      <w:bookmarkEnd w:id="39"/>
+      <w:bookmarkEnd w:id="38"/>
     </w:p>
     <w:p>
       <w:pPr>
@@ -9745,11 +9743,11 @@
           <w:numId w:val="26"/>
         </w:numPr>
       </w:pPr>
-      <w:bookmarkStart w:id="40" w:name="_Toc59662134"/>
+      <w:bookmarkStart w:id="39" w:name="_Toc59662134"/>
       <w:r>
         <w:t>Các chức năng của người quản lý cửa hàng</w:t>
       </w:r>
-      <w:bookmarkEnd w:id="40"/>
+      <w:bookmarkEnd w:id="39"/>
     </w:p>
     <w:p>
       <w:pPr>
@@ -9885,11 +9883,11 @@
           <w:numId w:val="26"/>
         </w:numPr>
       </w:pPr>
-      <w:bookmarkStart w:id="41" w:name="_Toc59662135"/>
+      <w:bookmarkStart w:id="40" w:name="_Toc59662135"/>
       <w:r>
         <w:t>Các chức năng của khách hàng</w:t>
       </w:r>
-      <w:bookmarkEnd w:id="41"/>
+      <w:bookmarkEnd w:id="40"/>
     </w:p>
     <w:p>
       <w:pPr>
@@ -10181,16 +10179,16 @@
         </w:rPr>
         <w:t>Kiến trúc hệ thống</w:t>
       </w:r>
-      <w:bookmarkStart w:id="42" w:name="_Toc59569916"/>
-      <w:bookmarkStart w:id="43" w:name="_Toc59571788"/>
-      <w:bookmarkStart w:id="44" w:name="_Toc59572751"/>
-      <w:bookmarkStart w:id="45" w:name="_Toc59572835"/>
-      <w:bookmarkStart w:id="46" w:name="_Toc59662136"/>
+      <w:bookmarkStart w:id="41" w:name="_Toc59569916"/>
+      <w:bookmarkStart w:id="42" w:name="_Toc59571788"/>
+      <w:bookmarkStart w:id="43" w:name="_Toc59572751"/>
+      <w:bookmarkStart w:id="44" w:name="_Toc59572835"/>
+      <w:bookmarkStart w:id="45" w:name="_Toc59662136"/>
+      <w:bookmarkEnd w:id="41"/>
       <w:bookmarkEnd w:id="42"/>
       <w:bookmarkEnd w:id="43"/>
       <w:bookmarkEnd w:id="44"/>
       <w:bookmarkEnd w:id="45"/>
-      <w:bookmarkEnd w:id="46"/>
     </w:p>
     <w:p>
       <w:pPr>
@@ -10200,11 +10198,11 @@
           <w:numId w:val="26"/>
         </w:numPr>
       </w:pPr>
-      <w:bookmarkStart w:id="47" w:name="_Toc59662137"/>
+      <w:bookmarkStart w:id="46" w:name="_Toc59662137"/>
       <w:r>
         <w:t>Thiết kế kiến trúc</w:t>
       </w:r>
-      <w:bookmarkEnd w:id="47"/>
+      <w:bookmarkEnd w:id="46"/>
     </w:p>
     <w:p>
       <w:pPr>
@@ -10266,7 +10264,7 @@
           <w:lang w:val="en-US"/>
         </w:rPr>
       </w:pPr>
-      <w:bookmarkStart w:id="48" w:name="_Toc59488093"/>
+      <w:bookmarkStart w:id="47" w:name="_Toc59488093"/>
       <w:r>
         <w:t xml:space="preserve">Hình </w:t>
       </w:r>
@@ -10294,7 +10292,7 @@
         </w:rPr>
         <w:t>:Mô hình kiến trúc hệ thống</w:t>
       </w:r>
-      <w:bookmarkEnd w:id="48"/>
+      <w:bookmarkEnd w:id="47"/>
     </w:p>
     <w:tbl>
       <w:tblPr>
@@ -10411,7 +10409,7 @@
           <w:lang w:val="en-US"/>
         </w:rPr>
       </w:pPr>
-      <w:bookmarkStart w:id="49" w:name="_Toc59488323"/>
+      <w:bookmarkStart w:id="48" w:name="_Toc59488323"/>
       <w:r>
         <w:t xml:space="preserve">Bảng </w:t>
       </w:r>
@@ -10439,7 +10437,7 @@
         </w:rPr>
         <w:t>: Bảng nội dung</w:t>
       </w:r>
-      <w:bookmarkEnd w:id="49"/>
+      <w:bookmarkEnd w:id="48"/>
     </w:p>
     <w:p>
       <w:pPr>
@@ -10452,19 +10450,30 @@
       <w:r>
         <w:t xml:space="preserve"> </w:t>
       </w:r>
-      <w:bookmarkStart w:id="50" w:name="_Toc59662138"/>
+      <w:bookmarkStart w:id="49" w:name="_Toc59662138"/>
       <w:r>
         <w:t>Mô tả sự phân rã</w:t>
       </w:r>
+      <w:bookmarkEnd w:id="49"/>
+    </w:p>
+    <w:p>
+      <w:pPr>
+        <w:pStyle w:val="Heading3"/>
+      </w:pPr>
+      <w:bookmarkStart w:id="50" w:name="_Toc59662139"/>
+      <w:r>
+        <w:lastRenderedPageBreak/>
+        <w:t>Người quản lý chuỗi cửa hàng</w:t>
+      </w:r>
       <w:bookmarkEnd w:id="50"/>
     </w:p>
     <w:p>
       <w:pPr>
         <w:pStyle w:val="Heading3"/>
       </w:pPr>
-      <w:bookmarkStart w:id="51" w:name="_Toc59662139"/>
-      <w:r>
-        <w:t>Người quản lý chuỗi cửa hàng</w:t>
+      <w:bookmarkStart w:id="51" w:name="_Toc59662140"/>
+      <w:r>
+        <w:t>Người quản lý cửa hàng</w:t>
       </w:r>
       <w:bookmarkEnd w:id="51"/>
     </w:p>
@@ -10472,21 +10481,65 @@
       <w:pPr>
         <w:pStyle w:val="Heading3"/>
       </w:pPr>
-      <w:bookmarkStart w:id="52" w:name="_Toc59662140"/>
-      <w:r>
-        <w:t>Người quản lý cửa hàng</w:t>
+      <w:bookmarkStart w:id="52" w:name="_Toc59662141"/>
+      <w:r>
+        <w:t>Khách hàng</w:t>
       </w:r>
       <w:bookmarkEnd w:id="52"/>
     </w:p>
     <w:p>
       <w:pPr>
-        <w:pStyle w:val="Heading3"/>
-      </w:pPr>
-      <w:bookmarkStart w:id="53" w:name="_Toc59662141"/>
-      <w:r>
-        <w:t>Khách hàng</w:t>
-      </w:r>
-      <w:bookmarkEnd w:id="53"/>
+        <w:rPr>
+          <w:lang w:val="nl-NL"/>
+        </w:rPr>
+      </w:pPr>
+      <w:r>
+        <w:rPr>
+          <w:noProof/>
+          <w:lang w:val="en-US" w:eastAsia="en-US"/>
+        </w:rPr>
+        <w:drawing>
+          <wp:inline distT="0" distB="0" distL="0" distR="0">
+            <wp:extent cx="5580380" cy="4304030"/>
+            <wp:effectExtent l="0" t="0" r="1270" b="1270"/>
+            <wp:docPr id="2" name="Picture 2"/>
+            <wp:cNvGraphicFramePr>
+              <a:graphicFrameLocks xmlns:a="http://schemas.openxmlformats.org/drawingml/2006/main" noChangeAspect="1"/>
+            </wp:cNvGraphicFramePr>
+            <a:graphic xmlns:a="http://schemas.openxmlformats.org/drawingml/2006/main">
+              <a:graphicData uri="http://schemas.openxmlformats.org/drawingml/2006/picture">
+                <pic:pic xmlns:pic="http://schemas.openxmlformats.org/drawingml/2006/picture">
+                  <pic:nvPicPr>
+                    <pic:cNvPr id="0" name="So do phan ra_Khach_Hang_Rev1.jpg"/>
+                    <pic:cNvPicPr/>
+                  </pic:nvPicPr>
+                  <pic:blipFill>
+                    <a:blip r:embed="rId15" cstate="print">
+                      <a:extLst>
+                        <a:ext uri="{28A0092B-C50C-407E-A947-70E740481C1C}">
+                          <a14:useLocalDpi xmlns:a14="http://schemas.microsoft.com/office/drawing/2010/main" val="0"/>
+                        </a:ext>
+                      </a:extLst>
+                    </a:blip>
+                    <a:stretch>
+                      <a:fillRect/>
+                    </a:stretch>
+                  </pic:blipFill>
+                  <pic:spPr>
+                    <a:xfrm>
+                      <a:off x="0" y="0"/>
+                      <a:ext cx="5580380" cy="4304030"/>
+                    </a:xfrm>
+                    <a:prstGeom prst="rect">
+                      <a:avLst/>
+                    </a:prstGeom>
+                  </pic:spPr>
+                </pic:pic>
+              </a:graphicData>
+            </a:graphic>
+          </wp:inline>
+        </w:drawing>
+      </w:r>
     </w:p>
     <w:p>
       <w:pPr>
@@ -10496,10 +10549,12 @@
           <w:numId w:val="42"/>
         </w:numPr>
       </w:pPr>
-      <w:bookmarkStart w:id="54" w:name="_Toc59662142"/>
+      <w:bookmarkStart w:id="53" w:name="_Toc59662142"/>
       <w:r>
         <w:t>Thiết kế dữ liệu</w:t>
       </w:r>
+      <w:bookmarkStart w:id="54" w:name="_GoBack"/>
+      <w:bookmarkEnd w:id="53"/>
       <w:bookmarkEnd w:id="54"/>
     </w:p>
     <w:p>
@@ -10631,6 +10686,7 @@
         <w:pStyle w:val="Heading2"/>
       </w:pPr>
       <w:r>
+        <w:lastRenderedPageBreak/>
         <w:t xml:space="preserve"> </w:t>
       </w:r>
       <w:bookmarkStart w:id="62" w:name="_Toc59662150"/>
@@ -16301,7 +16357,7 @@
 </file>
 
 <file path=customXml/itemProps1.xml><?xml version="1.0" encoding="utf-8"?>
-<ds:datastoreItem xmlns:ds="http://schemas.openxmlformats.org/officeDocument/2006/customXml" ds:itemID="{669FF13E-5A9A-4F15-AAD6-64B5E5874080}">
+<ds:datastoreItem xmlns:ds="http://schemas.openxmlformats.org/officeDocument/2006/customXml" ds:itemID="{D366F07B-0737-45CD-B1A8-CFE8AD150E5E}">
   <ds:schemaRefs>
     <ds:schemaRef ds:uri="http://schemas.openxmlformats.org/officeDocument/2006/bibliography"/>
   </ds:schemaRefs>

</xml_diff>

<commit_message>
Add more content for the body
</commit_message>
<xml_diff>
--- a/Final/[LVTN_HKI-2020] To Vu Phong_Website quan ly hoat dong kinh doanh cua chuoi cua hang.docx
+++ b/Final/[LVTN_HKI-2020] To Vu Phong_Website quan ly hoat dong kinh doanh cua chuoi cua hang.docx
@@ -7152,6 +7152,12 @@
         <w:rPr>
           <w:lang w:val="nl-NL"/>
         </w:rPr>
+        <w:t xml:space="preserve"> làm thay đổi</w:t>
+      </w:r>
+      <w:r>
+        <w:rPr>
+          <w:lang w:val="nl-NL"/>
+        </w:rPr>
         <w:t xml:space="preserve"> thói quen mua sắm của</w:t>
       </w:r>
       <w:r>
@@ -8036,7 +8042,19 @@
         <w:rPr>
           <w:lang w:val="nl-NL"/>
         </w:rPr>
-        <w:t xml:space="preserve"> hiện tại cũng có khá nhiều thương hiệu quen thuộc với người tiêu dùng như Điện máy Chợ Lớn, Thế giới di động, Phong Vũ Computer,...</w:t>
+        <w:t xml:space="preserve"> hiện tại cũng có </w:t>
+      </w:r>
+      <w:r>
+        <w:rPr>
+          <w:lang w:val="nl-NL"/>
+        </w:rPr>
+        <w:t xml:space="preserve">một vài website của các </w:t>
+      </w:r>
+      <w:r>
+        <w:rPr>
+          <w:lang w:val="nl-NL"/>
+        </w:rPr>
+        <w:t>thương hiệu quen thuộc với người tiêu dùng như Điện máy Chợ Lớn, Thế giới di động, Phong Vũ Computer,...</w:t>
       </w:r>
     </w:p>
     <w:p>
@@ -8107,7 +8125,31 @@
         <w:rPr>
           <w:lang w:val="en-US"/>
         </w:rPr>
-        <w:t xml:space="preserve"> dựa trên mô hình các chuỗi cửa hàng phổ biến hiện nay, cũng như tiến hành chỉnh sửa phạm vi cho phù hợp với nội dung của luận văn tốt nghiệp.</w:t>
+        <w:t xml:space="preserve"> dựa trên mô hình</w:t>
+      </w:r>
+      <w:r>
+        <w:rPr>
+          <w:lang w:val="en-US"/>
+        </w:rPr>
+        <w:t xml:space="preserve"> kinh doanh của</w:t>
+      </w:r>
+      <w:r>
+        <w:rPr>
+          <w:lang w:val="en-US"/>
+        </w:rPr>
+        <w:t xml:space="preserve"> các c</w:t>
+      </w:r>
+      <w:r>
+        <w:rPr>
+          <w:lang w:val="en-US"/>
+        </w:rPr>
+        <w:t>huỗi cửa hàng phổ biến hiện nay</w:t>
+      </w:r>
+      <w:r>
+        <w:rPr>
+          <w:lang w:val="en-US"/>
+        </w:rPr>
+        <w:t>.</w:t>
       </w:r>
     </w:p>
     <w:p>
@@ -8443,7 +8485,6 @@
         <w:rPr>
           <w:lang w:val="en-US"/>
         </w:rPr>
-        <w:lastRenderedPageBreak/>
         <w:t>Thanh toán đơn hàng</w:t>
       </w:r>
     </w:p>
@@ -8460,6 +8501,7 @@
         <w:rPr>
           <w:lang w:val="en-US"/>
         </w:rPr>
+        <w:lastRenderedPageBreak/>
         <w:t>Xem trạng thái đơn hàng</w:t>
       </w:r>
     </w:p>
@@ -8909,7 +8951,13 @@
         <w:rPr>
           <w:lang w:val="nl-NL"/>
         </w:rPr>
-        <w:t xml:space="preserve">Phạm vi của ứng dụng là </w:t>
+        <w:t xml:space="preserve">Phạm </w:t>
+      </w:r>
+      <w:r>
+        <w:rPr>
+          <w:lang w:val="nl-NL"/>
+        </w:rPr>
+        <w:t>vi nghiên cứu của đề tài xoay quanh việc hỗ trợ hoạt động kinh doanh và quản lý của các chuỗi cửa hàng với quy mô vừa và nhỏ với các chức năng cơ quản hỗ trợ cho hoạt động quản lý cửa hàng.</w:t>
       </w:r>
     </w:p>
     <w:p>
@@ -8927,11 +8975,23 @@
         <w:pStyle w:val="ListParagraph"/>
         <w:numPr>
           <w:ilvl w:val="0"/>
-          <w:numId w:val="10"/>
+          <w:numId w:val="43"/>
         </w:numPr>
-      </w:pPr>
-      <w:r>
-        <w:t>Các nội dung cần nghiên cứu:</w:t>
+        <w:rPr>
+          <w:lang w:val="nl-NL"/>
+        </w:rPr>
+      </w:pPr>
+      <w:r>
+        <w:rPr>
+          <w:lang w:val="nl-NL"/>
+        </w:rPr>
+        <w:t>Tìm hiểu mô hình hoạt động của một RESTful API web service</w:t>
+      </w:r>
+      <w:r>
+        <w:rPr>
+          <w:lang w:val="nl-NL"/>
+        </w:rPr>
+        <w:t>.</w:t>
       </w:r>
     </w:p>
     <w:p>
@@ -8939,11 +8999,137 @@
         <w:pStyle w:val="ListParagraph"/>
         <w:numPr>
           <w:ilvl w:val="0"/>
-          <w:numId w:val="10"/>
+          <w:numId w:val="43"/>
         </w:numPr>
-      </w:pPr>
-      <w:r>
-        <w:t>Kế hoạch thực hiện đề tài:</w:t>
+        <w:rPr>
+          <w:lang w:val="nl-NL"/>
+        </w:rPr>
+      </w:pPr>
+      <w:r>
+        <w:rPr>
+          <w:lang w:val="nl-NL"/>
+        </w:rPr>
+        <w:t>Tìm hiểu cách thức tích hợp JWT trong việc bảo mật API</w:t>
+      </w:r>
+      <w:r>
+        <w:rPr>
+          <w:lang w:val="nl-NL"/>
+        </w:rPr>
+        <w:t>.</w:t>
+      </w:r>
+    </w:p>
+    <w:p>
+      <w:pPr>
+        <w:pStyle w:val="ListParagraph"/>
+        <w:numPr>
+          <w:ilvl w:val="0"/>
+          <w:numId w:val="43"/>
+        </w:numPr>
+        <w:rPr>
+          <w:lang w:val="nl-NL"/>
+        </w:rPr>
+      </w:pPr>
+      <w:r>
+        <w:rPr>
+          <w:lang w:val="nl-NL"/>
+        </w:rPr>
+        <w:t>Tìm hiểu mô hình phân quyền theo phương pháp Role-based access control</w:t>
+      </w:r>
+      <w:r>
+        <w:rPr>
+          <w:lang w:val="nl-NL"/>
+        </w:rPr>
+        <w:t>.</w:t>
+      </w:r>
+    </w:p>
+    <w:p>
+      <w:pPr>
+        <w:pStyle w:val="ListParagraph"/>
+        <w:numPr>
+          <w:ilvl w:val="0"/>
+          <w:numId w:val="43"/>
+        </w:numPr>
+        <w:rPr>
+          <w:lang w:val="nl-NL"/>
+        </w:rPr>
+      </w:pPr>
+      <w:r>
+        <w:rPr>
+          <w:lang w:val="nl-NL"/>
+        </w:rPr>
+        <w:t>Tìm hiểu Java Spring framework và Hibernate ORM để xây dựng phần back-end cho hệ thống</w:t>
+      </w:r>
+      <w:r>
+        <w:rPr>
+          <w:lang w:val="nl-NL"/>
+        </w:rPr>
+        <w:t>.</w:t>
+      </w:r>
+    </w:p>
+    <w:p>
+      <w:pPr>
+        <w:pStyle w:val="ListParagraph"/>
+        <w:numPr>
+          <w:ilvl w:val="0"/>
+          <w:numId w:val="43"/>
+        </w:numPr>
+        <w:rPr>
+          <w:lang w:val="nl-NL"/>
+        </w:rPr>
+      </w:pPr>
+      <w:r>
+        <w:rPr>
+          <w:lang w:val="nl-NL"/>
+        </w:rPr>
+        <w:t>Tìm hiểu Angular framework trong việc xây dựng front-end cho ứng dụng</w:t>
+      </w:r>
+      <w:r>
+        <w:rPr>
+          <w:lang w:val="nl-NL"/>
+        </w:rPr>
+        <w:t>.</w:t>
+      </w:r>
+    </w:p>
+    <w:p>
+      <w:pPr>
+        <w:pStyle w:val="ListParagraph"/>
+        <w:numPr>
+          <w:ilvl w:val="0"/>
+          <w:numId w:val="43"/>
+        </w:numPr>
+        <w:rPr>
+          <w:lang w:val="nl-NL"/>
+        </w:rPr>
+      </w:pPr>
+      <w:r>
+        <w:rPr>
+          <w:lang w:val="nl-NL"/>
+        </w:rPr>
+        <w:t>Cách quản lý dự án phần mềm</w:t>
+      </w:r>
+      <w:r>
+        <w:rPr>
+          <w:lang w:val="nl-NL"/>
+        </w:rPr>
+        <w:t>, kiểm thử</w:t>
+      </w:r>
+      <w:r>
+        <w:rPr>
+          <w:lang w:val="nl-NL"/>
+        </w:rPr>
+        <w:t xml:space="preserve"> phần mềm và cách viết tài liệu </w:t>
+      </w:r>
+      <w:r>
+        <w:rPr>
+          <w:lang w:val="nl-NL"/>
+        </w:rPr>
+        <w:t>chuyên ngành</w:t>
+      </w:r>
+      <w:r>
+        <w:rPr>
+          <w:lang w:val="nl-NL"/>
+        </w:rPr>
+        <w:t>.</w:t>
       </w:r>
     </w:p>
     <w:p>
@@ -8975,12 +9161,126 @@
       <w:pPr>
         <w:pStyle w:val="ListParagraph"/>
         <w:numPr>
+          <w:ilvl w:val="1"/>
+          <w:numId w:val="11"/>
+        </w:numPr>
+      </w:pPr>
+      <w:r>
+        <w:rPr>
+          <w:lang w:val="en-US"/>
+        </w:rPr>
+        <w:t>Cách xây dựng ứng dụng</w:t>
+      </w:r>
+      <w:r>
+        <w:rPr>
+          <w:lang w:val="en-US"/>
+        </w:rPr>
+        <w:t xml:space="preserve"> quản lý hoạt động kinh doanh của chuỗi cửa hàng.</w:t>
+      </w:r>
+    </w:p>
+    <w:p>
+      <w:pPr>
+        <w:pStyle w:val="ListParagraph"/>
+        <w:numPr>
+          <w:ilvl w:val="1"/>
+          <w:numId w:val="11"/>
+        </w:numPr>
+      </w:pPr>
+      <w:r>
+        <w:rPr>
+          <w:lang w:val="en-US"/>
+        </w:rPr>
+        <w:t>Kiến thức về mô hình RESTful API và cách thức bảo mật API</w:t>
+      </w:r>
+    </w:p>
+    <w:p>
+      <w:pPr>
+        <w:pStyle w:val="ListParagraph"/>
+        <w:numPr>
+          <w:ilvl w:val="1"/>
+          <w:numId w:val="11"/>
+        </w:numPr>
+      </w:pPr>
+      <w:r>
+        <w:rPr>
+          <w:lang w:val="en-US"/>
+        </w:rPr>
+        <w:t>Phương pháp xây dựng ứng dụng với front-end và back-end riêng biệt và cách kết nối chúng lại với nhau.</w:t>
+      </w:r>
+    </w:p>
+    <w:p>
+      <w:pPr>
+        <w:pStyle w:val="ListParagraph"/>
+        <w:numPr>
+          <w:ilvl w:val="1"/>
+          <w:numId w:val="11"/>
+        </w:numPr>
+      </w:pPr>
+      <w:r>
+        <w:rPr>
+          <w:lang w:val="en-US"/>
+        </w:rPr>
+        <w:t>Kiến thức về các framework Java Spring và Angular.</w:t>
+      </w:r>
+      <w:r>
+        <w:t xml:space="preserve"> </w:t>
+      </w:r>
+    </w:p>
+    <w:p>
+      <w:pPr>
+        <w:pStyle w:val="ListParagraph"/>
+        <w:numPr>
           <w:ilvl w:val="0"/>
           <w:numId w:val="11"/>
         </w:numPr>
       </w:pPr>
       <w:r>
         <w:t>Về thực tiễn:</w:t>
+      </w:r>
+    </w:p>
+    <w:p>
+      <w:pPr>
+        <w:pStyle w:val="ListParagraph"/>
+        <w:numPr>
+          <w:ilvl w:val="1"/>
+          <w:numId w:val="11"/>
+        </w:numPr>
+      </w:pPr>
+      <w:r>
+        <w:rPr>
+          <w:lang w:val="en-US"/>
+        </w:rPr>
+        <w:t xml:space="preserve">Kết quả của đề tài </w:t>
+      </w:r>
+      <w:r>
+        <w:rPr>
+          <w:lang w:val="en-US"/>
+        </w:rPr>
+        <w:t xml:space="preserve">là một sản phẩm có thể đóng gói, </w:t>
+      </w:r>
+      <w:r>
+        <w:rPr>
+          <w:lang w:val="en-US"/>
+        </w:rPr>
+        <w:t>phân phối</w:t>
+      </w:r>
+      <w:r>
+        <w:rPr>
+          <w:lang w:val="en-US"/>
+        </w:rPr>
+        <w:t xml:space="preserve"> và cài đặt</w:t>
+      </w:r>
+      <w:r>
+        <w:rPr>
+          <w:lang w:val="en-US"/>
+        </w:rPr>
+        <w:t xml:space="preserve"> dễ dàng</w:t>
+      </w:r>
+      <w:r>
+        <w:rPr>
+          <w:lang w:val="en-US"/>
+        </w:rPr>
+        <w:t>. Ứng dụng góp phần giúp các cửa hàng đơn giản hóa công việc quản lý của mình, đồng thời là nơi để chuỗi cửa hàng tiếp cận với nhiều đối tượng khách hàng, mở rộng quy mô kinh doanh.</w:t>
       </w:r>
     </w:p>
     <w:p>
@@ -9053,6 +9353,7 @@
           <w:b/>
           <w:lang w:val="nl-NL"/>
         </w:rPr>
+        <w:lastRenderedPageBreak/>
         <w:t>Phần nội dung:</w:t>
       </w:r>
       <w:r>
@@ -9188,10 +9489,90 @@
           <w:ilvl w:val="2"/>
           <w:numId w:val="29"/>
         </w:numPr>
+        <w:rPr>
+          <w:lang w:val="en-US"/>
+        </w:rPr>
       </w:pPr>
       <w:r>
         <w:t>Giới thiệu</w:t>
       </w:r>
+    </w:p>
+    <w:p>
+      <w:pPr>
+        <w:rPr>
+          <w:lang w:val="en-US"/>
+        </w:rPr>
+      </w:pPr>
+      <w:r>
+        <w:rPr>
+          <w:lang w:val="en-US"/>
+        </w:rPr>
+        <w:t>Trong bối cảnh các hoạt động kinh doanh trực tuyến ngày càng phát triển, nhu cầu kinh doanh qua mạng của các cửa hàng ngày một tăng cao.</w:t>
+      </w:r>
+      <w:r>
+        <w:rPr>
+          <w:lang w:val="en-US"/>
+        </w:rPr>
+        <w:t xml:space="preserve"> </w:t>
+      </w:r>
+      <w:proofErr w:type="gramStart"/>
+      <w:r>
+        <w:rPr>
+          <w:lang w:val="en-US"/>
+        </w:rPr>
+        <w:t>Các website thương mại điện tử hiện nay khó có thể đáp ứng được đầy đủ các nhu cầu quản lý của người sử dụng, đặc biệt là các cửa hàng với nhiều chi nhánh.</w:t>
+      </w:r>
+      <w:proofErr w:type="gramEnd"/>
+      <w:r>
+        <w:rPr>
+          <w:lang w:val="en-US"/>
+        </w:rPr>
+        <w:t xml:space="preserve"> </w:t>
+      </w:r>
+      <w:proofErr w:type="gramStart"/>
+      <w:r>
+        <w:rPr>
+          <w:lang w:val="en-US"/>
+        </w:rPr>
+        <w:t>Một hệ thống với vai trò vừa là một trang thương mại điện tử, vừa là trang quản lý các hoạt động kinh doanh của chuỗi cửa hàng là điều cần thiết với xu thế hiện nay.</w:t>
+      </w:r>
+      <w:proofErr w:type="gramEnd"/>
+    </w:p>
+    <w:p>
+      <w:pPr>
+        <w:rPr>
+          <w:lang w:val="en-US"/>
+        </w:rPr>
+      </w:pPr>
+    </w:p>
+    <w:p>
+      <w:pPr>
+        <w:rPr>
+          <w:lang w:val="en-US"/>
+        </w:rPr>
+      </w:pPr>
+      <w:proofErr w:type="gramStart"/>
+      <w:r>
+        <w:rPr>
+          <w:lang w:val="en-US"/>
+        </w:rPr>
+        <w:t>Ứng dụng ra đời giúp cho các chuỗi cửa hàng có thể dễ dàng cài đặt và thiết lập hoạt động kinh doanh của mình một cách dễ dàng.</w:t>
+      </w:r>
+      <w:proofErr w:type="gramEnd"/>
+      <w:r>
+        <w:rPr>
+          <w:lang w:val="en-US"/>
+        </w:rPr>
+        <w:t xml:space="preserve"> </w:t>
+      </w:r>
+      <w:proofErr w:type="gramStart"/>
+      <w:r>
+        <w:rPr>
+          <w:lang w:val="en-US"/>
+        </w:rPr>
+        <w:t>Khách hàng có thể truy cập để tiến hàng mua sắm và tiến hành thanh toán một cách thuận tiện thông qua cổng giao dịch Stripe.</w:t>
+      </w:r>
+      <w:proofErr w:type="gramEnd"/>
     </w:p>
     <w:p>
       <w:pPr>
@@ -9273,7 +9654,6 @@
         <w:rPr>
           <w:lang w:val="nl-NL"/>
         </w:rPr>
-        <w:lastRenderedPageBreak/>
         <w:t>Phạm vi:</w:t>
       </w:r>
     </w:p>
@@ -9293,17 +9673,129 @@
     </w:p>
     <w:p>
       <w:pPr>
+        <w:rPr>
+          <w:lang w:val="nl-NL"/>
+        </w:rPr>
+      </w:pPr>
+      <w:r>
+        <w:rPr>
+          <w:lang w:val="nl-NL"/>
+        </w:rPr>
+        <w:t>Ứng dụng quản lý các hoạt động kinh doanh của chuỗi cửa hàng cần phải đảm bảo sự tương thích để người dùng có thể truy cập từ</w:t>
+      </w:r>
+      <w:r>
+        <w:rPr>
+          <w:lang w:val="nl-NL"/>
+        </w:rPr>
+        <w:t xml:space="preserve"> mọi hệ điều hành bằng</w:t>
+      </w:r>
+      <w:r>
+        <w:rPr>
+          <w:lang w:val="nl-NL"/>
+        </w:rPr>
+        <w:t xml:space="preserve"> nhiều loại thiết bị khác nhau như laptop, máy tính để bàn, tablet, smartphone</w:t>
+      </w:r>
+      <w:r>
+        <w:rPr>
+          <w:lang w:val="nl-NL"/>
+        </w:rPr>
+        <w:t xml:space="preserve"> với nhiều </w:t>
+      </w:r>
+      <w:r>
+        <w:rPr>
+          <w:lang w:val="nl-NL"/>
+        </w:rPr>
+        <w:lastRenderedPageBreak/>
+        <w:t>kích thước màn hình khác nhau. Do đó, ứng dụng nên được phát triển trên nền web để đáp ứng các nhu cầu trên, đồng thời tiết kiệm chi phí và thời gian phát triển, tăng tính phổ biến với người dùng.</w:t>
+      </w:r>
+    </w:p>
+    <w:p>
+      <w:pPr>
+        <w:rPr>
+          <w:lang w:val="nl-NL"/>
+        </w:rPr>
+      </w:pPr>
+    </w:p>
+    <w:p>
+      <w:pPr>
+        <w:rPr>
+          <w:lang w:val="nl-NL"/>
+        </w:rPr>
+      </w:pPr>
+      <w:r>
+        <w:rPr>
+          <w:lang w:val="nl-NL"/>
+        </w:rPr>
+        <w:t>RESTful API là một mô hình phổ biến hiện nay được áp dụng cho rất nhiều hệ thống với nhiều ưu điểm như khả năng mở rộng để xây dựng ứng dụng di động</w:t>
+      </w:r>
+      <w:r>
+        <w:rPr>
+          <w:lang w:val="nl-NL"/>
+        </w:rPr>
+        <w:t>, cũng như khả năng tái sử dụng để phát triển các hệ thống con cũng như cung cấp API cho các hệ thống bên ngoài trong tương lai.</w:t>
+      </w:r>
+    </w:p>
+    <w:p>
+      <w:pPr>
+        <w:rPr>
+          <w:lang w:val="nl-NL"/>
+        </w:rPr>
+      </w:pPr>
+    </w:p>
+    <w:p>
+      <w:pPr>
+        <w:rPr>
+          <w:lang w:val="nl-NL"/>
+        </w:rPr>
+      </w:pPr>
+      <w:r>
+        <w:rPr>
+          <w:lang w:val="nl-NL"/>
+        </w:rPr>
+        <w:t>Để xây dựng phần back-end, cơ sở hạ tầng cho ứng dụng, hiện nay có nhiều ngôn ngữ, framework cho phép cài đặt dễ dàng. Một trong số đó, Java Spring framework nổi bật với khả năng phản hồi nhanh và khả năng mở rộng, với nhiều tính năng hữu ích, kết hợp với Hibernate ORM giúp cho việc tương tác với CSDL càng mạnh mẽ hơn.</w:t>
+      </w:r>
+    </w:p>
+    <w:p>
+      <w:pPr>
+        <w:rPr>
+          <w:lang w:val="nl-NL"/>
+        </w:rPr>
+      </w:pPr>
+    </w:p>
+    <w:p>
+      <w:pPr>
+        <w:rPr>
+          <w:lang w:val="nl-NL"/>
+        </w:rPr>
+      </w:pPr>
+      <w:r>
+        <w:rPr>
+          <w:lang w:val="nl-NL"/>
+        </w:rPr>
+        <w:t>Về phần front-end, SPA đang là xu hướng hiện nay với các trang web</w:t>
+      </w:r>
+      <w:r>
+        <w:rPr>
+          <w:lang w:val="nl-NL"/>
+        </w:rPr>
+        <w:t xml:space="preserve"> mang tính tương tác cao, phản hồi nhanh, góp phần nâng cao trải nghiệm người dùng. Angular là một framework được hỗ trợ bởi Google với những tính năng mạnh mẽ, cộng đồng sử dụng to lớn và được sử dụng bởi nhiều website lớn hiện nay.</w:t>
+      </w:r>
+      <w:bookmarkStart w:id="13" w:name="_GoBack"/>
+      <w:bookmarkEnd w:id="13"/>
+    </w:p>
+    <w:p>
+      <w:pPr>
         <w:pStyle w:val="Heading2"/>
         <w:numPr>
           <w:ilvl w:val="1"/>
           <w:numId w:val="29"/>
         </w:numPr>
       </w:pPr>
-      <w:bookmarkStart w:id="13" w:name="_Toc59662120"/>
+      <w:bookmarkStart w:id="14" w:name="_Toc59662120"/>
       <w:r>
         <w:t>Tiếp cận giải quyết vấn đề, lựa chọn giải pháp</w:t>
       </w:r>
-      <w:bookmarkEnd w:id="13"/>
+      <w:bookmarkEnd w:id="14"/>
     </w:p>
     <w:p>
       <w:pPr>
@@ -9313,11 +9805,561 @@
           <w:numId w:val="29"/>
         </w:numPr>
       </w:pPr>
-      <w:bookmarkStart w:id="14" w:name="_Toc59662121"/>
+      <w:bookmarkStart w:id="15" w:name="_Toc59662121"/>
       <w:r>
         <w:t>Môi trường vận hành</w:t>
       </w:r>
-      <w:bookmarkEnd w:id="14"/>
+      <w:bookmarkEnd w:id="15"/>
+    </w:p>
+    <w:p>
+      <w:pPr>
+        <w:pStyle w:val="ListParagraph"/>
+        <w:numPr>
+          <w:ilvl w:val="0"/>
+          <w:numId w:val="44"/>
+        </w:numPr>
+        <w:rPr>
+          <w:lang w:val="nl-NL"/>
+        </w:rPr>
+      </w:pPr>
+      <w:r>
+        <w:rPr>
+          <w:lang w:val="nl-NL"/>
+        </w:rPr>
+        <w:t>Đối với máy chủ</w:t>
+      </w:r>
+    </w:p>
+    <w:p>
+      <w:pPr>
+        <w:pStyle w:val="ListParagraph"/>
+        <w:numPr>
+          <w:ilvl w:val="0"/>
+          <w:numId w:val="45"/>
+        </w:numPr>
+        <w:rPr>
+          <w:lang w:val="nl-NL"/>
+        </w:rPr>
+      </w:pPr>
+      <w:r>
+        <w:rPr>
+          <w:lang w:val="nl-NL"/>
+        </w:rPr>
+        <w:t>Phần mềm:</w:t>
+      </w:r>
+    </w:p>
+    <w:p>
+      <w:pPr>
+        <w:pStyle w:val="ListParagraph"/>
+        <w:numPr>
+          <w:ilvl w:val="1"/>
+          <w:numId w:val="45"/>
+        </w:numPr>
+        <w:rPr>
+          <w:lang w:val="nl-NL"/>
+        </w:rPr>
+      </w:pPr>
+      <w:r>
+        <w:rPr>
+          <w:lang w:val="nl-NL"/>
+        </w:rPr>
+        <w:t>Hệ điều hành: Windows, Linux</w:t>
+      </w:r>
+    </w:p>
+    <w:p>
+      <w:pPr>
+        <w:pStyle w:val="ListParagraph"/>
+        <w:numPr>
+          <w:ilvl w:val="1"/>
+          <w:numId w:val="45"/>
+        </w:numPr>
+        <w:rPr>
+          <w:lang w:val="nl-NL"/>
+        </w:rPr>
+      </w:pPr>
+      <w:r>
+        <w:rPr>
+          <w:lang w:val="nl-NL"/>
+        </w:rPr>
+        <w:t>Webserver: Apache Tomcat</w:t>
+      </w:r>
+      <w:r>
+        <w:rPr>
+          <w:lang w:val="nl-NL"/>
+        </w:rPr>
+        <w:t xml:space="preserve"> 9.x</w:t>
+      </w:r>
+    </w:p>
+    <w:p>
+      <w:pPr>
+        <w:pStyle w:val="ListParagraph"/>
+        <w:numPr>
+          <w:ilvl w:val="1"/>
+          <w:numId w:val="45"/>
+        </w:numPr>
+        <w:rPr>
+          <w:lang w:val="nl-NL"/>
+        </w:rPr>
+      </w:pPr>
+      <w:r>
+        <w:rPr>
+          <w:lang w:val="nl-NL"/>
+        </w:rPr>
+        <w:t>Database: MySQL</w:t>
+      </w:r>
+      <w:r>
+        <w:rPr>
+          <w:lang w:val="nl-NL"/>
+        </w:rPr>
+        <w:t xml:space="preserve"> 1.4.x</w:t>
+      </w:r>
+    </w:p>
+    <w:p>
+      <w:pPr>
+        <w:pStyle w:val="ListParagraph"/>
+        <w:numPr>
+          <w:ilvl w:val="1"/>
+          <w:numId w:val="45"/>
+        </w:numPr>
+        <w:rPr>
+          <w:lang w:val="nl-NL"/>
+        </w:rPr>
+      </w:pPr>
+      <w:r>
+        <w:rPr>
+          <w:lang w:val="nl-NL"/>
+        </w:rPr>
+        <w:t>Có cài đặt NodeJS</w:t>
+      </w:r>
+      <w:r>
+        <w:rPr>
+          <w:lang w:val="nl-NL"/>
+        </w:rPr>
+        <w:t xml:space="preserve"> phiên bản 14 trở lên</w:t>
+      </w:r>
+    </w:p>
+    <w:p>
+      <w:pPr>
+        <w:pStyle w:val="ListParagraph"/>
+        <w:numPr>
+          <w:ilvl w:val="1"/>
+          <w:numId w:val="45"/>
+        </w:numPr>
+        <w:rPr>
+          <w:lang w:val="nl-NL"/>
+        </w:rPr>
+      </w:pPr>
+      <w:r>
+        <w:rPr>
+          <w:lang w:val="nl-NL"/>
+        </w:rPr>
+        <w:t>Có cài đặt Java phiên bản từ 8 trở lên</w:t>
+      </w:r>
+    </w:p>
+    <w:p>
+      <w:pPr>
+        <w:pStyle w:val="ListParagraph"/>
+        <w:numPr>
+          <w:ilvl w:val="0"/>
+          <w:numId w:val="45"/>
+        </w:numPr>
+        <w:rPr>
+          <w:lang w:val="nl-NL"/>
+        </w:rPr>
+      </w:pPr>
+      <w:r>
+        <w:rPr>
+          <w:lang w:val="nl-NL"/>
+        </w:rPr>
+        <w:t>Phần cứng</w:t>
+      </w:r>
+    </w:p>
+    <w:tbl>
+      <w:tblPr>
+        <w:tblStyle w:val="TableGrid"/>
+        <w:tblW w:w="0" w:type="auto"/>
+        <w:tblInd w:w="1040" w:type="dxa"/>
+        <w:tblLook w:val="04A0" w:firstRow="1" w:lastRow="0" w:firstColumn="1" w:lastColumn="0" w:noHBand="0" w:noVBand="1"/>
+      </w:tblPr>
+      <w:tblGrid>
+        <w:gridCol w:w="2626"/>
+        <w:gridCol w:w="2665"/>
+        <w:gridCol w:w="2673"/>
+      </w:tblGrid>
+      <w:tr>
+        <w:tc>
+          <w:tcPr>
+            <w:tcW w:w="3001" w:type="dxa"/>
+          </w:tcPr>
+          <w:p>
+            <w:pPr>
+              <w:pStyle w:val="ListParagraph"/>
+              <w:ind w:left="0"/>
+              <w:rPr>
+                <w:lang w:val="nl-NL"/>
+              </w:rPr>
+            </w:pPr>
+          </w:p>
+        </w:tc>
+        <w:tc>
+          <w:tcPr>
+            <w:tcW w:w="3001" w:type="dxa"/>
+          </w:tcPr>
+          <w:p>
+            <w:pPr>
+              <w:pStyle w:val="ListParagraph"/>
+              <w:ind w:left="0"/>
+              <w:rPr>
+                <w:lang w:val="nl-NL"/>
+              </w:rPr>
+            </w:pPr>
+            <w:r>
+              <w:rPr>
+                <w:lang w:val="nl-NL"/>
+              </w:rPr>
+              <w:t>Cấu hình tối thiểu</w:t>
+            </w:r>
+          </w:p>
+        </w:tc>
+        <w:tc>
+          <w:tcPr>
+            <w:tcW w:w="3002" w:type="dxa"/>
+          </w:tcPr>
+          <w:p>
+            <w:pPr>
+              <w:pStyle w:val="ListParagraph"/>
+              <w:ind w:left="0"/>
+              <w:rPr>
+                <w:lang w:val="nl-NL"/>
+              </w:rPr>
+            </w:pPr>
+            <w:r>
+              <w:rPr>
+                <w:lang w:val="nl-NL"/>
+              </w:rPr>
+              <w:t>Cấu hình đề nghị</w:t>
+            </w:r>
+          </w:p>
+        </w:tc>
+      </w:tr>
+      <w:tr>
+        <w:tc>
+          <w:tcPr>
+            <w:tcW w:w="3001" w:type="dxa"/>
+          </w:tcPr>
+          <w:p>
+            <w:pPr>
+              <w:pStyle w:val="ListParagraph"/>
+              <w:ind w:left="0"/>
+              <w:rPr>
+                <w:lang w:val="nl-NL"/>
+              </w:rPr>
+            </w:pPr>
+            <w:r>
+              <w:rPr>
+                <w:lang w:val="nl-NL"/>
+              </w:rPr>
+              <w:t>CPU</w:t>
+            </w:r>
+          </w:p>
+        </w:tc>
+        <w:tc>
+          <w:tcPr>
+            <w:tcW w:w="3001" w:type="dxa"/>
+          </w:tcPr>
+          <w:p>
+            <w:pPr>
+              <w:pStyle w:val="ListParagraph"/>
+              <w:ind w:left="0"/>
+              <w:rPr>
+                <w:lang w:val="nl-NL"/>
+              </w:rPr>
+            </w:pPr>
+            <w:r>
+              <w:rPr>
+                <w:lang w:val="nl-NL"/>
+              </w:rPr>
+              <w:t>Intel Celeron 1.1GHz</w:t>
+            </w:r>
+          </w:p>
+        </w:tc>
+        <w:tc>
+          <w:tcPr>
+            <w:tcW w:w="3002" w:type="dxa"/>
+          </w:tcPr>
+          <w:p>
+            <w:pPr>
+              <w:pStyle w:val="ListParagraph"/>
+              <w:ind w:left="0"/>
+              <w:rPr>
+                <w:lang w:val="nl-NL"/>
+              </w:rPr>
+            </w:pPr>
+            <w:r>
+              <w:rPr>
+                <w:lang w:val="nl-NL"/>
+              </w:rPr>
+              <w:t>Intel Pentium 1.8GHz</w:t>
+            </w:r>
+          </w:p>
+        </w:tc>
+      </w:tr>
+      <w:tr>
+        <w:tc>
+          <w:tcPr>
+            <w:tcW w:w="3001" w:type="dxa"/>
+          </w:tcPr>
+          <w:p>
+            <w:pPr>
+              <w:pStyle w:val="ListParagraph"/>
+              <w:ind w:left="0"/>
+              <w:rPr>
+                <w:lang w:val="nl-NL"/>
+              </w:rPr>
+            </w:pPr>
+            <w:r>
+              <w:rPr>
+                <w:lang w:val="nl-NL"/>
+              </w:rPr>
+              <w:t>RAM</w:t>
+            </w:r>
+          </w:p>
+        </w:tc>
+        <w:tc>
+          <w:tcPr>
+            <w:tcW w:w="3001" w:type="dxa"/>
+          </w:tcPr>
+          <w:p>
+            <w:pPr>
+              <w:pStyle w:val="ListParagraph"/>
+              <w:ind w:left="0"/>
+              <w:rPr>
+                <w:lang w:val="nl-NL"/>
+              </w:rPr>
+            </w:pPr>
+            <w:r>
+              <w:rPr>
+                <w:lang w:val="nl-NL"/>
+              </w:rPr>
+              <w:t>4GB</w:t>
+            </w:r>
+          </w:p>
+        </w:tc>
+        <w:tc>
+          <w:tcPr>
+            <w:tcW w:w="3002" w:type="dxa"/>
+          </w:tcPr>
+          <w:p>
+            <w:pPr>
+              <w:pStyle w:val="ListParagraph"/>
+              <w:ind w:left="0"/>
+              <w:rPr>
+                <w:lang w:val="nl-NL"/>
+              </w:rPr>
+            </w:pPr>
+            <w:r>
+              <w:rPr>
+                <w:lang w:val="nl-NL"/>
+              </w:rPr>
+              <w:t>8GB</w:t>
+            </w:r>
+          </w:p>
+        </w:tc>
+      </w:tr>
+      <w:tr>
+        <w:tc>
+          <w:tcPr>
+            <w:tcW w:w="3001" w:type="dxa"/>
+          </w:tcPr>
+          <w:p>
+            <w:pPr>
+              <w:pStyle w:val="ListParagraph"/>
+              <w:ind w:left="0"/>
+              <w:rPr>
+                <w:lang w:val="nl-NL"/>
+              </w:rPr>
+            </w:pPr>
+            <w:r>
+              <w:rPr>
+                <w:lang w:val="nl-NL"/>
+              </w:rPr>
+              <w:t>Ổ cứng còn trống</w:t>
+            </w:r>
+          </w:p>
+        </w:tc>
+        <w:tc>
+          <w:tcPr>
+            <w:tcW w:w="3001" w:type="dxa"/>
+          </w:tcPr>
+          <w:p>
+            <w:pPr>
+              <w:pStyle w:val="ListParagraph"/>
+              <w:ind w:left="0"/>
+              <w:rPr>
+                <w:lang w:val="nl-NL"/>
+              </w:rPr>
+            </w:pPr>
+            <w:r>
+              <w:rPr>
+                <w:lang w:val="nl-NL"/>
+              </w:rPr>
+              <w:t xml:space="preserve">Tối thiểu </w:t>
+            </w:r>
+            <w:r>
+              <w:rPr>
+                <w:lang w:val="nl-NL"/>
+              </w:rPr>
+              <w:t>5GB</w:t>
+            </w:r>
+          </w:p>
+        </w:tc>
+        <w:tc>
+          <w:tcPr>
+            <w:tcW w:w="3002" w:type="dxa"/>
+          </w:tcPr>
+          <w:p>
+            <w:pPr>
+              <w:pStyle w:val="ListParagraph"/>
+              <w:keepNext/>
+              <w:ind w:left="0"/>
+              <w:rPr>
+                <w:lang w:val="nl-NL"/>
+              </w:rPr>
+            </w:pPr>
+            <w:r>
+              <w:rPr>
+                <w:lang w:val="nl-NL"/>
+              </w:rPr>
+              <w:t>Tối thiểu 20GB</w:t>
+            </w:r>
+          </w:p>
+        </w:tc>
+      </w:tr>
+    </w:tbl>
+    <w:p>
+      <w:pPr>
+        <w:pStyle w:val="Caption"/>
+        <w:rPr>
+          <w:lang w:val="en-US"/>
+        </w:rPr>
+      </w:pPr>
+      <w:r>
+        <w:t xml:space="preserve">Bảng </w:t>
+      </w:r>
+      <w:r>
+        <w:fldChar w:fldCharType="begin"/>
+      </w:r>
+      <w:r>
+        <w:instrText xml:space="preserve"> SEQ Bảng \* ARABIC </w:instrText>
+      </w:r>
+      <w:r>
+        <w:fldChar w:fldCharType="separate"/>
+      </w:r>
+      <w:r>
+        <w:rPr>
+          <w:noProof/>
+        </w:rPr>
+        <w:t>1</w:t>
+      </w:r>
+      <w:r>
+        <w:fldChar w:fldCharType="end"/>
+      </w:r>
+      <w:r>
+        <w:rPr>
+          <w:lang w:val="en-US"/>
+        </w:rPr>
+        <w:t>: Cấu hình phần cứng máy chủ</w:t>
+      </w:r>
+    </w:p>
+    <w:p>
+      <w:pPr>
+        <w:pStyle w:val="ListParagraph"/>
+        <w:numPr>
+          <w:ilvl w:val="0"/>
+          <w:numId w:val="44"/>
+        </w:numPr>
+        <w:rPr>
+          <w:lang w:val="nl-NL"/>
+        </w:rPr>
+      </w:pPr>
+      <w:r>
+        <w:rPr>
+          <w:lang w:val="nl-NL"/>
+        </w:rPr>
+        <w:lastRenderedPageBreak/>
+        <w:t>Đối với máy khách</w:t>
+      </w:r>
+    </w:p>
+    <w:p>
+      <w:pPr>
+        <w:pStyle w:val="ListParagraph"/>
+        <w:numPr>
+          <w:ilvl w:val="0"/>
+          <w:numId w:val="45"/>
+        </w:numPr>
+        <w:rPr>
+          <w:lang w:val="nl-NL"/>
+        </w:rPr>
+      </w:pPr>
+      <w:r>
+        <w:rPr>
+          <w:lang w:val="nl-NL"/>
+        </w:rPr>
+        <w:t>Hệ điều hành: Windows, Linux, Android, iOS, macOS.</w:t>
+      </w:r>
+    </w:p>
+    <w:p>
+      <w:pPr>
+        <w:pStyle w:val="ListParagraph"/>
+        <w:numPr>
+          <w:ilvl w:val="0"/>
+          <w:numId w:val="45"/>
+        </w:numPr>
+        <w:rPr>
+          <w:lang w:val="nl-NL"/>
+        </w:rPr>
+      </w:pPr>
+      <w:r>
+        <w:rPr>
+          <w:lang w:val="nl-NL"/>
+        </w:rPr>
+        <w:t>Trình duyệt web: bất kỳ trình duyệt web có hỗ trợ Javascript</w:t>
+      </w:r>
+    </w:p>
+    <w:p>
+      <w:pPr>
+        <w:pStyle w:val="ListParagraph"/>
+        <w:numPr>
+          <w:ilvl w:val="0"/>
+          <w:numId w:val="45"/>
+        </w:numPr>
+        <w:rPr>
+          <w:lang w:val="nl-NL"/>
+        </w:rPr>
+      </w:pPr>
+      <w:r>
+        <w:rPr>
+          <w:lang w:val="nl-NL"/>
+        </w:rPr>
+        <w:t>Kết nối mạng ổn định</w:t>
+      </w:r>
+    </w:p>
+    <w:p>
+      <w:pPr>
+        <w:pStyle w:val="ListParagraph"/>
+        <w:numPr>
+          <w:ilvl w:val="0"/>
+          <w:numId w:val="45"/>
+        </w:numPr>
+        <w:rPr>
+          <w:lang w:val="nl-NL"/>
+        </w:rPr>
+      </w:pPr>
+      <w:r>
+        <w:rPr>
+          <w:lang w:val="nl-NL"/>
+        </w:rPr>
+        <w:t>Màn hình độ phân giải tối thiểu 240 x 320</w:t>
+      </w:r>
     </w:p>
     <w:p>
       <w:pPr>
@@ -9327,11 +10369,11 @@
           <w:numId w:val="29"/>
         </w:numPr>
       </w:pPr>
-      <w:bookmarkStart w:id="15" w:name="_Toc59662122"/>
+      <w:bookmarkStart w:id="16" w:name="_Toc59662122"/>
       <w:r>
         <w:t>Các ràng buộc về thực thi và thiết kế</w:t>
       </w:r>
-      <w:bookmarkEnd w:id="15"/>
+      <w:bookmarkEnd w:id="16"/>
     </w:p>
     <w:p>
       <w:pPr>
@@ -9341,11 +10383,11 @@
           <w:numId w:val="29"/>
         </w:numPr>
       </w:pPr>
-      <w:bookmarkStart w:id="16" w:name="_Toc59662123"/>
+      <w:bookmarkStart w:id="17" w:name="_Toc59662123"/>
       <w:r>
         <w:t>Các giả định và phụ thuộc</w:t>
       </w:r>
-      <w:bookmarkEnd w:id="16"/>
+      <w:bookmarkEnd w:id="17"/>
     </w:p>
     <w:p>
       <w:pPr>
@@ -9355,11 +10397,11 @@
           <w:numId w:val="29"/>
         </w:numPr>
       </w:pPr>
-      <w:bookmarkStart w:id="17" w:name="_Toc59662124"/>
+      <w:bookmarkStart w:id="18" w:name="_Toc59662124"/>
       <w:r>
         <w:t>Các yêu cầu giao tiếp bên ngoài</w:t>
       </w:r>
-      <w:bookmarkEnd w:id="17"/>
+      <w:bookmarkEnd w:id="18"/>
     </w:p>
     <w:p>
       <w:pPr>
@@ -9369,11 +10411,11 @@
           <w:numId w:val="29"/>
         </w:numPr>
       </w:pPr>
-      <w:bookmarkStart w:id="18" w:name="_Toc59662125"/>
+      <w:bookmarkStart w:id="19" w:name="_Toc59662125"/>
       <w:r>
         <w:t>Mô hình hóa yêu cầu</w:t>
       </w:r>
-      <w:bookmarkEnd w:id="18"/>
+      <w:bookmarkEnd w:id="19"/>
     </w:p>
     <w:p>
       <w:pPr>
@@ -9386,14 +10428,14 @@
       <w:pPr>
         <w:pStyle w:val="Heading1"/>
       </w:pPr>
-      <w:bookmarkStart w:id="19" w:name="_Toc59662126"/>
+      <w:bookmarkStart w:id="20" w:name="_Toc59662126"/>
       <w:r>
         <w:t xml:space="preserve">Chương 2: </w:t>
       </w:r>
       <w:r>
         <w:t>Thiết kế và cài đặt giải pháp</w:t>
       </w:r>
-      <w:bookmarkEnd w:id="19"/>
+      <w:bookmarkEnd w:id="20"/>
     </w:p>
     <w:p>
       <w:pPr>
@@ -9414,24 +10456,24 @@
           <w:lang w:val="en-US"/>
         </w:rPr>
       </w:pPr>
-      <w:bookmarkStart w:id="20" w:name="_Toc59571778"/>
-      <w:bookmarkStart w:id="21" w:name="_Toc59572742"/>
-      <w:bookmarkStart w:id="22" w:name="_Toc59572826"/>
-      <w:bookmarkStart w:id="23" w:name="_Toc59662127"/>
-      <w:bookmarkEnd w:id="20"/>
+      <w:bookmarkStart w:id="21" w:name="_Toc59571778"/>
+      <w:bookmarkStart w:id="22" w:name="_Toc59572742"/>
+      <w:bookmarkStart w:id="23" w:name="_Toc59572826"/>
+      <w:bookmarkStart w:id="24" w:name="_Toc59662127"/>
       <w:bookmarkEnd w:id="21"/>
       <w:bookmarkEnd w:id="22"/>
       <w:bookmarkEnd w:id="23"/>
+      <w:bookmarkEnd w:id="24"/>
     </w:p>
     <w:p>
       <w:pPr>
         <w:pStyle w:val="Heading2"/>
       </w:pPr>
-      <w:bookmarkStart w:id="24" w:name="_Toc59662128"/>
+      <w:bookmarkStart w:id="25" w:name="_Toc59662128"/>
       <w:r>
         <w:t>Tổng quan hệ thống</w:t>
       </w:r>
-      <w:bookmarkEnd w:id="24"/>
+      <w:bookmarkEnd w:id="25"/>
     </w:p>
     <w:p>
       <w:pPr>
@@ -9453,14 +10495,14 @@
           <w:lang w:val="nl-NL"/>
         </w:rPr>
       </w:pPr>
-      <w:bookmarkStart w:id="25" w:name="_Toc59571781"/>
-      <w:bookmarkStart w:id="26" w:name="_Toc59572744"/>
-      <w:bookmarkStart w:id="27" w:name="_Toc59572828"/>
-      <w:bookmarkStart w:id="28" w:name="_Toc59662129"/>
-      <w:bookmarkEnd w:id="25"/>
+      <w:bookmarkStart w:id="26" w:name="_Toc59571781"/>
+      <w:bookmarkStart w:id="27" w:name="_Toc59572744"/>
+      <w:bookmarkStart w:id="28" w:name="_Toc59572828"/>
+      <w:bookmarkStart w:id="29" w:name="_Toc59662129"/>
       <w:bookmarkEnd w:id="26"/>
       <w:bookmarkEnd w:id="27"/>
       <w:bookmarkEnd w:id="28"/>
+      <w:bookmarkEnd w:id="29"/>
     </w:p>
     <w:p>
       <w:pPr>
@@ -9482,14 +10524,14 @@
           <w:lang w:val="nl-NL"/>
         </w:rPr>
       </w:pPr>
-      <w:bookmarkStart w:id="29" w:name="_Toc59571782"/>
-      <w:bookmarkStart w:id="30" w:name="_Toc59572745"/>
-      <w:bookmarkStart w:id="31" w:name="_Toc59572829"/>
-      <w:bookmarkStart w:id="32" w:name="_Toc59662130"/>
-      <w:bookmarkEnd w:id="29"/>
+      <w:bookmarkStart w:id="30" w:name="_Toc59571782"/>
+      <w:bookmarkStart w:id="31" w:name="_Toc59572745"/>
+      <w:bookmarkStart w:id="32" w:name="_Toc59572829"/>
+      <w:bookmarkStart w:id="33" w:name="_Toc59662130"/>
       <w:bookmarkEnd w:id="30"/>
       <w:bookmarkEnd w:id="31"/>
       <w:bookmarkEnd w:id="32"/>
+      <w:bookmarkEnd w:id="33"/>
     </w:p>
     <w:p>
       <w:pPr>
@@ -9511,14 +10553,14 @@
           <w:lang w:val="nl-NL"/>
         </w:rPr>
       </w:pPr>
-      <w:bookmarkStart w:id="33" w:name="_Toc59571783"/>
-      <w:bookmarkStart w:id="34" w:name="_Toc59572746"/>
-      <w:bookmarkStart w:id="35" w:name="_Toc59572830"/>
-      <w:bookmarkStart w:id="36" w:name="_Toc59662131"/>
-      <w:bookmarkEnd w:id="33"/>
+      <w:bookmarkStart w:id="34" w:name="_Toc59571783"/>
+      <w:bookmarkStart w:id="35" w:name="_Toc59572746"/>
+      <w:bookmarkStart w:id="36" w:name="_Toc59572830"/>
+      <w:bookmarkStart w:id="37" w:name="_Toc59662131"/>
       <w:bookmarkEnd w:id="34"/>
       <w:bookmarkEnd w:id="35"/>
       <w:bookmarkEnd w:id="36"/>
+      <w:bookmarkEnd w:id="37"/>
     </w:p>
     <w:p>
       <w:pPr>
@@ -9528,11 +10570,11 @@
           <w:numId w:val="26"/>
         </w:numPr>
       </w:pPr>
-      <w:bookmarkStart w:id="37" w:name="_Toc59662132"/>
+      <w:bookmarkStart w:id="38" w:name="_Toc59662132"/>
       <w:r>
         <w:t>Bối cảnh sản phẩm</w:t>
       </w:r>
-      <w:bookmarkEnd w:id="37"/>
+      <w:bookmarkEnd w:id="38"/>
     </w:p>
     <w:p>
       <w:pPr>
@@ -9584,11 +10626,11 @@
           <w:numId w:val="26"/>
         </w:numPr>
       </w:pPr>
-      <w:bookmarkStart w:id="38" w:name="_Toc59662133"/>
+      <w:bookmarkStart w:id="39" w:name="_Toc59662133"/>
       <w:r>
         <w:t>Tổng quan các chức năng</w:t>
       </w:r>
-      <w:bookmarkEnd w:id="38"/>
+      <w:bookmarkEnd w:id="39"/>
     </w:p>
     <w:p>
       <w:pPr>
@@ -9743,11 +10785,11 @@
           <w:numId w:val="26"/>
         </w:numPr>
       </w:pPr>
-      <w:bookmarkStart w:id="39" w:name="_Toc59662134"/>
+      <w:bookmarkStart w:id="40" w:name="_Toc59662134"/>
       <w:r>
         <w:t>Các chức năng của người quản lý cửa hàng</w:t>
       </w:r>
-      <w:bookmarkEnd w:id="39"/>
+      <w:bookmarkEnd w:id="40"/>
     </w:p>
     <w:p>
       <w:pPr>
@@ -9883,11 +10925,11 @@
           <w:numId w:val="26"/>
         </w:numPr>
       </w:pPr>
-      <w:bookmarkStart w:id="40" w:name="_Toc59662135"/>
+      <w:bookmarkStart w:id="41" w:name="_Toc59662135"/>
       <w:r>
         <w:t>Các chức năng của khách hàng</w:t>
       </w:r>
-      <w:bookmarkEnd w:id="40"/>
+      <w:bookmarkEnd w:id="41"/>
     </w:p>
     <w:p>
       <w:pPr>
@@ -10179,16 +11221,16 @@
         </w:rPr>
         <w:t>Kiến trúc hệ thống</w:t>
       </w:r>
-      <w:bookmarkStart w:id="41" w:name="_Toc59569916"/>
-      <w:bookmarkStart w:id="42" w:name="_Toc59571788"/>
-      <w:bookmarkStart w:id="43" w:name="_Toc59572751"/>
-      <w:bookmarkStart w:id="44" w:name="_Toc59572835"/>
-      <w:bookmarkStart w:id="45" w:name="_Toc59662136"/>
-      <w:bookmarkEnd w:id="41"/>
+      <w:bookmarkStart w:id="42" w:name="_Toc59569916"/>
+      <w:bookmarkStart w:id="43" w:name="_Toc59571788"/>
+      <w:bookmarkStart w:id="44" w:name="_Toc59572751"/>
+      <w:bookmarkStart w:id="45" w:name="_Toc59572835"/>
+      <w:bookmarkStart w:id="46" w:name="_Toc59662136"/>
       <w:bookmarkEnd w:id="42"/>
       <w:bookmarkEnd w:id="43"/>
       <w:bookmarkEnd w:id="44"/>
       <w:bookmarkEnd w:id="45"/>
+      <w:bookmarkEnd w:id="46"/>
     </w:p>
     <w:p>
       <w:pPr>
@@ -10198,11 +11240,11 @@
           <w:numId w:val="26"/>
         </w:numPr>
       </w:pPr>
-      <w:bookmarkStart w:id="46" w:name="_Toc59662137"/>
+      <w:bookmarkStart w:id="47" w:name="_Toc59662137"/>
       <w:r>
         <w:t>Thiết kế kiến trúc</w:t>
       </w:r>
-      <w:bookmarkEnd w:id="46"/>
+      <w:bookmarkEnd w:id="47"/>
     </w:p>
     <w:p>
       <w:pPr>
@@ -10264,7 +11306,7 @@
           <w:lang w:val="en-US"/>
         </w:rPr>
       </w:pPr>
-      <w:bookmarkStart w:id="47" w:name="_Toc59488093"/>
+      <w:bookmarkStart w:id="48" w:name="_Toc59488093"/>
       <w:r>
         <w:t xml:space="preserve">Hình </w:t>
       </w:r>
@@ -10292,7 +11334,7 @@
         </w:rPr>
         <w:t>:Mô hình kiến trúc hệ thống</w:t>
       </w:r>
-      <w:bookmarkEnd w:id="47"/>
+      <w:bookmarkEnd w:id="48"/>
     </w:p>
     <w:tbl>
       <w:tblPr>
@@ -10409,7 +11451,7 @@
           <w:lang w:val="en-US"/>
         </w:rPr>
       </w:pPr>
-      <w:bookmarkStart w:id="48" w:name="_Toc59488323"/>
+      <w:bookmarkStart w:id="49" w:name="_Toc59488323"/>
       <w:r>
         <w:t xml:space="preserve">Bảng </w:t>
       </w:r>
@@ -10426,7 +11468,7 @@
         <w:rPr>
           <w:noProof/>
         </w:rPr>
-        <w:t>1</w:t>
+        <w:t>2</w:t>
       </w:r>
       <w:r>
         <w:fldChar w:fldCharType="end"/>
@@ -10437,7 +11479,7 @@
         </w:rPr>
         <w:t>: Bảng nội dung</w:t>
       </w:r>
-      <w:bookmarkEnd w:id="48"/>
+      <w:bookmarkEnd w:id="49"/>
     </w:p>
     <w:p>
       <w:pPr>
@@ -10450,42 +11492,42 @@
       <w:r>
         <w:t xml:space="preserve"> </w:t>
       </w:r>
-      <w:bookmarkStart w:id="49" w:name="_Toc59662138"/>
+      <w:bookmarkStart w:id="50" w:name="_Toc59662138"/>
       <w:r>
         <w:t>Mô tả sự phân rã</w:t>
       </w:r>
-      <w:bookmarkEnd w:id="49"/>
+      <w:bookmarkEnd w:id="50"/>
     </w:p>
     <w:p>
       <w:pPr>
         <w:pStyle w:val="Heading3"/>
       </w:pPr>
-      <w:bookmarkStart w:id="50" w:name="_Toc59662139"/>
+      <w:bookmarkStart w:id="51" w:name="_Toc59662139"/>
       <w:r>
         <w:lastRenderedPageBreak/>
         <w:t>Người quản lý chuỗi cửa hàng</w:t>
       </w:r>
-      <w:bookmarkEnd w:id="50"/>
+      <w:bookmarkEnd w:id="51"/>
     </w:p>
     <w:p>
       <w:pPr>
         <w:pStyle w:val="Heading3"/>
       </w:pPr>
-      <w:bookmarkStart w:id="51" w:name="_Toc59662140"/>
+      <w:bookmarkStart w:id="52" w:name="_Toc59662140"/>
       <w:r>
         <w:t>Người quản lý cửa hàng</w:t>
       </w:r>
-      <w:bookmarkEnd w:id="51"/>
+      <w:bookmarkEnd w:id="52"/>
     </w:p>
     <w:p>
       <w:pPr>
         <w:pStyle w:val="Heading3"/>
       </w:pPr>
-      <w:bookmarkStart w:id="52" w:name="_Toc59662141"/>
+      <w:bookmarkStart w:id="53" w:name="_Toc59662141"/>
       <w:r>
         <w:t>Khách hàng</w:t>
       </w:r>
-      <w:bookmarkEnd w:id="52"/>
+      <w:bookmarkEnd w:id="53"/>
     </w:p>
     <w:p>
       <w:pPr>
@@ -10549,12 +11591,10 @@
           <w:numId w:val="42"/>
         </w:numPr>
       </w:pPr>
-      <w:bookmarkStart w:id="53" w:name="_Toc59662142"/>
+      <w:bookmarkStart w:id="54" w:name="_Toc59662142"/>
       <w:r>
         <w:t>Thiết kế dữ liệu</w:t>
       </w:r>
-      <w:bookmarkStart w:id="54" w:name="_GoBack"/>
-      <w:bookmarkEnd w:id="53"/>
       <w:bookmarkEnd w:id="54"/>
     </w:p>
     <w:p>
@@ -11689,6 +12729,118 @@
     </w:lvl>
   </w:abstractNum>
   <w:abstractNum w:abstractNumId="9">
+    <w:nsid w:val="1EB3624B"/>
+    <w:multiLevelType w:val="hybridMultilevel"/>
+    <w:tmpl w:val="31F02DCC"/>
+    <w:lvl w:ilvl="0" w:tplc="6706C5E4">
+      <w:numFmt w:val="bullet"/>
+      <w:lvlText w:val="-"/>
+      <w:lvlJc w:val="left"/>
+      <w:pPr>
+        <w:ind w:left="1040" w:hanging="360"/>
+      </w:pPr>
+      <w:rPr>
+        <w:rFonts w:ascii="Times New Roman" w:eastAsia="Times New Roman" w:hAnsi="Times New Roman" w:cs="Times New Roman" w:hint="default"/>
+      </w:rPr>
+    </w:lvl>
+    <w:lvl w:ilvl="1" w:tplc="04090003">
+      <w:start w:val="1"/>
+      <w:numFmt w:val="bullet"/>
+      <w:lvlText w:val="o"/>
+      <w:lvlJc w:val="left"/>
+      <w:pPr>
+        <w:ind w:left="1760" w:hanging="360"/>
+      </w:pPr>
+      <w:rPr>
+        <w:rFonts w:ascii="Courier New" w:hAnsi="Courier New" w:cs="Courier New" w:hint="default"/>
+      </w:rPr>
+    </w:lvl>
+    <w:lvl w:ilvl="2" w:tplc="04090005" w:tentative="1">
+      <w:start w:val="1"/>
+      <w:numFmt w:val="bullet"/>
+      <w:lvlText w:val=""/>
+      <w:lvlJc w:val="left"/>
+      <w:pPr>
+        <w:ind w:left="2480" w:hanging="360"/>
+      </w:pPr>
+      <w:rPr>
+        <w:rFonts w:ascii="Wingdings" w:hAnsi="Wingdings" w:hint="default"/>
+      </w:rPr>
+    </w:lvl>
+    <w:lvl w:ilvl="3" w:tplc="04090001" w:tentative="1">
+      <w:start w:val="1"/>
+      <w:numFmt w:val="bullet"/>
+      <w:lvlText w:val=""/>
+      <w:lvlJc w:val="left"/>
+      <w:pPr>
+        <w:ind w:left="3200" w:hanging="360"/>
+      </w:pPr>
+      <w:rPr>
+        <w:rFonts w:ascii="Symbol" w:hAnsi="Symbol" w:hint="default"/>
+      </w:rPr>
+    </w:lvl>
+    <w:lvl w:ilvl="4" w:tplc="04090003" w:tentative="1">
+      <w:start w:val="1"/>
+      <w:numFmt w:val="bullet"/>
+      <w:lvlText w:val="o"/>
+      <w:lvlJc w:val="left"/>
+      <w:pPr>
+        <w:ind w:left="3920" w:hanging="360"/>
+      </w:pPr>
+      <w:rPr>
+        <w:rFonts w:ascii="Courier New" w:hAnsi="Courier New" w:cs="Courier New" w:hint="default"/>
+      </w:rPr>
+    </w:lvl>
+    <w:lvl w:ilvl="5" w:tplc="04090005" w:tentative="1">
+      <w:start w:val="1"/>
+      <w:numFmt w:val="bullet"/>
+      <w:lvlText w:val=""/>
+      <w:lvlJc w:val="left"/>
+      <w:pPr>
+        <w:ind w:left="4640" w:hanging="360"/>
+      </w:pPr>
+      <w:rPr>
+        <w:rFonts w:ascii="Wingdings" w:hAnsi="Wingdings" w:hint="default"/>
+      </w:rPr>
+    </w:lvl>
+    <w:lvl w:ilvl="6" w:tplc="04090001" w:tentative="1">
+      <w:start w:val="1"/>
+      <w:numFmt w:val="bullet"/>
+      <w:lvlText w:val=""/>
+      <w:lvlJc w:val="left"/>
+      <w:pPr>
+        <w:ind w:left="5360" w:hanging="360"/>
+      </w:pPr>
+      <w:rPr>
+        <w:rFonts w:ascii="Symbol" w:hAnsi="Symbol" w:hint="default"/>
+      </w:rPr>
+    </w:lvl>
+    <w:lvl w:ilvl="7" w:tplc="04090003" w:tentative="1">
+      <w:start w:val="1"/>
+      <w:numFmt w:val="bullet"/>
+      <w:lvlText w:val="o"/>
+      <w:lvlJc w:val="left"/>
+      <w:pPr>
+        <w:ind w:left="6080" w:hanging="360"/>
+      </w:pPr>
+      <w:rPr>
+        <w:rFonts w:ascii="Courier New" w:hAnsi="Courier New" w:cs="Courier New" w:hint="default"/>
+      </w:rPr>
+    </w:lvl>
+    <w:lvl w:ilvl="8" w:tplc="04090005" w:tentative="1">
+      <w:start w:val="1"/>
+      <w:numFmt w:val="bullet"/>
+      <w:lvlText w:val=""/>
+      <w:lvlJc w:val="left"/>
+      <w:pPr>
+        <w:ind w:left="6800" w:hanging="360"/>
+      </w:pPr>
+      <w:rPr>
+        <w:rFonts w:ascii="Wingdings" w:hAnsi="Wingdings" w:hint="default"/>
+      </w:rPr>
+    </w:lvl>
+  </w:abstractNum>
+  <w:abstractNum w:abstractNumId="10">
     <w:nsid w:val="21295F0F"/>
     <w:multiLevelType w:val="multilevel"/>
     <w:tmpl w:val="0409001F"/>
@@ -11774,7 +12926,7 @@
       </w:pPr>
     </w:lvl>
   </w:abstractNum>
-  <w:abstractNum w:abstractNumId="10">
+  <w:abstractNum w:abstractNumId="11">
     <w:nsid w:val="22706D22"/>
     <w:multiLevelType w:val="multilevel"/>
     <w:tmpl w:val="3B84BA58"/>
@@ -11888,7 +13040,7 @@
       </w:rPr>
     </w:lvl>
   </w:abstractNum>
-  <w:abstractNum w:abstractNumId="11">
+  <w:abstractNum w:abstractNumId="12">
     <w:nsid w:val="28493409"/>
     <w:multiLevelType w:val="multilevel"/>
     <w:tmpl w:val="0409001F"/>
@@ -11974,7 +13126,7 @@
       </w:pPr>
     </w:lvl>
   </w:abstractNum>
-  <w:abstractNum w:abstractNumId="12">
+  <w:abstractNum w:abstractNumId="13">
     <w:nsid w:val="2C545A46"/>
     <w:multiLevelType w:val="multilevel"/>
     <w:tmpl w:val="DA441856"/>
@@ -12114,7 +13266,7 @@
       </w:rPr>
     </w:lvl>
   </w:abstractNum>
-  <w:abstractNum w:abstractNumId="13">
+  <w:abstractNum w:abstractNumId="14">
     <w:nsid w:val="35A0075C"/>
     <w:multiLevelType w:val="multilevel"/>
     <w:tmpl w:val="02663A16"/>
@@ -12227,7 +13379,7 @@
       </w:rPr>
     </w:lvl>
   </w:abstractNum>
-  <w:abstractNum w:abstractNumId="14">
+  <w:abstractNum w:abstractNumId="15">
     <w:nsid w:val="36580ABF"/>
     <w:multiLevelType w:val="multilevel"/>
     <w:tmpl w:val="5DE0C636"/>
@@ -12317,7 +13469,7 @@
       </w:pPr>
     </w:lvl>
   </w:abstractNum>
-  <w:abstractNum w:abstractNumId="15">
+  <w:abstractNum w:abstractNumId="16">
     <w:nsid w:val="373F1F6F"/>
     <w:multiLevelType w:val="multilevel"/>
     <w:tmpl w:val="0409001F"/>
@@ -12403,7 +13555,7 @@
       </w:pPr>
     </w:lvl>
   </w:abstractNum>
-  <w:abstractNum w:abstractNumId="16">
+  <w:abstractNum w:abstractNumId="17">
     <w:nsid w:val="38EC7CEF"/>
     <w:multiLevelType w:val="multilevel"/>
     <w:tmpl w:val="0409001F"/>
@@ -12489,7 +13641,7 @@
       </w:pPr>
     </w:lvl>
   </w:abstractNum>
-  <w:abstractNum w:abstractNumId="17">
+  <w:abstractNum w:abstractNumId="18">
     <w:nsid w:val="3913487B"/>
     <w:multiLevelType w:val="hybridMultilevel"/>
     <w:tmpl w:val="CC125B10"/>
@@ -12602,7 +13754,7 @@
       </w:rPr>
     </w:lvl>
   </w:abstractNum>
-  <w:abstractNum w:abstractNumId="18">
+  <w:abstractNum w:abstractNumId="19">
     <w:nsid w:val="408F5DEA"/>
     <w:multiLevelType w:val="multilevel"/>
     <w:tmpl w:val="DA441856"/>
@@ -12742,7 +13894,7 @@
       </w:rPr>
     </w:lvl>
   </w:abstractNum>
-  <w:abstractNum w:abstractNumId="19">
+  <w:abstractNum w:abstractNumId="20">
     <w:nsid w:val="413000A2"/>
     <w:multiLevelType w:val="hybridMultilevel"/>
     <w:tmpl w:val="0546C71A"/>
@@ -12855,7 +14007,7 @@
       </w:rPr>
     </w:lvl>
   </w:abstractNum>
-  <w:abstractNum w:abstractNumId="20">
+  <w:abstractNum w:abstractNumId="21">
     <w:nsid w:val="45995412"/>
     <w:multiLevelType w:val="multilevel"/>
     <w:tmpl w:val="0409001F"/>
@@ -12941,7 +14093,7 @@
       </w:pPr>
     </w:lvl>
   </w:abstractNum>
-  <w:abstractNum w:abstractNumId="21">
+  <w:abstractNum w:abstractNumId="22">
     <w:nsid w:val="4783234E"/>
     <w:multiLevelType w:val="hybridMultilevel"/>
     <w:tmpl w:val="3B84BA58"/>
@@ -13054,7 +14206,7 @@
       </w:rPr>
     </w:lvl>
   </w:abstractNum>
-  <w:abstractNum w:abstractNumId="22">
+  <w:abstractNum w:abstractNumId="23">
     <w:nsid w:val="4EB40AC4"/>
     <w:multiLevelType w:val="hybridMultilevel"/>
     <w:tmpl w:val="4488A05C"/>
@@ -13140,7 +14292,7 @@
       </w:pPr>
     </w:lvl>
   </w:abstractNum>
-  <w:abstractNum w:abstractNumId="23">
+  <w:abstractNum w:abstractNumId="24">
     <w:nsid w:val="54C8491D"/>
     <w:multiLevelType w:val="multilevel"/>
     <w:tmpl w:val="813AEF48"/>
@@ -13307,7 +14459,7 @@
       </w:rPr>
     </w:lvl>
   </w:abstractNum>
-  <w:abstractNum w:abstractNumId="24">
+  <w:abstractNum w:abstractNumId="25">
     <w:nsid w:val="57AD4AB2"/>
     <w:multiLevelType w:val="multilevel"/>
     <w:tmpl w:val="2798613A"/>
@@ -13475,7 +14627,120 @@
       </w:rPr>
     </w:lvl>
   </w:abstractNum>
-  <w:abstractNum w:abstractNumId="25">
+  <w:abstractNum w:abstractNumId="26">
+    <w:nsid w:val="5ADB56F7"/>
+    <w:multiLevelType w:val="hybridMultilevel"/>
+    <w:tmpl w:val="F7865526"/>
+    <w:lvl w:ilvl="0" w:tplc="04090009">
+      <w:start w:val="1"/>
+      <w:numFmt w:val="bullet"/>
+      <w:lvlText w:val=""/>
+      <w:lvlJc w:val="left"/>
+      <w:pPr>
+        <w:ind w:left="930" w:hanging="360"/>
+      </w:pPr>
+      <w:rPr>
+        <w:rFonts w:ascii="Wingdings" w:hAnsi="Wingdings" w:hint="default"/>
+      </w:rPr>
+    </w:lvl>
+    <w:lvl w:ilvl="1" w:tplc="04090003">
+      <w:start w:val="1"/>
+      <w:numFmt w:val="bullet"/>
+      <w:lvlText w:val="o"/>
+      <w:lvlJc w:val="left"/>
+      <w:pPr>
+        <w:ind w:left="1650" w:hanging="360"/>
+      </w:pPr>
+      <w:rPr>
+        <w:rFonts w:ascii="Courier New" w:hAnsi="Courier New" w:cs="Courier New" w:hint="default"/>
+      </w:rPr>
+    </w:lvl>
+    <w:lvl w:ilvl="2" w:tplc="04090005" w:tentative="1">
+      <w:start w:val="1"/>
+      <w:numFmt w:val="bullet"/>
+      <w:lvlText w:val=""/>
+      <w:lvlJc w:val="left"/>
+      <w:pPr>
+        <w:ind w:left="2370" w:hanging="360"/>
+      </w:pPr>
+      <w:rPr>
+        <w:rFonts w:ascii="Wingdings" w:hAnsi="Wingdings" w:hint="default"/>
+      </w:rPr>
+    </w:lvl>
+    <w:lvl w:ilvl="3" w:tplc="04090001" w:tentative="1">
+      <w:start w:val="1"/>
+      <w:numFmt w:val="bullet"/>
+      <w:lvlText w:val=""/>
+      <w:lvlJc w:val="left"/>
+      <w:pPr>
+        <w:ind w:left="3090" w:hanging="360"/>
+      </w:pPr>
+      <w:rPr>
+        <w:rFonts w:ascii="Symbol" w:hAnsi="Symbol" w:hint="default"/>
+      </w:rPr>
+    </w:lvl>
+    <w:lvl w:ilvl="4" w:tplc="04090003" w:tentative="1">
+      <w:start w:val="1"/>
+      <w:numFmt w:val="bullet"/>
+      <w:lvlText w:val="o"/>
+      <w:lvlJc w:val="left"/>
+      <w:pPr>
+        <w:ind w:left="3810" w:hanging="360"/>
+      </w:pPr>
+      <w:rPr>
+        <w:rFonts w:ascii="Courier New" w:hAnsi="Courier New" w:cs="Courier New" w:hint="default"/>
+      </w:rPr>
+    </w:lvl>
+    <w:lvl w:ilvl="5" w:tplc="04090005" w:tentative="1">
+      <w:start w:val="1"/>
+      <w:numFmt w:val="bullet"/>
+      <w:lvlText w:val=""/>
+      <w:lvlJc w:val="left"/>
+      <w:pPr>
+        <w:ind w:left="4530" w:hanging="360"/>
+      </w:pPr>
+      <w:rPr>
+        <w:rFonts w:ascii="Wingdings" w:hAnsi="Wingdings" w:hint="default"/>
+      </w:rPr>
+    </w:lvl>
+    <w:lvl w:ilvl="6" w:tplc="04090001" w:tentative="1">
+      <w:start w:val="1"/>
+      <w:numFmt w:val="bullet"/>
+      <w:lvlText w:val=""/>
+      <w:lvlJc w:val="left"/>
+      <w:pPr>
+        <w:ind w:left="5250" w:hanging="360"/>
+      </w:pPr>
+      <w:rPr>
+        <w:rFonts w:ascii="Symbol" w:hAnsi="Symbol" w:hint="default"/>
+      </w:rPr>
+    </w:lvl>
+    <w:lvl w:ilvl="7" w:tplc="04090003" w:tentative="1">
+      <w:start w:val="1"/>
+      <w:numFmt w:val="bullet"/>
+      <w:lvlText w:val="o"/>
+      <w:lvlJc w:val="left"/>
+      <w:pPr>
+        <w:ind w:left="5970" w:hanging="360"/>
+      </w:pPr>
+      <w:rPr>
+        <w:rFonts w:ascii="Courier New" w:hAnsi="Courier New" w:cs="Courier New" w:hint="default"/>
+      </w:rPr>
+    </w:lvl>
+    <w:lvl w:ilvl="8" w:tplc="04090005" w:tentative="1">
+      <w:start w:val="1"/>
+      <w:numFmt w:val="bullet"/>
+      <w:lvlText w:val=""/>
+      <w:lvlJc w:val="left"/>
+      <w:pPr>
+        <w:ind w:left="6690" w:hanging="360"/>
+      </w:pPr>
+      <w:rPr>
+        <w:rFonts w:ascii="Wingdings" w:hAnsi="Wingdings" w:hint="default"/>
+      </w:rPr>
+    </w:lvl>
+  </w:abstractNum>
+  <w:abstractNum w:abstractNumId="27">
     <w:nsid w:val="5DBA02C8"/>
     <w:multiLevelType w:val="hybridMultilevel"/>
     <w:tmpl w:val="2960A6D8"/>
@@ -13564,7 +14829,7 @@
       </w:pPr>
     </w:lvl>
   </w:abstractNum>
-  <w:abstractNum w:abstractNumId="26">
+  <w:abstractNum w:abstractNumId="28">
     <w:nsid w:val="63DC4CAA"/>
     <w:multiLevelType w:val="hybridMultilevel"/>
     <w:tmpl w:val="CF989D38"/>
@@ -13653,7 +14918,7 @@
       </w:pPr>
     </w:lvl>
   </w:abstractNum>
-  <w:abstractNum w:abstractNumId="27">
+  <w:abstractNum w:abstractNumId="29">
     <w:nsid w:val="68C22F73"/>
     <w:multiLevelType w:val="hybridMultilevel"/>
     <w:tmpl w:val="2A4E6A08"/>
@@ -13669,7 +14934,7 @@
         <w:rFonts w:ascii="Wingdings" w:hAnsi="Wingdings" w:hint="default"/>
       </w:rPr>
     </w:lvl>
-    <w:lvl w:ilvl="1" w:tplc="04090003" w:tentative="1">
+    <w:lvl w:ilvl="1" w:tplc="04090003">
       <w:start w:val="1"/>
       <w:numFmt w:val="bullet"/>
       <w:lvlText w:val="o"/>
@@ -13766,7 +15031,7 @@
       </w:rPr>
     </w:lvl>
   </w:abstractNum>
-  <w:abstractNum w:abstractNumId="28">
+  <w:abstractNum w:abstractNumId="30">
     <w:nsid w:val="69B63713"/>
     <w:multiLevelType w:val="hybridMultilevel"/>
     <w:tmpl w:val="63F06DEA"/>
@@ -13879,7 +15144,120 @@
       </w:rPr>
     </w:lvl>
   </w:abstractNum>
-  <w:abstractNum w:abstractNumId="29">
+  <w:abstractNum w:abstractNumId="31">
+    <w:nsid w:val="6C524753"/>
+    <w:multiLevelType w:val="hybridMultilevel"/>
+    <w:tmpl w:val="F1BEB2D6"/>
+    <w:lvl w:ilvl="0" w:tplc="04090001">
+      <w:start w:val="1"/>
+      <w:numFmt w:val="bullet"/>
+      <w:lvlText w:val=""/>
+      <w:lvlJc w:val="left"/>
+      <w:pPr>
+        <w:ind w:left="930" w:hanging="360"/>
+      </w:pPr>
+      <w:rPr>
+        <w:rFonts w:ascii="Symbol" w:hAnsi="Symbol" w:hint="default"/>
+      </w:rPr>
+    </w:lvl>
+    <w:lvl w:ilvl="1" w:tplc="04090003" w:tentative="1">
+      <w:start w:val="1"/>
+      <w:numFmt w:val="bullet"/>
+      <w:lvlText w:val="o"/>
+      <w:lvlJc w:val="left"/>
+      <w:pPr>
+        <w:ind w:left="1650" w:hanging="360"/>
+      </w:pPr>
+      <w:rPr>
+        <w:rFonts w:ascii="Courier New" w:hAnsi="Courier New" w:cs="Courier New" w:hint="default"/>
+      </w:rPr>
+    </w:lvl>
+    <w:lvl w:ilvl="2" w:tplc="04090005" w:tentative="1">
+      <w:start w:val="1"/>
+      <w:numFmt w:val="bullet"/>
+      <w:lvlText w:val=""/>
+      <w:lvlJc w:val="left"/>
+      <w:pPr>
+        <w:ind w:left="2370" w:hanging="360"/>
+      </w:pPr>
+      <w:rPr>
+        <w:rFonts w:ascii="Wingdings" w:hAnsi="Wingdings" w:hint="default"/>
+      </w:rPr>
+    </w:lvl>
+    <w:lvl w:ilvl="3" w:tplc="04090001" w:tentative="1">
+      <w:start w:val="1"/>
+      <w:numFmt w:val="bullet"/>
+      <w:lvlText w:val=""/>
+      <w:lvlJc w:val="left"/>
+      <w:pPr>
+        <w:ind w:left="3090" w:hanging="360"/>
+      </w:pPr>
+      <w:rPr>
+        <w:rFonts w:ascii="Symbol" w:hAnsi="Symbol" w:hint="default"/>
+      </w:rPr>
+    </w:lvl>
+    <w:lvl w:ilvl="4" w:tplc="04090003" w:tentative="1">
+      <w:start w:val="1"/>
+      <w:numFmt w:val="bullet"/>
+      <w:lvlText w:val="o"/>
+      <w:lvlJc w:val="left"/>
+      <w:pPr>
+        <w:ind w:left="3810" w:hanging="360"/>
+      </w:pPr>
+      <w:rPr>
+        <w:rFonts w:ascii="Courier New" w:hAnsi="Courier New" w:cs="Courier New" w:hint="default"/>
+      </w:rPr>
+    </w:lvl>
+    <w:lvl w:ilvl="5" w:tplc="04090005" w:tentative="1">
+      <w:start w:val="1"/>
+      <w:numFmt w:val="bullet"/>
+      <w:lvlText w:val=""/>
+      <w:lvlJc w:val="left"/>
+      <w:pPr>
+        <w:ind w:left="4530" w:hanging="360"/>
+      </w:pPr>
+      <w:rPr>
+        <w:rFonts w:ascii="Wingdings" w:hAnsi="Wingdings" w:hint="default"/>
+      </w:rPr>
+    </w:lvl>
+    <w:lvl w:ilvl="6" w:tplc="04090001" w:tentative="1">
+      <w:start w:val="1"/>
+      <w:numFmt w:val="bullet"/>
+      <w:lvlText w:val=""/>
+      <w:lvlJc w:val="left"/>
+      <w:pPr>
+        <w:ind w:left="5250" w:hanging="360"/>
+      </w:pPr>
+      <w:rPr>
+        <w:rFonts w:ascii="Symbol" w:hAnsi="Symbol" w:hint="default"/>
+      </w:rPr>
+    </w:lvl>
+    <w:lvl w:ilvl="7" w:tplc="04090003" w:tentative="1">
+      <w:start w:val="1"/>
+      <w:numFmt w:val="bullet"/>
+      <w:lvlText w:val="o"/>
+      <w:lvlJc w:val="left"/>
+      <w:pPr>
+        <w:ind w:left="5970" w:hanging="360"/>
+      </w:pPr>
+      <w:rPr>
+        <w:rFonts w:ascii="Courier New" w:hAnsi="Courier New" w:cs="Courier New" w:hint="default"/>
+      </w:rPr>
+    </w:lvl>
+    <w:lvl w:ilvl="8" w:tplc="04090005" w:tentative="1">
+      <w:start w:val="1"/>
+      <w:numFmt w:val="bullet"/>
+      <w:lvlText w:val=""/>
+      <w:lvlJc w:val="left"/>
+      <w:pPr>
+        <w:ind w:left="6690" w:hanging="360"/>
+      </w:pPr>
+      <w:rPr>
+        <w:rFonts w:ascii="Wingdings" w:hAnsi="Wingdings" w:hint="default"/>
+      </w:rPr>
+    </w:lvl>
+  </w:abstractNum>
+  <w:abstractNum w:abstractNumId="32">
     <w:nsid w:val="6F67111B"/>
     <w:multiLevelType w:val="multilevel"/>
     <w:tmpl w:val="0409001F"/>
@@ -13965,7 +15343,7 @@
       </w:pPr>
     </w:lvl>
   </w:abstractNum>
-  <w:abstractNum w:abstractNumId="30">
+  <w:abstractNum w:abstractNumId="33">
     <w:nsid w:val="777F080B"/>
     <w:multiLevelType w:val="hybridMultilevel"/>
     <w:tmpl w:val="669CFA0E"/>
@@ -14078,7 +15456,7 @@
       </w:rPr>
     </w:lvl>
   </w:abstractNum>
-  <w:abstractNum w:abstractNumId="31">
+  <w:abstractNum w:abstractNumId="34">
     <w:nsid w:val="78407B1D"/>
     <w:multiLevelType w:val="hybridMultilevel"/>
     <w:tmpl w:val="AC304DAC"/>
@@ -14191,7 +15569,7 @@
       </w:rPr>
     </w:lvl>
   </w:abstractNum>
-  <w:abstractNum w:abstractNumId="32">
+  <w:abstractNum w:abstractNumId="35">
     <w:nsid w:val="7980705C"/>
     <w:multiLevelType w:val="hybridMultilevel"/>
     <w:tmpl w:val="9F98FBFC"/>
@@ -14304,7 +15682,7 @@
       </w:rPr>
     </w:lvl>
   </w:abstractNum>
-  <w:abstractNum w:abstractNumId="33">
+  <w:abstractNum w:abstractNumId="36">
     <w:nsid w:val="7DC8269A"/>
     <w:multiLevelType w:val="multilevel"/>
     <w:tmpl w:val="DA441856"/>
@@ -14445,10 +15823,10 @@
     </w:lvl>
   </w:abstractNum>
   <w:num w:numId="1">
-    <w:abstractNumId w:val="25"/>
+    <w:abstractNumId w:val="27"/>
   </w:num>
   <w:num w:numId="2">
-    <w:abstractNumId w:val="26"/>
+    <w:abstractNumId w:val="28"/>
   </w:num>
   <w:num w:numId="3">
     <w:abstractNumId w:val="0"/>
@@ -14457,82 +15835,82 @@
     <w:abstractNumId w:val="1"/>
   </w:num>
   <w:num w:numId="5">
-    <w:abstractNumId w:val="17"/>
+    <w:abstractNumId w:val="18"/>
   </w:num>
   <w:num w:numId="6">
-    <w:abstractNumId w:val="12"/>
+    <w:abstractNumId w:val="13"/>
   </w:num>
   <w:num w:numId="7">
-    <w:abstractNumId w:val="18"/>
+    <w:abstractNumId w:val="19"/>
   </w:num>
   <w:num w:numId="8">
-    <w:abstractNumId w:val="23"/>
+    <w:abstractNumId w:val="24"/>
   </w:num>
   <w:num w:numId="9">
-    <w:abstractNumId w:val="33"/>
+    <w:abstractNumId w:val="36"/>
   </w:num>
   <w:num w:numId="10">
-    <w:abstractNumId w:val="21"/>
+    <w:abstractNumId w:val="22"/>
   </w:num>
   <w:num w:numId="11">
-    <w:abstractNumId w:val="27"/>
+    <w:abstractNumId w:val="29"/>
   </w:num>
   <w:num w:numId="12">
-    <w:abstractNumId w:val="20"/>
+    <w:abstractNumId w:val="21"/>
   </w:num>
   <w:num w:numId="13">
     <w:abstractNumId w:val="2"/>
   </w:num>
   <w:num w:numId="14">
-    <w:abstractNumId w:val="15"/>
+    <w:abstractNumId w:val="16"/>
   </w:num>
   <w:num w:numId="15">
-    <w:abstractNumId w:val="10"/>
+    <w:abstractNumId w:val="11"/>
   </w:num>
   <w:num w:numId="16">
     <w:abstractNumId w:val="5"/>
   </w:num>
   <w:num w:numId="17">
-    <w:abstractNumId w:val="23"/>
+    <w:abstractNumId w:val="24"/>
     <w:lvlOverride w:ilvl="0">
       <w:startOverride w:val="1"/>
     </w:lvlOverride>
   </w:num>
   <w:num w:numId="18">
-    <w:abstractNumId w:val="23"/>
+    <w:abstractNumId w:val="24"/>
     <w:lvlOverride w:ilvl="0">
       <w:startOverride w:val="1"/>
     </w:lvlOverride>
   </w:num>
   <w:num w:numId="19">
-    <w:abstractNumId w:val="16"/>
+    <w:abstractNumId w:val="17"/>
   </w:num>
   <w:num w:numId="20">
-    <w:abstractNumId w:val="28"/>
+    <w:abstractNumId w:val="30"/>
   </w:num>
   <w:num w:numId="21">
-    <w:abstractNumId w:val="32"/>
+    <w:abstractNumId w:val="35"/>
   </w:num>
   <w:num w:numId="22">
+    <w:abstractNumId w:val="25"/>
+  </w:num>
+  <w:num w:numId="23">
+    <w:abstractNumId w:val="20"/>
+  </w:num>
+  <w:num w:numId="24">
     <w:abstractNumId w:val="24"/>
   </w:num>
-  <w:num w:numId="23">
-    <w:abstractNumId w:val="19"/>
-  </w:num>
-  <w:num w:numId="24">
-    <w:abstractNumId w:val="23"/>
-  </w:num>
   <w:num w:numId="25">
-    <w:abstractNumId w:val="23"/>
+    <w:abstractNumId w:val="24"/>
   </w:num>
   <w:num w:numId="26">
-    <w:abstractNumId w:val="9"/>
+    <w:abstractNumId w:val="10"/>
   </w:num>
   <w:num w:numId="27">
     <w:abstractNumId w:val="7"/>
   </w:num>
   <w:num w:numId="28">
-    <w:abstractNumId w:val="31"/>
+    <w:abstractNumId w:val="34"/>
   </w:num>
   <w:num w:numId="29">
     <w:abstractNumId w:val="8"/>
@@ -14541,22 +15919,22 @@
     <w:abstractNumId w:val="6"/>
   </w:num>
   <w:num w:numId="31">
-    <w:abstractNumId w:val="30"/>
+    <w:abstractNumId w:val="33"/>
   </w:num>
   <w:num w:numId="32">
-    <w:abstractNumId w:val="13"/>
+    <w:abstractNumId w:val="14"/>
   </w:num>
   <w:num w:numId="33">
-    <w:abstractNumId w:val="22"/>
+    <w:abstractNumId w:val="23"/>
   </w:num>
   <w:num w:numId="34">
-    <w:abstractNumId w:val="11"/>
+    <w:abstractNumId w:val="12"/>
   </w:num>
   <w:num w:numId="35">
     <w:abstractNumId w:val="3"/>
   </w:num>
   <w:num w:numId="36">
-    <w:abstractNumId w:val="13"/>
+    <w:abstractNumId w:val="14"/>
     <w:lvlOverride w:ilvl="0">
       <w:startOverride w:val="1"/>
     </w:lvlOverride>
@@ -14586,7 +15964,7 @@
     </w:lvlOverride>
   </w:num>
   <w:num w:numId="37">
-    <w:abstractNumId w:val="13"/>
+    <w:abstractNumId w:val="14"/>
     <w:lvlOverride w:ilvl="0">
       <w:startOverride w:val="1"/>
     </w:lvlOverride>
@@ -14619,7 +15997,7 @@
     <w:abstractNumId w:val="4"/>
   </w:num>
   <w:num w:numId="39">
-    <w:abstractNumId w:val="24"/>
+    <w:abstractNumId w:val="25"/>
     <w:lvlOverride w:ilvl="0">
       <w:startOverride w:val="1"/>
     </w:lvlOverride>
@@ -14649,7 +16027,7 @@
     </w:lvlOverride>
   </w:num>
   <w:num w:numId="40">
-    <w:abstractNumId w:val="24"/>
+    <w:abstractNumId w:val="25"/>
     <w:lvlOverride w:ilvl="0">
       <w:startOverride w:val="1"/>
     </w:lvlOverride>
@@ -14679,10 +16057,19 @@
     </w:lvlOverride>
   </w:num>
   <w:num w:numId="41">
-    <w:abstractNumId w:val="29"/>
+    <w:abstractNumId w:val="32"/>
   </w:num>
   <w:num w:numId="42">
-    <w:abstractNumId w:val="14"/>
+    <w:abstractNumId w:val="15"/>
+  </w:num>
+  <w:num w:numId="43">
+    <w:abstractNumId w:val="31"/>
+  </w:num>
+  <w:num w:numId="44">
+    <w:abstractNumId w:val="26"/>
+  </w:num>
+  <w:num w:numId="45">
+    <w:abstractNumId w:val="9"/>
   </w:num>
 </w:numbering>
 </file>
@@ -15351,9 +16738,9 @@
     <w:uiPriority w:val="35"/>
     <w:unhideWhenUsed/>
     <w:qFormat/>
-    <w:rsid w:val="00930F9B"/>
+    <w:rsid w:val="00607BCA"/>
     <w:pPr>
-      <w:spacing w:after="200" w:line="360" w:lineRule="auto"/>
+      <w:spacing w:before="120" w:after="320" w:line="360" w:lineRule="auto"/>
       <w:jc w:val="center"/>
     </w:pPr>
     <w:rPr>
@@ -16041,9 +17428,9 @@
     <w:uiPriority w:val="35"/>
     <w:unhideWhenUsed/>
     <w:qFormat/>
-    <w:rsid w:val="00930F9B"/>
+    <w:rsid w:val="00607BCA"/>
     <w:pPr>
-      <w:spacing w:after="200" w:line="360" w:lineRule="auto"/>
+      <w:spacing w:before="120" w:after="320" w:line="360" w:lineRule="auto"/>
       <w:jc w:val="center"/>
     </w:pPr>
     <w:rPr>
@@ -16357,7 +17744,7 @@
 </file>
 
 <file path=customXml/itemProps1.xml><?xml version="1.0" encoding="utf-8"?>
-<ds:datastoreItem xmlns:ds="http://schemas.openxmlformats.org/officeDocument/2006/customXml" ds:itemID="{D366F07B-0737-45CD-B1A8-CFE8AD150E5E}">
+<ds:datastoreItem xmlns:ds="http://schemas.openxmlformats.org/officeDocument/2006/customXml" ds:itemID="{E0B30817-DC10-44EA-87C0-874447393BB7}">
   <ds:schemaRefs>
     <ds:schemaRef ds:uri="http://schemas.openxmlformats.org/officeDocument/2006/bibliography"/>
   </ds:schemaRefs>

</xml_diff>